<commit_message>
ryddet litt opp for test argumentene/funksjonen
</commit_message>
<xml_diff>
--- a/portfolio2.docx
+++ b/portfolio2.docx
@@ -1,6 +1,6 @@
 
 <file path=word/document.xml><?xml version="1.0" encoding="utf-8"?>
-<w:document xmlns:wpc="http://schemas.microsoft.com/office/word/2010/wordprocessingCanvas" xmlns:cx="http://schemas.microsoft.com/office/drawing/2014/chartex" xmlns:cx1="http://schemas.microsoft.com/office/drawing/2015/9/8/chartex" xmlns:cx2="http://schemas.microsoft.com/office/drawing/2015/10/21/chartex" xmlns:cx3="http://schemas.microsoft.com/office/drawing/2016/5/9/chartex" xmlns:cx4="http://schemas.microsoft.com/office/drawing/2016/5/10/chartex" xmlns:cx5="http://schemas.microsoft.com/office/drawing/2016/5/11/chartex" xmlns:cx6="http://schemas.microsoft.com/office/drawing/2016/5/12/chartex" xmlns:cx7="http://schemas.microsoft.com/office/drawing/2016/5/13/chartex" xmlns:cx8="http://schemas.microsoft.com/office/drawing/2016/5/14/chartex" xmlns:mc="http://schemas.openxmlformats.org/markup-compatibility/2006" xmlns:aink="http://schemas.microsoft.com/office/drawing/2016/ink" xmlns:am3d="http://schemas.microsoft.com/office/drawing/2017/model3d" xmlns:o="urn:schemas-microsoft-com:office:office" xmlns:oel="http://schemas.microsoft.com/office/2019/extlst" xmlns:r="http://schemas.openxmlformats.org/officeDocument/2006/relationships" xmlns:m="http://schemas.openxmlformats.org/officeDocument/2006/math" xmlns:v="urn:schemas-microsoft-com:vml" xmlns:wp14="http://schemas.microsoft.com/office/word/2010/wordprocessingDrawing" xmlns:wp="http://schemas.openxmlformats.org/drawingml/2006/wordprocessingDrawing" xmlns:w10="urn:schemas-microsoft-com:office:word" xmlns:w="http://schemas.openxmlformats.org/wordprocessingml/2006/main" xmlns:w14="http://schemas.microsoft.com/office/word/2010/wordml" xmlns:w15="http://schemas.microsoft.com/office/word/2012/wordml" xmlns:w16cex="http://schemas.microsoft.com/office/word/2018/wordml/cex" xmlns:w16cid="http://schemas.microsoft.com/office/word/2016/wordml/cid" xmlns:w16="http://schemas.microsoft.com/office/word/2018/wordml" xmlns:w16du="http://schemas.microsoft.com/office/word/2023/wordml/word16du" xmlns:w16sdtdh="http://schemas.microsoft.com/office/word/2020/wordml/sdtdatahash" xmlns:w16se="http://schemas.microsoft.com/office/word/2015/wordml/symex" xmlns:wpg="http://schemas.microsoft.com/office/word/2010/wordprocessingGroup" xmlns:wpi="http://schemas.microsoft.com/office/word/2010/wordprocessingInk" xmlns:wne="http://schemas.microsoft.com/office/word/2006/wordml" xmlns:wps="http://schemas.microsoft.com/office/word/2010/wordprocessingShape" mc:Ignorable="w14 w15 w16se w16cid w16 w16cex w16sdtdh wp14">
+<w:document xmlns:wpc="http://schemas.microsoft.com/office/word/2010/wordprocessingCanvas" xmlns:cx="http://schemas.microsoft.com/office/drawing/2014/chartex" xmlns:cx1="http://schemas.microsoft.com/office/drawing/2015/9/8/chartex" xmlns:cx2="http://schemas.microsoft.com/office/drawing/2015/10/21/chartex" xmlns:cx3="http://schemas.microsoft.com/office/drawing/2016/5/9/chartex" xmlns:cx4="http://schemas.microsoft.com/office/drawing/2016/5/10/chartex" xmlns:cx5="http://schemas.microsoft.com/office/drawing/2016/5/11/chartex" xmlns:cx6="http://schemas.microsoft.com/office/drawing/2016/5/12/chartex" xmlns:cx7="http://schemas.microsoft.com/office/drawing/2016/5/13/chartex" xmlns:cx8="http://schemas.microsoft.com/office/drawing/2016/5/14/chartex" xmlns:mc="http://schemas.openxmlformats.org/markup-compatibility/2006" xmlns:aink="http://schemas.microsoft.com/office/drawing/2016/ink" xmlns:am3d="http://schemas.microsoft.com/office/drawing/2017/model3d" xmlns:o="urn:schemas-microsoft-com:office:office" xmlns:oel="http://schemas.microsoft.com/office/2019/extlst" xmlns:r="http://schemas.openxmlformats.org/officeDocument/2006/relationships" xmlns:m="http://schemas.openxmlformats.org/officeDocument/2006/math" xmlns:v="urn:schemas-microsoft-com:vml" xmlns:wp14="http://schemas.microsoft.com/office/word/2010/wordprocessingDrawing" xmlns:wp="http://schemas.openxmlformats.org/drawingml/2006/wordprocessingDrawing" xmlns:w10="urn:schemas-microsoft-com:office:word" xmlns:w="http://schemas.openxmlformats.org/wordprocessingml/2006/main" xmlns:w14="http://schemas.microsoft.com/office/word/2010/wordml" xmlns:w15="http://schemas.microsoft.com/office/word/2012/wordml" xmlns:w16cex="http://schemas.microsoft.com/office/word/2018/wordml/cex" xmlns:w16cid="http://schemas.microsoft.com/office/word/2016/wordml/cid" xmlns:w16="http://schemas.microsoft.com/office/word/2018/wordml" xmlns:w16sdtdh="http://schemas.microsoft.com/office/word/2020/wordml/sdtdatahash" xmlns:w16se="http://schemas.microsoft.com/office/word/2015/wordml/symex" xmlns:wpg="http://schemas.microsoft.com/office/word/2010/wordprocessingGroup" xmlns:wpi="http://schemas.microsoft.com/office/word/2010/wordprocessingInk" xmlns:wne="http://schemas.microsoft.com/office/word/2006/wordml" xmlns:wps="http://schemas.microsoft.com/office/word/2010/wordprocessingShape" mc:Ignorable="w14 w15 w16se w16cid w16 w16cex w16sdtdh wp14">
   <w:body>
     <w:sdt>
       <w:sdtPr>
@@ -13,6 +13,7 @@
           <w:docPartUnique/>
         </w:docPartObj>
       </w:sdtPr>
+      <w:sdtEndPr/>
       <w:sdtContent>
         <w:p>
           <w:pPr>
@@ -35,7 +36,7 @@
             <mc:AlternateContent>
               <mc:Choice Requires="wps">
                 <w:drawing>
-                  <wp:anchor distT="0" distB="0" distL="182880" distR="182880" simplePos="0" relativeHeight="251660288" behindDoc="0" locked="0" layoutInCell="1" allowOverlap="1" wp14:anchorId="664635D1" wp14:editId="2E8B70F6">
+                  <wp:anchor distT="0" distB="0" distL="182880" distR="182880" simplePos="0" relativeHeight="251658241" behindDoc="0" locked="0" layoutInCell="1" allowOverlap="1" wp14:anchorId="664635D1" wp14:editId="2E8B70F6">
                     <wp:simplePos x="0" y="0"/>
                     <mc:AlternateContent>
                       <mc:Choice Requires="wp14">
@@ -102,13 +103,12 @@
                             <w:txbxContent>
                               <w:p>
                                 <w:pPr>
-                                  <w:pStyle w:val="Ingenmellomrom"/>
+                                  <w:pStyle w:val="NoSpacing"/>
                                   <w:spacing w:before="40" w:after="560" w:line="216" w:lineRule="auto"/>
                                   <w:rPr>
                                     <w:color w:val="4472C4" w:themeColor="accent1"/>
                                     <w:sz w:val="72"/>
                                     <w:szCs w:val="72"/>
-                                    <w:lang w:val="nb-NO"/>
                                   </w:rPr>
                                 </w:pPr>
                                 <w:sdt>
@@ -117,7 +117,6 @@
                                       <w:color w:val="4472C4" w:themeColor="accent1"/>
                                       <w:sz w:val="72"/>
                                       <w:szCs w:val="72"/>
-                                      <w:lang w:val="nb-NO"/>
                                     </w:rPr>
                                     <w:alias w:val="Tittel"/>
                                     <w:tag w:val=""/>
@@ -125,13 +124,13 @@
                                     <w:dataBinding w:prefixMappings="xmlns:ns0='http://purl.org/dc/elements/1.1/' xmlns:ns1='http://schemas.openxmlformats.org/package/2006/metadata/core-properties' " w:xpath="/ns1:coreProperties[1]/ns0:title[1]" w:storeItemID="{6C3C8BC8-F283-45AE-878A-BAB7291924A1}"/>
                                     <w:text/>
                                   </w:sdtPr>
+                                  <w:sdtEndPr/>
                                   <w:sdtContent>
                                     <w:r>
                                       <w:rPr>
                                         <w:color w:val="4472C4" w:themeColor="accent1"/>
                                         <w:sz w:val="72"/>
                                         <w:szCs w:val="72"/>
-                                        <w:lang w:val="nb-NO"/>
                                       </w:rPr>
                                       <w:t>PORTFOLIO 2</w:t>
                                     </w:r>
@@ -152,10 +151,11 @@
                                   <w:dataBinding w:prefixMappings="xmlns:ns0='http://purl.org/dc/elements/1.1/' xmlns:ns1='http://schemas.openxmlformats.org/package/2006/metadata/core-properties' " w:xpath="/ns1:coreProperties[1]/ns0:subject[1]" w:storeItemID="{6C3C8BC8-F283-45AE-878A-BAB7291924A1}"/>
                                   <w:text/>
                                 </w:sdtPr>
+                                <w:sdtEndPr/>
                                 <w:sdtContent>
                                   <w:p>
                                     <w:pPr>
-                                      <w:pStyle w:val="Ingenmellomrom"/>
+                                      <w:pStyle w:val="NoSpacing"/>
                                       <w:spacing w:before="40" w:after="40"/>
                                       <w:rPr>
                                         <w:caps/>
@@ -187,10 +187,11 @@
                                   <w:dataBinding w:prefixMappings="xmlns:ns0='http://purl.org/dc/elements/1.1/' xmlns:ns1='http://schemas.openxmlformats.org/package/2006/metadata/core-properties' " w:xpath="/ns1:coreProperties[1]/ns0:creator[1]" w:storeItemID="{6C3C8BC8-F283-45AE-878A-BAB7291924A1}"/>
                                   <w:text/>
                                 </w:sdtPr>
+                                <w:sdtEndPr/>
                                 <w:sdtContent>
                                   <w:p>
                                     <w:pPr>
-                                      <w:pStyle w:val="Ingenmellomrom"/>
+                                      <w:pStyle w:val="NoSpacing"/>
                                       <w:spacing w:before="80" w:after="40"/>
                                       <w:rPr>
                                         <w:caps/>
@@ -203,55 +204,63 @@
                                       <w:rPr>
                                         <w:color w:val="5B9BD5" w:themeColor="accent5"/>
                                       </w:rPr>
-                                      <w:t xml:space="preserve">FAHMI HAYBE MOHAMMED / </w:t>
+                                      <w:t xml:space="preserve">FAHMI </w:t>
                                     </w:r>
+                                    <w:proofErr w:type="spellStart"/>
                                     <w:r>
                                       <w:rPr>
                                         <w:color w:val="5B9BD5" w:themeColor="accent5"/>
                                       </w:rPr>
-                                      <w:t>s362106</w:t>
+                                      <w:t>HAYBE</w:t>
                                     </w:r>
+                                    <w:proofErr w:type="spellEnd"/>
                                     <w:r>
                                       <w:rPr>
                                         <w:color w:val="5B9BD5" w:themeColor="accent5"/>
                                       </w:rPr>
-                                      <w:t xml:space="preserve">, </w:t>
+                                      <w:t xml:space="preserve"> MOHAMMED / s362106, </w:t>
                                     </w:r>
+                                    <w:proofErr w:type="spellStart"/>
                                     <w:r>
                                       <w:rPr>
                                         <w:color w:val="5B9BD5" w:themeColor="accent5"/>
                                       </w:rPr>
-                                      <w:t xml:space="preserve">BEHDAD NIKKHAH </w:t>
+                                      <w:t>BEHDAD</w:t>
                                     </w:r>
+                                    <w:proofErr w:type="spellEnd"/>
                                     <w:r>
                                       <w:rPr>
                                         <w:color w:val="5B9BD5" w:themeColor="accent5"/>
                                       </w:rPr>
-                                      <w:t xml:space="preserve">/ s362085, TERESA PHAM / </w:t>
+                                      <w:t xml:space="preserve"> </w:t>
                                     </w:r>
+                                    <w:proofErr w:type="spellStart"/>
                                     <w:r>
                                       <w:rPr>
                                         <w:color w:val="5B9BD5" w:themeColor="accent5"/>
                                       </w:rPr>
-                                      <w:t>s</w:t>
+                                      <w:t>NIKKHAH</w:t>
                                     </w:r>
+                                    <w:proofErr w:type="spellEnd"/>
                                     <w:r>
                                       <w:rPr>
                                         <w:color w:val="5B9BD5" w:themeColor="accent5"/>
                                       </w:rPr>
-                                      <w:t xml:space="preserve">345368, </w:t>
+                                      <w:t xml:space="preserve"> / s362085, TERESA PHAM / s345368, JAN NICOLE </w:t>
                                     </w:r>
+                                    <w:proofErr w:type="spellStart"/>
                                     <w:r>
                                       <w:rPr>
                                         <w:color w:val="5B9BD5" w:themeColor="accent5"/>
                                       </w:rPr>
-                                      <w:t xml:space="preserve">JAN NICOLE RUBIC YAO </w:t>
+                                      <w:t>RUBIC</w:t>
                                     </w:r>
+                                    <w:proofErr w:type="spellEnd"/>
                                     <w:r>
                                       <w:rPr>
                                         <w:color w:val="5B9BD5" w:themeColor="accent5"/>
                                       </w:rPr>
-                                      <w:t>/ s362049</w:t>
+                                      <w:t xml:space="preserve"> YAO / s362049</w:t>
                                     </w:r>
                                   </w:p>
                                 </w:sdtContent>
@@ -282,18 +291,17 @@
                     <v:stroke joinstyle="miter"/>
                     <v:path gradientshapeok="t" o:connecttype="rect"/>
                   </v:shapetype>
-                  <v:shape id="Tekstboks 131" o:spid="_x0000_s1026" type="#_x0000_t202" style="position:absolute;margin-left:0;margin-top:0;width:369pt;height:529.2pt;z-index:251660288;visibility:visible;mso-wrap-style:square;mso-width-percent:790;mso-height-percent:350;mso-left-percent:77;mso-top-percent:540;mso-wrap-distance-left:14.4pt;mso-wrap-distance-top:0;mso-wrap-distance-right:14.4pt;mso-wrap-distance-bottom:0;mso-position-horizontal-relative:margin;mso-position-vertical-relative:page;mso-width-percent:790;mso-height-percent:350;mso-left-percent:77;mso-top-percent:540;mso-width-relative:margin;mso-height-relative:page;v-text-anchor:top" o:gfxdata="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" filled="f" stroked="f" strokeweight=".5pt">
+                  <v:shape id="Tekstboks 131" o:spid="_x0000_s1026" type="#_x0000_t202" style="position:absolute;margin-left:0;margin-top:0;width:369pt;height:529.2pt;z-index:251658241;visibility:visible;mso-wrap-style:square;mso-width-percent:790;mso-height-percent:350;mso-left-percent:77;mso-top-percent:540;mso-wrap-distance-left:14.4pt;mso-wrap-distance-top:0;mso-wrap-distance-right:14.4pt;mso-wrap-distance-bottom:0;mso-position-horizontal-relative:margin;mso-position-vertical-relative:page;mso-width-percent:790;mso-height-percent:350;mso-left-percent:77;mso-top-percent:540;mso-width-relative:margin;mso-height-relative:page;v-text-anchor:top" o:gfxdata="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" filled="f" stroked="f" strokeweight=".5pt">
                     <v:textbox style="mso-fit-shape-to-text:t" inset="0,0,0,0">
                       <w:txbxContent>
                         <w:p>
                           <w:pPr>
-                            <w:pStyle w:val="Ingenmellomrom"/>
+                            <w:pStyle w:val="NoSpacing"/>
                             <w:spacing w:before="40" w:after="560" w:line="216" w:lineRule="auto"/>
                             <w:rPr>
                               <w:color w:val="4472C4" w:themeColor="accent1"/>
                               <w:sz w:val="72"/>
                               <w:szCs w:val="72"/>
-                              <w:lang w:val="nb-NO"/>
                             </w:rPr>
                           </w:pPr>
                           <w:sdt>
@@ -302,7 +310,6 @@
                                 <w:color w:val="4472C4" w:themeColor="accent1"/>
                                 <w:sz w:val="72"/>
                                 <w:szCs w:val="72"/>
-                                <w:lang w:val="nb-NO"/>
                               </w:rPr>
                               <w:alias w:val="Tittel"/>
                               <w:tag w:val=""/>
@@ -310,13 +317,13 @@
                               <w:dataBinding w:prefixMappings="xmlns:ns0='http://purl.org/dc/elements/1.1/' xmlns:ns1='http://schemas.openxmlformats.org/package/2006/metadata/core-properties' " w:xpath="/ns1:coreProperties[1]/ns0:title[1]" w:storeItemID="{6C3C8BC8-F283-45AE-878A-BAB7291924A1}"/>
                               <w:text/>
                             </w:sdtPr>
+                            <w:sdtEndPr/>
                             <w:sdtContent>
                               <w:r>
                                 <w:rPr>
                                   <w:color w:val="4472C4" w:themeColor="accent1"/>
                                   <w:sz w:val="72"/>
                                   <w:szCs w:val="72"/>
-                                  <w:lang w:val="nb-NO"/>
                                 </w:rPr>
                                 <w:t>PORTFOLIO 2</w:t>
                               </w:r>
@@ -337,10 +344,11 @@
                             <w:dataBinding w:prefixMappings="xmlns:ns0='http://purl.org/dc/elements/1.1/' xmlns:ns1='http://schemas.openxmlformats.org/package/2006/metadata/core-properties' " w:xpath="/ns1:coreProperties[1]/ns0:subject[1]" w:storeItemID="{6C3C8BC8-F283-45AE-878A-BAB7291924A1}"/>
                             <w:text/>
                           </w:sdtPr>
+                          <w:sdtEndPr/>
                           <w:sdtContent>
                             <w:p>
                               <w:pPr>
-                                <w:pStyle w:val="Ingenmellomrom"/>
+                                <w:pStyle w:val="NoSpacing"/>
                                 <w:spacing w:before="40" w:after="40"/>
                                 <w:rPr>
                                   <w:caps/>
@@ -372,10 +380,11 @@
                             <w:dataBinding w:prefixMappings="xmlns:ns0='http://purl.org/dc/elements/1.1/' xmlns:ns1='http://schemas.openxmlformats.org/package/2006/metadata/core-properties' " w:xpath="/ns1:coreProperties[1]/ns0:creator[1]" w:storeItemID="{6C3C8BC8-F283-45AE-878A-BAB7291924A1}"/>
                             <w:text/>
                           </w:sdtPr>
+                          <w:sdtEndPr/>
                           <w:sdtContent>
                             <w:p>
                               <w:pPr>
-                                <w:pStyle w:val="Ingenmellomrom"/>
+                                <w:pStyle w:val="NoSpacing"/>
                                 <w:spacing w:before="80" w:after="40"/>
                                 <w:rPr>
                                   <w:caps/>
@@ -388,55 +397,63 @@
                                 <w:rPr>
                                   <w:color w:val="5B9BD5" w:themeColor="accent5"/>
                                 </w:rPr>
-                                <w:t xml:space="preserve">FAHMI HAYBE MOHAMMED / </w:t>
+                                <w:t xml:space="preserve">FAHMI </w:t>
                               </w:r>
+                              <w:proofErr w:type="spellStart"/>
                               <w:r>
                                 <w:rPr>
                                   <w:color w:val="5B9BD5" w:themeColor="accent5"/>
                                 </w:rPr>
-                                <w:t>s362106</w:t>
+                                <w:t>HAYBE</w:t>
                               </w:r>
+                              <w:proofErr w:type="spellEnd"/>
                               <w:r>
                                 <w:rPr>
                                   <w:color w:val="5B9BD5" w:themeColor="accent5"/>
                                 </w:rPr>
-                                <w:t xml:space="preserve">, </w:t>
+                                <w:t xml:space="preserve"> MOHAMMED / s362106, </w:t>
                               </w:r>
+                              <w:proofErr w:type="spellStart"/>
                               <w:r>
                                 <w:rPr>
                                   <w:color w:val="5B9BD5" w:themeColor="accent5"/>
                                 </w:rPr>
-                                <w:t xml:space="preserve">BEHDAD NIKKHAH </w:t>
+                                <w:t>BEHDAD</w:t>
                               </w:r>
+                              <w:proofErr w:type="spellEnd"/>
                               <w:r>
                                 <w:rPr>
                                   <w:color w:val="5B9BD5" w:themeColor="accent5"/>
                                 </w:rPr>
-                                <w:t xml:space="preserve">/ s362085, TERESA PHAM / </w:t>
+                                <w:t xml:space="preserve"> </w:t>
                               </w:r>
+                              <w:proofErr w:type="spellStart"/>
                               <w:r>
                                 <w:rPr>
                                   <w:color w:val="5B9BD5" w:themeColor="accent5"/>
                                 </w:rPr>
-                                <w:t>s</w:t>
+                                <w:t>NIKKHAH</w:t>
                               </w:r>
+                              <w:proofErr w:type="spellEnd"/>
                               <w:r>
                                 <w:rPr>
                                   <w:color w:val="5B9BD5" w:themeColor="accent5"/>
                                 </w:rPr>
-                                <w:t xml:space="preserve">345368, </w:t>
+                                <w:t xml:space="preserve"> / s362085, TERESA PHAM / s345368, JAN NICOLE </w:t>
                               </w:r>
+                              <w:proofErr w:type="spellStart"/>
                               <w:r>
                                 <w:rPr>
                                   <w:color w:val="5B9BD5" w:themeColor="accent5"/>
                                 </w:rPr>
-                                <w:t xml:space="preserve">JAN NICOLE RUBIC YAO </w:t>
+                                <w:t>RUBIC</w:t>
                               </w:r>
+                              <w:proofErr w:type="spellEnd"/>
                               <w:r>
                                 <w:rPr>
                                   <w:color w:val="5B9BD5" w:themeColor="accent5"/>
                                 </w:rPr>
-                                <w:t>/ s362049</w:t>
+                                <w:t xml:space="preserve"> YAO / s362049</w:t>
                               </w:r>
                             </w:p>
                           </w:sdtContent>
@@ -457,7 +474,7 @@
             <mc:AlternateContent>
               <mc:Choice Requires="wps">
                 <w:drawing>
-                  <wp:anchor distT="0" distB="0" distL="114300" distR="114300" simplePos="0" relativeHeight="251659264" behindDoc="0" locked="0" layoutInCell="1" allowOverlap="1" wp14:anchorId="367965A2" wp14:editId="6A3CD0A4">
+                  <wp:anchor distT="0" distB="0" distL="114300" distR="114300" simplePos="0" relativeHeight="251658240" behindDoc="0" locked="0" layoutInCell="1" allowOverlap="1" wp14:anchorId="367965A2" wp14:editId="6A3CD0A4">
                     <wp:simplePos x="0" y="0"/>
                     <wp:positionH relativeFrom="margin">
                       <wp:align>right</wp:align>
@@ -535,10 +552,11 @@
                                     <w:calendar w:val="gregorian"/>
                                   </w:date>
                                 </w:sdtPr>
+                                <w:sdtEndPr/>
                                 <w:sdtContent>
                                   <w:p>
                                     <w:pPr>
-                                      <w:pStyle w:val="Ingenmellomrom"/>
+                                      <w:pStyle w:val="NoSpacing"/>
                                       <w:jc w:val="right"/>
                                       <w:rPr>
                                         <w:color w:val="FFFFFF" w:themeColor="background1"/>
@@ -579,7 +597,7 @@
               </mc:Choice>
               <mc:Fallback>
                 <w:pict>
-                  <v:rect w14:anchorId="367965A2" id="Rektangel 132" o:spid="_x0000_s1027" style="position:absolute;margin-left:-4.4pt;margin-top:0;width:46.8pt;height:77.75pt;z-index:251659264;visibility:visible;mso-wrap-style:square;mso-width-percent:76;mso-height-percent:98;mso-top-percent:23;mso-wrap-distance-left:9pt;mso-wrap-distance-top:0;mso-wrap-distance-right:9pt;mso-wrap-distance-bottom:0;mso-position-horizontal:right;mso-position-horizontal-relative:margin;mso-position-vertical-relative:page;mso-width-percent:76;mso-height-percent:98;mso-top-percent:23;mso-width-relative:page;mso-height-relative:page;v-text-anchor:bottom" o:gfxdata="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" fillcolor="#4472c4 [3204]" stroked="f" strokeweight="1pt">
+                  <v:rect w14:anchorId="367965A2" id="Rektangel 132" o:spid="_x0000_s1027" style="position:absolute;margin-left:-4.4pt;margin-top:0;width:46.8pt;height:77.75pt;z-index:251658240;visibility:visible;mso-wrap-style:square;mso-width-percent:76;mso-height-percent:98;mso-top-percent:23;mso-wrap-distance-left:9pt;mso-wrap-distance-top:0;mso-wrap-distance-right:9pt;mso-wrap-distance-bottom:0;mso-position-horizontal:right;mso-position-horizontal-relative:margin;mso-position-vertical-relative:page;mso-width-percent:76;mso-height-percent:98;mso-top-percent:23;mso-width-relative:page;mso-height-relative:page;v-text-anchor:bottom" o:gfxdata="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" fillcolor="#4472c4 [3204]" stroked="f" strokeweight="1pt">
                     <o:lock v:ext="edit" aspectratio="t"/>
                     <v:textbox inset="3.6pt,,3.6pt">
                       <w:txbxContent>
@@ -601,10 +619,11 @@
                               <w:calendar w:val="gregorian"/>
                             </w:date>
                           </w:sdtPr>
+                          <w:sdtEndPr/>
                           <w:sdtContent>
                             <w:p>
                               <w:pPr>
-                                <w:pStyle w:val="Ingenmellomrom"/>
+                                <w:pStyle w:val="NoSpacing"/>
                                 <w:jc w:val="right"/>
                                 <w:rPr>
                                   <w:color w:val="FFFFFF" w:themeColor="background1"/>
@@ -650,9 +669,13 @@
     <w:sdt>
       <w:sdtPr>
         <w:rPr>
+          <w:rFonts w:asciiTheme="minorHAnsi" w:eastAsiaTheme="minorHAnsi" w:hAnsiTheme="minorHAnsi" w:cstheme="minorBidi"/>
+          <w:b w:val="0"/>
+          <w:bCs w:val="0"/>
+          <w:color w:val="auto"/>
           <w:sz w:val="36"/>
           <w:szCs w:val="36"/>
-          <w:lang w:val="en-US"/>
+          <w:lang w:val="en-US" w:eastAsia="en-US"/>
         </w:rPr>
         <w:id w:val="-612203985"/>
         <w:docPartObj>
@@ -662,18 +685,15 @@
       </w:sdtPr>
       <w:sdtEndPr>
         <w:rPr>
-          <w:rFonts w:asciiTheme="minorHAnsi" w:eastAsiaTheme="minorHAnsi" w:hAnsiTheme="minorHAnsi" w:cstheme="minorBidi"/>
           <w:noProof/>
-          <w:color w:val="auto"/>
           <w:sz w:val="32"/>
           <w:szCs w:val="32"/>
-          <w:lang w:eastAsia="en-US"/>
         </w:rPr>
       </w:sdtEndPr>
       <w:sdtContent>
         <w:p>
           <w:pPr>
-            <w:pStyle w:val="Overskriftforinnholdsfortegnelse"/>
+            <w:pStyle w:val="TOCHeading"/>
             <w:spacing w:line="360" w:lineRule="auto"/>
             <w:rPr>
               <w:sz w:val="36"/>
@@ -692,7 +712,7 @@
         </w:p>
         <w:p>
           <w:pPr>
-            <w:pStyle w:val="INNH1"/>
+            <w:pStyle w:val="TOC1"/>
             <w:tabs>
               <w:tab w:val="right" w:leader="dot" w:pos="9628"/>
             </w:tabs>
@@ -735,7 +755,7 @@
           <w:hyperlink w:anchor="_Toc133855322" w:history="1">
             <w:r>
               <w:rPr>
-                <w:rStyle w:val="Hyperkobling"/>
+                <w:rStyle w:val="Hyperlink"/>
                 <w:rFonts w:eastAsia="Times New Roman"/>
                 <w:noProof/>
                 <w:sz w:val="22"/>
@@ -817,7 +837,7 @@
         </w:p>
         <w:p>
           <w:pPr>
-            <w:pStyle w:val="INNH1"/>
+            <w:pStyle w:val="TOC1"/>
             <w:tabs>
               <w:tab w:val="right" w:leader="dot" w:pos="9628"/>
             </w:tabs>
@@ -832,7 +852,7 @@
           <w:hyperlink w:anchor="_Toc133855323" w:history="1">
             <w:r>
               <w:rPr>
-                <w:rStyle w:val="Hyperkobling"/>
+                <w:rStyle w:val="Hyperlink"/>
                 <w:rFonts w:eastAsia="Times New Roman"/>
                 <w:noProof/>
                 <w:sz w:val="22"/>
@@ -914,7 +934,7 @@
         </w:p>
         <w:p>
           <w:pPr>
-            <w:pStyle w:val="INNH1"/>
+            <w:pStyle w:val="TOC1"/>
             <w:tabs>
               <w:tab w:val="right" w:leader="dot" w:pos="9628"/>
             </w:tabs>
@@ -929,7 +949,7 @@
           <w:hyperlink w:anchor="_Toc133855324" w:history="1">
             <w:r>
               <w:rPr>
-                <w:rStyle w:val="Hyperkobling"/>
+                <w:rStyle w:val="Hyperlink"/>
                 <w:rFonts w:eastAsia="Times New Roman"/>
                 <w:noProof/>
                 <w:sz w:val="22"/>
@@ -1011,7 +1031,7 @@
         </w:p>
         <w:p>
           <w:pPr>
-            <w:pStyle w:val="INNH1"/>
+            <w:pStyle w:val="TOC1"/>
             <w:tabs>
               <w:tab w:val="right" w:leader="dot" w:pos="9628"/>
             </w:tabs>
@@ -1026,7 +1046,7 @@
           <w:hyperlink w:anchor="_Toc133855325" w:history="1">
             <w:r>
               <w:rPr>
-                <w:rStyle w:val="Hyperkobling"/>
+                <w:rStyle w:val="Hyperlink"/>
                 <w:rFonts w:eastAsia="Times New Roman"/>
                 <w:noProof/>
                 <w:sz w:val="22"/>
@@ -1108,7 +1128,7 @@
         </w:p>
         <w:p>
           <w:pPr>
-            <w:pStyle w:val="INNH1"/>
+            <w:pStyle w:val="TOC1"/>
             <w:tabs>
               <w:tab w:val="right" w:leader="dot" w:pos="9628"/>
             </w:tabs>
@@ -1123,7 +1143,7 @@
           <w:hyperlink w:anchor="_Toc133855326" w:history="1">
             <w:r>
               <w:rPr>
-                <w:rStyle w:val="Hyperkobling"/>
+                <w:rStyle w:val="Hyperlink"/>
                 <w:rFonts w:eastAsia="Times New Roman"/>
                 <w:noProof/>
                 <w:sz w:val="22"/>
@@ -1205,7 +1225,7 @@
         </w:p>
         <w:p>
           <w:pPr>
-            <w:pStyle w:val="INNH1"/>
+            <w:pStyle w:val="TOC1"/>
             <w:tabs>
               <w:tab w:val="right" w:leader="dot" w:pos="9628"/>
             </w:tabs>
@@ -1220,7 +1240,7 @@
           <w:hyperlink w:anchor="_Toc133855327" w:history="1">
             <w:r>
               <w:rPr>
-                <w:rStyle w:val="Hyperkobling"/>
+                <w:rStyle w:val="Hyperlink"/>
                 <w:rFonts w:eastAsia="Times New Roman"/>
                 <w:noProof/>
                 <w:sz w:val="22"/>
@@ -1341,7 +1361,7 @@
     </w:p>
     <w:p>
       <w:pPr>
-        <w:pStyle w:val="Overskrift1"/>
+        <w:pStyle w:val="Heading1"/>
         <w:rPr>
           <w:rFonts w:eastAsia="Times New Roman"/>
           <w:lang w:val="en-US" w:eastAsia="nb-NO"/>
@@ -1353,210 +1373,2396 @@
           <w:rFonts w:eastAsia="Times New Roman"/>
           <w:lang w:val="en-US" w:eastAsia="nb-NO"/>
         </w:rPr>
-        <w:lastRenderedPageBreak/>
-        <w:t xml:space="preserve">1. </w:t>
-      </w:r>
-      <w:r>
+        <w:t>1. Introduction</w:t>
+      </w:r>
+      <w:bookmarkEnd w:id="0"/>
+    </w:p>
+    <w:p>
+      <w:pPr>
+        <w:rPr>
+          <w:rFonts w:ascii="Calibri" w:eastAsia="Calibri" w:hAnsi="Calibri" w:cs="Calibri"/>
+          <w:sz w:val="22"/>
+          <w:szCs w:val="22"/>
+          <w:lang w:val="en-US"/>
+        </w:rPr>
+      </w:pPr>
+      <w:r>
+        <w:rPr>
+          <w:rFonts w:ascii="Calibri" w:eastAsia="Calibri" w:hAnsi="Calibri" w:cs="Calibri"/>
+          <w:sz w:val="22"/>
+          <w:szCs w:val="22"/>
+          <w:lang w:val="en-US"/>
+        </w:rPr>
+        <w:t>An introduction should tell the reader why this work is interesting.</w:t>
+      </w:r>
+      <w:r>
+        <w:rPr>
+          <w:lang w:val="en-US"/>
+        </w:rPr>
+        <w:br/>
+      </w:r>
+      <w:r>
+        <w:rPr>
+          <w:rFonts w:ascii="Calibri" w:eastAsia="Calibri" w:hAnsi="Calibri" w:cs="Calibri"/>
+          <w:sz w:val="22"/>
+          <w:szCs w:val="22"/>
+          <w:lang w:val="en-US"/>
+        </w:rPr>
+        <w:t>It should describe:</w:t>
+      </w:r>
+    </w:p>
+    <w:p>
+      <w:pPr>
+        <w:rPr>
+          <w:rFonts w:ascii="Calibri" w:eastAsia="Calibri" w:hAnsi="Calibri" w:cs="Calibri"/>
+          <w:sz w:val="22"/>
+          <w:szCs w:val="22"/>
+          <w:lang w:val="en-US"/>
+        </w:rPr>
+      </w:pPr>
+    </w:p>
+    <w:p>
+      <w:pPr>
+        <w:rPr>
+          <w:rFonts w:ascii="Calibri" w:eastAsia="Calibri" w:hAnsi="Calibri" w:cs="Calibri"/>
+          <w:sz w:val="22"/>
+          <w:szCs w:val="22"/>
+          <w:lang w:val="en-US"/>
+        </w:rPr>
+      </w:pPr>
+      <w:r>
+        <w:rPr>
+          <w:rFonts w:ascii="Calibri" w:eastAsia="Calibri" w:hAnsi="Calibri" w:cs="Calibri"/>
+          <w:sz w:val="22"/>
+          <w:szCs w:val="22"/>
+          <w:lang w:val="en-US"/>
+        </w:rPr>
+        <w:t xml:space="preserve">This report </w:t>
+      </w:r>
+      <w:r>
+        <w:rPr>
+          <w:rFonts w:ascii="Calibri" w:eastAsia="Calibri" w:hAnsi="Calibri" w:cs="Calibri"/>
+          <w:sz w:val="22"/>
+          <w:szCs w:val="22"/>
+          <w:lang w:val="en-US"/>
+        </w:rPr>
+        <w:t xml:space="preserve">contains </w:t>
+      </w:r>
+      <w:r>
+        <w:rPr>
+          <w:rFonts w:ascii="Calibri" w:eastAsia="Calibri" w:hAnsi="Calibri" w:cs="Calibri"/>
+          <w:sz w:val="22"/>
+          <w:szCs w:val="22"/>
+          <w:lang w:val="en-US"/>
+        </w:rPr>
+        <w:t xml:space="preserve">an implementation </w:t>
+      </w:r>
+      <w:r>
+        <w:rPr>
+          <w:rFonts w:ascii="Calibri" w:eastAsia="Calibri" w:hAnsi="Calibri" w:cs="Calibri"/>
+          <w:sz w:val="22"/>
+          <w:szCs w:val="22"/>
+          <w:lang w:val="en-US"/>
+        </w:rPr>
+        <w:t>of a</w:t>
+      </w:r>
+      <w:r>
+        <w:rPr>
+          <w:rFonts w:ascii="Calibri" w:eastAsia="Calibri" w:hAnsi="Calibri" w:cs="Calibri"/>
+          <w:sz w:val="22"/>
+          <w:szCs w:val="22"/>
+          <w:lang w:val="en-US"/>
+        </w:rPr>
+        <w:t xml:space="preserve"> </w:t>
+      </w:r>
+      <w:r>
+        <w:rPr>
+          <w:rFonts w:ascii="Calibri" w:eastAsia="Calibri" w:hAnsi="Calibri" w:cs="Calibri"/>
+          <w:sz w:val="22"/>
+          <w:szCs w:val="22"/>
+          <w:lang w:val="en-US"/>
+        </w:rPr>
+        <w:t>(</w:t>
+      </w:r>
+      <w:proofErr w:type="spellStart"/>
+      <w:r>
+        <w:rPr>
+          <w:rFonts w:ascii="Calibri" w:eastAsia="Calibri" w:hAnsi="Calibri" w:cs="Calibri"/>
+          <w:sz w:val="22"/>
+          <w:szCs w:val="22"/>
+          <w:lang w:val="en-US"/>
+        </w:rPr>
+        <w:t>DRTP</w:t>
+      </w:r>
+      <w:proofErr w:type="spellEnd"/>
+      <w:r>
+        <w:rPr>
+          <w:rFonts w:ascii="Calibri" w:eastAsia="Calibri" w:hAnsi="Calibri" w:cs="Calibri"/>
+          <w:sz w:val="22"/>
+          <w:szCs w:val="22"/>
+          <w:lang w:val="en-US"/>
+        </w:rPr>
+        <w:t xml:space="preserve">)- </w:t>
+      </w:r>
+      <w:r>
+        <w:rPr>
+          <w:rFonts w:ascii="Calibri" w:eastAsia="Calibri" w:hAnsi="Calibri" w:cs="Calibri"/>
+          <w:sz w:val="22"/>
+          <w:szCs w:val="22"/>
+          <w:lang w:val="en-US"/>
+        </w:rPr>
+        <w:t>data</w:t>
+      </w:r>
+      <w:r>
+        <w:rPr>
+          <w:rFonts w:ascii="Calibri" w:eastAsia="Calibri" w:hAnsi="Calibri" w:cs="Calibri"/>
+          <w:sz w:val="22"/>
+          <w:szCs w:val="22"/>
+          <w:lang w:val="en-US"/>
+        </w:rPr>
+        <w:t xml:space="preserve"> </w:t>
+      </w:r>
+      <w:r>
+        <w:rPr>
+          <w:rFonts w:ascii="Calibri" w:eastAsia="Calibri" w:hAnsi="Calibri" w:cs="Calibri"/>
+          <w:sz w:val="22"/>
+          <w:szCs w:val="22"/>
+          <w:lang w:val="en-US"/>
+        </w:rPr>
+        <w:t>reliable</w:t>
+      </w:r>
+      <w:r>
+        <w:rPr>
+          <w:rFonts w:ascii="Calibri" w:eastAsia="Calibri" w:hAnsi="Calibri" w:cs="Calibri"/>
+          <w:sz w:val="22"/>
+          <w:szCs w:val="22"/>
+          <w:lang w:val="en-US"/>
+        </w:rPr>
+        <w:t xml:space="preserve"> transport protocol</w:t>
+      </w:r>
+      <w:r>
+        <w:rPr>
+          <w:rFonts w:ascii="Calibri" w:eastAsia="Calibri" w:hAnsi="Calibri" w:cs="Calibri"/>
+          <w:sz w:val="22"/>
+          <w:szCs w:val="22"/>
+          <w:lang w:val="en-US"/>
+        </w:rPr>
+        <w:t>.</w:t>
+      </w:r>
+      <w:r>
+        <w:rPr>
+          <w:rFonts w:ascii="Calibri" w:eastAsia="Calibri" w:hAnsi="Calibri" w:cs="Calibri"/>
+          <w:sz w:val="22"/>
+          <w:szCs w:val="22"/>
+          <w:lang w:val="en-US"/>
+        </w:rPr>
+        <w:t xml:space="preserve"> </w:t>
+      </w:r>
+      <w:r>
+        <w:rPr>
+          <w:rFonts w:ascii="Calibri" w:eastAsia="Calibri" w:hAnsi="Calibri" w:cs="Calibri"/>
+          <w:sz w:val="22"/>
+          <w:szCs w:val="22"/>
+          <w:lang w:val="en-US"/>
+        </w:rPr>
+        <w:t xml:space="preserve">This program </w:t>
+      </w:r>
+      <w:r>
+        <w:rPr>
+          <w:rFonts w:ascii="Calibri" w:eastAsia="Calibri" w:hAnsi="Calibri" w:cs="Calibri"/>
+          <w:sz w:val="22"/>
+          <w:szCs w:val="22"/>
+          <w:lang w:val="en-US"/>
+        </w:rPr>
+        <w:t xml:space="preserve">is </w:t>
+      </w:r>
+      <w:r>
+        <w:rPr>
+          <w:rFonts w:ascii="Calibri" w:eastAsia="Calibri" w:hAnsi="Calibri" w:cs="Calibri"/>
+          <w:sz w:val="22"/>
+          <w:szCs w:val="22"/>
+          <w:lang w:val="en-US"/>
+        </w:rPr>
+        <w:t xml:space="preserve">built in </w:t>
+      </w:r>
+      <w:r>
+        <w:rPr>
+          <w:rFonts w:ascii="Calibri" w:eastAsia="Calibri" w:hAnsi="Calibri" w:cs="Calibri"/>
+          <w:sz w:val="22"/>
+          <w:szCs w:val="22"/>
+          <w:lang w:val="en-US"/>
+        </w:rPr>
+        <w:t>python and</w:t>
+      </w:r>
+      <w:r>
+        <w:rPr>
+          <w:rFonts w:ascii="Calibri" w:eastAsia="Calibri" w:hAnsi="Calibri" w:cs="Calibri"/>
+          <w:sz w:val="22"/>
+          <w:szCs w:val="22"/>
+          <w:lang w:val="en-US"/>
+        </w:rPr>
+        <w:t xml:space="preserve"> </w:t>
+      </w:r>
+      <w:r>
+        <w:rPr>
+          <w:rFonts w:ascii="Calibri" w:eastAsia="Calibri" w:hAnsi="Calibri" w:cs="Calibri"/>
+          <w:sz w:val="22"/>
+          <w:szCs w:val="22"/>
+          <w:lang w:val="en-US"/>
+        </w:rPr>
+        <w:t xml:space="preserve">is </w:t>
+      </w:r>
+      <w:r>
+        <w:rPr>
+          <w:rFonts w:ascii="Calibri" w:eastAsia="Calibri" w:hAnsi="Calibri" w:cs="Calibri"/>
+          <w:sz w:val="22"/>
+          <w:szCs w:val="22"/>
+          <w:lang w:val="en-US"/>
+        </w:rPr>
+        <w:t>using</w:t>
+      </w:r>
+      <w:r>
+        <w:rPr>
+          <w:rFonts w:ascii="Calibri" w:eastAsia="Calibri" w:hAnsi="Calibri" w:cs="Calibri"/>
+          <w:sz w:val="22"/>
+          <w:szCs w:val="22"/>
+          <w:lang w:val="en-US"/>
+        </w:rPr>
+        <w:t xml:space="preserve"> </w:t>
+      </w:r>
+      <w:r>
+        <w:rPr>
+          <w:rFonts w:ascii="Calibri" w:eastAsia="Calibri" w:hAnsi="Calibri" w:cs="Calibri"/>
+          <w:sz w:val="22"/>
+          <w:szCs w:val="22"/>
+          <w:lang w:val="en-US"/>
+        </w:rPr>
+        <w:t xml:space="preserve">socket module </w:t>
+      </w:r>
+      <w:r>
+        <w:rPr>
+          <w:rFonts w:ascii="Calibri" w:eastAsia="Calibri" w:hAnsi="Calibri" w:cs="Calibri"/>
+          <w:sz w:val="22"/>
+          <w:szCs w:val="22"/>
+          <w:lang w:val="en-US"/>
+        </w:rPr>
+        <w:t>with</w:t>
+      </w:r>
+      <w:r>
+        <w:rPr>
+          <w:rFonts w:ascii="Calibri" w:eastAsia="Calibri" w:hAnsi="Calibri" w:cs="Calibri"/>
+          <w:sz w:val="22"/>
+          <w:szCs w:val="22"/>
+          <w:lang w:val="en-US"/>
+        </w:rPr>
+        <w:t xml:space="preserve"> </w:t>
+      </w:r>
+      <w:r>
+        <w:rPr>
+          <w:rFonts w:ascii="Calibri" w:eastAsia="Calibri" w:hAnsi="Calibri" w:cs="Calibri"/>
+          <w:sz w:val="22"/>
+          <w:szCs w:val="22"/>
+          <w:lang w:val="en-US"/>
+        </w:rPr>
+        <w:t>UDP</w:t>
+      </w:r>
+      <w:r>
+        <w:rPr>
+          <w:rFonts w:ascii="Calibri" w:eastAsia="Calibri" w:hAnsi="Calibri" w:cs="Calibri"/>
+          <w:sz w:val="22"/>
+          <w:szCs w:val="22"/>
+          <w:lang w:val="en-US"/>
+        </w:rPr>
+        <w:t xml:space="preserve"> to transfer data. </w:t>
+      </w:r>
+      <w:r>
+        <w:rPr>
+          <w:rFonts w:ascii="Calibri" w:eastAsia="Calibri" w:hAnsi="Calibri" w:cs="Calibri"/>
+          <w:sz w:val="22"/>
+          <w:szCs w:val="22"/>
+          <w:lang w:val="en-US"/>
+        </w:rPr>
+        <w:t>Since UDP is a</w:t>
+      </w:r>
+      <w:r>
+        <w:rPr>
+          <w:rFonts w:ascii="Calibri" w:eastAsia="Calibri" w:hAnsi="Calibri" w:cs="Calibri"/>
+          <w:sz w:val="22"/>
+          <w:szCs w:val="22"/>
+          <w:lang w:val="en-US"/>
+        </w:rPr>
+        <w:t>n</w:t>
+      </w:r>
+      <w:r>
+        <w:rPr>
+          <w:rFonts w:ascii="Calibri" w:eastAsia="Calibri" w:hAnsi="Calibri" w:cs="Calibri"/>
+          <w:sz w:val="22"/>
+          <w:szCs w:val="22"/>
+          <w:lang w:val="en-US"/>
+        </w:rPr>
+        <w:t xml:space="preserve"> un</w:t>
+      </w:r>
+      <w:r>
+        <w:rPr>
+          <w:rFonts w:ascii="Calibri" w:eastAsia="Calibri" w:hAnsi="Calibri" w:cs="Calibri"/>
+          <w:sz w:val="22"/>
+          <w:szCs w:val="22"/>
+          <w:lang w:val="en-US"/>
+        </w:rPr>
+        <w:t>reliable</w:t>
+      </w:r>
+      <w:r>
+        <w:rPr>
+          <w:rFonts w:ascii="Calibri" w:eastAsia="Calibri" w:hAnsi="Calibri" w:cs="Calibri"/>
+          <w:sz w:val="22"/>
+          <w:szCs w:val="22"/>
+          <w:lang w:val="en-US"/>
+        </w:rPr>
+        <w:t xml:space="preserve"> </w:t>
+      </w:r>
+      <w:r>
+        <w:rPr>
+          <w:rFonts w:ascii="Calibri" w:eastAsia="Calibri" w:hAnsi="Calibri" w:cs="Calibri"/>
+          <w:sz w:val="22"/>
+          <w:szCs w:val="22"/>
+          <w:lang w:val="en-US"/>
+        </w:rPr>
+        <w:t>protocol</w:t>
+      </w:r>
+      <w:r>
+        <w:rPr>
+          <w:rFonts w:ascii="Calibri" w:eastAsia="Calibri" w:hAnsi="Calibri" w:cs="Calibri"/>
+          <w:sz w:val="22"/>
+          <w:szCs w:val="22"/>
+          <w:lang w:val="en-US"/>
+        </w:rPr>
+        <w:t xml:space="preserve">, </w:t>
+      </w:r>
+      <w:proofErr w:type="spellStart"/>
+      <w:r>
+        <w:rPr>
+          <w:rFonts w:ascii="Calibri" w:eastAsia="Calibri" w:hAnsi="Calibri" w:cs="Calibri"/>
+          <w:sz w:val="22"/>
+          <w:szCs w:val="22"/>
+          <w:lang w:val="en-US"/>
+        </w:rPr>
+        <w:t>DRTP</w:t>
+      </w:r>
+      <w:proofErr w:type="spellEnd"/>
+      <w:r>
+        <w:rPr>
+          <w:rFonts w:ascii="Calibri" w:eastAsia="Calibri" w:hAnsi="Calibri" w:cs="Calibri"/>
+          <w:sz w:val="22"/>
+          <w:szCs w:val="22"/>
+          <w:lang w:val="en-US"/>
+        </w:rPr>
+        <w:t xml:space="preserve"> would ensure </w:t>
+      </w:r>
+      <w:r>
+        <w:rPr>
+          <w:rFonts w:ascii="Calibri" w:eastAsia="Calibri" w:hAnsi="Calibri" w:cs="Calibri"/>
+          <w:sz w:val="22"/>
+          <w:szCs w:val="22"/>
+          <w:lang w:val="en-US"/>
+        </w:rPr>
+        <w:t xml:space="preserve">a </w:t>
+      </w:r>
+      <w:r>
+        <w:rPr>
+          <w:rFonts w:ascii="Calibri" w:eastAsia="Calibri" w:hAnsi="Calibri" w:cs="Calibri"/>
+          <w:sz w:val="22"/>
+          <w:szCs w:val="22"/>
+          <w:lang w:val="en-US"/>
+        </w:rPr>
+        <w:t>re</w:t>
+      </w:r>
+      <w:r>
+        <w:rPr>
+          <w:rFonts w:ascii="Calibri" w:eastAsia="Calibri" w:hAnsi="Calibri" w:cs="Calibri"/>
+          <w:sz w:val="22"/>
+          <w:szCs w:val="22"/>
+          <w:lang w:val="en-US"/>
+        </w:rPr>
+        <w:t>liable connection</w:t>
+      </w:r>
+      <w:r>
+        <w:rPr>
+          <w:rFonts w:ascii="Calibri" w:eastAsia="Calibri" w:hAnsi="Calibri" w:cs="Calibri"/>
+          <w:sz w:val="22"/>
+          <w:szCs w:val="22"/>
+          <w:lang w:val="en-US"/>
+        </w:rPr>
+        <w:t>.</w:t>
+      </w:r>
+      <w:r>
+        <w:rPr>
+          <w:rFonts w:ascii="Calibri" w:eastAsia="Calibri" w:hAnsi="Calibri" w:cs="Calibri"/>
+          <w:sz w:val="22"/>
+          <w:szCs w:val="22"/>
+          <w:lang w:val="en-US"/>
+        </w:rPr>
+        <w:t xml:space="preserve"> The network tool “Mininet” is also an important </w:t>
+      </w:r>
+      <w:r>
+        <w:rPr>
+          <w:rFonts w:ascii="Calibri" w:eastAsia="Calibri" w:hAnsi="Calibri" w:cs="Calibri"/>
+          <w:sz w:val="22"/>
+          <w:szCs w:val="22"/>
+          <w:lang w:val="en-US"/>
+        </w:rPr>
+        <w:t xml:space="preserve">tool </w:t>
+      </w:r>
+      <w:r>
+        <w:rPr>
+          <w:rFonts w:ascii="Calibri" w:eastAsia="Calibri" w:hAnsi="Calibri" w:cs="Calibri"/>
+          <w:sz w:val="22"/>
+          <w:szCs w:val="22"/>
+          <w:lang w:val="en-US"/>
+        </w:rPr>
+        <w:t xml:space="preserve">to build a </w:t>
+      </w:r>
+      <w:r>
+        <w:rPr>
+          <w:rFonts w:ascii="Calibri" w:eastAsia="Calibri" w:hAnsi="Calibri" w:cs="Calibri"/>
+          <w:sz w:val="22"/>
+          <w:szCs w:val="22"/>
+          <w:lang w:val="en-US"/>
+        </w:rPr>
+        <w:t xml:space="preserve">virtualized </w:t>
+      </w:r>
+      <w:r>
+        <w:rPr>
+          <w:rFonts w:ascii="Calibri" w:eastAsia="Calibri" w:hAnsi="Calibri" w:cs="Calibri"/>
+          <w:sz w:val="22"/>
+          <w:szCs w:val="22"/>
+          <w:lang w:val="en-US"/>
+        </w:rPr>
+        <w:t>network</w:t>
+      </w:r>
+      <w:r>
+        <w:rPr>
+          <w:rFonts w:ascii="Calibri" w:eastAsia="Calibri" w:hAnsi="Calibri" w:cs="Calibri"/>
+          <w:sz w:val="22"/>
+          <w:szCs w:val="22"/>
+          <w:lang w:val="en-US"/>
+        </w:rPr>
+        <w:t xml:space="preserve"> regarding the simple topology. </w:t>
+      </w:r>
+      <w:r>
+        <w:rPr>
+          <w:rFonts w:ascii="Calibri" w:eastAsia="Calibri" w:hAnsi="Calibri" w:cs="Calibri"/>
+          <w:sz w:val="22"/>
+          <w:szCs w:val="22"/>
+          <w:lang w:val="en-US"/>
+        </w:rPr>
+        <w:t xml:space="preserve">This will be useful to </w:t>
+      </w:r>
+      <w:r>
+        <w:rPr>
+          <w:rFonts w:ascii="Calibri" w:eastAsia="Calibri" w:hAnsi="Calibri" w:cs="Calibri"/>
+          <w:sz w:val="22"/>
+          <w:szCs w:val="22"/>
+          <w:lang w:val="en-US"/>
+        </w:rPr>
+        <w:t xml:space="preserve">evaluate </w:t>
+      </w:r>
+      <w:r>
+        <w:rPr>
+          <w:rFonts w:ascii="Calibri" w:eastAsia="Calibri" w:hAnsi="Calibri" w:cs="Calibri"/>
+          <w:sz w:val="22"/>
+          <w:szCs w:val="22"/>
+          <w:lang w:val="en-US"/>
+        </w:rPr>
+        <w:t>the virtualized network resources and</w:t>
+      </w:r>
+      <w:r>
+        <w:rPr>
+          <w:rFonts w:ascii="Calibri" w:eastAsia="Calibri" w:hAnsi="Calibri" w:cs="Calibri"/>
+          <w:sz w:val="22"/>
+          <w:szCs w:val="22"/>
+          <w:lang w:val="en-US"/>
+        </w:rPr>
+        <w:t xml:space="preserve"> </w:t>
+      </w:r>
+      <w:r>
+        <w:rPr>
+          <w:rFonts w:ascii="Calibri" w:eastAsia="Calibri" w:hAnsi="Calibri" w:cs="Calibri"/>
+          <w:sz w:val="22"/>
+          <w:szCs w:val="22"/>
+          <w:lang w:val="en-US"/>
+        </w:rPr>
+        <w:t>performance</w:t>
+      </w:r>
+      <w:r>
+        <w:rPr>
+          <w:rFonts w:ascii="Calibri" w:eastAsia="Calibri" w:hAnsi="Calibri" w:cs="Calibri"/>
+          <w:sz w:val="22"/>
+          <w:szCs w:val="22"/>
+          <w:lang w:val="en-US"/>
+        </w:rPr>
+        <w:t xml:space="preserve"> when using </w:t>
+      </w:r>
+      <w:proofErr w:type="spellStart"/>
+      <w:r>
+        <w:rPr>
+          <w:rFonts w:ascii="Calibri" w:eastAsia="Calibri" w:hAnsi="Calibri" w:cs="Calibri"/>
+          <w:sz w:val="22"/>
+          <w:szCs w:val="22"/>
+          <w:lang w:val="en-US"/>
+        </w:rPr>
+        <w:t>DRTP</w:t>
+      </w:r>
+      <w:proofErr w:type="spellEnd"/>
+      <w:r>
+        <w:rPr>
+          <w:rFonts w:ascii="Calibri" w:eastAsia="Calibri" w:hAnsi="Calibri" w:cs="Calibri"/>
+          <w:sz w:val="22"/>
+          <w:szCs w:val="22"/>
+          <w:lang w:val="en-US"/>
+        </w:rPr>
+        <w:t>.</w:t>
+      </w:r>
+      <w:r>
+        <w:rPr>
+          <w:rFonts w:ascii="Calibri" w:eastAsia="Calibri" w:hAnsi="Calibri" w:cs="Calibri"/>
+          <w:sz w:val="22"/>
+          <w:szCs w:val="22"/>
+          <w:lang w:val="en-US"/>
+        </w:rPr>
+        <w:t xml:space="preserve"> </w:t>
+      </w:r>
+      <w:r>
+        <w:rPr>
+          <w:rFonts w:ascii="Calibri" w:eastAsia="Calibri" w:hAnsi="Calibri" w:cs="Calibri"/>
+          <w:sz w:val="22"/>
+          <w:szCs w:val="22"/>
+          <w:lang w:val="en-US"/>
+        </w:rPr>
+        <w:t>(</w:t>
+      </w:r>
+      <w:r>
+        <w:rPr>
+          <w:rFonts w:ascii="Calibri" w:eastAsia="Calibri" w:hAnsi="Calibri" w:cs="Calibri"/>
+          <w:sz w:val="22"/>
+          <w:szCs w:val="22"/>
+          <w:lang w:val="en-US"/>
+        </w:rPr>
+        <w:t>Include</w:t>
+      </w:r>
+      <w:r>
+        <w:rPr>
+          <w:rFonts w:ascii="Calibri" w:eastAsia="Calibri" w:hAnsi="Calibri" w:cs="Calibri"/>
+          <w:sz w:val="22"/>
+          <w:szCs w:val="22"/>
+          <w:lang w:val="en-US"/>
+        </w:rPr>
+        <w:t xml:space="preserve"> the bonus as </w:t>
+      </w:r>
+      <w:r>
+        <w:rPr>
+          <w:rFonts w:ascii="Calibri" w:eastAsia="Calibri" w:hAnsi="Calibri" w:cs="Calibri"/>
+          <w:sz w:val="22"/>
+          <w:szCs w:val="22"/>
+          <w:lang w:val="en-US"/>
+        </w:rPr>
+        <w:t>an</w:t>
+      </w:r>
+      <w:r>
+        <w:rPr>
+          <w:rFonts w:ascii="Calibri" w:eastAsia="Calibri" w:hAnsi="Calibri" w:cs="Calibri"/>
+          <w:sz w:val="22"/>
+          <w:szCs w:val="22"/>
+          <w:lang w:val="en-US"/>
+        </w:rPr>
+        <w:t xml:space="preserve"> implemented work)</w:t>
+      </w:r>
+    </w:p>
+    <w:p>
+      <w:pPr>
+        <w:rPr>
+          <w:rFonts w:ascii="Calibri" w:eastAsia="Calibri" w:hAnsi="Calibri" w:cs="Calibri"/>
+          <w:sz w:val="22"/>
+          <w:szCs w:val="22"/>
+          <w:lang w:val="en-US"/>
+        </w:rPr>
+      </w:pPr>
+    </w:p>
+    <w:p>
+      <w:pPr>
+        <w:rPr>
+          <w:rFonts w:ascii="Calibri" w:eastAsia="Calibri" w:hAnsi="Calibri" w:cs="Calibri"/>
+          <w:sz w:val="22"/>
+          <w:szCs w:val="22"/>
+          <w:lang w:val="en-US"/>
+        </w:rPr>
+      </w:pPr>
+      <w:r>
+        <w:rPr>
+          <w:rFonts w:ascii="Calibri" w:eastAsia="Calibri" w:hAnsi="Calibri" w:cs="Calibri"/>
+          <w:sz w:val="22"/>
+          <w:szCs w:val="22"/>
+          <w:lang w:val="en-US"/>
+        </w:rPr>
+        <w:t>The test would be done by the custom written code to transfer a file</w:t>
+      </w:r>
+      <w:r>
+        <w:rPr>
+          <w:rFonts w:ascii="Calibri" w:eastAsia="Calibri" w:hAnsi="Calibri" w:cs="Calibri"/>
+          <w:sz w:val="22"/>
+          <w:szCs w:val="22"/>
+          <w:lang w:val="en-US"/>
+        </w:rPr>
+        <w:t>, and to measure the throughput</w:t>
+      </w:r>
+      <w:r>
+        <w:rPr>
+          <w:rFonts w:ascii="Calibri" w:eastAsia="Calibri" w:hAnsi="Calibri" w:cs="Calibri"/>
+          <w:sz w:val="22"/>
+          <w:szCs w:val="22"/>
+          <w:lang w:val="en-US"/>
+        </w:rPr>
+        <w:t xml:space="preserve"> using different </w:t>
+      </w:r>
+      <w:proofErr w:type="spellStart"/>
+      <w:r>
+        <w:rPr>
+          <w:rFonts w:ascii="Calibri" w:eastAsia="Calibri" w:hAnsi="Calibri" w:cs="Calibri"/>
+          <w:sz w:val="22"/>
+          <w:szCs w:val="22"/>
+          <w:lang w:val="en-US"/>
+        </w:rPr>
+        <w:t>RTT</w:t>
+      </w:r>
+      <w:r>
+        <w:rPr>
+          <w:rFonts w:ascii="Calibri" w:eastAsia="Calibri" w:hAnsi="Calibri" w:cs="Calibri"/>
+          <w:sz w:val="22"/>
+          <w:szCs w:val="22"/>
+          <w:lang w:val="en-US"/>
+        </w:rPr>
+        <w:t>s</w:t>
+      </w:r>
+      <w:proofErr w:type="spellEnd"/>
+      <w:r>
+        <w:rPr>
+          <w:rFonts w:ascii="Calibri" w:eastAsia="Calibri" w:hAnsi="Calibri" w:cs="Calibri"/>
+          <w:sz w:val="22"/>
+          <w:szCs w:val="22"/>
+          <w:lang w:val="en-US"/>
+        </w:rPr>
+        <w:t xml:space="preserve"> (round-trip-time)</w:t>
+      </w:r>
+      <w:r>
+        <w:rPr>
+          <w:rFonts w:ascii="Calibri" w:eastAsia="Calibri" w:hAnsi="Calibri" w:cs="Calibri"/>
+          <w:sz w:val="22"/>
+          <w:szCs w:val="22"/>
+          <w:lang w:val="en-US"/>
+        </w:rPr>
+        <w:t xml:space="preserve">. </w:t>
+      </w:r>
+      <w:r>
+        <w:rPr>
+          <w:rFonts w:ascii="Calibri" w:eastAsia="Calibri" w:hAnsi="Calibri" w:cs="Calibri"/>
+          <w:sz w:val="22"/>
+          <w:szCs w:val="22"/>
+          <w:lang w:val="en-US"/>
+        </w:rPr>
+        <w:t xml:space="preserve">It would be performed </w:t>
+      </w:r>
+      <w:r>
+        <w:rPr>
+          <w:rFonts w:ascii="Calibri" w:eastAsia="Calibri" w:hAnsi="Calibri" w:cs="Calibri"/>
+          <w:sz w:val="22"/>
+          <w:szCs w:val="22"/>
+          <w:lang w:val="en-US"/>
+        </w:rPr>
+        <w:t xml:space="preserve">different various of function to </w:t>
+      </w:r>
+      <w:r>
+        <w:rPr>
+          <w:rFonts w:ascii="Calibri" w:eastAsia="Calibri" w:hAnsi="Calibri" w:cs="Calibri"/>
+          <w:sz w:val="22"/>
+          <w:szCs w:val="22"/>
+          <w:lang w:val="en-US"/>
+        </w:rPr>
+        <w:t xml:space="preserve">trigger </w:t>
+      </w:r>
+      <w:r>
+        <w:rPr>
+          <w:rFonts w:ascii="Calibri" w:eastAsia="Calibri" w:hAnsi="Calibri" w:cs="Calibri"/>
+          <w:sz w:val="22"/>
+          <w:szCs w:val="22"/>
+          <w:lang w:val="en-US"/>
+        </w:rPr>
+        <w:t>retran</w:t>
+      </w:r>
+      <w:r>
+        <w:rPr>
+          <w:rFonts w:ascii="Calibri" w:eastAsia="Calibri" w:hAnsi="Calibri" w:cs="Calibri"/>
+          <w:sz w:val="22"/>
+          <w:szCs w:val="22"/>
+          <w:lang w:val="en-US"/>
+        </w:rPr>
+        <w:t xml:space="preserve">smission </w:t>
+      </w:r>
+      <w:r>
+        <w:rPr>
+          <w:rFonts w:ascii="Calibri" w:eastAsia="Calibri" w:hAnsi="Calibri" w:cs="Calibri"/>
+          <w:sz w:val="22"/>
+          <w:szCs w:val="22"/>
+          <w:lang w:val="en-US"/>
+        </w:rPr>
+        <w:t xml:space="preserve">of </w:t>
+      </w:r>
+      <w:r>
+        <w:rPr>
+          <w:rFonts w:ascii="Calibri" w:eastAsia="Calibri" w:hAnsi="Calibri" w:cs="Calibri"/>
+          <w:sz w:val="22"/>
+          <w:szCs w:val="22"/>
+          <w:lang w:val="en-US"/>
+        </w:rPr>
+        <w:t>packets either lost or skipped.</w:t>
+      </w:r>
+      <w:r>
+        <w:rPr>
+          <w:rFonts w:ascii="Calibri" w:eastAsia="Calibri" w:hAnsi="Calibri" w:cs="Calibri"/>
+          <w:sz w:val="22"/>
+          <w:szCs w:val="22"/>
+          <w:lang w:val="en-US"/>
+        </w:rPr>
+        <w:t xml:space="preserve"> The </w:t>
+      </w:r>
+      <w:r>
+        <w:rPr>
+          <w:rFonts w:ascii="Calibri" w:eastAsia="Calibri" w:hAnsi="Calibri" w:cs="Calibri"/>
+          <w:sz w:val="22"/>
+          <w:szCs w:val="22"/>
+          <w:lang w:val="en-US"/>
+        </w:rPr>
+        <w:t xml:space="preserve">performed </w:t>
+      </w:r>
+      <w:r>
+        <w:rPr>
+          <w:rFonts w:ascii="Calibri" w:eastAsia="Calibri" w:hAnsi="Calibri" w:cs="Calibri"/>
+          <w:sz w:val="22"/>
+          <w:szCs w:val="22"/>
+          <w:lang w:val="en-US"/>
+        </w:rPr>
+        <w:t>test</w:t>
+      </w:r>
+      <w:r>
+        <w:rPr>
+          <w:rFonts w:ascii="Calibri" w:eastAsia="Calibri" w:hAnsi="Calibri" w:cs="Calibri"/>
+          <w:sz w:val="22"/>
+          <w:szCs w:val="22"/>
+          <w:lang w:val="en-US"/>
+        </w:rPr>
+        <w:t>s</w:t>
+      </w:r>
+      <w:r>
+        <w:rPr>
+          <w:rFonts w:ascii="Calibri" w:eastAsia="Calibri" w:hAnsi="Calibri" w:cs="Calibri"/>
+          <w:sz w:val="22"/>
+          <w:szCs w:val="22"/>
+          <w:lang w:val="en-US"/>
+        </w:rPr>
+        <w:t xml:space="preserve"> should </w:t>
+      </w:r>
+      <w:r>
+        <w:rPr>
+          <w:rFonts w:ascii="Calibri" w:eastAsia="Calibri" w:hAnsi="Calibri" w:cs="Calibri"/>
+          <w:sz w:val="22"/>
+          <w:szCs w:val="22"/>
+          <w:lang w:val="en-US"/>
+        </w:rPr>
+        <w:t xml:space="preserve">reveal </w:t>
+      </w:r>
+      <w:r>
+        <w:rPr>
+          <w:rFonts w:ascii="Calibri" w:eastAsia="Calibri" w:hAnsi="Calibri" w:cs="Calibri"/>
+          <w:sz w:val="22"/>
+          <w:szCs w:val="22"/>
+          <w:lang w:val="en-US"/>
+        </w:rPr>
+        <w:t xml:space="preserve">if the code is handling potential losses, </w:t>
+      </w:r>
+      <w:r>
+        <w:rPr>
+          <w:rFonts w:ascii="Calibri" w:eastAsia="Calibri" w:hAnsi="Calibri" w:cs="Calibri"/>
+          <w:sz w:val="22"/>
+          <w:szCs w:val="22"/>
+          <w:lang w:val="en-US"/>
+        </w:rPr>
+        <w:t>reordering and duplicates.</w:t>
+      </w:r>
+      <w:r>
+        <w:rPr>
+          <w:rFonts w:ascii="Calibri" w:eastAsia="Calibri" w:hAnsi="Calibri" w:cs="Calibri"/>
+          <w:sz w:val="22"/>
+          <w:szCs w:val="22"/>
+          <w:lang w:val="en-US"/>
+        </w:rPr>
+        <w:t xml:space="preserve"> </w:t>
+      </w:r>
+    </w:p>
+    <w:p>
+      <w:pPr>
+        <w:rPr>
+          <w:rFonts w:ascii="Calibri" w:eastAsia="Calibri" w:hAnsi="Calibri" w:cs="Calibri"/>
+          <w:sz w:val="22"/>
+          <w:szCs w:val="22"/>
+          <w:lang w:val="en-US"/>
+        </w:rPr>
+      </w:pPr>
+    </w:p>
+    <w:p>
+      <w:pPr>
+        <w:rPr>
+          <w:rFonts w:ascii="Calibri" w:eastAsia="Calibri" w:hAnsi="Calibri" w:cs="Calibri"/>
+          <w:sz w:val="22"/>
+          <w:szCs w:val="22"/>
+          <w:lang w:val="en-US"/>
+        </w:rPr>
+      </w:pPr>
+      <w:r>
+        <w:rPr>
+          <w:rFonts w:ascii="Calibri" w:eastAsia="Calibri" w:hAnsi="Calibri" w:cs="Calibri"/>
+          <w:sz w:val="22"/>
+          <w:szCs w:val="22"/>
+          <w:lang w:val="en-US"/>
+        </w:rPr>
+        <w:t>The appr</w:t>
+      </w:r>
+      <w:r>
+        <w:rPr>
+          <w:rFonts w:ascii="Calibri" w:eastAsia="Calibri" w:hAnsi="Calibri" w:cs="Calibri"/>
+          <w:sz w:val="22"/>
+          <w:szCs w:val="22"/>
+          <w:lang w:val="en-US"/>
+        </w:rPr>
+        <w:t xml:space="preserve">oach </w:t>
+      </w:r>
+      <w:r>
+        <w:rPr>
+          <w:rFonts w:ascii="Calibri" w:eastAsia="Calibri" w:hAnsi="Calibri" w:cs="Calibri"/>
+          <w:sz w:val="22"/>
+          <w:szCs w:val="22"/>
+          <w:lang w:val="en-US"/>
+        </w:rPr>
+        <w:t xml:space="preserve">to </w:t>
+      </w:r>
+      <w:r>
+        <w:rPr>
+          <w:rFonts w:ascii="Calibri" w:eastAsia="Calibri" w:hAnsi="Calibri" w:cs="Calibri"/>
+          <w:sz w:val="22"/>
+          <w:szCs w:val="22"/>
+          <w:lang w:val="en-US"/>
+        </w:rPr>
+        <w:t>so</w:t>
+      </w:r>
+      <w:r>
+        <w:rPr>
+          <w:rFonts w:ascii="Calibri" w:eastAsia="Calibri" w:hAnsi="Calibri" w:cs="Calibri"/>
+          <w:sz w:val="22"/>
+          <w:szCs w:val="22"/>
+          <w:lang w:val="en-US"/>
+        </w:rPr>
+        <w:t xml:space="preserve">lve </w:t>
+      </w:r>
+      <w:r>
+        <w:rPr>
+          <w:rFonts w:ascii="Calibri" w:eastAsia="Calibri" w:hAnsi="Calibri" w:cs="Calibri"/>
+          <w:sz w:val="22"/>
+          <w:szCs w:val="22"/>
+          <w:lang w:val="en-US"/>
+        </w:rPr>
+        <w:t>the</w:t>
+      </w:r>
+      <w:r>
+        <w:rPr>
+          <w:rFonts w:ascii="Calibri" w:eastAsia="Calibri" w:hAnsi="Calibri" w:cs="Calibri"/>
+          <w:sz w:val="22"/>
+          <w:szCs w:val="22"/>
+          <w:lang w:val="en-US"/>
+        </w:rPr>
+        <w:t xml:space="preserve"> </w:t>
+      </w:r>
+      <w:r>
+        <w:rPr>
+          <w:rFonts w:ascii="Calibri" w:eastAsia="Calibri" w:hAnsi="Calibri" w:cs="Calibri"/>
+          <w:sz w:val="22"/>
+          <w:szCs w:val="22"/>
+          <w:lang w:val="en-US"/>
+        </w:rPr>
+        <w:t>problem</w:t>
+      </w:r>
+      <w:r>
+        <w:rPr>
+          <w:rFonts w:ascii="Calibri" w:eastAsia="Calibri" w:hAnsi="Calibri" w:cs="Calibri"/>
+          <w:sz w:val="22"/>
+          <w:szCs w:val="22"/>
+          <w:lang w:val="en-US"/>
+        </w:rPr>
+        <w:t xml:space="preserve"> </w:t>
+      </w:r>
+      <w:r>
+        <w:rPr>
+          <w:rFonts w:ascii="Calibri" w:eastAsia="Calibri" w:hAnsi="Calibri" w:cs="Calibri"/>
+          <w:sz w:val="22"/>
+          <w:szCs w:val="22"/>
+          <w:lang w:val="en-US"/>
+        </w:rPr>
+        <w:t xml:space="preserve">is to implement a </w:t>
+      </w:r>
+      <w:r>
+        <w:rPr>
+          <w:rFonts w:ascii="Calibri" w:eastAsia="Calibri" w:hAnsi="Calibri" w:cs="Calibri"/>
+          <w:sz w:val="22"/>
+          <w:szCs w:val="22"/>
+          <w:lang w:val="en-US"/>
+        </w:rPr>
+        <w:t>(</w:t>
+      </w:r>
+      <w:r>
+        <w:rPr>
+          <w:rFonts w:ascii="Calibri" w:eastAsia="Calibri" w:hAnsi="Calibri" w:cs="Calibri"/>
+          <w:sz w:val="22"/>
+          <w:szCs w:val="22"/>
+          <w:lang w:val="en-US"/>
+        </w:rPr>
+        <w:t>three-way</w:t>
+      </w:r>
+      <w:r>
+        <w:rPr>
+          <w:rFonts w:ascii="Calibri" w:eastAsia="Calibri" w:hAnsi="Calibri" w:cs="Calibri"/>
+          <w:sz w:val="22"/>
+          <w:szCs w:val="22"/>
+          <w:lang w:val="en-US"/>
+        </w:rPr>
+        <w:t xml:space="preserve"> </w:t>
+      </w:r>
+      <w:r>
+        <w:rPr>
+          <w:rFonts w:ascii="Calibri" w:eastAsia="Calibri" w:hAnsi="Calibri" w:cs="Calibri"/>
+          <w:sz w:val="22"/>
+          <w:szCs w:val="22"/>
+          <w:lang w:val="en-US"/>
+        </w:rPr>
+        <w:t>handshake</w:t>
+      </w:r>
+      <w:r>
+        <w:rPr>
+          <w:rFonts w:ascii="Calibri" w:eastAsia="Calibri" w:hAnsi="Calibri" w:cs="Calibri"/>
+          <w:sz w:val="22"/>
+          <w:szCs w:val="22"/>
+          <w:lang w:val="en-US"/>
+        </w:rPr>
+        <w:t xml:space="preserve">) between the client and server. Each </w:t>
+      </w:r>
+      <w:r>
+        <w:rPr>
+          <w:rFonts w:ascii="Calibri" w:eastAsia="Calibri" w:hAnsi="Calibri" w:cs="Calibri"/>
+          <w:sz w:val="22"/>
+          <w:szCs w:val="22"/>
+          <w:lang w:val="en-US"/>
+        </w:rPr>
+        <w:t xml:space="preserve">reliable functions </w:t>
+      </w:r>
+      <w:r>
+        <w:rPr>
+          <w:rFonts w:ascii="Calibri" w:eastAsia="Calibri" w:hAnsi="Calibri" w:cs="Calibri"/>
+          <w:sz w:val="22"/>
+          <w:szCs w:val="22"/>
+          <w:lang w:val="en-US"/>
+        </w:rPr>
+        <w:t xml:space="preserve">have its own client and server </w:t>
+      </w:r>
+      <w:r>
+        <w:rPr>
+          <w:rFonts w:ascii="Calibri" w:eastAsia="Calibri" w:hAnsi="Calibri" w:cs="Calibri"/>
+          <w:sz w:val="22"/>
+          <w:szCs w:val="22"/>
+          <w:lang w:val="en-US"/>
+        </w:rPr>
+        <w:t>methods</w:t>
+      </w:r>
+      <w:r>
+        <w:rPr>
+          <w:rFonts w:ascii="Calibri" w:eastAsia="Calibri" w:hAnsi="Calibri" w:cs="Calibri"/>
+          <w:sz w:val="22"/>
+          <w:szCs w:val="22"/>
+          <w:lang w:val="en-US"/>
+        </w:rPr>
+        <w:t xml:space="preserve">. </w:t>
+      </w:r>
+    </w:p>
+    <w:p>
+      <w:pPr>
+        <w:rPr>
+          <w:rFonts w:ascii="Calibri" w:eastAsia="Calibri" w:hAnsi="Calibri" w:cs="Calibri"/>
+          <w:sz w:val="22"/>
+          <w:szCs w:val="22"/>
+          <w:lang w:val="en-US"/>
+        </w:rPr>
+      </w:pPr>
+    </w:p>
+    <w:p>
+      <w:pPr>
+        <w:rPr>
+          <w:rFonts w:ascii="Calibri" w:eastAsia="Calibri" w:hAnsi="Calibri" w:cs="Calibri"/>
+          <w:sz w:val="22"/>
+          <w:szCs w:val="22"/>
+          <w:lang w:val="en-US"/>
+        </w:rPr>
+      </w:pPr>
+      <w:r>
+        <w:rPr>
+          <w:rFonts w:ascii="Calibri" w:eastAsia="Calibri" w:hAnsi="Calibri" w:cs="Calibri"/>
+          <w:sz w:val="22"/>
+          <w:szCs w:val="22"/>
+          <w:highlight w:val="yellow"/>
+          <w:lang w:val="en-US"/>
+        </w:rPr>
+        <w:t>Include limitations here!!!</w:t>
+      </w:r>
+    </w:p>
+    <w:p>
+      <w:pPr>
+        <w:rPr>
+          <w:rFonts w:ascii="Calibri" w:eastAsia="Calibri" w:hAnsi="Calibri" w:cs="Calibri"/>
+          <w:sz w:val="22"/>
+          <w:szCs w:val="22"/>
+          <w:lang w:val="en-US"/>
+        </w:rPr>
+      </w:pPr>
+    </w:p>
+    <w:p>
+      <w:pPr>
+        <w:rPr>
+          <w:rFonts w:ascii="Calibri" w:eastAsia="Calibri" w:hAnsi="Calibri" w:cs="Calibri"/>
+          <w:sz w:val="22"/>
+          <w:szCs w:val="22"/>
+          <w:lang w:val="en-US"/>
+        </w:rPr>
+      </w:pPr>
+      <w:r>
+        <w:rPr>
+          <w:rFonts w:ascii="Calibri" w:eastAsia="Calibri" w:hAnsi="Calibri" w:cs="Calibri"/>
+          <w:sz w:val="22"/>
+          <w:szCs w:val="22"/>
+          <w:lang w:val="en-US"/>
+        </w:rPr>
+        <w:t>T</w:t>
+      </w:r>
+      <w:r>
+        <w:rPr>
+          <w:rFonts w:ascii="Calibri" w:eastAsia="Calibri" w:hAnsi="Calibri" w:cs="Calibri"/>
+          <w:sz w:val="22"/>
+          <w:szCs w:val="22"/>
+          <w:lang w:val="en-US"/>
+        </w:rPr>
+        <w:t xml:space="preserve">his document is </w:t>
+      </w:r>
+      <w:r>
+        <w:rPr>
+          <w:rFonts w:ascii="Calibri" w:eastAsia="Calibri" w:hAnsi="Calibri" w:cs="Calibri"/>
+          <w:sz w:val="22"/>
+          <w:szCs w:val="22"/>
+          <w:lang w:val="en-US"/>
+        </w:rPr>
+        <w:t>structured</w:t>
+      </w:r>
+      <w:r>
+        <w:rPr>
+          <w:rFonts w:ascii="Calibri" w:eastAsia="Calibri" w:hAnsi="Calibri" w:cs="Calibri"/>
+          <w:sz w:val="22"/>
+          <w:szCs w:val="22"/>
+          <w:lang w:val="en-US"/>
+        </w:rPr>
+        <w:t xml:space="preserve"> </w:t>
+      </w:r>
+      <w:r>
+        <w:rPr>
+          <w:rFonts w:ascii="Calibri" w:eastAsia="Calibri" w:hAnsi="Calibri" w:cs="Calibri"/>
+          <w:sz w:val="22"/>
+          <w:szCs w:val="22"/>
+          <w:lang w:val="en-US"/>
+        </w:rPr>
+        <w:t xml:space="preserve">in </w:t>
+      </w:r>
+      <w:r>
+        <w:rPr>
+          <w:rFonts w:ascii="Calibri" w:eastAsia="Calibri" w:hAnsi="Calibri" w:cs="Calibri"/>
+          <w:sz w:val="22"/>
+          <w:szCs w:val="22"/>
+          <w:lang w:val="en-US"/>
+        </w:rPr>
+        <w:t xml:space="preserve">five segments, including the list of reference at the end of the document. </w:t>
+      </w:r>
+      <w:r>
+        <w:rPr>
+          <w:rFonts w:ascii="Calibri" w:eastAsia="Calibri" w:hAnsi="Calibri" w:cs="Calibri"/>
+          <w:sz w:val="22"/>
+          <w:szCs w:val="22"/>
+          <w:lang w:val="en-US"/>
+        </w:rPr>
+        <w:t xml:space="preserve">The first chapter </w:t>
+      </w:r>
+      <w:r>
+        <w:rPr>
+          <w:rFonts w:ascii="Calibri" w:eastAsia="Calibri" w:hAnsi="Calibri" w:cs="Calibri"/>
+          <w:sz w:val="22"/>
+          <w:szCs w:val="22"/>
+          <w:lang w:val="en-US"/>
+        </w:rPr>
+        <w:t xml:space="preserve">would </w:t>
+      </w:r>
+      <w:r>
+        <w:rPr>
+          <w:rFonts w:ascii="Calibri" w:eastAsia="Calibri" w:hAnsi="Calibri" w:cs="Calibri"/>
+          <w:sz w:val="22"/>
+          <w:szCs w:val="22"/>
+          <w:lang w:val="en-US"/>
+        </w:rPr>
+        <w:t>start by presenting the background</w:t>
+      </w:r>
+      <w:r>
+        <w:rPr>
+          <w:rFonts w:ascii="Calibri" w:eastAsia="Calibri" w:hAnsi="Calibri" w:cs="Calibri"/>
+          <w:sz w:val="22"/>
+          <w:szCs w:val="22"/>
+          <w:lang w:val="en-US"/>
+        </w:rPr>
+        <w:t xml:space="preserve">, </w:t>
+      </w:r>
+      <w:r>
+        <w:rPr>
+          <w:rFonts w:ascii="Calibri" w:eastAsia="Calibri" w:hAnsi="Calibri" w:cs="Calibri"/>
+          <w:sz w:val="22"/>
+          <w:szCs w:val="22"/>
+          <w:lang w:val="en-US"/>
+        </w:rPr>
+        <w:t xml:space="preserve">containing </w:t>
+      </w:r>
+      <w:r>
+        <w:rPr>
+          <w:rFonts w:ascii="Calibri" w:eastAsia="Calibri" w:hAnsi="Calibri" w:cs="Calibri"/>
+          <w:sz w:val="22"/>
+          <w:szCs w:val="22"/>
+          <w:lang w:val="en-US"/>
+        </w:rPr>
+        <w:t xml:space="preserve">appropriate </w:t>
+      </w:r>
+      <w:r>
+        <w:rPr>
+          <w:rFonts w:ascii="Calibri" w:eastAsia="Calibri" w:hAnsi="Calibri" w:cs="Calibri"/>
+          <w:sz w:val="22"/>
+          <w:szCs w:val="22"/>
+          <w:lang w:val="en-US"/>
+        </w:rPr>
+        <w:t xml:space="preserve">theoretical </w:t>
+      </w:r>
+      <w:r>
+        <w:rPr>
+          <w:rFonts w:ascii="Calibri" w:eastAsia="Calibri" w:hAnsi="Calibri" w:cs="Calibri"/>
+          <w:sz w:val="22"/>
+          <w:szCs w:val="22"/>
+          <w:lang w:val="en-US"/>
+        </w:rPr>
+        <w:t xml:space="preserve">instructions. </w:t>
+      </w:r>
+      <w:r>
+        <w:rPr>
+          <w:rFonts w:ascii="Calibri" w:eastAsia="Calibri" w:hAnsi="Calibri" w:cs="Calibri"/>
+          <w:sz w:val="22"/>
+          <w:szCs w:val="22"/>
+          <w:lang w:val="en-US"/>
+        </w:rPr>
+        <w:t xml:space="preserve">The </w:t>
+      </w:r>
+      <w:r>
+        <w:rPr>
+          <w:rFonts w:ascii="Calibri" w:eastAsia="Calibri" w:hAnsi="Calibri" w:cs="Calibri"/>
+          <w:sz w:val="22"/>
+          <w:szCs w:val="22"/>
+          <w:lang w:val="en-US"/>
+        </w:rPr>
+        <w:t>next chapter is the implementation of the cust</w:t>
+      </w:r>
+      <w:r>
+        <w:rPr>
+          <w:rFonts w:ascii="Calibri" w:eastAsia="Calibri" w:hAnsi="Calibri" w:cs="Calibri"/>
+          <w:sz w:val="22"/>
+          <w:szCs w:val="22"/>
+          <w:lang w:val="en-US"/>
+        </w:rPr>
+        <w:t xml:space="preserve">om/customized </w:t>
+      </w:r>
+      <w:r>
+        <w:rPr>
+          <w:rFonts w:ascii="Calibri" w:eastAsia="Calibri" w:hAnsi="Calibri" w:cs="Calibri"/>
+          <w:sz w:val="22"/>
+          <w:szCs w:val="22"/>
+          <w:lang w:val="en-US"/>
+        </w:rPr>
+        <w:t>written code</w:t>
+      </w:r>
+      <w:r>
+        <w:rPr>
+          <w:rFonts w:ascii="Calibri" w:eastAsia="Calibri" w:hAnsi="Calibri" w:cs="Calibri"/>
+          <w:sz w:val="22"/>
+          <w:szCs w:val="22"/>
+          <w:lang w:val="en-US"/>
+        </w:rPr>
+        <w:t xml:space="preserve">, and what sort of </w:t>
+      </w:r>
+      <w:r>
+        <w:rPr>
+          <w:rFonts w:ascii="Calibri" w:eastAsia="Calibri" w:hAnsi="Calibri" w:cs="Calibri"/>
+          <w:sz w:val="22"/>
+          <w:szCs w:val="22"/>
+          <w:lang w:val="en-US"/>
+        </w:rPr>
+        <w:t>function</w:t>
+      </w:r>
+      <w:r>
+        <w:rPr>
+          <w:rFonts w:ascii="Calibri" w:eastAsia="Calibri" w:hAnsi="Calibri" w:cs="Calibri"/>
+          <w:sz w:val="22"/>
+          <w:szCs w:val="22"/>
+          <w:lang w:val="en-US"/>
+        </w:rPr>
+        <w:t>s</w:t>
+      </w:r>
+      <w:r>
+        <w:rPr>
+          <w:rFonts w:ascii="Calibri" w:eastAsia="Calibri" w:hAnsi="Calibri" w:cs="Calibri"/>
+          <w:sz w:val="22"/>
+          <w:szCs w:val="22"/>
+          <w:lang w:val="en-US"/>
+        </w:rPr>
+        <w:t xml:space="preserve"> used</w:t>
+      </w:r>
+      <w:r>
+        <w:rPr>
+          <w:rFonts w:ascii="Calibri" w:eastAsia="Calibri" w:hAnsi="Calibri" w:cs="Calibri"/>
+          <w:sz w:val="22"/>
+          <w:szCs w:val="22"/>
+          <w:lang w:val="en-US"/>
+        </w:rPr>
+        <w:t xml:space="preserve">. </w:t>
+      </w:r>
+      <w:r>
+        <w:rPr>
+          <w:rFonts w:ascii="Calibri" w:eastAsia="Calibri" w:hAnsi="Calibri" w:cs="Calibri"/>
+          <w:sz w:val="22"/>
+          <w:szCs w:val="22"/>
+          <w:lang w:val="en-US"/>
+        </w:rPr>
+        <w:t xml:space="preserve">The discussion of the different test </w:t>
+      </w:r>
+      <w:r>
+        <w:rPr>
+          <w:rFonts w:ascii="Calibri" w:eastAsia="Calibri" w:hAnsi="Calibri" w:cs="Calibri"/>
+          <w:sz w:val="22"/>
+          <w:szCs w:val="22"/>
+          <w:lang w:val="en-US"/>
+        </w:rPr>
+        <w:t xml:space="preserve">performed would be </w:t>
+      </w:r>
+      <w:r>
+        <w:rPr>
+          <w:rFonts w:ascii="Calibri" w:eastAsia="Calibri" w:hAnsi="Calibri" w:cs="Calibri"/>
+          <w:sz w:val="22"/>
+          <w:szCs w:val="22"/>
+          <w:lang w:val="en-US"/>
+        </w:rPr>
+        <w:t xml:space="preserve">discussed </w:t>
+      </w:r>
+      <w:r>
+        <w:rPr>
+          <w:rFonts w:ascii="Calibri" w:eastAsia="Calibri" w:hAnsi="Calibri" w:cs="Calibri"/>
+          <w:sz w:val="22"/>
+          <w:szCs w:val="22"/>
+          <w:lang w:val="en-US"/>
+        </w:rPr>
+        <w:t>in the next following chapter</w:t>
+      </w:r>
+      <w:r>
+        <w:rPr>
+          <w:rFonts w:ascii="Calibri" w:eastAsia="Calibri" w:hAnsi="Calibri" w:cs="Calibri"/>
+          <w:sz w:val="22"/>
+          <w:szCs w:val="22"/>
+          <w:lang w:val="en-US"/>
+        </w:rPr>
+        <w:t xml:space="preserve">, also following the result of the tests. </w:t>
+      </w:r>
+      <w:r>
+        <w:rPr>
+          <w:rFonts w:ascii="Calibri" w:eastAsia="Calibri" w:hAnsi="Calibri" w:cs="Calibri"/>
+          <w:sz w:val="22"/>
+          <w:szCs w:val="22"/>
+          <w:lang w:val="en-US"/>
+        </w:rPr>
+        <w:t>The last</w:t>
+      </w:r>
+      <w:r>
+        <w:rPr>
+          <w:rFonts w:ascii="Calibri" w:eastAsia="Calibri" w:hAnsi="Calibri" w:cs="Calibri"/>
+          <w:sz w:val="22"/>
+          <w:szCs w:val="22"/>
+          <w:lang w:val="en-US"/>
+        </w:rPr>
+        <w:t>’s</w:t>
+      </w:r>
+      <w:r>
+        <w:rPr>
+          <w:rFonts w:ascii="Calibri" w:eastAsia="Calibri" w:hAnsi="Calibri" w:cs="Calibri"/>
+          <w:sz w:val="22"/>
+          <w:szCs w:val="22"/>
+          <w:lang w:val="en-US"/>
+        </w:rPr>
+        <w:t xml:space="preserve"> chapter</w:t>
+      </w:r>
+      <w:r>
+        <w:rPr>
+          <w:rFonts w:ascii="Calibri" w:eastAsia="Calibri" w:hAnsi="Calibri" w:cs="Calibri"/>
+          <w:sz w:val="22"/>
+          <w:szCs w:val="22"/>
+          <w:lang w:val="en-US"/>
+        </w:rPr>
+        <w:t>s</w:t>
+      </w:r>
+      <w:r>
+        <w:rPr>
+          <w:rFonts w:ascii="Calibri" w:eastAsia="Calibri" w:hAnsi="Calibri" w:cs="Calibri"/>
+          <w:sz w:val="22"/>
+          <w:szCs w:val="22"/>
+          <w:lang w:val="en-US"/>
+        </w:rPr>
+        <w:t xml:space="preserve"> would </w:t>
+      </w:r>
+      <w:r>
+        <w:rPr>
+          <w:rFonts w:ascii="Calibri" w:eastAsia="Calibri" w:hAnsi="Calibri" w:cs="Calibri"/>
+          <w:sz w:val="22"/>
+          <w:szCs w:val="22"/>
+          <w:lang w:val="en-US"/>
+        </w:rPr>
+        <w:t xml:space="preserve">subdue </w:t>
+      </w:r>
+      <w:r>
+        <w:rPr>
+          <w:rFonts w:ascii="Calibri" w:eastAsia="Calibri" w:hAnsi="Calibri" w:cs="Calibri"/>
+          <w:sz w:val="22"/>
+          <w:szCs w:val="22"/>
+          <w:lang w:val="en-US"/>
+        </w:rPr>
+        <w:t xml:space="preserve">a </w:t>
+      </w:r>
+      <w:r>
+        <w:rPr>
+          <w:rFonts w:ascii="Calibri" w:eastAsia="Calibri" w:hAnsi="Calibri" w:cs="Calibri"/>
+          <w:sz w:val="22"/>
+          <w:szCs w:val="22"/>
+          <w:lang w:val="en-US"/>
+        </w:rPr>
+        <w:t>conclusion</w:t>
+      </w:r>
+      <w:r>
+        <w:rPr>
+          <w:rFonts w:ascii="Calibri" w:eastAsia="Calibri" w:hAnsi="Calibri" w:cs="Calibri"/>
+          <w:sz w:val="22"/>
+          <w:szCs w:val="22"/>
+          <w:lang w:val="en-US"/>
+        </w:rPr>
+        <w:t xml:space="preserve"> and list of sources.  </w:t>
+      </w:r>
+    </w:p>
+    <w:p>
+      <w:pPr>
+        <w:rPr>
+          <w:rFonts w:ascii="Calibri" w:eastAsia="Calibri" w:hAnsi="Calibri" w:cs="Calibri"/>
+          <w:sz w:val="22"/>
+          <w:szCs w:val="22"/>
+          <w:lang w:val="en-US"/>
+        </w:rPr>
+      </w:pPr>
+    </w:p>
+    <w:p>
+      <w:pPr>
+        <w:rPr>
+          <w:rFonts w:ascii="Calibri" w:eastAsia="Calibri" w:hAnsi="Calibri" w:cs="Calibri"/>
+          <w:sz w:val="22"/>
+          <w:szCs w:val="22"/>
+          <w:lang w:val="en-US"/>
+        </w:rPr>
+      </w:pPr>
+    </w:p>
+    <w:p>
+      <w:pPr>
+        <w:rPr>
+          <w:rFonts w:ascii="Calibri" w:eastAsia="Calibri" w:hAnsi="Calibri" w:cs="Calibri"/>
+          <w:sz w:val="22"/>
+          <w:szCs w:val="22"/>
+          <w:lang w:val="en-US"/>
+        </w:rPr>
+      </w:pPr>
+    </w:p>
+    <w:p>
+      <w:pPr>
+        <w:rPr>
+          <w:rFonts w:ascii="Calibri" w:eastAsia="Calibri" w:hAnsi="Calibri" w:cs="Calibri"/>
+          <w:sz w:val="22"/>
+          <w:szCs w:val="22"/>
+          <w:lang w:val="en-US"/>
+        </w:rPr>
+      </w:pPr>
+    </w:p>
+    <w:p>
+      <w:pPr>
+        <w:rPr>
+          <w:rFonts w:ascii="Calibri" w:eastAsia="Calibri" w:hAnsi="Calibri" w:cs="Calibri"/>
+          <w:sz w:val="22"/>
+          <w:szCs w:val="22"/>
+          <w:lang w:val="en-US"/>
+        </w:rPr>
+      </w:pPr>
+    </w:p>
+    <w:p>
+      <w:pPr>
+        <w:rPr>
+          <w:rFonts w:ascii="Calibri" w:eastAsia="Calibri" w:hAnsi="Calibri" w:cs="Calibri"/>
+          <w:sz w:val="22"/>
+          <w:szCs w:val="22"/>
+          <w:lang w:val="en-US"/>
+        </w:rPr>
+      </w:pPr>
+    </w:p>
+    <w:p>
+      <w:pPr>
+        <w:rPr>
+          <w:rFonts w:ascii="Calibri" w:eastAsia="Calibri" w:hAnsi="Calibri" w:cs="Calibri"/>
+          <w:sz w:val="22"/>
+          <w:szCs w:val="22"/>
+          <w:lang w:val="en-US"/>
+        </w:rPr>
+      </w:pPr>
+    </w:p>
+    <w:p>
+      <w:pPr>
+        <w:rPr>
+          <w:rFonts w:ascii="Calibri" w:eastAsia="Calibri" w:hAnsi="Calibri" w:cs="Calibri"/>
+          <w:sz w:val="22"/>
+          <w:szCs w:val="22"/>
+          <w:lang w:val="en-US"/>
+        </w:rPr>
+      </w:pPr>
+    </w:p>
+    <w:p>
+      <w:pPr>
+        <w:rPr>
+          <w:rFonts w:ascii="Calibri" w:eastAsia="Calibri" w:hAnsi="Calibri" w:cs="Calibri"/>
+          <w:sz w:val="22"/>
+          <w:szCs w:val="22"/>
+          <w:lang w:val="en-US"/>
+        </w:rPr>
+      </w:pPr>
+    </w:p>
+    <w:p>
+      <w:pPr>
+        <w:rPr>
+          <w:rFonts w:ascii="Calibri" w:eastAsia="Calibri" w:hAnsi="Calibri" w:cs="Calibri"/>
+          <w:sz w:val="22"/>
+          <w:szCs w:val="22"/>
+          <w:lang w:val="en-US"/>
+        </w:rPr>
+      </w:pPr>
+    </w:p>
+    <w:p>
+      <w:pPr>
+        <w:rPr>
+          <w:lang w:val="en-US" w:eastAsia="nb-NO"/>
+        </w:rPr>
+      </w:pPr>
+    </w:p>
+    <w:p>
+      <w:pPr>
+        <w:rPr>
+          <w:lang w:val="en-US" w:eastAsia="nb-NO"/>
+        </w:rPr>
+      </w:pPr>
+    </w:p>
+    <w:p>
+      <w:pPr>
+        <w:rPr>
+          <w:lang w:val="en-US" w:eastAsia="nb-NO"/>
+        </w:rPr>
+      </w:pPr>
+    </w:p>
+    <w:p>
+      <w:pPr>
+        <w:rPr>
+          <w:lang w:val="en-US" w:eastAsia="nb-NO"/>
+        </w:rPr>
+      </w:pPr>
+    </w:p>
+    <w:p>
+      <w:pPr>
+        <w:rPr>
+          <w:lang w:val="en-US" w:eastAsia="nb-NO"/>
+        </w:rPr>
+      </w:pPr>
+    </w:p>
+    <w:p>
+      <w:pPr>
+        <w:rPr>
+          <w:lang w:val="en-US" w:eastAsia="nb-NO"/>
+        </w:rPr>
+      </w:pPr>
+    </w:p>
+    <w:p>
+      <w:pPr>
+        <w:rPr>
+          <w:lang w:val="en-US" w:eastAsia="nb-NO"/>
+        </w:rPr>
+      </w:pPr>
+    </w:p>
+    <w:p>
+      <w:pPr>
+        <w:rPr>
+          <w:lang w:val="en-US" w:eastAsia="nb-NO"/>
+        </w:rPr>
+      </w:pPr>
+    </w:p>
+    <w:p>
+      <w:pPr>
+        <w:rPr>
+          <w:lang w:val="en-US" w:eastAsia="nb-NO"/>
+        </w:rPr>
+      </w:pPr>
+    </w:p>
+    <w:p>
+      <w:pPr>
+        <w:rPr>
+          <w:lang w:val="en-US" w:eastAsia="nb-NO"/>
+        </w:rPr>
+      </w:pPr>
+    </w:p>
+    <w:p>
+      <w:pPr>
+        <w:rPr>
+          <w:lang w:val="en-US" w:eastAsia="nb-NO"/>
+        </w:rPr>
+      </w:pPr>
+    </w:p>
+    <w:p>
+      <w:pPr>
+        <w:rPr>
+          <w:lang w:val="en-US" w:eastAsia="nb-NO"/>
+        </w:rPr>
+      </w:pPr>
+    </w:p>
+    <w:p>
+      <w:pPr>
+        <w:rPr>
+          <w:lang w:val="en-US" w:eastAsia="nb-NO"/>
+        </w:rPr>
+      </w:pPr>
+    </w:p>
+    <w:p>
+      <w:pPr>
+        <w:rPr>
+          <w:lang w:val="en-US" w:eastAsia="nb-NO"/>
+        </w:rPr>
+      </w:pPr>
+    </w:p>
+    <w:p>
+      <w:pPr>
+        <w:rPr>
+          <w:lang w:val="en-US" w:eastAsia="nb-NO"/>
+        </w:rPr>
+      </w:pPr>
+    </w:p>
+    <w:p>
+      <w:pPr>
+        <w:rPr>
+          <w:lang w:val="en-US" w:eastAsia="nb-NO"/>
+        </w:rPr>
+      </w:pPr>
+    </w:p>
+    <w:p>
+      <w:pPr>
+        <w:rPr>
+          <w:lang w:val="en-US" w:eastAsia="nb-NO"/>
+        </w:rPr>
+      </w:pPr>
+    </w:p>
+    <w:p>
+      <w:pPr>
+        <w:pStyle w:val="Heading1"/>
         <w:rPr>
           <w:rFonts w:eastAsia="Times New Roman"/>
           <w:lang w:val="en-US" w:eastAsia="nb-NO"/>
         </w:rPr>
-        <w:t>Introduction</w:t>
-      </w:r>
-      <w:bookmarkEnd w:id="0"/>
-    </w:p>
-    <w:p>
-      <w:pPr>
-        <w:rPr>
-          <w:lang w:val="en-US" w:eastAsia="nb-NO"/>
-        </w:rPr>
-      </w:pPr>
-    </w:p>
-    <w:p>
-      <w:pPr>
-        <w:rPr>
-          <w:lang w:val="en-US" w:eastAsia="nb-NO"/>
-        </w:rPr>
-      </w:pPr>
-    </w:p>
-    <w:p>
-      <w:pPr>
-        <w:pStyle w:val="Overskrift1"/>
+      </w:pPr>
+      <w:bookmarkStart w:id="1" w:name="_Toc133855323"/>
+      <w:r>
         <w:rPr>
           <w:rFonts w:eastAsia="Times New Roman"/>
           <w:lang w:val="en-US" w:eastAsia="nb-NO"/>
         </w:rPr>
-      </w:pPr>
-      <w:bookmarkStart w:id="1" w:name="_Toc133855323"/>
-      <w:r>
+        <w:t>2. Background</w:t>
+      </w:r>
+      <w:bookmarkEnd w:id="1"/>
+    </w:p>
+    <w:p>
+      <w:pPr>
+        <w:rPr>
+          <w:lang w:val="en-US" w:eastAsia="nb-NO"/>
+        </w:rPr>
+      </w:pPr>
+    </w:p>
+    <w:p>
+      <w:pPr>
+        <w:rPr>
+          <w:lang w:val="en-US"/>
+        </w:rPr>
+      </w:pPr>
+      <w:r>
+        <w:rPr>
+          <w:rFonts w:ascii="Calibri" w:eastAsia="Calibri" w:hAnsi="Calibri" w:cs="Calibri"/>
+          <w:sz w:val="22"/>
+          <w:szCs w:val="22"/>
+          <w:lang w:val="en-US"/>
+        </w:rPr>
+        <w:t>Your background section should include the appropriate theoretical background that your reader should know before delving into the details. For example, what is stop and wait? How does it work?</w:t>
+      </w:r>
+    </w:p>
+    <w:p>
+      <w:pPr>
+        <w:rPr>
+          <w:lang w:val="en-US" w:eastAsia="nb-NO"/>
+        </w:rPr>
+      </w:pPr>
+    </w:p>
+    <w:p>
+      <w:pPr>
+        <w:pStyle w:val="Heading1"/>
         <w:rPr>
           <w:rFonts w:eastAsia="Times New Roman"/>
           <w:lang w:val="en-US" w:eastAsia="nb-NO"/>
         </w:rPr>
-        <w:t xml:space="preserve">2. </w:t>
-      </w:r>
+      </w:pPr>
+      <w:bookmarkStart w:id="2" w:name="_Toc133855324"/>
       <w:r>
         <w:rPr>
           <w:rFonts w:eastAsia="Times New Roman"/>
           <w:lang w:val="en-US" w:eastAsia="nb-NO"/>
         </w:rPr>
-        <w:t>Background</w:t>
-      </w:r>
-      <w:bookmarkEnd w:id="1"/>
-    </w:p>
-    <w:p>
-      <w:pPr>
-        <w:rPr>
-          <w:lang w:val="en-US" w:eastAsia="nb-NO"/>
-        </w:rPr>
-      </w:pPr>
-    </w:p>
-    <w:p>
-      <w:pPr>
-        <w:rPr>
-          <w:lang w:val="en-US" w:eastAsia="nb-NO"/>
-        </w:rPr>
-      </w:pPr>
-    </w:p>
-    <w:p>
-      <w:pPr>
-        <w:pStyle w:val="Overskrift1"/>
+        <w:t>3. Implementation</w:t>
+      </w:r>
+      <w:bookmarkEnd w:id="2"/>
+    </w:p>
+    <w:p>
+      <w:pPr>
+        <w:rPr>
+          <w:lang w:val="en-US" w:eastAsia="nb-NO"/>
+        </w:rPr>
+      </w:pPr>
+    </w:p>
+    <w:p>
+      <w:pPr>
+        <w:rPr>
+          <w:lang w:val="en-US" w:eastAsia="nb-NO"/>
+        </w:rPr>
+      </w:pPr>
+    </w:p>
+    <w:p>
+      <w:pPr>
+        <w:rPr>
+          <w:lang w:val="en-US" w:eastAsia="nb-NO"/>
+        </w:rPr>
+      </w:pPr>
+    </w:p>
+    <w:p>
+      <w:pPr>
+        <w:rPr>
+          <w:lang w:val="en-US" w:eastAsia="nb-NO"/>
+        </w:rPr>
+      </w:pPr>
+    </w:p>
+    <w:p>
+      <w:pPr>
+        <w:rPr>
+          <w:lang w:val="en-US" w:eastAsia="nb-NO"/>
+        </w:rPr>
+      </w:pPr>
+    </w:p>
+    <w:p>
+      <w:pPr>
+        <w:rPr>
+          <w:lang w:val="en-US" w:eastAsia="nb-NO"/>
+        </w:rPr>
+      </w:pPr>
+    </w:p>
+    <w:p>
+      <w:pPr>
+        <w:rPr>
+          <w:lang w:val="en-US" w:eastAsia="nb-NO"/>
+        </w:rPr>
+      </w:pPr>
+    </w:p>
+    <w:p>
+      <w:pPr>
+        <w:rPr>
+          <w:lang w:val="en-US" w:eastAsia="nb-NO"/>
+        </w:rPr>
+      </w:pPr>
+    </w:p>
+    <w:p>
+      <w:pPr>
+        <w:rPr>
+          <w:lang w:val="en-US" w:eastAsia="nb-NO"/>
+        </w:rPr>
+      </w:pPr>
+    </w:p>
+    <w:p>
+      <w:pPr>
+        <w:rPr>
+          <w:lang w:val="en-US" w:eastAsia="nb-NO"/>
+        </w:rPr>
+      </w:pPr>
+    </w:p>
+    <w:p>
+      <w:pPr>
+        <w:rPr>
+          <w:lang w:val="en-US" w:eastAsia="nb-NO"/>
+        </w:rPr>
+      </w:pPr>
+    </w:p>
+    <w:p>
+      <w:pPr>
+        <w:rPr>
+          <w:lang w:val="en-US" w:eastAsia="nb-NO"/>
+        </w:rPr>
+      </w:pPr>
+    </w:p>
+    <w:p>
+      <w:pPr>
+        <w:rPr>
+          <w:lang w:val="en-US" w:eastAsia="nb-NO"/>
+        </w:rPr>
+      </w:pPr>
+    </w:p>
+    <w:p>
+      <w:pPr>
+        <w:rPr>
+          <w:lang w:val="en-US" w:eastAsia="nb-NO"/>
+        </w:rPr>
+      </w:pPr>
+    </w:p>
+    <w:p>
+      <w:pPr>
+        <w:rPr>
+          <w:lang w:val="en-US" w:eastAsia="nb-NO"/>
+        </w:rPr>
+      </w:pPr>
+    </w:p>
+    <w:p>
+      <w:pPr>
+        <w:rPr>
+          <w:lang w:val="en-US" w:eastAsia="nb-NO"/>
+        </w:rPr>
+      </w:pPr>
+    </w:p>
+    <w:p>
+      <w:pPr>
+        <w:pStyle w:val="Heading1"/>
         <w:rPr>
           <w:rFonts w:eastAsia="Times New Roman"/>
           <w:lang w:val="en-US" w:eastAsia="nb-NO"/>
         </w:rPr>
       </w:pPr>
-      <w:bookmarkStart w:id="2" w:name="_Toc133855324"/>
+      <w:bookmarkStart w:id="3" w:name="_Toc133855325"/>
       <w:r>
         <w:rPr>
           <w:rFonts w:eastAsia="Times New Roman"/>
           <w:lang w:val="en-US" w:eastAsia="nb-NO"/>
         </w:rPr>
-        <w:t xml:space="preserve">3. </w:t>
-      </w:r>
-      <w:r>
+        <w:t>4. Discussion</w:t>
+      </w:r>
+      <w:bookmarkEnd w:id="3"/>
+    </w:p>
+    <w:p>
+      <w:pPr>
+        <w:rPr>
+          <w:lang w:val="en-US" w:eastAsia="nb-NO"/>
+        </w:rPr>
+      </w:pPr>
+    </w:p>
+    <w:p>
+      <w:pPr>
+        <w:pStyle w:val="ListParagraph"/>
+        <w:numPr>
+          <w:ilvl w:val="0"/>
+          <w:numId w:val="4"/>
+        </w:numPr>
+        <w:rPr>
+          <w:lang w:val="en-US" w:eastAsia="nb-NO"/>
+        </w:rPr>
+      </w:pPr>
+      <w:r>
+        <w:rPr>
+          <w:lang w:val="en-US" w:eastAsia="nb-NO"/>
+        </w:rPr>
+        <w:t xml:space="preserve">Run the file transfer application with </w:t>
+      </w:r>
+      <w:proofErr w:type="spellStart"/>
+      <w:r>
+        <w:rPr>
+          <w:lang w:val="en-US" w:eastAsia="nb-NO"/>
+        </w:rPr>
+        <w:t>stop_and_wait</w:t>
+      </w:r>
+      <w:proofErr w:type="spellEnd"/>
+      <w:r>
+        <w:rPr>
+          <w:lang w:val="en-US" w:eastAsia="nb-NO"/>
+        </w:rPr>
+        <w:t xml:space="preserve"> reliable protocol, </w:t>
+      </w:r>
+      <w:proofErr w:type="spellStart"/>
+      <w:r>
+        <w:rPr>
+          <w:lang w:val="en-US" w:eastAsia="nb-NO"/>
+        </w:rPr>
+        <w:t>GBN</w:t>
+      </w:r>
+      <w:proofErr w:type="spellEnd"/>
+      <w:r>
+        <w:rPr>
+          <w:lang w:val="en-US" w:eastAsia="nb-NO"/>
+        </w:rPr>
+        <w:t xml:space="preserve"> with window sizes 5, 10, 15, and </w:t>
+      </w:r>
+      <w:proofErr w:type="spellStart"/>
+      <w:r>
+        <w:rPr>
+          <w:lang w:val="en-US" w:eastAsia="nb-NO"/>
+        </w:rPr>
+        <w:t>GBN</w:t>
+      </w:r>
+      <w:proofErr w:type="spellEnd"/>
+      <w:r>
+        <w:rPr>
+          <w:lang w:val="en-US" w:eastAsia="nb-NO"/>
+        </w:rPr>
+        <w:t xml:space="preserve">-SR with window sizes 5, 10, 15 using </w:t>
+      </w:r>
+      <w:proofErr w:type="spellStart"/>
+      <w:r>
+        <w:rPr>
+          <w:lang w:val="en-US" w:eastAsia="nb-NO"/>
+        </w:rPr>
+        <w:t>RTTs</w:t>
+      </w:r>
+      <w:proofErr w:type="spellEnd"/>
+      <w:r>
+        <w:rPr>
+          <w:lang w:val="en-US" w:eastAsia="nb-NO"/>
+        </w:rPr>
+        <w:t xml:space="preserve"> 25, 50 and 100ms. Calculate</w:t>
+      </w:r>
+    </w:p>
+    <w:p>
+      <w:pPr>
+        <w:rPr>
+          <w:lang w:val="en-US" w:eastAsia="nb-NO"/>
+        </w:rPr>
+      </w:pPr>
+      <w:r>
+        <w:rPr>
+          <w:lang w:val="en-US" w:eastAsia="nb-NO"/>
+        </w:rPr>
+        <w:t xml:space="preserve">       </w:t>
+      </w:r>
+      <w:r>
+        <w:rPr>
+          <w:lang w:val="en-US" w:eastAsia="nb-NO"/>
+        </w:rPr>
+        <w:t>throughput values for all these cases and explain your results.</w:t>
+      </w:r>
+    </w:p>
+    <w:p>
+      <w:pPr>
+        <w:rPr>
+          <w:lang w:val="en-US" w:eastAsia="nb-NO"/>
+        </w:rPr>
+      </w:pPr>
+    </w:p>
+    <w:p>
+      <w:pPr>
+        <w:rPr>
+          <w:lang w:val="en-US" w:eastAsia="nb-NO"/>
+        </w:rPr>
+      </w:pPr>
+    </w:p>
+    <w:tbl>
+      <w:tblPr>
+        <w:tblStyle w:val="GridTable5Dark-Accent2"/>
+        <w:tblW w:w="0" w:type="auto"/>
+        <w:tblLook w:val="04A0" w:firstRow="1" w:lastRow="0" w:firstColumn="1" w:lastColumn="0" w:noHBand="0" w:noVBand="1"/>
+      </w:tblPr>
+      <w:tblGrid>
+        <w:gridCol w:w="3209"/>
+        <w:gridCol w:w="3209"/>
+        <w:gridCol w:w="3210"/>
+      </w:tblGrid>
+      <w:tr>
+        <w:trPr>
+          <w:cnfStyle w:val="100000000000" w:firstRow="1" w:lastRow="0" w:firstColumn="0" w:lastColumn="0" w:oddVBand="0" w:evenVBand="0" w:oddHBand="0" w:evenHBand="0" w:firstRowFirstColumn="0" w:firstRowLastColumn="0" w:lastRowFirstColumn="0" w:lastRowLastColumn="0"/>
+        </w:trPr>
+        <w:tc>
+          <w:tcPr>
+            <w:cnfStyle w:val="001000000000" w:firstRow="0" w:lastRow="0" w:firstColumn="1" w:lastColumn="0" w:oddVBand="0" w:evenVBand="0" w:oddHBand="0" w:evenHBand="0" w:firstRowFirstColumn="0" w:firstRowLastColumn="0" w:lastRowFirstColumn="0" w:lastRowLastColumn="0"/>
+            <w:tcW w:w="3209" w:type="dxa"/>
+          </w:tcPr>
+          <w:p>
+            <w:pPr>
+              <w:jc w:val="center"/>
+              <w:rPr>
+                <w:lang w:val="en-US" w:eastAsia="nb-NO"/>
+              </w:rPr>
+            </w:pPr>
+            <w:proofErr w:type="spellStart"/>
+            <w:r>
+              <w:rPr>
+                <w:lang w:val="en-US" w:eastAsia="nb-NO"/>
+              </w:rPr>
+              <w:t>Stop_and_wait</w:t>
+            </w:r>
+            <w:proofErr w:type="spellEnd"/>
+          </w:p>
+        </w:tc>
+        <w:tc>
+          <w:tcPr>
+            <w:tcW w:w="3209" w:type="dxa"/>
+          </w:tcPr>
+          <w:p>
+            <w:pPr>
+              <w:jc w:val="center"/>
+              <w:cnfStyle w:val="100000000000" w:firstRow="1" w:lastRow="0" w:firstColumn="0" w:lastColumn="0" w:oddVBand="0" w:evenVBand="0" w:oddHBand="0" w:evenHBand="0" w:firstRowFirstColumn="0" w:firstRowLastColumn="0" w:lastRowFirstColumn="0" w:lastRowLastColumn="0"/>
+              <w:rPr>
+                <w:lang w:val="en-US" w:eastAsia="nb-NO"/>
+              </w:rPr>
+            </w:pPr>
+            <w:proofErr w:type="spellStart"/>
+            <w:r>
+              <w:rPr>
+                <w:lang w:val="en-US" w:eastAsia="nb-NO"/>
+              </w:rPr>
+              <w:t>RTT</w:t>
+            </w:r>
+            <w:proofErr w:type="spellEnd"/>
+          </w:p>
+        </w:tc>
+        <w:tc>
+          <w:tcPr>
+            <w:tcW w:w="3210" w:type="dxa"/>
+          </w:tcPr>
+          <w:p>
+            <w:pPr>
+              <w:jc w:val="center"/>
+              <w:cnfStyle w:val="100000000000" w:firstRow="1" w:lastRow="0" w:firstColumn="0" w:lastColumn="0" w:oddVBand="0" w:evenVBand="0" w:oddHBand="0" w:evenHBand="0" w:firstRowFirstColumn="0" w:firstRowLastColumn="0" w:lastRowFirstColumn="0" w:lastRowLastColumn="0"/>
+              <w:rPr>
+                <w:lang w:val="en-US" w:eastAsia="nb-NO"/>
+              </w:rPr>
+            </w:pPr>
+            <w:r>
+              <w:rPr>
+                <w:lang w:val="en-US" w:eastAsia="nb-NO"/>
+              </w:rPr>
+              <w:t>Output</w:t>
+            </w:r>
+          </w:p>
+        </w:tc>
+      </w:tr>
+      <w:tr>
+        <w:trPr>
+          <w:cnfStyle w:val="000000100000" w:firstRow="0" w:lastRow="0" w:firstColumn="0" w:lastColumn="0" w:oddVBand="0" w:evenVBand="0" w:oddHBand="1" w:evenHBand="0" w:firstRowFirstColumn="0" w:firstRowLastColumn="0" w:lastRowFirstColumn="0" w:lastRowLastColumn="0"/>
+        </w:trPr>
+        <w:tc>
+          <w:tcPr>
+            <w:cnfStyle w:val="001000000000" w:firstRow="0" w:lastRow="0" w:firstColumn="1" w:lastColumn="0" w:oddVBand="0" w:evenVBand="0" w:oddHBand="0" w:evenHBand="0" w:firstRowFirstColumn="0" w:firstRowLastColumn="0" w:lastRowFirstColumn="0" w:lastRowLastColumn="0"/>
+            <w:tcW w:w="3209" w:type="dxa"/>
+          </w:tcPr>
+          <w:p>
+            <w:pPr>
+              <w:jc w:val="center"/>
+              <w:rPr>
+                <w:lang w:val="en-US" w:eastAsia="nb-NO"/>
+              </w:rPr>
+            </w:pPr>
+            <w:r>
+              <w:rPr>
+                <w:lang w:val="en-US" w:eastAsia="nb-NO"/>
+              </w:rPr>
+              <w:t>Test 1</w:t>
+            </w:r>
+          </w:p>
+        </w:tc>
+        <w:tc>
+          <w:tcPr>
+            <w:tcW w:w="3209" w:type="dxa"/>
+          </w:tcPr>
+          <w:p>
+            <w:pPr>
+              <w:jc w:val="center"/>
+              <w:cnfStyle w:val="000000100000" w:firstRow="0" w:lastRow="0" w:firstColumn="0" w:lastColumn="0" w:oddVBand="0" w:evenVBand="0" w:oddHBand="1" w:evenHBand="0" w:firstRowFirstColumn="0" w:firstRowLastColumn="0" w:lastRowFirstColumn="0" w:lastRowLastColumn="0"/>
+              <w:rPr>
+                <w:lang w:val="en-US" w:eastAsia="nb-NO"/>
+              </w:rPr>
+            </w:pPr>
+            <w:r>
+              <w:rPr>
+                <w:lang w:val="en-US" w:eastAsia="nb-NO"/>
+              </w:rPr>
+              <w:t>25ms</w:t>
+            </w:r>
+          </w:p>
+        </w:tc>
+        <w:tc>
+          <w:tcPr>
+            <w:tcW w:w="3210" w:type="dxa"/>
+          </w:tcPr>
+          <w:p>
+            <w:pPr>
+              <w:jc w:val="center"/>
+              <w:cnfStyle w:val="000000100000" w:firstRow="0" w:lastRow="0" w:firstColumn="0" w:lastColumn="0" w:oddVBand="0" w:evenVBand="0" w:oddHBand="1" w:evenHBand="0" w:firstRowFirstColumn="0" w:firstRowLastColumn="0" w:lastRowFirstColumn="0" w:lastRowLastColumn="0"/>
+              <w:rPr>
+                <w:lang w:val="en-US" w:eastAsia="nb-NO"/>
+              </w:rPr>
+            </w:pPr>
+            <w:r>
+              <w:rPr>
+                <w:lang w:val="en-US" w:eastAsia="nb-NO"/>
+              </w:rPr>
+              <w:t xml:space="preserve">Successful received </w:t>
+            </w:r>
+            <w:r>
+              <w:rPr>
+                <w:lang w:val="en-US" w:eastAsia="nb-NO"/>
+              </w:rPr>
+              <w:t xml:space="preserve">the </w:t>
+            </w:r>
+            <w:r>
+              <w:rPr>
+                <w:lang w:val="en-US" w:eastAsia="nb-NO"/>
+              </w:rPr>
+              <w:t>file</w:t>
+            </w:r>
+            <w:r>
+              <w:rPr>
+                <w:lang w:val="en-US" w:eastAsia="nb-NO"/>
+              </w:rPr>
+              <w:t xml:space="preserve"> (saved in test-1-saw)</w:t>
+            </w:r>
+            <w:r>
+              <w:rPr>
+                <w:lang w:val="en-US" w:eastAsia="nb-NO"/>
+              </w:rPr>
+              <w:t xml:space="preserve"> </w:t>
+            </w:r>
+            <w:r>
+              <w:rPr>
+                <w:lang w:val="en-US" w:eastAsia="nb-NO"/>
+              </w:rPr>
+              <w:t xml:space="preserve"> </w:t>
+            </w:r>
+          </w:p>
+        </w:tc>
+      </w:tr>
+      <w:tr>
+        <w:tc>
+          <w:tcPr>
+            <w:cnfStyle w:val="001000000000" w:firstRow="0" w:lastRow="0" w:firstColumn="1" w:lastColumn="0" w:oddVBand="0" w:evenVBand="0" w:oddHBand="0" w:evenHBand="0" w:firstRowFirstColumn="0" w:firstRowLastColumn="0" w:lastRowFirstColumn="0" w:lastRowLastColumn="0"/>
+            <w:tcW w:w="3209" w:type="dxa"/>
+          </w:tcPr>
+          <w:p>
+            <w:pPr>
+              <w:jc w:val="center"/>
+              <w:rPr>
+                <w:lang w:val="en-US" w:eastAsia="nb-NO"/>
+              </w:rPr>
+            </w:pPr>
+            <w:r>
+              <w:rPr>
+                <w:lang w:val="en-US" w:eastAsia="nb-NO"/>
+              </w:rPr>
+              <w:t>Test 2</w:t>
+            </w:r>
+          </w:p>
+        </w:tc>
+        <w:tc>
+          <w:tcPr>
+            <w:tcW w:w="3209" w:type="dxa"/>
+          </w:tcPr>
+          <w:p>
+            <w:pPr>
+              <w:jc w:val="center"/>
+              <w:cnfStyle w:val="000000000000" w:firstRow="0" w:lastRow="0" w:firstColumn="0" w:lastColumn="0" w:oddVBand="0" w:evenVBand="0" w:oddHBand="0" w:evenHBand="0" w:firstRowFirstColumn="0" w:firstRowLastColumn="0" w:lastRowFirstColumn="0" w:lastRowLastColumn="0"/>
+              <w:rPr>
+                <w:lang w:val="en-US" w:eastAsia="nb-NO"/>
+              </w:rPr>
+            </w:pPr>
+            <w:r>
+              <w:rPr>
+                <w:lang w:val="en-US" w:eastAsia="nb-NO"/>
+              </w:rPr>
+              <w:t>50ms</w:t>
+            </w:r>
+          </w:p>
+        </w:tc>
+        <w:tc>
+          <w:tcPr>
+            <w:tcW w:w="3210" w:type="dxa"/>
+          </w:tcPr>
+          <w:p>
+            <w:pPr>
+              <w:jc w:val="center"/>
+              <w:cnfStyle w:val="000000000000" w:firstRow="0" w:lastRow="0" w:firstColumn="0" w:lastColumn="0" w:oddVBand="0" w:evenVBand="0" w:oddHBand="0" w:evenHBand="0" w:firstRowFirstColumn="0" w:firstRowLastColumn="0" w:lastRowFirstColumn="0" w:lastRowLastColumn="0"/>
+              <w:rPr>
+                <w:lang w:val="en-US" w:eastAsia="nb-NO"/>
+              </w:rPr>
+            </w:pPr>
+            <w:r>
+              <w:rPr>
+                <w:lang w:val="en-US" w:eastAsia="nb-NO"/>
+              </w:rPr>
+              <w:t xml:space="preserve">Successful received the file (saved in test-2-saw)  </w:t>
+            </w:r>
+          </w:p>
+        </w:tc>
+      </w:tr>
+      <w:tr>
+        <w:trPr>
+          <w:cnfStyle w:val="000000100000" w:firstRow="0" w:lastRow="0" w:firstColumn="0" w:lastColumn="0" w:oddVBand="0" w:evenVBand="0" w:oddHBand="1" w:evenHBand="0" w:firstRowFirstColumn="0" w:firstRowLastColumn="0" w:lastRowFirstColumn="0" w:lastRowLastColumn="0"/>
+        </w:trPr>
+        <w:tc>
+          <w:tcPr>
+            <w:cnfStyle w:val="001000000000" w:firstRow="0" w:lastRow="0" w:firstColumn="1" w:lastColumn="0" w:oddVBand="0" w:evenVBand="0" w:oddHBand="0" w:evenHBand="0" w:firstRowFirstColumn="0" w:firstRowLastColumn="0" w:lastRowFirstColumn="0" w:lastRowLastColumn="0"/>
+            <w:tcW w:w="3209" w:type="dxa"/>
+          </w:tcPr>
+          <w:p>
+            <w:pPr>
+              <w:jc w:val="center"/>
+              <w:rPr>
+                <w:lang w:val="en-US" w:eastAsia="nb-NO"/>
+              </w:rPr>
+            </w:pPr>
+            <w:r>
+              <w:rPr>
+                <w:lang w:val="en-US" w:eastAsia="nb-NO"/>
+              </w:rPr>
+              <w:t>Test 3</w:t>
+            </w:r>
+          </w:p>
+        </w:tc>
+        <w:tc>
+          <w:tcPr>
+            <w:tcW w:w="3209" w:type="dxa"/>
+          </w:tcPr>
+          <w:p>
+            <w:pPr>
+              <w:jc w:val="center"/>
+              <w:cnfStyle w:val="000000100000" w:firstRow="0" w:lastRow="0" w:firstColumn="0" w:lastColumn="0" w:oddVBand="0" w:evenVBand="0" w:oddHBand="1" w:evenHBand="0" w:firstRowFirstColumn="0" w:firstRowLastColumn="0" w:lastRowFirstColumn="0" w:lastRowLastColumn="0"/>
+              <w:rPr>
+                <w:lang w:val="en-US" w:eastAsia="nb-NO"/>
+              </w:rPr>
+            </w:pPr>
+            <w:r>
+              <w:rPr>
+                <w:lang w:val="en-US" w:eastAsia="nb-NO"/>
+              </w:rPr>
+              <w:t>100ms</w:t>
+            </w:r>
+          </w:p>
+        </w:tc>
+        <w:tc>
+          <w:tcPr>
+            <w:tcW w:w="3210" w:type="dxa"/>
+          </w:tcPr>
+          <w:p>
+            <w:pPr>
+              <w:jc w:val="center"/>
+              <w:cnfStyle w:val="000000100000" w:firstRow="0" w:lastRow="0" w:firstColumn="0" w:lastColumn="0" w:oddVBand="0" w:evenVBand="0" w:oddHBand="1" w:evenHBand="0" w:firstRowFirstColumn="0" w:firstRowLastColumn="0" w:lastRowFirstColumn="0" w:lastRowLastColumn="0"/>
+              <w:rPr>
+                <w:lang w:val="en-US" w:eastAsia="nb-NO"/>
+              </w:rPr>
+            </w:pPr>
+            <w:r>
+              <w:rPr>
+                <w:lang w:val="en-US" w:eastAsia="nb-NO"/>
+              </w:rPr>
+              <w:t xml:space="preserve">Successful received the file (saved in test-3-saw)  </w:t>
+            </w:r>
+          </w:p>
+        </w:tc>
+      </w:tr>
+    </w:tbl>
+    <w:p>
+      <w:pPr>
+        <w:jc w:val="center"/>
+        <w:rPr>
+          <w:lang w:val="en-US" w:eastAsia="nb-NO"/>
+        </w:rPr>
+      </w:pPr>
+    </w:p>
+    <w:p>
+      <w:pPr>
+        <w:rPr>
+          <w:lang w:val="en-US" w:eastAsia="nb-NO"/>
+        </w:rPr>
+      </w:pPr>
+    </w:p>
+    <w:p>
+      <w:pPr>
+        <w:rPr>
+          <w:lang w:val="en-US" w:eastAsia="nb-NO"/>
+        </w:rPr>
+      </w:pPr>
+    </w:p>
+    <w:p>
+      <w:pPr>
+        <w:pStyle w:val="ListParagraph"/>
+        <w:numPr>
+          <w:ilvl w:val="0"/>
+          <w:numId w:val="4"/>
+        </w:numPr>
+        <w:rPr>
+          <w:lang w:val="en-US" w:eastAsia="nb-NO"/>
+        </w:rPr>
+      </w:pPr>
+      <w:r>
+        <w:rPr>
+          <w:lang w:val="en-US" w:eastAsia="nb-NO"/>
+        </w:rPr>
+        <w:t>Write a test case to skip an ack - this will trigger retransmission. Test with all three reliable functions.</w:t>
+      </w:r>
+    </w:p>
+    <w:p>
+      <w:pPr>
+        <w:pStyle w:val="ListParagraph"/>
+        <w:numPr>
+          <w:ilvl w:val="0"/>
+          <w:numId w:val="4"/>
+        </w:numPr>
+        <w:rPr>
+          <w:lang w:val="en-US" w:eastAsia="nb-NO"/>
+        </w:rPr>
+      </w:pPr>
+      <w:r>
+        <w:rPr>
+          <w:lang w:val="en-US" w:eastAsia="nb-NO"/>
+        </w:rPr>
+        <w:t xml:space="preserve">Write a test case to skip a sequence number to show the out-of-order delivery effect. This will also trigger retransmission. Test with </w:t>
+      </w:r>
+      <w:proofErr w:type="spellStart"/>
+      <w:r>
+        <w:rPr>
+          <w:lang w:val="en-US" w:eastAsia="nb-NO"/>
+        </w:rPr>
+        <w:t>GBN</w:t>
+      </w:r>
+      <w:proofErr w:type="spellEnd"/>
+      <w:r>
+        <w:rPr>
+          <w:lang w:val="en-US" w:eastAsia="nb-NO"/>
+        </w:rPr>
+        <w:t>, and SR. Report your results.</w:t>
+      </w:r>
+    </w:p>
+    <w:p>
+      <w:pPr>
+        <w:pStyle w:val="ListParagraph"/>
+        <w:numPr>
+          <w:ilvl w:val="0"/>
+          <w:numId w:val="4"/>
+        </w:numPr>
+        <w:rPr>
+          <w:lang w:val="en-US" w:eastAsia="nb-NO"/>
+        </w:rPr>
+      </w:pPr>
+      <w:r>
+        <w:rPr>
+          <w:lang w:val="en-US" w:eastAsia="nb-NO"/>
+        </w:rPr>
+        <w:t>Use your artificial testcases to show the efficacy of your solution. Your solution should be able to handle losses, reordering and duplicates.</w:t>
+      </w:r>
+    </w:p>
+    <w:p>
+      <w:pPr>
+        <w:rPr>
+          <w:lang w:val="en-US" w:eastAsia="nb-NO"/>
+        </w:rPr>
+      </w:pPr>
+    </w:p>
+    <w:p>
+      <w:pPr>
+        <w:rPr>
+          <w:lang w:val="en-US" w:eastAsia="nb-NO"/>
+        </w:rPr>
+      </w:pPr>
+    </w:p>
+    <w:p>
+      <w:pPr>
+        <w:pStyle w:val="Heading1"/>
         <w:rPr>
           <w:rFonts w:eastAsia="Times New Roman"/>
           <w:lang w:val="en-US" w:eastAsia="nb-NO"/>
         </w:rPr>
-        <w:t>Implementation</w:t>
-      </w:r>
-      <w:bookmarkEnd w:id="2"/>
-    </w:p>
-    <w:p>
-      <w:pPr>
-        <w:rPr>
-          <w:lang w:val="en-US" w:eastAsia="nb-NO"/>
-        </w:rPr>
-      </w:pPr>
-    </w:p>
-    <w:p>
-      <w:pPr>
-        <w:rPr>
-          <w:lang w:val="en-US" w:eastAsia="nb-NO"/>
-        </w:rPr>
-      </w:pPr>
-    </w:p>
-    <w:p>
-      <w:pPr>
-        <w:pStyle w:val="Overskrift1"/>
+      </w:pPr>
+      <w:bookmarkStart w:id="4" w:name="_Toc133855326"/>
+      <w:r>
         <w:rPr>
           <w:rFonts w:eastAsia="Times New Roman"/>
           <w:lang w:val="en-US" w:eastAsia="nb-NO"/>
         </w:rPr>
-      </w:pPr>
-      <w:bookmarkStart w:id="3" w:name="_Toc133855325"/>
-      <w:r>
+        <w:t>5. Conclusions</w:t>
+      </w:r>
+      <w:bookmarkEnd w:id="4"/>
+    </w:p>
+    <w:p>
+      <w:pPr>
+        <w:rPr>
+          <w:lang w:val="en-US" w:eastAsia="nb-NO"/>
+        </w:rPr>
+      </w:pPr>
+    </w:p>
+    <w:p>
+      <w:pPr>
+        <w:rPr>
+          <w:lang w:val="en-US" w:eastAsia="nb-NO"/>
+        </w:rPr>
+      </w:pPr>
+    </w:p>
+    <w:p>
+      <w:pPr>
+        <w:pStyle w:val="Heading1"/>
         <w:rPr>
           <w:rFonts w:eastAsia="Times New Roman"/>
           <w:lang w:val="en-US" w:eastAsia="nb-NO"/>
         </w:rPr>
-        <w:t xml:space="preserve">4. </w:t>
-      </w:r>
+      </w:pPr>
+      <w:bookmarkStart w:id="5" w:name="_Toc133855327"/>
       <w:r>
         <w:rPr>
           <w:rFonts w:eastAsia="Times New Roman"/>
           <w:lang w:val="en-US" w:eastAsia="nb-NO"/>
         </w:rPr>
-        <w:t>Discussion</w:t>
-      </w:r>
-      <w:bookmarkEnd w:id="3"/>
-    </w:p>
-    <w:p>
-      <w:pPr>
-        <w:rPr>
-          <w:lang w:val="en-US" w:eastAsia="nb-NO"/>
-        </w:rPr>
-      </w:pPr>
-    </w:p>
-    <w:p>
-      <w:pPr>
-        <w:rPr>
-          <w:lang w:val="en-US" w:eastAsia="nb-NO"/>
-        </w:rPr>
-      </w:pPr>
-    </w:p>
-    <w:p>
-      <w:pPr>
-        <w:pStyle w:val="Overskrift1"/>
-        <w:rPr>
-          <w:rFonts w:eastAsia="Times New Roman"/>
-          <w:lang w:val="en-US" w:eastAsia="nb-NO"/>
-        </w:rPr>
-      </w:pPr>
-      <w:bookmarkStart w:id="4" w:name="_Toc133855326"/>
-      <w:r>
-        <w:rPr>
-          <w:rFonts w:eastAsia="Times New Roman"/>
-          <w:lang w:val="en-US" w:eastAsia="nb-NO"/>
-        </w:rPr>
-        <w:t xml:space="preserve">5. </w:t>
-      </w:r>
-      <w:r>
-        <w:rPr>
-          <w:rFonts w:eastAsia="Times New Roman"/>
-          <w:lang w:val="en-US" w:eastAsia="nb-NO"/>
-        </w:rPr>
-        <w:t>Conclusions</w:t>
-      </w:r>
-      <w:bookmarkEnd w:id="4"/>
-    </w:p>
-    <w:p>
-      <w:pPr>
-        <w:rPr>
-          <w:lang w:val="en-US" w:eastAsia="nb-NO"/>
-        </w:rPr>
-      </w:pPr>
-    </w:p>
-    <w:p>
-      <w:pPr>
-        <w:rPr>
-          <w:lang w:val="en-US" w:eastAsia="nb-NO"/>
-        </w:rPr>
-      </w:pPr>
-    </w:p>
-    <w:p>
-      <w:pPr>
-        <w:pStyle w:val="Overskrift1"/>
-        <w:rPr>
-          <w:rFonts w:eastAsia="Times New Roman"/>
-          <w:lang w:val="en-US" w:eastAsia="nb-NO"/>
-        </w:rPr>
-      </w:pPr>
-      <w:bookmarkStart w:id="5" w:name="_Toc133855327"/>
-      <w:r>
-        <w:rPr>
-          <w:rFonts w:eastAsia="Times New Roman"/>
-          <w:lang w:val="en-US" w:eastAsia="nb-NO"/>
-        </w:rPr>
-        <w:t xml:space="preserve">6. </w:t>
-      </w:r>
-      <w:r>
-        <w:rPr>
-          <w:rFonts w:eastAsia="Times New Roman"/>
-          <w:lang w:val="en-US" w:eastAsia="nb-NO"/>
-        </w:rPr>
-        <w:t>References (if any: mention sources)</w:t>
+        <w:t>6. References (if any: mention sources)</w:t>
       </w:r>
       <w:bookmarkEnd w:id="5"/>
     </w:p>
@@ -1587,7 +3793,7 @@
 </file>
 
 <file path=word/endnotes.xml><?xml version="1.0" encoding="utf-8"?>
-<w:endnotes xmlns:wpc="http://schemas.microsoft.com/office/word/2010/wordprocessingCanvas" xmlns:cx="http://schemas.microsoft.com/office/drawing/2014/chartex" xmlns:cx1="http://schemas.microsoft.com/office/drawing/2015/9/8/chartex" xmlns:cx2="http://schemas.microsoft.com/office/drawing/2015/10/21/chartex" xmlns:cx3="http://schemas.microsoft.com/office/drawing/2016/5/9/chartex" xmlns:cx4="http://schemas.microsoft.com/office/drawing/2016/5/10/chartex" xmlns:cx5="http://schemas.microsoft.com/office/drawing/2016/5/11/chartex" xmlns:cx6="http://schemas.microsoft.com/office/drawing/2016/5/12/chartex" xmlns:cx7="http://schemas.microsoft.com/office/drawing/2016/5/13/chartex" xmlns:cx8="http://schemas.microsoft.com/office/drawing/2016/5/14/chartex" xmlns:mc="http://schemas.openxmlformats.org/markup-compatibility/2006" xmlns:aink="http://schemas.microsoft.com/office/drawing/2016/ink" xmlns:am3d="http://schemas.microsoft.com/office/drawing/2017/model3d" xmlns:o="urn:schemas-microsoft-com:office:office" xmlns:oel="http://schemas.microsoft.com/office/2019/extlst" xmlns:r="http://schemas.openxmlformats.org/officeDocument/2006/relationships" xmlns:m="http://schemas.openxmlformats.org/officeDocument/2006/math" xmlns:v="urn:schemas-microsoft-com:vml" xmlns:wp14="http://schemas.microsoft.com/office/word/2010/wordprocessingDrawing" xmlns:wp="http://schemas.openxmlformats.org/drawingml/2006/wordprocessingDrawing" xmlns:w10="urn:schemas-microsoft-com:office:word" xmlns:w="http://schemas.openxmlformats.org/wordprocessingml/2006/main" xmlns:w14="http://schemas.microsoft.com/office/word/2010/wordml" xmlns:w15="http://schemas.microsoft.com/office/word/2012/wordml" xmlns:w16cex="http://schemas.microsoft.com/office/word/2018/wordml/cex" xmlns:w16cid="http://schemas.microsoft.com/office/word/2016/wordml/cid" xmlns:w16="http://schemas.microsoft.com/office/word/2018/wordml" xmlns:w16du="http://schemas.microsoft.com/office/word/2023/wordml/word16du" xmlns:w16sdtdh="http://schemas.microsoft.com/office/word/2020/wordml/sdtdatahash" xmlns:w16se="http://schemas.microsoft.com/office/word/2015/wordml/symex" xmlns:wpg="http://schemas.microsoft.com/office/word/2010/wordprocessingGroup" xmlns:wpi="http://schemas.microsoft.com/office/word/2010/wordprocessingInk" xmlns:wne="http://schemas.microsoft.com/office/word/2006/wordml" xmlns:wps="http://schemas.microsoft.com/office/word/2010/wordprocessingShape" mc:Ignorable="w14 w15 w16se w16cid w16 w16cex w16sdtdh wp14">
+<w:endnotes xmlns:wpc="http://schemas.microsoft.com/office/word/2010/wordprocessingCanvas" xmlns:cx="http://schemas.microsoft.com/office/drawing/2014/chartex" xmlns:cx1="http://schemas.microsoft.com/office/drawing/2015/9/8/chartex" xmlns:cx2="http://schemas.microsoft.com/office/drawing/2015/10/21/chartex" xmlns:cx3="http://schemas.microsoft.com/office/drawing/2016/5/9/chartex" xmlns:cx4="http://schemas.microsoft.com/office/drawing/2016/5/10/chartex" xmlns:cx5="http://schemas.microsoft.com/office/drawing/2016/5/11/chartex" xmlns:cx6="http://schemas.microsoft.com/office/drawing/2016/5/12/chartex" xmlns:cx7="http://schemas.microsoft.com/office/drawing/2016/5/13/chartex" xmlns:cx8="http://schemas.microsoft.com/office/drawing/2016/5/14/chartex" xmlns:mc="http://schemas.openxmlformats.org/markup-compatibility/2006" xmlns:aink="http://schemas.microsoft.com/office/drawing/2016/ink" xmlns:am3d="http://schemas.microsoft.com/office/drawing/2017/model3d" xmlns:o="urn:schemas-microsoft-com:office:office" xmlns:oel="http://schemas.microsoft.com/office/2019/extlst" xmlns:r="http://schemas.openxmlformats.org/officeDocument/2006/relationships" xmlns:m="http://schemas.openxmlformats.org/officeDocument/2006/math" xmlns:v="urn:schemas-microsoft-com:vml" xmlns:wp14="http://schemas.microsoft.com/office/word/2010/wordprocessingDrawing" xmlns:wp="http://schemas.openxmlformats.org/drawingml/2006/wordprocessingDrawing" xmlns:w10="urn:schemas-microsoft-com:office:word" xmlns:w="http://schemas.openxmlformats.org/wordprocessingml/2006/main" xmlns:w14="http://schemas.microsoft.com/office/word/2010/wordml" xmlns:w15="http://schemas.microsoft.com/office/word/2012/wordml" xmlns:w16cex="http://schemas.microsoft.com/office/word/2018/wordml/cex" xmlns:w16cid="http://schemas.microsoft.com/office/word/2016/wordml/cid" xmlns:w16="http://schemas.microsoft.com/office/word/2018/wordml" xmlns:w16sdtdh="http://schemas.microsoft.com/office/word/2020/wordml/sdtdatahash" xmlns:w16se="http://schemas.microsoft.com/office/word/2015/wordml/symex" xmlns:wpg="http://schemas.microsoft.com/office/word/2010/wordprocessingGroup" xmlns:wpi="http://schemas.microsoft.com/office/word/2010/wordprocessingInk" xmlns:wne="http://schemas.microsoft.com/office/word/2006/wordml" xmlns:wps="http://schemas.microsoft.com/office/word/2010/wordprocessingShape" mc:Ignorable="w14 w15 w16se w16cid w16 w16cex w16sdtdh wp14">
   <w:endnote w:type="separator" w:id="-1">
     <w:p>
       <w:r>
@@ -1601,12 +3807,15 @@
         <w:continuationSeparator/>
       </w:r>
     </w:p>
+  </w:endnote>
+  <w:endnote w:type="continuationNotice" w:id="1">
+    <w:p/>
   </w:endnote>
 </w:endnotes>
 </file>
 
 <file path=word/footnotes.xml><?xml version="1.0" encoding="utf-8"?>
-<w:footnotes xmlns:wpc="http://schemas.microsoft.com/office/word/2010/wordprocessingCanvas" xmlns:cx="http://schemas.microsoft.com/office/drawing/2014/chartex" xmlns:cx1="http://schemas.microsoft.com/office/drawing/2015/9/8/chartex" xmlns:cx2="http://schemas.microsoft.com/office/drawing/2015/10/21/chartex" xmlns:cx3="http://schemas.microsoft.com/office/drawing/2016/5/9/chartex" xmlns:cx4="http://schemas.microsoft.com/office/drawing/2016/5/10/chartex" xmlns:cx5="http://schemas.microsoft.com/office/drawing/2016/5/11/chartex" xmlns:cx6="http://schemas.microsoft.com/office/drawing/2016/5/12/chartex" xmlns:cx7="http://schemas.microsoft.com/office/drawing/2016/5/13/chartex" xmlns:cx8="http://schemas.microsoft.com/office/drawing/2016/5/14/chartex" xmlns:mc="http://schemas.openxmlformats.org/markup-compatibility/2006" xmlns:aink="http://schemas.microsoft.com/office/drawing/2016/ink" xmlns:am3d="http://schemas.microsoft.com/office/drawing/2017/model3d" xmlns:o="urn:schemas-microsoft-com:office:office" xmlns:oel="http://schemas.microsoft.com/office/2019/extlst" xmlns:r="http://schemas.openxmlformats.org/officeDocument/2006/relationships" xmlns:m="http://schemas.openxmlformats.org/officeDocument/2006/math" xmlns:v="urn:schemas-microsoft-com:vml" xmlns:wp14="http://schemas.microsoft.com/office/word/2010/wordprocessingDrawing" xmlns:wp="http://schemas.openxmlformats.org/drawingml/2006/wordprocessingDrawing" xmlns:w10="urn:schemas-microsoft-com:office:word" xmlns:w="http://schemas.openxmlformats.org/wordprocessingml/2006/main" xmlns:w14="http://schemas.microsoft.com/office/word/2010/wordml" xmlns:w15="http://schemas.microsoft.com/office/word/2012/wordml" xmlns:w16cex="http://schemas.microsoft.com/office/word/2018/wordml/cex" xmlns:w16cid="http://schemas.microsoft.com/office/word/2016/wordml/cid" xmlns:w16="http://schemas.microsoft.com/office/word/2018/wordml" xmlns:w16du="http://schemas.microsoft.com/office/word/2023/wordml/word16du" xmlns:w16sdtdh="http://schemas.microsoft.com/office/word/2020/wordml/sdtdatahash" xmlns:w16se="http://schemas.microsoft.com/office/word/2015/wordml/symex" xmlns:wpg="http://schemas.microsoft.com/office/word/2010/wordprocessingGroup" xmlns:wpi="http://schemas.microsoft.com/office/word/2010/wordprocessingInk" xmlns:wne="http://schemas.microsoft.com/office/word/2006/wordml" xmlns:wps="http://schemas.microsoft.com/office/word/2010/wordprocessingShape" mc:Ignorable="w14 w15 w16se w16cid w16 w16cex w16sdtdh wp14">
+<w:footnotes xmlns:wpc="http://schemas.microsoft.com/office/word/2010/wordprocessingCanvas" xmlns:cx="http://schemas.microsoft.com/office/drawing/2014/chartex" xmlns:cx1="http://schemas.microsoft.com/office/drawing/2015/9/8/chartex" xmlns:cx2="http://schemas.microsoft.com/office/drawing/2015/10/21/chartex" xmlns:cx3="http://schemas.microsoft.com/office/drawing/2016/5/9/chartex" xmlns:cx4="http://schemas.microsoft.com/office/drawing/2016/5/10/chartex" xmlns:cx5="http://schemas.microsoft.com/office/drawing/2016/5/11/chartex" xmlns:cx6="http://schemas.microsoft.com/office/drawing/2016/5/12/chartex" xmlns:cx7="http://schemas.microsoft.com/office/drawing/2016/5/13/chartex" xmlns:cx8="http://schemas.microsoft.com/office/drawing/2016/5/14/chartex" xmlns:mc="http://schemas.openxmlformats.org/markup-compatibility/2006" xmlns:aink="http://schemas.microsoft.com/office/drawing/2016/ink" xmlns:am3d="http://schemas.microsoft.com/office/drawing/2017/model3d" xmlns:o="urn:schemas-microsoft-com:office:office" xmlns:oel="http://schemas.microsoft.com/office/2019/extlst" xmlns:r="http://schemas.openxmlformats.org/officeDocument/2006/relationships" xmlns:m="http://schemas.openxmlformats.org/officeDocument/2006/math" xmlns:v="urn:schemas-microsoft-com:vml" xmlns:wp14="http://schemas.microsoft.com/office/word/2010/wordprocessingDrawing" xmlns:wp="http://schemas.openxmlformats.org/drawingml/2006/wordprocessingDrawing" xmlns:w10="urn:schemas-microsoft-com:office:word" xmlns:w="http://schemas.openxmlformats.org/wordprocessingml/2006/main" xmlns:w14="http://schemas.microsoft.com/office/word/2010/wordml" xmlns:w15="http://schemas.microsoft.com/office/word/2012/wordml" xmlns:w16cex="http://schemas.microsoft.com/office/word/2018/wordml/cex" xmlns:w16cid="http://schemas.microsoft.com/office/word/2016/wordml/cid" xmlns:w16="http://schemas.microsoft.com/office/word/2018/wordml" xmlns:w16sdtdh="http://schemas.microsoft.com/office/word/2020/wordml/sdtdatahash" xmlns:w16se="http://schemas.microsoft.com/office/word/2015/wordml/symex" xmlns:wpg="http://schemas.microsoft.com/office/word/2010/wordprocessingGroup" xmlns:wpi="http://schemas.microsoft.com/office/word/2010/wordprocessingInk" xmlns:wne="http://schemas.microsoft.com/office/word/2006/wordml" xmlns:wps="http://schemas.microsoft.com/office/word/2010/wordprocessingShape" mc:Ignorable="w14 w15 w16se w16cid w16 w16cex w16sdtdh wp14">
   <w:footnote w:type="separator" w:id="-1">
     <w:p>
       <w:r>
@@ -1620,12 +3829,15 @@
         <w:continuationSeparator/>
       </w:r>
     </w:p>
+  </w:footnote>
+  <w:footnote w:type="continuationNotice" w:id="1">
+    <w:p/>
   </w:footnote>
 </w:footnotes>
 </file>
 
 <file path=word/numbering.xml><?xml version="1.0" encoding="utf-8"?>
-<w:numbering xmlns:wpc="http://schemas.microsoft.com/office/word/2010/wordprocessingCanvas" xmlns:cx="http://schemas.microsoft.com/office/drawing/2014/chartex" xmlns:cx1="http://schemas.microsoft.com/office/drawing/2015/9/8/chartex" xmlns:cx2="http://schemas.microsoft.com/office/drawing/2015/10/21/chartex" xmlns:cx3="http://schemas.microsoft.com/office/drawing/2016/5/9/chartex" xmlns:cx4="http://schemas.microsoft.com/office/drawing/2016/5/10/chartex" xmlns:cx5="http://schemas.microsoft.com/office/drawing/2016/5/11/chartex" xmlns:cx6="http://schemas.microsoft.com/office/drawing/2016/5/12/chartex" xmlns:cx7="http://schemas.microsoft.com/office/drawing/2016/5/13/chartex" xmlns:cx8="http://schemas.microsoft.com/office/drawing/2016/5/14/chartex" xmlns:mc="http://schemas.openxmlformats.org/markup-compatibility/2006" xmlns:aink="http://schemas.microsoft.com/office/drawing/2016/ink" xmlns:am3d="http://schemas.microsoft.com/office/drawing/2017/model3d" xmlns:o="urn:schemas-microsoft-com:office:office" xmlns:oel="http://schemas.microsoft.com/office/2019/extlst" xmlns:r="http://schemas.openxmlformats.org/officeDocument/2006/relationships" xmlns:m="http://schemas.openxmlformats.org/officeDocument/2006/math" xmlns:v="urn:schemas-microsoft-com:vml" xmlns:wp14="http://schemas.microsoft.com/office/word/2010/wordprocessingDrawing" xmlns:wp="http://schemas.openxmlformats.org/drawingml/2006/wordprocessingDrawing" xmlns:w10="urn:schemas-microsoft-com:office:word" xmlns:w="http://schemas.openxmlformats.org/wordprocessingml/2006/main" xmlns:w14="http://schemas.microsoft.com/office/word/2010/wordml" xmlns:w15="http://schemas.microsoft.com/office/word/2012/wordml" xmlns:w16cex="http://schemas.microsoft.com/office/word/2018/wordml/cex" xmlns:w16cid="http://schemas.microsoft.com/office/word/2016/wordml/cid" xmlns:w16="http://schemas.microsoft.com/office/word/2018/wordml" xmlns:w16du="http://schemas.microsoft.com/office/word/2023/wordml/word16du" xmlns:w16sdtdh="http://schemas.microsoft.com/office/word/2020/wordml/sdtdatahash" xmlns:w16se="http://schemas.microsoft.com/office/word/2015/wordml/symex" xmlns:wpg="http://schemas.microsoft.com/office/word/2010/wordprocessingGroup" xmlns:wpi="http://schemas.microsoft.com/office/word/2010/wordprocessingInk" xmlns:wne="http://schemas.microsoft.com/office/word/2006/wordml" xmlns:wps="http://schemas.microsoft.com/office/word/2010/wordprocessingShape" mc:Ignorable="w14 w15 w16se w16cid w16 w16cex w16sdtdh wp14">
+<w:numbering xmlns:wpc="http://schemas.microsoft.com/office/word/2010/wordprocessingCanvas" xmlns:cx="http://schemas.microsoft.com/office/drawing/2014/chartex" xmlns:cx1="http://schemas.microsoft.com/office/drawing/2015/9/8/chartex" xmlns:cx2="http://schemas.microsoft.com/office/drawing/2015/10/21/chartex" xmlns:cx3="http://schemas.microsoft.com/office/drawing/2016/5/9/chartex" xmlns:cx4="http://schemas.microsoft.com/office/drawing/2016/5/10/chartex" xmlns:cx5="http://schemas.microsoft.com/office/drawing/2016/5/11/chartex" xmlns:cx6="http://schemas.microsoft.com/office/drawing/2016/5/12/chartex" xmlns:cx7="http://schemas.microsoft.com/office/drawing/2016/5/13/chartex" xmlns:cx8="http://schemas.microsoft.com/office/drawing/2016/5/14/chartex" xmlns:mc="http://schemas.openxmlformats.org/markup-compatibility/2006" xmlns:aink="http://schemas.microsoft.com/office/drawing/2016/ink" xmlns:am3d="http://schemas.microsoft.com/office/drawing/2017/model3d" xmlns:o="urn:schemas-microsoft-com:office:office" xmlns:oel="http://schemas.microsoft.com/office/2019/extlst" xmlns:r="http://schemas.openxmlformats.org/officeDocument/2006/relationships" xmlns:m="http://schemas.openxmlformats.org/officeDocument/2006/math" xmlns:v="urn:schemas-microsoft-com:vml" xmlns:wp14="http://schemas.microsoft.com/office/word/2010/wordprocessingDrawing" xmlns:wp="http://schemas.openxmlformats.org/drawingml/2006/wordprocessingDrawing" xmlns:w10="urn:schemas-microsoft-com:office:word" xmlns:w="http://schemas.openxmlformats.org/wordprocessingml/2006/main" xmlns:w14="http://schemas.microsoft.com/office/word/2010/wordml" xmlns:w15="http://schemas.microsoft.com/office/word/2012/wordml" xmlns:w16cex="http://schemas.microsoft.com/office/word/2018/wordml/cex" xmlns:w16cid="http://schemas.microsoft.com/office/word/2016/wordml/cid" xmlns:w16="http://schemas.microsoft.com/office/word/2018/wordml" xmlns:w16sdtdh="http://schemas.microsoft.com/office/word/2020/wordml/sdtdatahash" xmlns:w16se="http://schemas.microsoft.com/office/word/2015/wordml/symex" xmlns:wpg="http://schemas.microsoft.com/office/word/2010/wordprocessingGroup" xmlns:wpi="http://schemas.microsoft.com/office/word/2010/wordprocessingInk" xmlns:wne="http://schemas.microsoft.com/office/word/2006/wordml" xmlns:wps="http://schemas.microsoft.com/office/word/2010/wordprocessingShape" mc:Ignorable="w14 w15 w16se w16cid w16 w16cex w16sdtdh wp14">
   <w:abstractNum w:abstractNumId="0" w15:restartNumberingAfterBreak="0">
     <w:nsid w:val="2F9A626B"/>
     <w:multiLevelType w:val="hybridMultilevel"/>
@@ -1829,6 +4041,119 @@
     </w:lvl>
   </w:abstractNum>
   <w:abstractNum w:abstractNumId="2" w15:restartNumberingAfterBreak="0">
+    <w:nsid w:val="4B985C79"/>
+    <w:multiLevelType w:val="hybridMultilevel"/>
+    <w:tmpl w:val="AED6F322"/>
+    <w:lvl w:ilvl="0" w:tplc="0414000F">
+      <w:start w:val="1"/>
+      <w:numFmt w:val="decimal"/>
+      <w:lvlText w:val="%1."/>
+      <w:lvlJc w:val="left"/>
+      <w:pPr>
+        <w:ind w:left="360" w:hanging="360"/>
+      </w:pPr>
+      <w:rPr>
+        <w:rFonts w:hint="default"/>
+      </w:rPr>
+    </w:lvl>
+    <w:lvl w:ilvl="1" w:tplc="04140003" w:tentative="1">
+      <w:start w:val="1"/>
+      <w:numFmt w:val="bullet"/>
+      <w:lvlText w:val="o"/>
+      <w:lvlJc w:val="left"/>
+      <w:pPr>
+        <w:ind w:left="1080" w:hanging="360"/>
+      </w:pPr>
+      <w:rPr>
+        <w:rFonts w:ascii="Courier New" w:hAnsi="Courier New" w:hint="default"/>
+      </w:rPr>
+    </w:lvl>
+    <w:lvl w:ilvl="2" w:tplc="04140005" w:tentative="1">
+      <w:start w:val="1"/>
+      <w:numFmt w:val="bullet"/>
+      <w:lvlText w:val=""/>
+      <w:lvlJc w:val="left"/>
+      <w:pPr>
+        <w:ind w:left="1800" w:hanging="360"/>
+      </w:pPr>
+      <w:rPr>
+        <w:rFonts w:ascii="Wingdings" w:hAnsi="Wingdings" w:hint="default"/>
+      </w:rPr>
+    </w:lvl>
+    <w:lvl w:ilvl="3" w:tplc="04140001" w:tentative="1">
+      <w:start w:val="1"/>
+      <w:numFmt w:val="bullet"/>
+      <w:lvlText w:val=""/>
+      <w:lvlJc w:val="left"/>
+      <w:pPr>
+        <w:ind w:left="2520" w:hanging="360"/>
+      </w:pPr>
+      <w:rPr>
+        <w:rFonts w:ascii="Symbol" w:hAnsi="Symbol" w:hint="default"/>
+      </w:rPr>
+    </w:lvl>
+    <w:lvl w:ilvl="4" w:tplc="04140003" w:tentative="1">
+      <w:start w:val="1"/>
+      <w:numFmt w:val="bullet"/>
+      <w:lvlText w:val="o"/>
+      <w:lvlJc w:val="left"/>
+      <w:pPr>
+        <w:ind w:left="3240" w:hanging="360"/>
+      </w:pPr>
+      <w:rPr>
+        <w:rFonts w:ascii="Courier New" w:hAnsi="Courier New" w:hint="default"/>
+      </w:rPr>
+    </w:lvl>
+    <w:lvl w:ilvl="5" w:tplc="04140005" w:tentative="1">
+      <w:start w:val="1"/>
+      <w:numFmt w:val="bullet"/>
+      <w:lvlText w:val=""/>
+      <w:lvlJc w:val="left"/>
+      <w:pPr>
+        <w:ind w:left="3960" w:hanging="360"/>
+      </w:pPr>
+      <w:rPr>
+        <w:rFonts w:ascii="Wingdings" w:hAnsi="Wingdings" w:hint="default"/>
+      </w:rPr>
+    </w:lvl>
+    <w:lvl w:ilvl="6" w:tplc="04140001" w:tentative="1">
+      <w:start w:val="1"/>
+      <w:numFmt w:val="bullet"/>
+      <w:lvlText w:val=""/>
+      <w:lvlJc w:val="left"/>
+      <w:pPr>
+        <w:ind w:left="4680" w:hanging="360"/>
+      </w:pPr>
+      <w:rPr>
+        <w:rFonts w:ascii="Symbol" w:hAnsi="Symbol" w:hint="default"/>
+      </w:rPr>
+    </w:lvl>
+    <w:lvl w:ilvl="7" w:tplc="04140003" w:tentative="1">
+      <w:start w:val="1"/>
+      <w:numFmt w:val="bullet"/>
+      <w:lvlText w:val="o"/>
+      <w:lvlJc w:val="left"/>
+      <w:pPr>
+        <w:ind w:left="5400" w:hanging="360"/>
+      </w:pPr>
+      <w:rPr>
+        <w:rFonts w:ascii="Courier New" w:hAnsi="Courier New" w:hint="default"/>
+      </w:rPr>
+    </w:lvl>
+    <w:lvl w:ilvl="8" w:tplc="04140005" w:tentative="1">
+      <w:start w:val="1"/>
+      <w:numFmt w:val="bullet"/>
+      <w:lvlText w:val=""/>
+      <w:lvlJc w:val="left"/>
+      <w:pPr>
+        <w:ind w:left="6120" w:hanging="360"/>
+      </w:pPr>
+      <w:rPr>
+        <w:rFonts w:ascii="Wingdings" w:hAnsi="Wingdings" w:hint="default"/>
+      </w:rPr>
+    </w:lvl>
+  </w:abstractNum>
+  <w:abstractNum w:abstractNumId="3" w15:restartNumberingAfterBreak="0">
     <w:nsid w:val="71534892"/>
     <w:multiLevelType w:val="hybridMultilevel"/>
     <w:tmpl w:val="D0361CA8"/>
@@ -1924,6 +4249,9 @@
     <w:abstractNumId w:val="0"/>
   </w:num>
   <w:num w:numId="3" w16cid:durableId="1272854390">
+    <w:abstractNumId w:val="3"/>
+  </w:num>
+  <w:num w:numId="4" w16cid:durableId="506790013">
     <w:abstractNumId w:val="2"/>
   </w:num>
 </w:numbering>
@@ -2324,11 +4652,11 @@
     <w:name w:val="Normal"/>
     <w:qFormat/>
   </w:style>
-  <w:style w:type="paragraph" w:styleId="Overskrift1">
+  <w:style w:type="paragraph" w:styleId="Heading1">
     <w:name w:val="heading 1"/>
     <w:basedOn w:val="Normal"/>
     <w:next w:val="Normal"/>
-    <w:link w:val="Overskrift1Tegn"/>
+    <w:link w:val="Heading1Char"/>
     <w:uiPriority w:val="9"/>
     <w:qFormat/>
     <w:rsid w:val="005B5BD8"/>
@@ -2345,13 +4673,13 @@
       <w:szCs w:val="32"/>
     </w:rPr>
   </w:style>
-  <w:style w:type="character" w:default="1" w:styleId="Standardskriftforavsnitt">
+  <w:style w:type="character" w:default="1" w:styleId="DefaultParagraphFont">
     <w:name w:val="Default Paragraph Font"/>
     <w:uiPriority w:val="1"/>
     <w:semiHidden/>
     <w:unhideWhenUsed/>
   </w:style>
-  <w:style w:type="table" w:default="1" w:styleId="Vanligtabell">
+  <w:style w:type="table" w:default="1" w:styleId="TableNormal">
     <w:name w:val="Normal Table"/>
     <w:uiPriority w:val="99"/>
     <w:semiHidden/>
@@ -2366,15 +4694,15 @@
       </w:tblCellMar>
     </w:tblPr>
   </w:style>
-  <w:style w:type="numbering" w:default="1" w:styleId="Ingenliste">
+  <w:style w:type="numbering" w:default="1" w:styleId="NoList">
     <w:name w:val="No List"/>
     <w:uiPriority w:val="99"/>
     <w:semiHidden/>
     <w:unhideWhenUsed/>
   </w:style>
-  <w:style w:type="paragraph" w:styleId="Ingenmellomrom">
+  <w:style w:type="paragraph" w:styleId="NoSpacing">
     <w:name w:val="No Spacing"/>
-    <w:link w:val="IngenmellomromTegn"/>
+    <w:link w:val="NoSpacingChar"/>
     <w:uiPriority w:val="1"/>
     <w:qFormat/>
     <w:rsid w:val="005B5BD8"/>
@@ -2385,10 +4713,10 @@
       <w:lang w:val="en-US" w:eastAsia="zh-CN"/>
     </w:rPr>
   </w:style>
-  <w:style w:type="character" w:customStyle="1" w:styleId="IngenmellomromTegn">
-    <w:name w:val="Ingen mellomrom Tegn"/>
-    <w:basedOn w:val="Standardskriftforavsnitt"/>
-    <w:link w:val="Ingenmellomrom"/>
+  <w:style w:type="character" w:customStyle="1" w:styleId="NoSpacingChar">
+    <w:name w:val="No Spacing Char"/>
+    <w:basedOn w:val="DefaultParagraphFont"/>
+    <w:link w:val="NoSpacing"/>
     <w:uiPriority w:val="1"/>
     <w:rsid w:val="005B5BD8"/>
     <w:rPr>
@@ -2398,7 +4726,7 @@
       <w:lang w:val="en-US" w:eastAsia="zh-CN"/>
     </w:rPr>
   </w:style>
-  <w:style w:type="paragraph" w:styleId="Listeavsnitt">
+  <w:style w:type="paragraph" w:styleId="ListParagraph">
     <w:name w:val="List Paragraph"/>
     <w:basedOn w:val="Normal"/>
     <w:uiPriority w:val="34"/>
@@ -2409,10 +4737,10 @@
       <w:contextualSpacing/>
     </w:pPr>
   </w:style>
-  <w:style w:type="character" w:customStyle="1" w:styleId="Overskrift1Tegn">
-    <w:name w:val="Overskrift 1 Tegn"/>
-    <w:basedOn w:val="Standardskriftforavsnitt"/>
-    <w:link w:val="Overskrift1"/>
+  <w:style w:type="character" w:customStyle="1" w:styleId="Heading1Char">
+    <w:name w:val="Heading 1 Char"/>
+    <w:basedOn w:val="DefaultParagraphFont"/>
+    <w:link w:val="Heading1"/>
     <w:uiPriority w:val="9"/>
     <w:rsid w:val="005B5BD8"/>
     <w:rPr>
@@ -2422,9 +4750,9 @@
       <w:szCs w:val="32"/>
     </w:rPr>
   </w:style>
-  <w:style w:type="paragraph" w:styleId="Overskriftforinnholdsfortegnelse">
+  <w:style w:type="paragraph" w:styleId="TOCHeading">
     <w:name w:val="TOC Heading"/>
-    <w:basedOn w:val="Overskrift1"/>
+    <w:basedOn w:val="Heading1"/>
     <w:next w:val="Normal"/>
     <w:uiPriority w:val="39"/>
     <w:unhideWhenUsed/>
@@ -2442,7 +4770,7 @@
       <w:lang w:eastAsia="nb-NO"/>
     </w:rPr>
   </w:style>
-  <w:style w:type="paragraph" w:styleId="INNH1">
+  <w:style w:type="paragraph" w:styleId="TOC1">
     <w:name w:val="toc 1"/>
     <w:basedOn w:val="Normal"/>
     <w:next w:val="Normal"/>
@@ -2462,9 +4790,9 @@
       <w:szCs w:val="20"/>
     </w:rPr>
   </w:style>
-  <w:style w:type="character" w:styleId="Hyperkobling">
+  <w:style w:type="character" w:styleId="Hyperlink">
     <w:name w:val="Hyperlink"/>
-    <w:basedOn w:val="Standardskriftforavsnitt"/>
+    <w:basedOn w:val="DefaultParagraphFont"/>
     <w:uiPriority w:val="99"/>
     <w:unhideWhenUsed/>
     <w:rsid w:val="005B5BD8"/>
@@ -2473,7 +4801,7 @@
       <w:u w:val="single"/>
     </w:rPr>
   </w:style>
-  <w:style w:type="paragraph" w:styleId="INNH2">
+  <w:style w:type="paragraph" w:styleId="TOC2">
     <w:name w:val="toc 2"/>
     <w:basedOn w:val="Normal"/>
     <w:next w:val="Normal"/>
@@ -2492,7 +4820,7 @@
       <w:szCs w:val="20"/>
     </w:rPr>
   </w:style>
-  <w:style w:type="paragraph" w:styleId="INNH3">
+  <w:style w:type="paragraph" w:styleId="TOC3">
     <w:name w:val="toc 3"/>
     <w:basedOn w:val="Normal"/>
     <w:next w:val="Normal"/>
@@ -2512,7 +4840,7 @@
       <w:szCs w:val="20"/>
     </w:rPr>
   </w:style>
-  <w:style w:type="paragraph" w:styleId="INNH4">
+  <w:style w:type="paragraph" w:styleId="TOC4">
     <w:name w:val="toc 4"/>
     <w:basedOn w:val="Normal"/>
     <w:next w:val="Normal"/>
@@ -2530,7 +4858,7 @@
       <w:szCs w:val="18"/>
     </w:rPr>
   </w:style>
-  <w:style w:type="paragraph" w:styleId="INNH5">
+  <w:style w:type="paragraph" w:styleId="TOC5">
     <w:name w:val="toc 5"/>
     <w:basedOn w:val="Normal"/>
     <w:next w:val="Normal"/>
@@ -2548,7 +4876,7 @@
       <w:szCs w:val="18"/>
     </w:rPr>
   </w:style>
-  <w:style w:type="paragraph" w:styleId="INNH6">
+  <w:style w:type="paragraph" w:styleId="TOC6">
     <w:name w:val="toc 6"/>
     <w:basedOn w:val="Normal"/>
     <w:next w:val="Normal"/>
@@ -2566,7 +4894,7 @@
       <w:szCs w:val="18"/>
     </w:rPr>
   </w:style>
-  <w:style w:type="paragraph" w:styleId="INNH7">
+  <w:style w:type="paragraph" w:styleId="TOC7">
     <w:name w:val="toc 7"/>
     <w:basedOn w:val="Normal"/>
     <w:next w:val="Normal"/>
@@ -2584,7 +4912,7 @@
       <w:szCs w:val="18"/>
     </w:rPr>
   </w:style>
-  <w:style w:type="paragraph" w:styleId="INNH8">
+  <w:style w:type="paragraph" w:styleId="TOC8">
     <w:name w:val="toc 8"/>
     <w:basedOn w:val="Normal"/>
     <w:next w:val="Normal"/>
@@ -2602,7 +4930,7 @@
       <w:szCs w:val="18"/>
     </w:rPr>
   </w:style>
-  <w:style w:type="paragraph" w:styleId="INNH9">
+  <w:style w:type="paragraph" w:styleId="TOC9">
     <w:name w:val="toc 9"/>
     <w:basedOn w:val="Normal"/>
     <w:next w:val="Normal"/>
@@ -2620,10 +4948,10 @@
       <w:szCs w:val="18"/>
     </w:rPr>
   </w:style>
-  <w:style w:type="paragraph" w:styleId="Topptekst">
+  <w:style w:type="paragraph" w:styleId="Header">
     <w:name w:val="header"/>
     <w:basedOn w:val="Normal"/>
-    <w:link w:val="TopptekstTegn"/>
+    <w:link w:val="HeaderChar"/>
     <w:uiPriority w:val="99"/>
     <w:unhideWhenUsed/>
     <w:rsid w:val="005B5BD8"/>
@@ -2634,17 +4962,17 @@
       </w:tabs>
     </w:pPr>
   </w:style>
-  <w:style w:type="character" w:customStyle="1" w:styleId="TopptekstTegn">
-    <w:name w:val="Topptekst Tegn"/>
-    <w:basedOn w:val="Standardskriftforavsnitt"/>
-    <w:link w:val="Topptekst"/>
+  <w:style w:type="character" w:customStyle="1" w:styleId="HeaderChar">
+    <w:name w:val="Header Char"/>
+    <w:basedOn w:val="DefaultParagraphFont"/>
+    <w:link w:val="Header"/>
     <w:uiPriority w:val="99"/>
     <w:rsid w:val="005B5BD8"/>
   </w:style>
-  <w:style w:type="paragraph" w:styleId="Bunntekst">
+  <w:style w:type="paragraph" w:styleId="Footer">
     <w:name w:val="footer"/>
     <w:basedOn w:val="Normal"/>
-    <w:link w:val="BunntekstTegn"/>
+    <w:link w:val="FooterChar"/>
     <w:uiPriority w:val="99"/>
     <w:unhideWhenUsed/>
     <w:rsid w:val="005B5BD8"/>
@@ -2655,20 +4983,285 @@
       </w:tabs>
     </w:pPr>
   </w:style>
-  <w:style w:type="character" w:customStyle="1" w:styleId="BunntekstTegn">
-    <w:name w:val="Bunntekst Tegn"/>
-    <w:basedOn w:val="Standardskriftforavsnitt"/>
-    <w:link w:val="Bunntekst"/>
+  <w:style w:type="character" w:customStyle="1" w:styleId="FooterChar">
+    <w:name w:val="Footer Char"/>
+    <w:basedOn w:val="DefaultParagraphFont"/>
+    <w:link w:val="Footer"/>
     <w:uiPriority w:val="99"/>
     <w:rsid w:val="005B5BD8"/>
   </w:style>
-  <w:style w:type="character" w:styleId="Sidetall">
+  <w:style w:type="character" w:styleId="PageNumber">
     <w:name w:val="page number"/>
-    <w:basedOn w:val="Standardskriftforavsnitt"/>
+    <w:basedOn w:val="DefaultParagraphFont"/>
     <w:uiPriority w:val="99"/>
     <w:semiHidden/>
     <w:unhideWhenUsed/>
     <w:rsid w:val="005B5BD8"/>
+  </w:style>
+  <w:style w:type="table" w:styleId="TableGrid">
+    <w:name w:val="Table Grid"/>
+    <w:basedOn w:val="TableNormal"/>
+    <w:uiPriority w:val="39"/>
+    <w:rsid w:val="00FF67F9"/>
+    <w:tblPr>
+      <w:tblBorders>
+        <w:top w:val="single" w:sz="4" w:space="0" w:color="auto"/>
+        <w:left w:val="single" w:sz="4" w:space="0" w:color="auto"/>
+        <w:bottom w:val="single" w:sz="4" w:space="0" w:color="auto"/>
+        <w:right w:val="single" w:sz="4" w:space="0" w:color="auto"/>
+        <w:insideH w:val="single" w:sz="4" w:space="0" w:color="auto"/>
+        <w:insideV w:val="single" w:sz="4" w:space="0" w:color="auto"/>
+      </w:tblBorders>
+    </w:tblPr>
+  </w:style>
+  <w:style w:type="table" w:styleId="GridTable4">
+    <w:name w:val="Grid Table 4"/>
+    <w:basedOn w:val="TableNormal"/>
+    <w:uiPriority w:val="49"/>
+    <w:rsid w:val="00D57304"/>
+    <w:tblPr>
+      <w:tblStyleRowBandSize w:val="1"/>
+      <w:tblStyleColBandSize w:val="1"/>
+      <w:tblBorders>
+        <w:top w:val="single" w:sz="4" w:space="0" w:color="666666" w:themeColor="text1" w:themeTint="99"/>
+        <w:left w:val="single" w:sz="4" w:space="0" w:color="666666" w:themeColor="text1" w:themeTint="99"/>
+        <w:bottom w:val="single" w:sz="4" w:space="0" w:color="666666" w:themeColor="text1" w:themeTint="99"/>
+        <w:right w:val="single" w:sz="4" w:space="0" w:color="666666" w:themeColor="text1" w:themeTint="99"/>
+        <w:insideH w:val="single" w:sz="4" w:space="0" w:color="666666" w:themeColor="text1" w:themeTint="99"/>
+        <w:insideV w:val="single" w:sz="4" w:space="0" w:color="666666" w:themeColor="text1" w:themeTint="99"/>
+      </w:tblBorders>
+    </w:tblPr>
+    <w:tblStylePr w:type="firstRow">
+      <w:rPr>
+        <w:b/>
+        <w:bCs/>
+        <w:color w:val="FFFFFF" w:themeColor="background1"/>
+      </w:rPr>
+      <w:tblPr/>
+      <w:tcPr>
+        <w:tcBorders>
+          <w:top w:val="single" w:sz="4" w:space="0" w:color="000000" w:themeColor="text1"/>
+          <w:left w:val="single" w:sz="4" w:space="0" w:color="000000" w:themeColor="text1"/>
+          <w:bottom w:val="single" w:sz="4" w:space="0" w:color="000000" w:themeColor="text1"/>
+          <w:right w:val="single" w:sz="4" w:space="0" w:color="000000" w:themeColor="text1"/>
+          <w:insideH w:val="nil"/>
+          <w:insideV w:val="nil"/>
+        </w:tcBorders>
+        <w:shd w:val="clear" w:color="auto" w:fill="000000" w:themeFill="text1"/>
+      </w:tcPr>
+    </w:tblStylePr>
+    <w:tblStylePr w:type="lastRow">
+      <w:rPr>
+        <w:b/>
+        <w:bCs/>
+      </w:rPr>
+      <w:tblPr/>
+      <w:tcPr>
+        <w:tcBorders>
+          <w:top w:val="double" w:sz="4" w:space="0" w:color="000000" w:themeColor="text1"/>
+        </w:tcBorders>
+      </w:tcPr>
+    </w:tblStylePr>
+    <w:tblStylePr w:type="firstCol">
+      <w:rPr>
+        <w:b/>
+        <w:bCs/>
+      </w:rPr>
+    </w:tblStylePr>
+    <w:tblStylePr w:type="lastCol">
+      <w:rPr>
+        <w:b/>
+        <w:bCs/>
+      </w:rPr>
+    </w:tblStylePr>
+    <w:tblStylePr w:type="band1Vert">
+      <w:tblPr/>
+      <w:tcPr>
+        <w:shd w:val="clear" w:color="auto" w:fill="CCCCCC" w:themeFill="text1" w:themeFillTint="33"/>
+      </w:tcPr>
+    </w:tblStylePr>
+    <w:tblStylePr w:type="band1Horz">
+      <w:tblPr/>
+      <w:tcPr>
+        <w:shd w:val="clear" w:color="auto" w:fill="CCCCCC" w:themeFill="text1" w:themeFillTint="33"/>
+      </w:tcPr>
+    </w:tblStylePr>
+  </w:style>
+  <w:style w:type="table" w:styleId="GridTable4-Accent1">
+    <w:name w:val="Grid Table 4 Accent 1"/>
+    <w:basedOn w:val="TableNormal"/>
+    <w:uiPriority w:val="49"/>
+    <w:rsid w:val="00D57304"/>
+    <w:tblPr>
+      <w:tblStyleRowBandSize w:val="1"/>
+      <w:tblStyleColBandSize w:val="1"/>
+      <w:tblBorders>
+        <w:top w:val="single" w:sz="4" w:space="0" w:color="8EAADB" w:themeColor="accent1" w:themeTint="99"/>
+        <w:left w:val="single" w:sz="4" w:space="0" w:color="8EAADB" w:themeColor="accent1" w:themeTint="99"/>
+        <w:bottom w:val="single" w:sz="4" w:space="0" w:color="8EAADB" w:themeColor="accent1" w:themeTint="99"/>
+        <w:right w:val="single" w:sz="4" w:space="0" w:color="8EAADB" w:themeColor="accent1" w:themeTint="99"/>
+        <w:insideH w:val="single" w:sz="4" w:space="0" w:color="8EAADB" w:themeColor="accent1" w:themeTint="99"/>
+        <w:insideV w:val="single" w:sz="4" w:space="0" w:color="8EAADB" w:themeColor="accent1" w:themeTint="99"/>
+      </w:tblBorders>
+    </w:tblPr>
+    <w:tblStylePr w:type="firstRow">
+      <w:rPr>
+        <w:b/>
+        <w:bCs/>
+        <w:color w:val="FFFFFF" w:themeColor="background1"/>
+      </w:rPr>
+      <w:tblPr/>
+      <w:tcPr>
+        <w:tcBorders>
+          <w:top w:val="single" w:sz="4" w:space="0" w:color="4472C4" w:themeColor="accent1"/>
+          <w:left w:val="single" w:sz="4" w:space="0" w:color="4472C4" w:themeColor="accent1"/>
+          <w:bottom w:val="single" w:sz="4" w:space="0" w:color="4472C4" w:themeColor="accent1"/>
+          <w:right w:val="single" w:sz="4" w:space="0" w:color="4472C4" w:themeColor="accent1"/>
+          <w:insideH w:val="nil"/>
+          <w:insideV w:val="nil"/>
+        </w:tcBorders>
+        <w:shd w:val="clear" w:color="auto" w:fill="4472C4" w:themeFill="accent1"/>
+      </w:tcPr>
+    </w:tblStylePr>
+    <w:tblStylePr w:type="lastRow">
+      <w:rPr>
+        <w:b/>
+        <w:bCs/>
+      </w:rPr>
+      <w:tblPr/>
+      <w:tcPr>
+        <w:tcBorders>
+          <w:top w:val="double" w:sz="4" w:space="0" w:color="4472C4" w:themeColor="accent1"/>
+        </w:tcBorders>
+      </w:tcPr>
+    </w:tblStylePr>
+    <w:tblStylePr w:type="firstCol">
+      <w:rPr>
+        <w:b/>
+        <w:bCs/>
+      </w:rPr>
+    </w:tblStylePr>
+    <w:tblStylePr w:type="lastCol">
+      <w:rPr>
+        <w:b/>
+        <w:bCs/>
+      </w:rPr>
+    </w:tblStylePr>
+    <w:tblStylePr w:type="band1Vert">
+      <w:tblPr/>
+      <w:tcPr>
+        <w:shd w:val="clear" w:color="auto" w:fill="D9E2F3" w:themeFill="accent1" w:themeFillTint="33"/>
+      </w:tcPr>
+    </w:tblStylePr>
+    <w:tblStylePr w:type="band1Horz">
+      <w:tblPr/>
+      <w:tcPr>
+        <w:shd w:val="clear" w:color="auto" w:fill="D9E2F3" w:themeFill="accent1" w:themeFillTint="33"/>
+      </w:tcPr>
+    </w:tblStylePr>
+  </w:style>
+  <w:style w:type="table" w:styleId="GridTable5Dark-Accent2">
+    <w:name w:val="Grid Table 5 Dark Accent 2"/>
+    <w:basedOn w:val="TableNormal"/>
+    <w:uiPriority w:val="50"/>
+    <w:rsid w:val="00D57304"/>
+    <w:tblPr>
+      <w:tblStyleRowBandSize w:val="1"/>
+      <w:tblStyleColBandSize w:val="1"/>
+      <w:tblBorders>
+        <w:top w:val="single" w:sz="4" w:space="0" w:color="FFFFFF" w:themeColor="background1"/>
+        <w:left w:val="single" w:sz="4" w:space="0" w:color="FFFFFF" w:themeColor="background1"/>
+        <w:bottom w:val="single" w:sz="4" w:space="0" w:color="FFFFFF" w:themeColor="background1"/>
+        <w:right w:val="single" w:sz="4" w:space="0" w:color="FFFFFF" w:themeColor="background1"/>
+        <w:insideH w:val="single" w:sz="4" w:space="0" w:color="FFFFFF" w:themeColor="background1"/>
+        <w:insideV w:val="single" w:sz="4" w:space="0" w:color="FFFFFF" w:themeColor="background1"/>
+      </w:tblBorders>
+    </w:tblPr>
+    <w:tcPr>
+      <w:shd w:val="clear" w:color="auto" w:fill="FBE4D5" w:themeFill="accent2" w:themeFillTint="33"/>
+    </w:tcPr>
+    <w:tblStylePr w:type="firstRow">
+      <w:rPr>
+        <w:b/>
+        <w:bCs/>
+        <w:color w:val="FFFFFF" w:themeColor="background1"/>
+      </w:rPr>
+      <w:tblPr/>
+      <w:tcPr>
+        <w:tcBorders>
+          <w:top w:val="single" w:sz="4" w:space="0" w:color="FFFFFF" w:themeColor="background1"/>
+          <w:left w:val="single" w:sz="4" w:space="0" w:color="FFFFFF" w:themeColor="background1"/>
+          <w:right w:val="single" w:sz="4" w:space="0" w:color="FFFFFF" w:themeColor="background1"/>
+          <w:insideH w:val="nil"/>
+          <w:insideV w:val="nil"/>
+        </w:tcBorders>
+        <w:shd w:val="clear" w:color="auto" w:fill="ED7D31" w:themeFill="accent2"/>
+      </w:tcPr>
+    </w:tblStylePr>
+    <w:tblStylePr w:type="lastRow">
+      <w:rPr>
+        <w:b/>
+        <w:bCs/>
+        <w:color w:val="FFFFFF" w:themeColor="background1"/>
+      </w:rPr>
+      <w:tblPr/>
+      <w:tcPr>
+        <w:tcBorders>
+          <w:left w:val="single" w:sz="4" w:space="0" w:color="FFFFFF" w:themeColor="background1"/>
+          <w:bottom w:val="single" w:sz="4" w:space="0" w:color="FFFFFF" w:themeColor="background1"/>
+          <w:right w:val="single" w:sz="4" w:space="0" w:color="FFFFFF" w:themeColor="background1"/>
+          <w:insideH w:val="nil"/>
+          <w:insideV w:val="nil"/>
+        </w:tcBorders>
+        <w:shd w:val="clear" w:color="auto" w:fill="ED7D31" w:themeFill="accent2"/>
+      </w:tcPr>
+    </w:tblStylePr>
+    <w:tblStylePr w:type="firstCol">
+      <w:rPr>
+        <w:b/>
+        <w:bCs/>
+        <w:color w:val="FFFFFF" w:themeColor="background1"/>
+      </w:rPr>
+      <w:tblPr/>
+      <w:tcPr>
+        <w:tcBorders>
+          <w:top w:val="single" w:sz="4" w:space="0" w:color="FFFFFF" w:themeColor="background1"/>
+          <w:left w:val="single" w:sz="4" w:space="0" w:color="FFFFFF" w:themeColor="background1"/>
+          <w:bottom w:val="single" w:sz="4" w:space="0" w:color="FFFFFF" w:themeColor="background1"/>
+          <w:insideV w:val="nil"/>
+        </w:tcBorders>
+        <w:shd w:val="clear" w:color="auto" w:fill="ED7D31" w:themeFill="accent2"/>
+      </w:tcPr>
+    </w:tblStylePr>
+    <w:tblStylePr w:type="lastCol">
+      <w:rPr>
+        <w:b/>
+        <w:bCs/>
+        <w:color w:val="FFFFFF" w:themeColor="background1"/>
+      </w:rPr>
+      <w:tblPr/>
+      <w:tcPr>
+        <w:tcBorders>
+          <w:top w:val="single" w:sz="4" w:space="0" w:color="FFFFFF" w:themeColor="background1"/>
+          <w:bottom w:val="single" w:sz="4" w:space="0" w:color="FFFFFF" w:themeColor="background1"/>
+          <w:right w:val="single" w:sz="4" w:space="0" w:color="FFFFFF" w:themeColor="background1"/>
+          <w:insideV w:val="nil"/>
+        </w:tcBorders>
+        <w:shd w:val="clear" w:color="auto" w:fill="ED7D31" w:themeFill="accent2"/>
+      </w:tcPr>
+    </w:tblStylePr>
+    <w:tblStylePr w:type="band1Vert">
+      <w:tblPr/>
+      <w:tcPr>
+        <w:shd w:val="clear" w:color="auto" w:fill="F7CAAC" w:themeFill="accent2" w:themeFillTint="66"/>
+      </w:tcPr>
+    </w:tblStylePr>
+    <w:tblStylePr w:type="band1Horz">
+      <w:tblPr/>
+      <w:tcPr>
+        <w:shd w:val="clear" w:color="auto" w:fill="F7CAAC" w:themeFill="accent2" w:themeFillTint="66"/>
+      </w:tcPr>
+    </w:tblStylePr>
   </w:style>
 </w:styles>
 </file>

</xml_diff>

<commit_message>
Skrevet litt på test casene
</commit_message>
<xml_diff>
--- a/portfolio2.docx
+++ b/portfolio2.docx
@@ -1,6 +1,6 @@
 
 <file path=word/document.xml><?xml version="1.0" encoding="utf-8"?>
-<w:document xmlns:wpc="http://schemas.microsoft.com/office/word/2010/wordprocessingCanvas" xmlns:cx="http://schemas.microsoft.com/office/drawing/2014/chartex" xmlns:cx1="http://schemas.microsoft.com/office/drawing/2015/9/8/chartex" xmlns:cx2="http://schemas.microsoft.com/office/drawing/2015/10/21/chartex" xmlns:cx3="http://schemas.microsoft.com/office/drawing/2016/5/9/chartex" xmlns:cx4="http://schemas.microsoft.com/office/drawing/2016/5/10/chartex" xmlns:cx5="http://schemas.microsoft.com/office/drawing/2016/5/11/chartex" xmlns:cx6="http://schemas.microsoft.com/office/drawing/2016/5/12/chartex" xmlns:cx7="http://schemas.microsoft.com/office/drawing/2016/5/13/chartex" xmlns:cx8="http://schemas.microsoft.com/office/drawing/2016/5/14/chartex" xmlns:mc="http://schemas.openxmlformats.org/markup-compatibility/2006" xmlns:aink="http://schemas.microsoft.com/office/drawing/2016/ink" xmlns:am3d="http://schemas.microsoft.com/office/drawing/2017/model3d" xmlns:o="urn:schemas-microsoft-com:office:office" xmlns:oel="http://schemas.microsoft.com/office/2019/extlst" xmlns:r="http://schemas.openxmlformats.org/officeDocument/2006/relationships" xmlns:m="http://schemas.openxmlformats.org/officeDocument/2006/math" xmlns:v="urn:schemas-microsoft-com:vml" xmlns:wp14="http://schemas.microsoft.com/office/word/2010/wordprocessingDrawing" xmlns:wp="http://schemas.openxmlformats.org/drawingml/2006/wordprocessingDrawing" xmlns:w10="urn:schemas-microsoft-com:office:word" xmlns:w="http://schemas.openxmlformats.org/wordprocessingml/2006/main" xmlns:w14="http://schemas.microsoft.com/office/word/2010/wordml" xmlns:w15="http://schemas.microsoft.com/office/word/2012/wordml" xmlns:w16cex="http://schemas.microsoft.com/office/word/2018/wordml/cex" xmlns:w16cid="http://schemas.microsoft.com/office/word/2016/wordml/cid" xmlns:w16="http://schemas.microsoft.com/office/word/2018/wordml" xmlns:w16sdtdh="http://schemas.microsoft.com/office/word/2020/wordml/sdtdatahash" xmlns:w16se="http://schemas.microsoft.com/office/word/2015/wordml/symex" xmlns:wpg="http://schemas.microsoft.com/office/word/2010/wordprocessingGroup" xmlns:wpi="http://schemas.microsoft.com/office/word/2010/wordprocessingInk" xmlns:wne="http://schemas.microsoft.com/office/word/2006/wordml" xmlns:wps="http://schemas.microsoft.com/office/word/2010/wordprocessingShape" mc:Ignorable="w14 w15 w16se w16cid w16 w16cex w16sdtdh wp14">
+<w:document xmlns:wpc="http://schemas.microsoft.com/office/word/2010/wordprocessingCanvas" xmlns:cx="http://schemas.microsoft.com/office/drawing/2014/chartex" xmlns:cx1="http://schemas.microsoft.com/office/drawing/2015/9/8/chartex" xmlns:cx2="http://schemas.microsoft.com/office/drawing/2015/10/21/chartex" xmlns:cx3="http://schemas.microsoft.com/office/drawing/2016/5/9/chartex" xmlns:cx4="http://schemas.microsoft.com/office/drawing/2016/5/10/chartex" xmlns:cx5="http://schemas.microsoft.com/office/drawing/2016/5/11/chartex" xmlns:cx6="http://schemas.microsoft.com/office/drawing/2016/5/12/chartex" xmlns:cx7="http://schemas.microsoft.com/office/drawing/2016/5/13/chartex" xmlns:cx8="http://schemas.microsoft.com/office/drawing/2016/5/14/chartex" xmlns:mc="http://schemas.openxmlformats.org/markup-compatibility/2006" xmlns:aink="http://schemas.microsoft.com/office/drawing/2016/ink" xmlns:am3d="http://schemas.microsoft.com/office/drawing/2017/model3d" xmlns:o="urn:schemas-microsoft-com:office:office" xmlns:oel="http://schemas.microsoft.com/office/2019/extlst" xmlns:r="http://schemas.openxmlformats.org/officeDocument/2006/relationships" xmlns:m="http://schemas.openxmlformats.org/officeDocument/2006/math" xmlns:v="urn:schemas-microsoft-com:vml" xmlns:wp14="http://schemas.microsoft.com/office/word/2010/wordprocessingDrawing" xmlns:wp="http://schemas.openxmlformats.org/drawingml/2006/wordprocessingDrawing" xmlns:w10="urn:schemas-microsoft-com:office:word" xmlns:w="http://schemas.openxmlformats.org/wordprocessingml/2006/main" xmlns:w14="http://schemas.microsoft.com/office/word/2010/wordml" xmlns:w15="http://schemas.microsoft.com/office/word/2012/wordml" xmlns:w16cex="http://schemas.microsoft.com/office/word/2018/wordml/cex" xmlns:w16cid="http://schemas.microsoft.com/office/word/2016/wordml/cid" xmlns:w16="http://schemas.microsoft.com/office/word/2018/wordml" xmlns:w16du="http://schemas.microsoft.com/office/word/2023/wordml/word16du" xmlns:w16sdtdh="http://schemas.microsoft.com/office/word/2020/wordml/sdtdatahash" xmlns:w16se="http://schemas.microsoft.com/office/word/2015/wordml/symex" xmlns:wpg="http://schemas.microsoft.com/office/word/2010/wordprocessingGroup" xmlns:wpi="http://schemas.microsoft.com/office/word/2010/wordprocessingInk" xmlns:wne="http://schemas.microsoft.com/office/word/2006/wordml" xmlns:wps="http://schemas.microsoft.com/office/word/2010/wordprocessingShape" mc:Ignorable="w14 w15 w16se w16cid w16 w16cex w16sdtdh wp14">
   <w:body>
     <w:sdt>
       <w:sdtPr>
@@ -13,7 +13,6 @@
           <w:docPartUnique/>
         </w:docPartObj>
       </w:sdtPr>
-      <w:sdtEndPr/>
       <w:sdtContent>
         <w:p>
           <w:pPr>
@@ -124,7 +123,6 @@
                                     <w:dataBinding w:prefixMappings="xmlns:ns0='http://purl.org/dc/elements/1.1/' xmlns:ns1='http://schemas.openxmlformats.org/package/2006/metadata/core-properties' " w:xpath="/ns1:coreProperties[1]/ns0:title[1]" w:storeItemID="{6C3C8BC8-F283-45AE-878A-BAB7291924A1}"/>
                                     <w:text/>
                                   </w:sdtPr>
-                                  <w:sdtEndPr/>
                                   <w:sdtContent>
                                     <w:r>
                                       <w:rPr>
@@ -151,7 +149,6 @@
                                   <w:dataBinding w:prefixMappings="xmlns:ns0='http://purl.org/dc/elements/1.1/' xmlns:ns1='http://schemas.openxmlformats.org/package/2006/metadata/core-properties' " w:xpath="/ns1:coreProperties[1]/ns0:subject[1]" w:storeItemID="{6C3C8BC8-F283-45AE-878A-BAB7291924A1}"/>
                                   <w:text/>
                                 </w:sdtPr>
-                                <w:sdtEndPr/>
                                 <w:sdtContent>
                                   <w:p>
                                     <w:pPr>
@@ -187,7 +184,6 @@
                                   <w:dataBinding w:prefixMappings="xmlns:ns0='http://purl.org/dc/elements/1.1/' xmlns:ns1='http://schemas.openxmlformats.org/package/2006/metadata/core-properties' " w:xpath="/ns1:coreProperties[1]/ns0:creator[1]" w:storeItemID="{6C3C8BC8-F283-45AE-878A-BAB7291924A1}"/>
                                   <w:text/>
                                 </w:sdtPr>
-                                <w:sdtEndPr/>
                                 <w:sdtContent>
                                   <w:p>
                                     <w:pPr>
@@ -204,63 +200,7 @@
                                       <w:rPr>
                                         <w:color w:val="5B9BD5" w:themeColor="accent5"/>
                                       </w:rPr>
-                                      <w:t xml:space="preserve">FAHMI </w:t>
-                                    </w:r>
-                                    <w:proofErr w:type="spellStart"/>
-                                    <w:r>
-                                      <w:rPr>
-                                        <w:color w:val="5B9BD5" w:themeColor="accent5"/>
-                                      </w:rPr>
-                                      <w:t>HAYBE</w:t>
-                                    </w:r>
-                                    <w:proofErr w:type="spellEnd"/>
-                                    <w:r>
-                                      <w:rPr>
-                                        <w:color w:val="5B9BD5" w:themeColor="accent5"/>
-                                      </w:rPr>
-                                      <w:t xml:space="preserve"> MOHAMMED / s362106, </w:t>
-                                    </w:r>
-                                    <w:proofErr w:type="spellStart"/>
-                                    <w:r>
-                                      <w:rPr>
-                                        <w:color w:val="5B9BD5" w:themeColor="accent5"/>
-                                      </w:rPr>
-                                      <w:t>BEHDAD</w:t>
-                                    </w:r>
-                                    <w:proofErr w:type="spellEnd"/>
-                                    <w:r>
-                                      <w:rPr>
-                                        <w:color w:val="5B9BD5" w:themeColor="accent5"/>
-                                      </w:rPr>
-                                      <w:t xml:space="preserve"> </w:t>
-                                    </w:r>
-                                    <w:proofErr w:type="spellStart"/>
-                                    <w:r>
-                                      <w:rPr>
-                                        <w:color w:val="5B9BD5" w:themeColor="accent5"/>
-                                      </w:rPr>
-                                      <w:t>NIKKHAH</w:t>
-                                    </w:r>
-                                    <w:proofErr w:type="spellEnd"/>
-                                    <w:r>
-                                      <w:rPr>
-                                        <w:color w:val="5B9BD5" w:themeColor="accent5"/>
-                                      </w:rPr>
-                                      <w:t xml:space="preserve"> / s362085, TERESA PHAM / s345368, JAN NICOLE </w:t>
-                                    </w:r>
-                                    <w:proofErr w:type="spellStart"/>
-                                    <w:r>
-                                      <w:rPr>
-                                        <w:color w:val="5B9BD5" w:themeColor="accent5"/>
-                                      </w:rPr>
-                                      <w:t>RUBIC</w:t>
-                                    </w:r>
-                                    <w:proofErr w:type="spellEnd"/>
-                                    <w:r>
-                                      <w:rPr>
-                                        <w:color w:val="5B9BD5" w:themeColor="accent5"/>
-                                      </w:rPr>
-                                      <w:t xml:space="preserve"> YAO / s362049</w:t>
+                                      <w:t>FAHMI HAYBE MOHAMMED / s362106, BEHDAD NIKKHAH / s362085, TERESA PHAM / s345368, JAN NICOLE RUBIC YAO / s362049</w:t>
                                     </w:r>
                                   </w:p>
                                 </w:sdtContent>
@@ -552,7 +492,6 @@
                                     <w:calendar w:val="gregorian"/>
                                   </w:date>
                                 </w:sdtPr>
-                                <w:sdtEndPr/>
                                 <w:sdtContent>
                                   <w:p>
                                     <w:pPr>
@@ -1373,6 +1312,7 @@
           <w:rFonts w:eastAsia="Times New Roman"/>
           <w:lang w:val="en-US" w:eastAsia="nb-NO"/>
         </w:rPr>
+        <w:lastRenderedPageBreak/>
         <w:t>1. Introduction</w:t>
       </w:r>
       <w:bookmarkEnd w:id="0"/>
@@ -1482,36 +1422,657 @@
           <w:szCs w:val="22"/>
           <w:lang w:val="en-US"/>
         </w:rPr>
+        <w:t xml:space="preserve">(DRTP)- </w:t>
+      </w:r>
+      <w:r>
+        <w:rPr>
+          <w:rFonts w:ascii="Calibri" w:eastAsia="Calibri" w:hAnsi="Calibri" w:cs="Calibri"/>
+          <w:sz w:val="22"/>
+          <w:szCs w:val="22"/>
+          <w:lang w:val="en-US"/>
+        </w:rPr>
+        <w:t>data</w:t>
+      </w:r>
+      <w:r>
+        <w:rPr>
+          <w:rFonts w:ascii="Calibri" w:eastAsia="Calibri" w:hAnsi="Calibri" w:cs="Calibri"/>
+          <w:sz w:val="22"/>
+          <w:szCs w:val="22"/>
+          <w:lang w:val="en-US"/>
+        </w:rPr>
+        <w:t xml:space="preserve"> </w:t>
+      </w:r>
+      <w:r>
+        <w:rPr>
+          <w:rFonts w:ascii="Calibri" w:eastAsia="Calibri" w:hAnsi="Calibri" w:cs="Calibri"/>
+          <w:sz w:val="22"/>
+          <w:szCs w:val="22"/>
+          <w:lang w:val="en-US"/>
+        </w:rPr>
+        <w:t>reliable</w:t>
+      </w:r>
+      <w:r>
+        <w:rPr>
+          <w:rFonts w:ascii="Calibri" w:eastAsia="Calibri" w:hAnsi="Calibri" w:cs="Calibri"/>
+          <w:sz w:val="22"/>
+          <w:szCs w:val="22"/>
+          <w:lang w:val="en-US"/>
+        </w:rPr>
+        <w:t xml:space="preserve"> transport protocol</w:t>
+      </w:r>
+      <w:r>
+        <w:rPr>
+          <w:rFonts w:ascii="Calibri" w:eastAsia="Calibri" w:hAnsi="Calibri" w:cs="Calibri"/>
+          <w:sz w:val="22"/>
+          <w:szCs w:val="22"/>
+          <w:lang w:val="en-US"/>
+        </w:rPr>
+        <w:t>.</w:t>
+      </w:r>
+      <w:r>
+        <w:rPr>
+          <w:rFonts w:ascii="Calibri" w:eastAsia="Calibri" w:hAnsi="Calibri" w:cs="Calibri"/>
+          <w:sz w:val="22"/>
+          <w:szCs w:val="22"/>
+          <w:lang w:val="en-US"/>
+        </w:rPr>
+        <w:t xml:space="preserve"> </w:t>
+      </w:r>
+      <w:r>
+        <w:rPr>
+          <w:rFonts w:ascii="Calibri" w:eastAsia="Calibri" w:hAnsi="Calibri" w:cs="Calibri"/>
+          <w:sz w:val="22"/>
+          <w:szCs w:val="22"/>
+          <w:lang w:val="en-US"/>
+        </w:rPr>
+        <w:t xml:space="preserve">This program </w:t>
+      </w:r>
+      <w:r>
+        <w:rPr>
+          <w:rFonts w:ascii="Calibri" w:eastAsia="Calibri" w:hAnsi="Calibri" w:cs="Calibri"/>
+          <w:sz w:val="22"/>
+          <w:szCs w:val="22"/>
+          <w:lang w:val="en-US"/>
+        </w:rPr>
+        <w:t xml:space="preserve">is </w:t>
+      </w:r>
+      <w:r>
+        <w:rPr>
+          <w:rFonts w:ascii="Calibri" w:eastAsia="Calibri" w:hAnsi="Calibri" w:cs="Calibri"/>
+          <w:sz w:val="22"/>
+          <w:szCs w:val="22"/>
+          <w:lang w:val="en-US"/>
+        </w:rPr>
+        <w:t xml:space="preserve">built in </w:t>
+      </w:r>
+      <w:r>
+        <w:rPr>
+          <w:rFonts w:ascii="Calibri" w:eastAsia="Calibri" w:hAnsi="Calibri" w:cs="Calibri"/>
+          <w:sz w:val="22"/>
+          <w:szCs w:val="22"/>
+          <w:lang w:val="en-US"/>
+        </w:rPr>
+        <w:t>python and</w:t>
+      </w:r>
+      <w:r>
+        <w:rPr>
+          <w:rFonts w:ascii="Calibri" w:eastAsia="Calibri" w:hAnsi="Calibri" w:cs="Calibri"/>
+          <w:sz w:val="22"/>
+          <w:szCs w:val="22"/>
+          <w:lang w:val="en-US"/>
+        </w:rPr>
+        <w:t xml:space="preserve"> </w:t>
+      </w:r>
+      <w:r>
+        <w:rPr>
+          <w:rFonts w:ascii="Calibri" w:eastAsia="Calibri" w:hAnsi="Calibri" w:cs="Calibri"/>
+          <w:sz w:val="22"/>
+          <w:szCs w:val="22"/>
+          <w:lang w:val="en-US"/>
+        </w:rPr>
+        <w:t xml:space="preserve">is </w:t>
+      </w:r>
+      <w:r>
+        <w:rPr>
+          <w:rFonts w:ascii="Calibri" w:eastAsia="Calibri" w:hAnsi="Calibri" w:cs="Calibri"/>
+          <w:sz w:val="22"/>
+          <w:szCs w:val="22"/>
+          <w:lang w:val="en-US"/>
+        </w:rPr>
+        <w:t>using</w:t>
+      </w:r>
+      <w:r>
+        <w:rPr>
+          <w:rFonts w:ascii="Calibri" w:eastAsia="Calibri" w:hAnsi="Calibri" w:cs="Calibri"/>
+          <w:sz w:val="22"/>
+          <w:szCs w:val="22"/>
+          <w:lang w:val="en-US"/>
+        </w:rPr>
+        <w:t xml:space="preserve"> </w:t>
+      </w:r>
+      <w:r>
+        <w:rPr>
+          <w:rFonts w:ascii="Calibri" w:eastAsia="Calibri" w:hAnsi="Calibri" w:cs="Calibri"/>
+          <w:sz w:val="22"/>
+          <w:szCs w:val="22"/>
+          <w:lang w:val="en-US"/>
+        </w:rPr>
+        <w:t xml:space="preserve">socket module </w:t>
+      </w:r>
+      <w:r>
+        <w:rPr>
+          <w:rFonts w:ascii="Calibri" w:eastAsia="Calibri" w:hAnsi="Calibri" w:cs="Calibri"/>
+          <w:sz w:val="22"/>
+          <w:szCs w:val="22"/>
+          <w:lang w:val="en-US"/>
+        </w:rPr>
+        <w:t>with</w:t>
+      </w:r>
+      <w:r>
+        <w:rPr>
+          <w:rFonts w:ascii="Calibri" w:eastAsia="Calibri" w:hAnsi="Calibri" w:cs="Calibri"/>
+          <w:sz w:val="22"/>
+          <w:szCs w:val="22"/>
+          <w:lang w:val="en-US"/>
+        </w:rPr>
+        <w:t xml:space="preserve"> </w:t>
+      </w:r>
+      <w:r>
+        <w:rPr>
+          <w:rFonts w:ascii="Calibri" w:eastAsia="Calibri" w:hAnsi="Calibri" w:cs="Calibri"/>
+          <w:sz w:val="22"/>
+          <w:szCs w:val="22"/>
+          <w:lang w:val="en-US"/>
+        </w:rPr>
+        <w:t>UDP</w:t>
+      </w:r>
+      <w:r>
+        <w:rPr>
+          <w:rFonts w:ascii="Calibri" w:eastAsia="Calibri" w:hAnsi="Calibri" w:cs="Calibri"/>
+          <w:sz w:val="22"/>
+          <w:szCs w:val="22"/>
+          <w:lang w:val="en-US"/>
+        </w:rPr>
+        <w:t xml:space="preserve"> to transfer data. </w:t>
+      </w:r>
+      <w:r>
+        <w:rPr>
+          <w:rFonts w:ascii="Calibri" w:eastAsia="Calibri" w:hAnsi="Calibri" w:cs="Calibri"/>
+          <w:sz w:val="22"/>
+          <w:szCs w:val="22"/>
+          <w:lang w:val="en-US"/>
+        </w:rPr>
+        <w:t>Since UDP is a</w:t>
+      </w:r>
+      <w:r>
+        <w:rPr>
+          <w:rFonts w:ascii="Calibri" w:eastAsia="Calibri" w:hAnsi="Calibri" w:cs="Calibri"/>
+          <w:sz w:val="22"/>
+          <w:szCs w:val="22"/>
+          <w:lang w:val="en-US"/>
+        </w:rPr>
+        <w:t>n</w:t>
+      </w:r>
+      <w:r>
+        <w:rPr>
+          <w:rFonts w:ascii="Calibri" w:eastAsia="Calibri" w:hAnsi="Calibri" w:cs="Calibri"/>
+          <w:sz w:val="22"/>
+          <w:szCs w:val="22"/>
+          <w:lang w:val="en-US"/>
+        </w:rPr>
+        <w:t xml:space="preserve"> un</w:t>
+      </w:r>
+      <w:r>
+        <w:rPr>
+          <w:rFonts w:ascii="Calibri" w:eastAsia="Calibri" w:hAnsi="Calibri" w:cs="Calibri"/>
+          <w:sz w:val="22"/>
+          <w:szCs w:val="22"/>
+          <w:lang w:val="en-US"/>
+        </w:rPr>
+        <w:t>reliable</w:t>
+      </w:r>
+      <w:r>
+        <w:rPr>
+          <w:rFonts w:ascii="Calibri" w:eastAsia="Calibri" w:hAnsi="Calibri" w:cs="Calibri"/>
+          <w:sz w:val="22"/>
+          <w:szCs w:val="22"/>
+          <w:lang w:val="en-US"/>
+        </w:rPr>
+        <w:t xml:space="preserve"> </w:t>
+      </w:r>
+      <w:r>
+        <w:rPr>
+          <w:rFonts w:ascii="Calibri" w:eastAsia="Calibri" w:hAnsi="Calibri" w:cs="Calibri"/>
+          <w:sz w:val="22"/>
+          <w:szCs w:val="22"/>
+          <w:lang w:val="en-US"/>
+        </w:rPr>
+        <w:t>protocol</w:t>
+      </w:r>
+      <w:r>
+        <w:rPr>
+          <w:rFonts w:ascii="Calibri" w:eastAsia="Calibri" w:hAnsi="Calibri" w:cs="Calibri"/>
+          <w:sz w:val="22"/>
+          <w:szCs w:val="22"/>
+          <w:lang w:val="en-US"/>
+        </w:rPr>
+        <w:t xml:space="preserve">, DRTP would ensure </w:t>
+      </w:r>
+      <w:r>
+        <w:rPr>
+          <w:rFonts w:ascii="Calibri" w:eastAsia="Calibri" w:hAnsi="Calibri" w:cs="Calibri"/>
+          <w:sz w:val="22"/>
+          <w:szCs w:val="22"/>
+          <w:lang w:val="en-US"/>
+        </w:rPr>
+        <w:t xml:space="preserve">a </w:t>
+      </w:r>
+      <w:r>
+        <w:rPr>
+          <w:rFonts w:ascii="Calibri" w:eastAsia="Calibri" w:hAnsi="Calibri" w:cs="Calibri"/>
+          <w:sz w:val="22"/>
+          <w:szCs w:val="22"/>
+          <w:lang w:val="en-US"/>
+        </w:rPr>
+        <w:t>re</w:t>
+      </w:r>
+      <w:r>
+        <w:rPr>
+          <w:rFonts w:ascii="Calibri" w:eastAsia="Calibri" w:hAnsi="Calibri" w:cs="Calibri"/>
+          <w:sz w:val="22"/>
+          <w:szCs w:val="22"/>
+          <w:lang w:val="en-US"/>
+        </w:rPr>
+        <w:t>liable connection</w:t>
+      </w:r>
+      <w:r>
+        <w:rPr>
+          <w:rFonts w:ascii="Calibri" w:eastAsia="Calibri" w:hAnsi="Calibri" w:cs="Calibri"/>
+          <w:sz w:val="22"/>
+          <w:szCs w:val="22"/>
+          <w:lang w:val="en-US"/>
+        </w:rPr>
+        <w:t>.</w:t>
+      </w:r>
+      <w:r>
+        <w:rPr>
+          <w:rFonts w:ascii="Calibri" w:eastAsia="Calibri" w:hAnsi="Calibri" w:cs="Calibri"/>
+          <w:sz w:val="22"/>
+          <w:szCs w:val="22"/>
+          <w:lang w:val="en-US"/>
+        </w:rPr>
+        <w:t xml:space="preserve"> The network tool “Mininet” is also an important </w:t>
+      </w:r>
+      <w:r>
+        <w:rPr>
+          <w:rFonts w:ascii="Calibri" w:eastAsia="Calibri" w:hAnsi="Calibri" w:cs="Calibri"/>
+          <w:sz w:val="22"/>
+          <w:szCs w:val="22"/>
+          <w:lang w:val="en-US"/>
+        </w:rPr>
+        <w:t xml:space="preserve">tool </w:t>
+      </w:r>
+      <w:r>
+        <w:rPr>
+          <w:rFonts w:ascii="Calibri" w:eastAsia="Calibri" w:hAnsi="Calibri" w:cs="Calibri"/>
+          <w:sz w:val="22"/>
+          <w:szCs w:val="22"/>
+          <w:lang w:val="en-US"/>
+        </w:rPr>
+        <w:t xml:space="preserve">to build a </w:t>
+      </w:r>
+      <w:r>
+        <w:rPr>
+          <w:rFonts w:ascii="Calibri" w:eastAsia="Calibri" w:hAnsi="Calibri" w:cs="Calibri"/>
+          <w:sz w:val="22"/>
+          <w:szCs w:val="22"/>
+          <w:lang w:val="en-US"/>
+        </w:rPr>
+        <w:t xml:space="preserve">virtualized </w:t>
+      </w:r>
+      <w:r>
+        <w:rPr>
+          <w:rFonts w:ascii="Calibri" w:eastAsia="Calibri" w:hAnsi="Calibri" w:cs="Calibri"/>
+          <w:sz w:val="22"/>
+          <w:szCs w:val="22"/>
+          <w:lang w:val="en-US"/>
+        </w:rPr>
+        <w:t>network</w:t>
+      </w:r>
+      <w:r>
+        <w:rPr>
+          <w:rFonts w:ascii="Calibri" w:eastAsia="Calibri" w:hAnsi="Calibri" w:cs="Calibri"/>
+          <w:sz w:val="22"/>
+          <w:szCs w:val="22"/>
+          <w:lang w:val="en-US"/>
+        </w:rPr>
+        <w:t xml:space="preserve"> regarding the simple topology. </w:t>
+      </w:r>
+      <w:r>
+        <w:rPr>
+          <w:rFonts w:ascii="Calibri" w:eastAsia="Calibri" w:hAnsi="Calibri" w:cs="Calibri"/>
+          <w:sz w:val="22"/>
+          <w:szCs w:val="22"/>
+          <w:lang w:val="en-US"/>
+        </w:rPr>
+        <w:t xml:space="preserve">This will be useful to </w:t>
+      </w:r>
+      <w:r>
+        <w:rPr>
+          <w:rFonts w:ascii="Calibri" w:eastAsia="Calibri" w:hAnsi="Calibri" w:cs="Calibri"/>
+          <w:sz w:val="22"/>
+          <w:szCs w:val="22"/>
+          <w:lang w:val="en-US"/>
+        </w:rPr>
+        <w:t xml:space="preserve">evaluate </w:t>
+      </w:r>
+      <w:r>
+        <w:rPr>
+          <w:rFonts w:ascii="Calibri" w:eastAsia="Calibri" w:hAnsi="Calibri" w:cs="Calibri"/>
+          <w:sz w:val="22"/>
+          <w:szCs w:val="22"/>
+          <w:lang w:val="en-US"/>
+        </w:rPr>
+        <w:t>the virtualized network resources and</w:t>
+      </w:r>
+      <w:r>
+        <w:rPr>
+          <w:rFonts w:ascii="Calibri" w:eastAsia="Calibri" w:hAnsi="Calibri" w:cs="Calibri"/>
+          <w:sz w:val="22"/>
+          <w:szCs w:val="22"/>
+          <w:lang w:val="en-US"/>
+        </w:rPr>
+        <w:t xml:space="preserve"> </w:t>
+      </w:r>
+      <w:r>
+        <w:rPr>
+          <w:rFonts w:ascii="Calibri" w:eastAsia="Calibri" w:hAnsi="Calibri" w:cs="Calibri"/>
+          <w:sz w:val="22"/>
+          <w:szCs w:val="22"/>
+          <w:lang w:val="en-US"/>
+        </w:rPr>
+        <w:t>performance</w:t>
+      </w:r>
+      <w:r>
+        <w:rPr>
+          <w:rFonts w:ascii="Calibri" w:eastAsia="Calibri" w:hAnsi="Calibri" w:cs="Calibri"/>
+          <w:sz w:val="22"/>
+          <w:szCs w:val="22"/>
+          <w:lang w:val="en-US"/>
+        </w:rPr>
+        <w:t xml:space="preserve"> when using DRTP</w:t>
+      </w:r>
+      <w:r>
+        <w:rPr>
+          <w:rFonts w:ascii="Calibri" w:eastAsia="Calibri" w:hAnsi="Calibri" w:cs="Calibri"/>
+          <w:sz w:val="22"/>
+          <w:szCs w:val="22"/>
+          <w:lang w:val="en-US"/>
+        </w:rPr>
+        <w:t>.</w:t>
+      </w:r>
+      <w:r>
+        <w:rPr>
+          <w:rFonts w:ascii="Calibri" w:eastAsia="Calibri" w:hAnsi="Calibri" w:cs="Calibri"/>
+          <w:sz w:val="22"/>
+          <w:szCs w:val="22"/>
+          <w:lang w:val="en-US"/>
+        </w:rPr>
+        <w:t xml:space="preserve"> </w:t>
+      </w:r>
+      <w:r>
+        <w:rPr>
+          <w:rFonts w:ascii="Calibri" w:eastAsia="Calibri" w:hAnsi="Calibri" w:cs="Calibri"/>
+          <w:sz w:val="22"/>
+          <w:szCs w:val="22"/>
+          <w:lang w:val="en-US"/>
+        </w:rPr>
         <w:t>(</w:t>
       </w:r>
-      <w:proofErr w:type="spellStart"/>
-      <w:r>
-        <w:rPr>
-          <w:rFonts w:ascii="Calibri" w:eastAsia="Calibri" w:hAnsi="Calibri" w:cs="Calibri"/>
-          <w:sz w:val="22"/>
-          <w:szCs w:val="22"/>
-          <w:lang w:val="en-US"/>
-        </w:rPr>
-        <w:t>DRTP</w:t>
-      </w:r>
-      <w:proofErr w:type="spellEnd"/>
-      <w:r>
-        <w:rPr>
-          <w:rFonts w:ascii="Calibri" w:eastAsia="Calibri" w:hAnsi="Calibri" w:cs="Calibri"/>
-          <w:sz w:val="22"/>
-          <w:szCs w:val="22"/>
-          <w:lang w:val="en-US"/>
-        </w:rPr>
-        <w:t xml:space="preserve">)- </w:t>
-      </w:r>
-      <w:r>
-        <w:rPr>
-          <w:rFonts w:ascii="Calibri" w:eastAsia="Calibri" w:hAnsi="Calibri" w:cs="Calibri"/>
-          <w:sz w:val="22"/>
-          <w:szCs w:val="22"/>
-          <w:lang w:val="en-US"/>
-        </w:rPr>
-        <w:t>data</w:t>
+      <w:r>
+        <w:rPr>
+          <w:rFonts w:ascii="Calibri" w:eastAsia="Calibri" w:hAnsi="Calibri" w:cs="Calibri"/>
+          <w:sz w:val="22"/>
+          <w:szCs w:val="22"/>
+          <w:lang w:val="en-US"/>
+        </w:rPr>
+        <w:t>Include</w:t>
+      </w:r>
+      <w:r>
+        <w:rPr>
+          <w:rFonts w:ascii="Calibri" w:eastAsia="Calibri" w:hAnsi="Calibri" w:cs="Calibri"/>
+          <w:sz w:val="22"/>
+          <w:szCs w:val="22"/>
+          <w:lang w:val="en-US"/>
+        </w:rPr>
+        <w:t xml:space="preserve"> the bonus as </w:t>
+      </w:r>
+      <w:r>
+        <w:rPr>
+          <w:rFonts w:ascii="Calibri" w:eastAsia="Calibri" w:hAnsi="Calibri" w:cs="Calibri"/>
+          <w:sz w:val="22"/>
+          <w:szCs w:val="22"/>
+          <w:lang w:val="en-US"/>
+        </w:rPr>
+        <w:t>an</w:t>
+      </w:r>
+      <w:r>
+        <w:rPr>
+          <w:rFonts w:ascii="Calibri" w:eastAsia="Calibri" w:hAnsi="Calibri" w:cs="Calibri"/>
+          <w:sz w:val="22"/>
+          <w:szCs w:val="22"/>
+          <w:lang w:val="en-US"/>
+        </w:rPr>
+        <w:t xml:space="preserve"> implemented work)</w:t>
+      </w:r>
+    </w:p>
+    <w:p>
+      <w:pPr>
+        <w:rPr>
+          <w:rFonts w:ascii="Calibri" w:eastAsia="Calibri" w:hAnsi="Calibri" w:cs="Calibri"/>
+          <w:sz w:val="22"/>
+          <w:szCs w:val="22"/>
+          <w:lang w:val="en-US"/>
+        </w:rPr>
+      </w:pPr>
+    </w:p>
+    <w:p>
+      <w:pPr>
+        <w:rPr>
+          <w:rFonts w:ascii="Calibri" w:eastAsia="Calibri" w:hAnsi="Calibri" w:cs="Calibri"/>
+          <w:sz w:val="22"/>
+          <w:szCs w:val="22"/>
+          <w:lang w:val="en-US"/>
+        </w:rPr>
+      </w:pPr>
+      <w:r>
+        <w:rPr>
+          <w:rFonts w:ascii="Calibri" w:eastAsia="Calibri" w:hAnsi="Calibri" w:cs="Calibri"/>
+          <w:sz w:val="22"/>
+          <w:szCs w:val="22"/>
+          <w:lang w:val="en-US"/>
+        </w:rPr>
+        <w:t>The test would be done by the custom written code to transfer a file</w:t>
+      </w:r>
+      <w:r>
+        <w:rPr>
+          <w:rFonts w:ascii="Calibri" w:eastAsia="Calibri" w:hAnsi="Calibri" w:cs="Calibri"/>
+          <w:sz w:val="22"/>
+          <w:szCs w:val="22"/>
+          <w:lang w:val="en-US"/>
+        </w:rPr>
+        <w:t>, and to measure the throughput</w:t>
+      </w:r>
+      <w:r>
+        <w:rPr>
+          <w:rFonts w:ascii="Calibri" w:eastAsia="Calibri" w:hAnsi="Calibri" w:cs="Calibri"/>
+          <w:sz w:val="22"/>
+          <w:szCs w:val="22"/>
+          <w:lang w:val="en-US"/>
+        </w:rPr>
+        <w:t xml:space="preserve"> using different RTT</w:t>
+      </w:r>
+      <w:r>
+        <w:rPr>
+          <w:rFonts w:ascii="Calibri" w:eastAsia="Calibri" w:hAnsi="Calibri" w:cs="Calibri"/>
+          <w:sz w:val="22"/>
+          <w:szCs w:val="22"/>
+          <w:lang w:val="en-US"/>
+        </w:rPr>
+        <w:t>s</w:t>
+      </w:r>
+      <w:r>
+        <w:rPr>
+          <w:rFonts w:ascii="Calibri" w:eastAsia="Calibri" w:hAnsi="Calibri" w:cs="Calibri"/>
+          <w:sz w:val="22"/>
+          <w:szCs w:val="22"/>
+          <w:lang w:val="en-US"/>
+        </w:rPr>
+        <w:t xml:space="preserve"> (round-trip-time)</w:t>
+      </w:r>
+      <w:r>
+        <w:rPr>
+          <w:rFonts w:ascii="Calibri" w:eastAsia="Calibri" w:hAnsi="Calibri" w:cs="Calibri"/>
+          <w:sz w:val="22"/>
+          <w:szCs w:val="22"/>
+          <w:lang w:val="en-US"/>
+        </w:rPr>
+        <w:t xml:space="preserve">. </w:t>
+      </w:r>
+      <w:r>
+        <w:rPr>
+          <w:rFonts w:ascii="Calibri" w:eastAsia="Calibri" w:hAnsi="Calibri" w:cs="Calibri"/>
+          <w:sz w:val="22"/>
+          <w:szCs w:val="22"/>
+          <w:lang w:val="en-US"/>
+        </w:rPr>
+        <w:t xml:space="preserve">It would be performed </w:t>
+      </w:r>
+      <w:r>
+        <w:rPr>
+          <w:rFonts w:ascii="Calibri" w:eastAsia="Calibri" w:hAnsi="Calibri" w:cs="Calibri"/>
+          <w:sz w:val="22"/>
+          <w:szCs w:val="22"/>
+          <w:lang w:val="en-US"/>
+        </w:rPr>
+        <w:t xml:space="preserve">different various of function to </w:t>
+      </w:r>
+      <w:r>
+        <w:rPr>
+          <w:rFonts w:ascii="Calibri" w:eastAsia="Calibri" w:hAnsi="Calibri" w:cs="Calibri"/>
+          <w:sz w:val="22"/>
+          <w:szCs w:val="22"/>
+          <w:lang w:val="en-US"/>
+        </w:rPr>
+        <w:t xml:space="preserve">trigger </w:t>
+      </w:r>
+      <w:r>
+        <w:rPr>
+          <w:rFonts w:ascii="Calibri" w:eastAsia="Calibri" w:hAnsi="Calibri" w:cs="Calibri"/>
+          <w:sz w:val="22"/>
+          <w:szCs w:val="22"/>
+          <w:lang w:val="en-US"/>
+        </w:rPr>
+        <w:t>retran</w:t>
+      </w:r>
+      <w:r>
+        <w:rPr>
+          <w:rFonts w:ascii="Calibri" w:eastAsia="Calibri" w:hAnsi="Calibri" w:cs="Calibri"/>
+          <w:sz w:val="22"/>
+          <w:szCs w:val="22"/>
+          <w:lang w:val="en-US"/>
+        </w:rPr>
+        <w:t xml:space="preserve">smission </w:t>
+      </w:r>
+      <w:r>
+        <w:rPr>
+          <w:rFonts w:ascii="Calibri" w:eastAsia="Calibri" w:hAnsi="Calibri" w:cs="Calibri"/>
+          <w:sz w:val="22"/>
+          <w:szCs w:val="22"/>
+          <w:lang w:val="en-US"/>
+        </w:rPr>
+        <w:t xml:space="preserve">of </w:t>
+      </w:r>
+      <w:r>
+        <w:rPr>
+          <w:rFonts w:ascii="Calibri" w:eastAsia="Calibri" w:hAnsi="Calibri" w:cs="Calibri"/>
+          <w:sz w:val="22"/>
+          <w:szCs w:val="22"/>
+          <w:lang w:val="en-US"/>
+        </w:rPr>
+        <w:t>packets either lost or skipped.</w:t>
+      </w:r>
+      <w:r>
+        <w:rPr>
+          <w:rFonts w:ascii="Calibri" w:eastAsia="Calibri" w:hAnsi="Calibri" w:cs="Calibri"/>
+          <w:sz w:val="22"/>
+          <w:szCs w:val="22"/>
+          <w:lang w:val="en-US"/>
+        </w:rPr>
+        <w:t xml:space="preserve"> The </w:t>
+      </w:r>
+      <w:r>
+        <w:rPr>
+          <w:rFonts w:ascii="Calibri" w:eastAsia="Calibri" w:hAnsi="Calibri" w:cs="Calibri"/>
+          <w:sz w:val="22"/>
+          <w:szCs w:val="22"/>
+          <w:lang w:val="en-US"/>
+        </w:rPr>
+        <w:t xml:space="preserve">performed </w:t>
+      </w:r>
+      <w:r>
+        <w:rPr>
+          <w:rFonts w:ascii="Calibri" w:eastAsia="Calibri" w:hAnsi="Calibri" w:cs="Calibri"/>
+          <w:sz w:val="22"/>
+          <w:szCs w:val="22"/>
+          <w:lang w:val="en-US"/>
+        </w:rPr>
+        <w:t>test</w:t>
+      </w:r>
+      <w:r>
+        <w:rPr>
+          <w:rFonts w:ascii="Calibri" w:eastAsia="Calibri" w:hAnsi="Calibri" w:cs="Calibri"/>
+          <w:sz w:val="22"/>
+          <w:szCs w:val="22"/>
+          <w:lang w:val="en-US"/>
+        </w:rPr>
+        <w:t>s</w:t>
+      </w:r>
+      <w:r>
+        <w:rPr>
+          <w:rFonts w:ascii="Calibri" w:eastAsia="Calibri" w:hAnsi="Calibri" w:cs="Calibri"/>
+          <w:sz w:val="22"/>
+          <w:szCs w:val="22"/>
+          <w:lang w:val="en-US"/>
+        </w:rPr>
+        <w:t xml:space="preserve"> should </w:t>
+      </w:r>
+      <w:r>
+        <w:rPr>
+          <w:rFonts w:ascii="Calibri" w:eastAsia="Calibri" w:hAnsi="Calibri" w:cs="Calibri"/>
+          <w:sz w:val="22"/>
+          <w:szCs w:val="22"/>
+          <w:lang w:val="en-US"/>
+        </w:rPr>
+        <w:t xml:space="preserve">reveal </w:t>
+      </w:r>
+      <w:r>
+        <w:rPr>
+          <w:rFonts w:ascii="Calibri" w:eastAsia="Calibri" w:hAnsi="Calibri" w:cs="Calibri"/>
+          <w:sz w:val="22"/>
+          <w:szCs w:val="22"/>
+          <w:lang w:val="en-US"/>
+        </w:rPr>
+        <w:t xml:space="preserve">if the code is handling potential losses, </w:t>
+      </w:r>
+      <w:r>
+        <w:rPr>
+          <w:rFonts w:ascii="Calibri" w:eastAsia="Calibri" w:hAnsi="Calibri" w:cs="Calibri"/>
+          <w:sz w:val="22"/>
+          <w:szCs w:val="22"/>
+          <w:lang w:val="en-US"/>
+        </w:rPr>
+        <w:t>reordering and duplicates.</w:t>
       </w:r>
       <w:r>
         <w:rPr>
@@ -1522,32 +2083,79 @@
         </w:rPr>
         <w:t xml:space="preserve"> </w:t>
       </w:r>
-      <w:r>
-        <w:rPr>
-          <w:rFonts w:ascii="Calibri" w:eastAsia="Calibri" w:hAnsi="Calibri" w:cs="Calibri"/>
-          <w:sz w:val="22"/>
-          <w:szCs w:val="22"/>
-          <w:lang w:val="en-US"/>
-        </w:rPr>
-        <w:t>reliable</w:t>
-      </w:r>
-      <w:r>
-        <w:rPr>
-          <w:rFonts w:ascii="Calibri" w:eastAsia="Calibri" w:hAnsi="Calibri" w:cs="Calibri"/>
-          <w:sz w:val="22"/>
-          <w:szCs w:val="22"/>
-          <w:lang w:val="en-US"/>
-        </w:rPr>
-        <w:t xml:space="preserve"> transport protocol</w:t>
-      </w:r>
-      <w:r>
-        <w:rPr>
-          <w:rFonts w:ascii="Calibri" w:eastAsia="Calibri" w:hAnsi="Calibri" w:cs="Calibri"/>
-          <w:sz w:val="22"/>
-          <w:szCs w:val="22"/>
-          <w:lang w:val="en-US"/>
-        </w:rPr>
-        <w:t>.</w:t>
+    </w:p>
+    <w:p>
+      <w:pPr>
+        <w:rPr>
+          <w:rFonts w:ascii="Calibri" w:eastAsia="Calibri" w:hAnsi="Calibri" w:cs="Calibri"/>
+          <w:sz w:val="22"/>
+          <w:szCs w:val="22"/>
+          <w:lang w:val="en-US"/>
+        </w:rPr>
+      </w:pPr>
+    </w:p>
+    <w:p>
+      <w:pPr>
+        <w:rPr>
+          <w:rFonts w:ascii="Calibri" w:eastAsia="Calibri" w:hAnsi="Calibri" w:cs="Calibri"/>
+          <w:sz w:val="22"/>
+          <w:szCs w:val="22"/>
+          <w:lang w:val="en-US"/>
+        </w:rPr>
+      </w:pPr>
+      <w:r>
+        <w:rPr>
+          <w:rFonts w:ascii="Calibri" w:eastAsia="Calibri" w:hAnsi="Calibri" w:cs="Calibri"/>
+          <w:sz w:val="22"/>
+          <w:szCs w:val="22"/>
+          <w:lang w:val="en-US"/>
+        </w:rPr>
+        <w:t>The appr</w:t>
+      </w:r>
+      <w:r>
+        <w:rPr>
+          <w:rFonts w:ascii="Calibri" w:eastAsia="Calibri" w:hAnsi="Calibri" w:cs="Calibri"/>
+          <w:sz w:val="22"/>
+          <w:szCs w:val="22"/>
+          <w:lang w:val="en-US"/>
+        </w:rPr>
+        <w:t xml:space="preserve">oach </w:t>
+      </w:r>
+      <w:r>
+        <w:rPr>
+          <w:rFonts w:ascii="Calibri" w:eastAsia="Calibri" w:hAnsi="Calibri" w:cs="Calibri"/>
+          <w:sz w:val="22"/>
+          <w:szCs w:val="22"/>
+          <w:lang w:val="en-US"/>
+        </w:rPr>
+        <w:t xml:space="preserve">to </w:t>
+      </w:r>
+      <w:r>
+        <w:rPr>
+          <w:rFonts w:ascii="Calibri" w:eastAsia="Calibri" w:hAnsi="Calibri" w:cs="Calibri"/>
+          <w:sz w:val="22"/>
+          <w:szCs w:val="22"/>
+          <w:lang w:val="en-US"/>
+        </w:rPr>
+        <w:t>so</w:t>
+      </w:r>
+      <w:r>
+        <w:rPr>
+          <w:rFonts w:ascii="Calibri" w:eastAsia="Calibri" w:hAnsi="Calibri" w:cs="Calibri"/>
+          <w:sz w:val="22"/>
+          <w:szCs w:val="22"/>
+          <w:lang w:val="en-US"/>
+        </w:rPr>
+        <w:t xml:space="preserve">lve </w:t>
+      </w:r>
+      <w:r>
+        <w:rPr>
+          <w:rFonts w:ascii="Calibri" w:eastAsia="Calibri" w:hAnsi="Calibri" w:cs="Calibri"/>
+          <w:sz w:val="22"/>
+          <w:szCs w:val="22"/>
+          <w:lang w:val="en-US"/>
+        </w:rPr>
+        <w:t>the</w:t>
       </w:r>
       <w:r>
         <w:rPr>
@@ -1565,34 +2173,7 @@
           <w:szCs w:val="22"/>
           <w:lang w:val="en-US"/>
         </w:rPr>
-        <w:t xml:space="preserve">This program </w:t>
-      </w:r>
-      <w:r>
-        <w:rPr>
-          <w:rFonts w:ascii="Calibri" w:eastAsia="Calibri" w:hAnsi="Calibri" w:cs="Calibri"/>
-          <w:sz w:val="22"/>
-          <w:szCs w:val="22"/>
-          <w:lang w:val="en-US"/>
-        </w:rPr>
-        <w:t xml:space="preserve">is </w:t>
-      </w:r>
-      <w:r>
-        <w:rPr>
-          <w:rFonts w:ascii="Calibri" w:eastAsia="Calibri" w:hAnsi="Calibri" w:cs="Calibri"/>
-          <w:sz w:val="22"/>
-          <w:szCs w:val="22"/>
-          <w:lang w:val="en-US"/>
-        </w:rPr>
-        <w:t xml:space="preserve">built in </w:t>
-      </w:r>
-      <w:r>
-        <w:rPr>
-          <w:rFonts w:ascii="Calibri" w:eastAsia="Calibri" w:hAnsi="Calibri" w:cs="Calibri"/>
-          <w:sz w:val="22"/>
-          <w:szCs w:val="22"/>
-          <w:lang w:val="en-US"/>
-        </w:rPr>
-        <w:t>python and</w:t>
+        <w:t>problem</w:t>
       </w:r>
       <w:r>
         <w:rPr>
@@ -1610,16 +2191,25 @@
           <w:szCs w:val="22"/>
           <w:lang w:val="en-US"/>
         </w:rPr>
-        <w:t xml:space="preserve">is </w:t>
-      </w:r>
-      <w:r>
-        <w:rPr>
-          <w:rFonts w:ascii="Calibri" w:eastAsia="Calibri" w:hAnsi="Calibri" w:cs="Calibri"/>
-          <w:sz w:val="22"/>
-          <w:szCs w:val="22"/>
-          <w:lang w:val="en-US"/>
-        </w:rPr>
-        <w:t>using</w:t>
+        <w:t xml:space="preserve">is to implement a </w:t>
+      </w:r>
+      <w:r>
+        <w:rPr>
+          <w:rFonts w:ascii="Calibri" w:eastAsia="Calibri" w:hAnsi="Calibri" w:cs="Calibri"/>
+          <w:sz w:val="22"/>
+          <w:szCs w:val="22"/>
+          <w:lang w:val="en-US"/>
+        </w:rPr>
+        <w:t>(</w:t>
+      </w:r>
+      <w:r>
+        <w:rPr>
+          <w:rFonts w:ascii="Calibri" w:eastAsia="Calibri" w:hAnsi="Calibri" w:cs="Calibri"/>
+          <w:sz w:val="22"/>
+          <w:szCs w:val="22"/>
+          <w:lang w:val="en-US"/>
+        </w:rPr>
+        <w:t>three-way</w:t>
       </w:r>
       <w:r>
         <w:rPr>
@@ -1637,16 +2227,129 @@
           <w:szCs w:val="22"/>
           <w:lang w:val="en-US"/>
         </w:rPr>
-        <w:t xml:space="preserve">socket module </w:t>
-      </w:r>
-      <w:r>
-        <w:rPr>
-          <w:rFonts w:ascii="Calibri" w:eastAsia="Calibri" w:hAnsi="Calibri" w:cs="Calibri"/>
-          <w:sz w:val="22"/>
-          <w:szCs w:val="22"/>
-          <w:lang w:val="en-US"/>
-        </w:rPr>
-        <w:t>with</w:t>
+        <w:t>handshake</w:t>
+      </w:r>
+      <w:r>
+        <w:rPr>
+          <w:rFonts w:ascii="Calibri" w:eastAsia="Calibri" w:hAnsi="Calibri" w:cs="Calibri"/>
+          <w:sz w:val="22"/>
+          <w:szCs w:val="22"/>
+          <w:lang w:val="en-US"/>
+        </w:rPr>
+        <w:t xml:space="preserve">) between the client and server. Each </w:t>
+      </w:r>
+      <w:r>
+        <w:rPr>
+          <w:rFonts w:ascii="Calibri" w:eastAsia="Calibri" w:hAnsi="Calibri" w:cs="Calibri"/>
+          <w:sz w:val="22"/>
+          <w:szCs w:val="22"/>
+          <w:lang w:val="en-US"/>
+        </w:rPr>
+        <w:t xml:space="preserve">reliable functions </w:t>
+      </w:r>
+      <w:r>
+        <w:rPr>
+          <w:rFonts w:ascii="Calibri" w:eastAsia="Calibri" w:hAnsi="Calibri" w:cs="Calibri"/>
+          <w:sz w:val="22"/>
+          <w:szCs w:val="22"/>
+          <w:lang w:val="en-US"/>
+        </w:rPr>
+        <w:t xml:space="preserve">have its own client and server </w:t>
+      </w:r>
+      <w:r>
+        <w:rPr>
+          <w:rFonts w:ascii="Calibri" w:eastAsia="Calibri" w:hAnsi="Calibri" w:cs="Calibri"/>
+          <w:sz w:val="22"/>
+          <w:szCs w:val="22"/>
+          <w:lang w:val="en-US"/>
+        </w:rPr>
+        <w:t>methods</w:t>
+      </w:r>
+      <w:r>
+        <w:rPr>
+          <w:rFonts w:ascii="Calibri" w:eastAsia="Calibri" w:hAnsi="Calibri" w:cs="Calibri"/>
+          <w:sz w:val="22"/>
+          <w:szCs w:val="22"/>
+          <w:lang w:val="en-US"/>
+        </w:rPr>
+        <w:t xml:space="preserve">. </w:t>
+      </w:r>
+    </w:p>
+    <w:p>
+      <w:pPr>
+        <w:rPr>
+          <w:rFonts w:ascii="Calibri" w:eastAsia="Calibri" w:hAnsi="Calibri" w:cs="Calibri"/>
+          <w:sz w:val="22"/>
+          <w:szCs w:val="22"/>
+          <w:lang w:val="en-US"/>
+        </w:rPr>
+      </w:pPr>
+    </w:p>
+    <w:p>
+      <w:pPr>
+        <w:rPr>
+          <w:rFonts w:ascii="Calibri" w:eastAsia="Calibri" w:hAnsi="Calibri" w:cs="Calibri"/>
+          <w:sz w:val="22"/>
+          <w:szCs w:val="22"/>
+          <w:lang w:val="en-US"/>
+        </w:rPr>
+      </w:pPr>
+      <w:r>
+        <w:rPr>
+          <w:rFonts w:ascii="Calibri" w:eastAsia="Calibri" w:hAnsi="Calibri" w:cs="Calibri"/>
+          <w:sz w:val="22"/>
+          <w:szCs w:val="22"/>
+          <w:highlight w:val="yellow"/>
+          <w:lang w:val="en-US"/>
+        </w:rPr>
+        <w:t>Include limitations here!!!</w:t>
+      </w:r>
+    </w:p>
+    <w:p>
+      <w:pPr>
+        <w:rPr>
+          <w:rFonts w:ascii="Calibri" w:eastAsia="Calibri" w:hAnsi="Calibri" w:cs="Calibri"/>
+          <w:sz w:val="22"/>
+          <w:szCs w:val="22"/>
+          <w:lang w:val="en-US"/>
+        </w:rPr>
+      </w:pPr>
+    </w:p>
+    <w:p>
+      <w:pPr>
+        <w:rPr>
+          <w:rFonts w:ascii="Calibri" w:eastAsia="Calibri" w:hAnsi="Calibri" w:cs="Calibri"/>
+          <w:sz w:val="22"/>
+          <w:szCs w:val="22"/>
+          <w:lang w:val="en-US"/>
+        </w:rPr>
+      </w:pPr>
+      <w:r>
+        <w:rPr>
+          <w:rFonts w:ascii="Calibri" w:eastAsia="Calibri" w:hAnsi="Calibri" w:cs="Calibri"/>
+          <w:sz w:val="22"/>
+          <w:szCs w:val="22"/>
+          <w:lang w:val="en-US"/>
+        </w:rPr>
+        <w:t>T</w:t>
+      </w:r>
+      <w:r>
+        <w:rPr>
+          <w:rFonts w:ascii="Calibri" w:eastAsia="Calibri" w:hAnsi="Calibri" w:cs="Calibri"/>
+          <w:sz w:val="22"/>
+          <w:szCs w:val="22"/>
+          <w:lang w:val="en-US"/>
+        </w:rPr>
+        <w:t xml:space="preserve">his document is </w:t>
+      </w:r>
+      <w:r>
+        <w:rPr>
+          <w:rFonts w:ascii="Calibri" w:eastAsia="Calibri" w:hAnsi="Calibri" w:cs="Calibri"/>
+          <w:sz w:val="22"/>
+          <w:szCs w:val="22"/>
+          <w:lang w:val="en-US"/>
+        </w:rPr>
+        <w:t>structured</w:t>
       </w:r>
       <w:r>
         <w:rPr>
@@ -1664,70 +2367,43 @@
           <w:szCs w:val="22"/>
           <w:lang w:val="en-US"/>
         </w:rPr>
-        <w:t>UDP</w:t>
-      </w:r>
-      <w:r>
-        <w:rPr>
-          <w:rFonts w:ascii="Calibri" w:eastAsia="Calibri" w:hAnsi="Calibri" w:cs="Calibri"/>
-          <w:sz w:val="22"/>
-          <w:szCs w:val="22"/>
-          <w:lang w:val="en-US"/>
-        </w:rPr>
-        <w:t xml:space="preserve"> to transfer data. </w:t>
-      </w:r>
-      <w:r>
-        <w:rPr>
-          <w:rFonts w:ascii="Calibri" w:eastAsia="Calibri" w:hAnsi="Calibri" w:cs="Calibri"/>
-          <w:sz w:val="22"/>
-          <w:szCs w:val="22"/>
-          <w:lang w:val="en-US"/>
-        </w:rPr>
-        <w:t>Since UDP is a</w:t>
-      </w:r>
-      <w:r>
-        <w:rPr>
-          <w:rFonts w:ascii="Calibri" w:eastAsia="Calibri" w:hAnsi="Calibri" w:cs="Calibri"/>
-          <w:sz w:val="22"/>
-          <w:szCs w:val="22"/>
-          <w:lang w:val="en-US"/>
-        </w:rPr>
-        <w:t>n</w:t>
-      </w:r>
-      <w:r>
-        <w:rPr>
-          <w:rFonts w:ascii="Calibri" w:eastAsia="Calibri" w:hAnsi="Calibri" w:cs="Calibri"/>
-          <w:sz w:val="22"/>
-          <w:szCs w:val="22"/>
-          <w:lang w:val="en-US"/>
-        </w:rPr>
-        <w:t xml:space="preserve"> un</w:t>
-      </w:r>
-      <w:r>
-        <w:rPr>
-          <w:rFonts w:ascii="Calibri" w:eastAsia="Calibri" w:hAnsi="Calibri" w:cs="Calibri"/>
-          <w:sz w:val="22"/>
-          <w:szCs w:val="22"/>
-          <w:lang w:val="en-US"/>
-        </w:rPr>
-        <w:t>reliable</w:t>
-      </w:r>
-      <w:r>
-        <w:rPr>
-          <w:rFonts w:ascii="Calibri" w:eastAsia="Calibri" w:hAnsi="Calibri" w:cs="Calibri"/>
-          <w:sz w:val="22"/>
-          <w:szCs w:val="22"/>
-          <w:lang w:val="en-US"/>
-        </w:rPr>
-        <w:t xml:space="preserve"> </w:t>
-      </w:r>
-      <w:r>
-        <w:rPr>
-          <w:rFonts w:ascii="Calibri" w:eastAsia="Calibri" w:hAnsi="Calibri" w:cs="Calibri"/>
-          <w:sz w:val="22"/>
-          <w:szCs w:val="22"/>
-          <w:lang w:val="en-US"/>
-        </w:rPr>
-        <w:t>protocol</w:t>
+        <w:t xml:space="preserve">in </w:t>
+      </w:r>
+      <w:r>
+        <w:rPr>
+          <w:rFonts w:ascii="Calibri" w:eastAsia="Calibri" w:hAnsi="Calibri" w:cs="Calibri"/>
+          <w:sz w:val="22"/>
+          <w:szCs w:val="22"/>
+          <w:lang w:val="en-US"/>
+        </w:rPr>
+        <w:t xml:space="preserve">five segments, including the list of reference at the end of the document. </w:t>
+      </w:r>
+      <w:r>
+        <w:rPr>
+          <w:rFonts w:ascii="Calibri" w:eastAsia="Calibri" w:hAnsi="Calibri" w:cs="Calibri"/>
+          <w:sz w:val="22"/>
+          <w:szCs w:val="22"/>
+          <w:lang w:val="en-US"/>
+        </w:rPr>
+        <w:t xml:space="preserve">The first chapter </w:t>
+      </w:r>
+      <w:r>
+        <w:rPr>
+          <w:rFonts w:ascii="Calibri" w:eastAsia="Calibri" w:hAnsi="Calibri" w:cs="Calibri"/>
+          <w:sz w:val="22"/>
+          <w:szCs w:val="22"/>
+          <w:lang w:val="en-US"/>
+        </w:rPr>
+        <w:t xml:space="preserve">would </w:t>
+      </w:r>
+      <w:r>
+        <w:rPr>
+          <w:rFonts w:ascii="Calibri" w:eastAsia="Calibri" w:hAnsi="Calibri" w:cs="Calibri"/>
+          <w:sz w:val="22"/>
+          <w:szCs w:val="22"/>
+          <w:lang w:val="en-US"/>
+        </w:rPr>
+        <w:t>start by presenting the background</w:t>
       </w:r>
       <w:r>
         <w:rPr>
@@ -1738,25 +2414,221 @@
         </w:rPr>
         <w:t xml:space="preserve">, </w:t>
       </w:r>
-      <w:proofErr w:type="spellStart"/>
-      <w:r>
-        <w:rPr>
-          <w:rFonts w:ascii="Calibri" w:eastAsia="Calibri" w:hAnsi="Calibri" w:cs="Calibri"/>
-          <w:sz w:val="22"/>
-          <w:szCs w:val="22"/>
-          <w:lang w:val="en-US"/>
-        </w:rPr>
-        <w:t>DRTP</w:t>
-      </w:r>
-      <w:proofErr w:type="spellEnd"/>
-      <w:r>
-        <w:rPr>
-          <w:rFonts w:ascii="Calibri" w:eastAsia="Calibri" w:hAnsi="Calibri" w:cs="Calibri"/>
-          <w:sz w:val="22"/>
-          <w:szCs w:val="22"/>
-          <w:lang w:val="en-US"/>
-        </w:rPr>
-        <w:t xml:space="preserve"> would ensure </w:t>
+      <w:r>
+        <w:rPr>
+          <w:rFonts w:ascii="Calibri" w:eastAsia="Calibri" w:hAnsi="Calibri" w:cs="Calibri"/>
+          <w:sz w:val="22"/>
+          <w:szCs w:val="22"/>
+          <w:lang w:val="en-US"/>
+        </w:rPr>
+        <w:t xml:space="preserve">containing </w:t>
+      </w:r>
+      <w:r>
+        <w:rPr>
+          <w:rFonts w:ascii="Calibri" w:eastAsia="Calibri" w:hAnsi="Calibri" w:cs="Calibri"/>
+          <w:sz w:val="22"/>
+          <w:szCs w:val="22"/>
+          <w:lang w:val="en-US"/>
+        </w:rPr>
+        <w:t xml:space="preserve">appropriate </w:t>
+      </w:r>
+      <w:r>
+        <w:rPr>
+          <w:rFonts w:ascii="Calibri" w:eastAsia="Calibri" w:hAnsi="Calibri" w:cs="Calibri"/>
+          <w:sz w:val="22"/>
+          <w:szCs w:val="22"/>
+          <w:lang w:val="en-US"/>
+        </w:rPr>
+        <w:t xml:space="preserve">theoretical </w:t>
+      </w:r>
+      <w:r>
+        <w:rPr>
+          <w:rFonts w:ascii="Calibri" w:eastAsia="Calibri" w:hAnsi="Calibri" w:cs="Calibri"/>
+          <w:sz w:val="22"/>
+          <w:szCs w:val="22"/>
+          <w:lang w:val="en-US"/>
+        </w:rPr>
+        <w:t xml:space="preserve">instructions. </w:t>
+      </w:r>
+      <w:r>
+        <w:rPr>
+          <w:rFonts w:ascii="Calibri" w:eastAsia="Calibri" w:hAnsi="Calibri" w:cs="Calibri"/>
+          <w:sz w:val="22"/>
+          <w:szCs w:val="22"/>
+          <w:lang w:val="en-US"/>
+        </w:rPr>
+        <w:t xml:space="preserve">The </w:t>
+      </w:r>
+      <w:r>
+        <w:rPr>
+          <w:rFonts w:ascii="Calibri" w:eastAsia="Calibri" w:hAnsi="Calibri" w:cs="Calibri"/>
+          <w:sz w:val="22"/>
+          <w:szCs w:val="22"/>
+          <w:lang w:val="en-US"/>
+        </w:rPr>
+        <w:t>next chapter is the implementation of the cust</w:t>
+      </w:r>
+      <w:r>
+        <w:rPr>
+          <w:rFonts w:ascii="Calibri" w:eastAsia="Calibri" w:hAnsi="Calibri" w:cs="Calibri"/>
+          <w:sz w:val="22"/>
+          <w:szCs w:val="22"/>
+          <w:lang w:val="en-US"/>
+        </w:rPr>
+        <w:t xml:space="preserve">om/customized </w:t>
+      </w:r>
+      <w:r>
+        <w:rPr>
+          <w:rFonts w:ascii="Calibri" w:eastAsia="Calibri" w:hAnsi="Calibri" w:cs="Calibri"/>
+          <w:sz w:val="22"/>
+          <w:szCs w:val="22"/>
+          <w:lang w:val="en-US"/>
+        </w:rPr>
+        <w:t>written code</w:t>
+      </w:r>
+      <w:r>
+        <w:rPr>
+          <w:rFonts w:ascii="Calibri" w:eastAsia="Calibri" w:hAnsi="Calibri" w:cs="Calibri"/>
+          <w:sz w:val="22"/>
+          <w:szCs w:val="22"/>
+          <w:lang w:val="en-US"/>
+        </w:rPr>
+        <w:t xml:space="preserve">, and what sort of </w:t>
+      </w:r>
+      <w:r>
+        <w:rPr>
+          <w:rFonts w:ascii="Calibri" w:eastAsia="Calibri" w:hAnsi="Calibri" w:cs="Calibri"/>
+          <w:sz w:val="22"/>
+          <w:szCs w:val="22"/>
+          <w:lang w:val="en-US"/>
+        </w:rPr>
+        <w:t>function</w:t>
+      </w:r>
+      <w:r>
+        <w:rPr>
+          <w:rFonts w:ascii="Calibri" w:eastAsia="Calibri" w:hAnsi="Calibri" w:cs="Calibri"/>
+          <w:sz w:val="22"/>
+          <w:szCs w:val="22"/>
+          <w:lang w:val="en-US"/>
+        </w:rPr>
+        <w:t>s</w:t>
+      </w:r>
+      <w:r>
+        <w:rPr>
+          <w:rFonts w:ascii="Calibri" w:eastAsia="Calibri" w:hAnsi="Calibri" w:cs="Calibri"/>
+          <w:sz w:val="22"/>
+          <w:szCs w:val="22"/>
+          <w:lang w:val="en-US"/>
+        </w:rPr>
+        <w:t xml:space="preserve"> used</w:t>
+      </w:r>
+      <w:r>
+        <w:rPr>
+          <w:rFonts w:ascii="Calibri" w:eastAsia="Calibri" w:hAnsi="Calibri" w:cs="Calibri"/>
+          <w:sz w:val="22"/>
+          <w:szCs w:val="22"/>
+          <w:lang w:val="en-US"/>
+        </w:rPr>
+        <w:t xml:space="preserve">. </w:t>
+      </w:r>
+      <w:r>
+        <w:rPr>
+          <w:rFonts w:ascii="Calibri" w:eastAsia="Calibri" w:hAnsi="Calibri" w:cs="Calibri"/>
+          <w:sz w:val="22"/>
+          <w:szCs w:val="22"/>
+          <w:lang w:val="en-US"/>
+        </w:rPr>
+        <w:t xml:space="preserve">The discussion of the different test </w:t>
+      </w:r>
+      <w:r>
+        <w:rPr>
+          <w:rFonts w:ascii="Calibri" w:eastAsia="Calibri" w:hAnsi="Calibri" w:cs="Calibri"/>
+          <w:sz w:val="22"/>
+          <w:szCs w:val="22"/>
+          <w:lang w:val="en-US"/>
+        </w:rPr>
+        <w:t xml:space="preserve">performed would be </w:t>
+      </w:r>
+      <w:r>
+        <w:rPr>
+          <w:rFonts w:ascii="Calibri" w:eastAsia="Calibri" w:hAnsi="Calibri" w:cs="Calibri"/>
+          <w:sz w:val="22"/>
+          <w:szCs w:val="22"/>
+          <w:lang w:val="en-US"/>
+        </w:rPr>
+        <w:t xml:space="preserve">discussed </w:t>
+      </w:r>
+      <w:r>
+        <w:rPr>
+          <w:rFonts w:ascii="Calibri" w:eastAsia="Calibri" w:hAnsi="Calibri" w:cs="Calibri"/>
+          <w:sz w:val="22"/>
+          <w:szCs w:val="22"/>
+          <w:lang w:val="en-US"/>
+        </w:rPr>
+        <w:t>in the next following chapter</w:t>
+      </w:r>
+      <w:r>
+        <w:rPr>
+          <w:rFonts w:ascii="Calibri" w:eastAsia="Calibri" w:hAnsi="Calibri" w:cs="Calibri"/>
+          <w:sz w:val="22"/>
+          <w:szCs w:val="22"/>
+          <w:lang w:val="en-US"/>
+        </w:rPr>
+        <w:t xml:space="preserve">, also following the result of the tests. </w:t>
+      </w:r>
+      <w:r>
+        <w:rPr>
+          <w:rFonts w:ascii="Calibri" w:eastAsia="Calibri" w:hAnsi="Calibri" w:cs="Calibri"/>
+          <w:sz w:val="22"/>
+          <w:szCs w:val="22"/>
+          <w:lang w:val="en-US"/>
+        </w:rPr>
+        <w:t>The last</w:t>
+      </w:r>
+      <w:r>
+        <w:rPr>
+          <w:rFonts w:ascii="Calibri" w:eastAsia="Calibri" w:hAnsi="Calibri" w:cs="Calibri"/>
+          <w:sz w:val="22"/>
+          <w:szCs w:val="22"/>
+          <w:lang w:val="en-US"/>
+        </w:rPr>
+        <w:t>’s</w:t>
+      </w:r>
+      <w:r>
+        <w:rPr>
+          <w:rFonts w:ascii="Calibri" w:eastAsia="Calibri" w:hAnsi="Calibri" w:cs="Calibri"/>
+          <w:sz w:val="22"/>
+          <w:szCs w:val="22"/>
+          <w:lang w:val="en-US"/>
+        </w:rPr>
+        <w:t xml:space="preserve"> chapter</w:t>
+      </w:r>
+      <w:r>
+        <w:rPr>
+          <w:rFonts w:ascii="Calibri" w:eastAsia="Calibri" w:hAnsi="Calibri" w:cs="Calibri"/>
+          <w:sz w:val="22"/>
+          <w:szCs w:val="22"/>
+          <w:lang w:val="en-US"/>
+        </w:rPr>
+        <w:t>s</w:t>
+      </w:r>
+      <w:r>
+        <w:rPr>
+          <w:rFonts w:ascii="Calibri" w:eastAsia="Calibri" w:hAnsi="Calibri" w:cs="Calibri"/>
+          <w:sz w:val="22"/>
+          <w:szCs w:val="22"/>
+          <w:lang w:val="en-US"/>
+        </w:rPr>
+        <w:t xml:space="preserve"> would </w:t>
+      </w:r>
+      <w:r>
+        <w:rPr>
+          <w:rFonts w:ascii="Calibri" w:eastAsia="Calibri" w:hAnsi="Calibri" w:cs="Calibri"/>
+          <w:sz w:val="22"/>
+          <w:szCs w:val="22"/>
+          <w:lang w:val="en-US"/>
+        </w:rPr>
+        <w:t xml:space="preserve">subdue </w:t>
       </w:r>
       <w:r>
         <w:rPr>
@@ -1774,1000 +2646,6 @@
           <w:szCs w:val="22"/>
           <w:lang w:val="en-US"/>
         </w:rPr>
-        <w:t>re</w:t>
-      </w:r>
-      <w:r>
-        <w:rPr>
-          <w:rFonts w:ascii="Calibri" w:eastAsia="Calibri" w:hAnsi="Calibri" w:cs="Calibri"/>
-          <w:sz w:val="22"/>
-          <w:szCs w:val="22"/>
-          <w:lang w:val="en-US"/>
-        </w:rPr>
-        <w:t>liable connection</w:t>
-      </w:r>
-      <w:r>
-        <w:rPr>
-          <w:rFonts w:ascii="Calibri" w:eastAsia="Calibri" w:hAnsi="Calibri" w:cs="Calibri"/>
-          <w:sz w:val="22"/>
-          <w:szCs w:val="22"/>
-          <w:lang w:val="en-US"/>
-        </w:rPr>
-        <w:t>.</w:t>
-      </w:r>
-      <w:r>
-        <w:rPr>
-          <w:rFonts w:ascii="Calibri" w:eastAsia="Calibri" w:hAnsi="Calibri" w:cs="Calibri"/>
-          <w:sz w:val="22"/>
-          <w:szCs w:val="22"/>
-          <w:lang w:val="en-US"/>
-        </w:rPr>
-        <w:t xml:space="preserve"> The network tool “Mininet” is also an important </w:t>
-      </w:r>
-      <w:r>
-        <w:rPr>
-          <w:rFonts w:ascii="Calibri" w:eastAsia="Calibri" w:hAnsi="Calibri" w:cs="Calibri"/>
-          <w:sz w:val="22"/>
-          <w:szCs w:val="22"/>
-          <w:lang w:val="en-US"/>
-        </w:rPr>
-        <w:t xml:space="preserve">tool </w:t>
-      </w:r>
-      <w:r>
-        <w:rPr>
-          <w:rFonts w:ascii="Calibri" w:eastAsia="Calibri" w:hAnsi="Calibri" w:cs="Calibri"/>
-          <w:sz w:val="22"/>
-          <w:szCs w:val="22"/>
-          <w:lang w:val="en-US"/>
-        </w:rPr>
-        <w:t xml:space="preserve">to build a </w:t>
-      </w:r>
-      <w:r>
-        <w:rPr>
-          <w:rFonts w:ascii="Calibri" w:eastAsia="Calibri" w:hAnsi="Calibri" w:cs="Calibri"/>
-          <w:sz w:val="22"/>
-          <w:szCs w:val="22"/>
-          <w:lang w:val="en-US"/>
-        </w:rPr>
-        <w:t xml:space="preserve">virtualized </w:t>
-      </w:r>
-      <w:r>
-        <w:rPr>
-          <w:rFonts w:ascii="Calibri" w:eastAsia="Calibri" w:hAnsi="Calibri" w:cs="Calibri"/>
-          <w:sz w:val="22"/>
-          <w:szCs w:val="22"/>
-          <w:lang w:val="en-US"/>
-        </w:rPr>
-        <w:t>network</w:t>
-      </w:r>
-      <w:r>
-        <w:rPr>
-          <w:rFonts w:ascii="Calibri" w:eastAsia="Calibri" w:hAnsi="Calibri" w:cs="Calibri"/>
-          <w:sz w:val="22"/>
-          <w:szCs w:val="22"/>
-          <w:lang w:val="en-US"/>
-        </w:rPr>
-        <w:t xml:space="preserve"> regarding the simple topology. </w:t>
-      </w:r>
-      <w:r>
-        <w:rPr>
-          <w:rFonts w:ascii="Calibri" w:eastAsia="Calibri" w:hAnsi="Calibri" w:cs="Calibri"/>
-          <w:sz w:val="22"/>
-          <w:szCs w:val="22"/>
-          <w:lang w:val="en-US"/>
-        </w:rPr>
-        <w:t xml:space="preserve">This will be useful to </w:t>
-      </w:r>
-      <w:r>
-        <w:rPr>
-          <w:rFonts w:ascii="Calibri" w:eastAsia="Calibri" w:hAnsi="Calibri" w:cs="Calibri"/>
-          <w:sz w:val="22"/>
-          <w:szCs w:val="22"/>
-          <w:lang w:val="en-US"/>
-        </w:rPr>
-        <w:t xml:space="preserve">evaluate </w:t>
-      </w:r>
-      <w:r>
-        <w:rPr>
-          <w:rFonts w:ascii="Calibri" w:eastAsia="Calibri" w:hAnsi="Calibri" w:cs="Calibri"/>
-          <w:sz w:val="22"/>
-          <w:szCs w:val="22"/>
-          <w:lang w:val="en-US"/>
-        </w:rPr>
-        <w:t>the virtualized network resources and</w:t>
-      </w:r>
-      <w:r>
-        <w:rPr>
-          <w:rFonts w:ascii="Calibri" w:eastAsia="Calibri" w:hAnsi="Calibri" w:cs="Calibri"/>
-          <w:sz w:val="22"/>
-          <w:szCs w:val="22"/>
-          <w:lang w:val="en-US"/>
-        </w:rPr>
-        <w:t xml:space="preserve"> </w:t>
-      </w:r>
-      <w:r>
-        <w:rPr>
-          <w:rFonts w:ascii="Calibri" w:eastAsia="Calibri" w:hAnsi="Calibri" w:cs="Calibri"/>
-          <w:sz w:val="22"/>
-          <w:szCs w:val="22"/>
-          <w:lang w:val="en-US"/>
-        </w:rPr>
-        <w:t>performance</w:t>
-      </w:r>
-      <w:r>
-        <w:rPr>
-          <w:rFonts w:ascii="Calibri" w:eastAsia="Calibri" w:hAnsi="Calibri" w:cs="Calibri"/>
-          <w:sz w:val="22"/>
-          <w:szCs w:val="22"/>
-          <w:lang w:val="en-US"/>
-        </w:rPr>
-        <w:t xml:space="preserve"> when using </w:t>
-      </w:r>
-      <w:proofErr w:type="spellStart"/>
-      <w:r>
-        <w:rPr>
-          <w:rFonts w:ascii="Calibri" w:eastAsia="Calibri" w:hAnsi="Calibri" w:cs="Calibri"/>
-          <w:sz w:val="22"/>
-          <w:szCs w:val="22"/>
-          <w:lang w:val="en-US"/>
-        </w:rPr>
-        <w:t>DRTP</w:t>
-      </w:r>
-      <w:proofErr w:type="spellEnd"/>
-      <w:r>
-        <w:rPr>
-          <w:rFonts w:ascii="Calibri" w:eastAsia="Calibri" w:hAnsi="Calibri" w:cs="Calibri"/>
-          <w:sz w:val="22"/>
-          <w:szCs w:val="22"/>
-          <w:lang w:val="en-US"/>
-        </w:rPr>
-        <w:t>.</w:t>
-      </w:r>
-      <w:r>
-        <w:rPr>
-          <w:rFonts w:ascii="Calibri" w:eastAsia="Calibri" w:hAnsi="Calibri" w:cs="Calibri"/>
-          <w:sz w:val="22"/>
-          <w:szCs w:val="22"/>
-          <w:lang w:val="en-US"/>
-        </w:rPr>
-        <w:t xml:space="preserve"> </w:t>
-      </w:r>
-      <w:r>
-        <w:rPr>
-          <w:rFonts w:ascii="Calibri" w:eastAsia="Calibri" w:hAnsi="Calibri" w:cs="Calibri"/>
-          <w:sz w:val="22"/>
-          <w:szCs w:val="22"/>
-          <w:lang w:val="en-US"/>
-        </w:rPr>
-        <w:t>(</w:t>
-      </w:r>
-      <w:r>
-        <w:rPr>
-          <w:rFonts w:ascii="Calibri" w:eastAsia="Calibri" w:hAnsi="Calibri" w:cs="Calibri"/>
-          <w:sz w:val="22"/>
-          <w:szCs w:val="22"/>
-          <w:lang w:val="en-US"/>
-        </w:rPr>
-        <w:t>Include</w:t>
-      </w:r>
-      <w:r>
-        <w:rPr>
-          <w:rFonts w:ascii="Calibri" w:eastAsia="Calibri" w:hAnsi="Calibri" w:cs="Calibri"/>
-          <w:sz w:val="22"/>
-          <w:szCs w:val="22"/>
-          <w:lang w:val="en-US"/>
-        </w:rPr>
-        <w:t xml:space="preserve"> the bonus as </w:t>
-      </w:r>
-      <w:r>
-        <w:rPr>
-          <w:rFonts w:ascii="Calibri" w:eastAsia="Calibri" w:hAnsi="Calibri" w:cs="Calibri"/>
-          <w:sz w:val="22"/>
-          <w:szCs w:val="22"/>
-          <w:lang w:val="en-US"/>
-        </w:rPr>
-        <w:t>an</w:t>
-      </w:r>
-      <w:r>
-        <w:rPr>
-          <w:rFonts w:ascii="Calibri" w:eastAsia="Calibri" w:hAnsi="Calibri" w:cs="Calibri"/>
-          <w:sz w:val="22"/>
-          <w:szCs w:val="22"/>
-          <w:lang w:val="en-US"/>
-        </w:rPr>
-        <w:t xml:space="preserve"> implemented work)</w:t>
-      </w:r>
-    </w:p>
-    <w:p>
-      <w:pPr>
-        <w:rPr>
-          <w:rFonts w:ascii="Calibri" w:eastAsia="Calibri" w:hAnsi="Calibri" w:cs="Calibri"/>
-          <w:sz w:val="22"/>
-          <w:szCs w:val="22"/>
-          <w:lang w:val="en-US"/>
-        </w:rPr>
-      </w:pPr>
-    </w:p>
-    <w:p>
-      <w:pPr>
-        <w:rPr>
-          <w:rFonts w:ascii="Calibri" w:eastAsia="Calibri" w:hAnsi="Calibri" w:cs="Calibri"/>
-          <w:sz w:val="22"/>
-          <w:szCs w:val="22"/>
-          <w:lang w:val="en-US"/>
-        </w:rPr>
-      </w:pPr>
-      <w:r>
-        <w:rPr>
-          <w:rFonts w:ascii="Calibri" w:eastAsia="Calibri" w:hAnsi="Calibri" w:cs="Calibri"/>
-          <w:sz w:val="22"/>
-          <w:szCs w:val="22"/>
-          <w:lang w:val="en-US"/>
-        </w:rPr>
-        <w:t>The test would be done by the custom written code to transfer a file</w:t>
-      </w:r>
-      <w:r>
-        <w:rPr>
-          <w:rFonts w:ascii="Calibri" w:eastAsia="Calibri" w:hAnsi="Calibri" w:cs="Calibri"/>
-          <w:sz w:val="22"/>
-          <w:szCs w:val="22"/>
-          <w:lang w:val="en-US"/>
-        </w:rPr>
-        <w:t>, and to measure the throughput</w:t>
-      </w:r>
-      <w:r>
-        <w:rPr>
-          <w:rFonts w:ascii="Calibri" w:eastAsia="Calibri" w:hAnsi="Calibri" w:cs="Calibri"/>
-          <w:sz w:val="22"/>
-          <w:szCs w:val="22"/>
-          <w:lang w:val="en-US"/>
-        </w:rPr>
-        <w:t xml:space="preserve"> using different </w:t>
-      </w:r>
-      <w:proofErr w:type="spellStart"/>
-      <w:r>
-        <w:rPr>
-          <w:rFonts w:ascii="Calibri" w:eastAsia="Calibri" w:hAnsi="Calibri" w:cs="Calibri"/>
-          <w:sz w:val="22"/>
-          <w:szCs w:val="22"/>
-          <w:lang w:val="en-US"/>
-        </w:rPr>
-        <w:t>RTT</w:t>
-      </w:r>
-      <w:r>
-        <w:rPr>
-          <w:rFonts w:ascii="Calibri" w:eastAsia="Calibri" w:hAnsi="Calibri" w:cs="Calibri"/>
-          <w:sz w:val="22"/>
-          <w:szCs w:val="22"/>
-          <w:lang w:val="en-US"/>
-        </w:rPr>
-        <w:t>s</w:t>
-      </w:r>
-      <w:proofErr w:type="spellEnd"/>
-      <w:r>
-        <w:rPr>
-          <w:rFonts w:ascii="Calibri" w:eastAsia="Calibri" w:hAnsi="Calibri" w:cs="Calibri"/>
-          <w:sz w:val="22"/>
-          <w:szCs w:val="22"/>
-          <w:lang w:val="en-US"/>
-        </w:rPr>
-        <w:t xml:space="preserve"> (round-trip-time)</w:t>
-      </w:r>
-      <w:r>
-        <w:rPr>
-          <w:rFonts w:ascii="Calibri" w:eastAsia="Calibri" w:hAnsi="Calibri" w:cs="Calibri"/>
-          <w:sz w:val="22"/>
-          <w:szCs w:val="22"/>
-          <w:lang w:val="en-US"/>
-        </w:rPr>
-        <w:t xml:space="preserve">. </w:t>
-      </w:r>
-      <w:r>
-        <w:rPr>
-          <w:rFonts w:ascii="Calibri" w:eastAsia="Calibri" w:hAnsi="Calibri" w:cs="Calibri"/>
-          <w:sz w:val="22"/>
-          <w:szCs w:val="22"/>
-          <w:lang w:val="en-US"/>
-        </w:rPr>
-        <w:t xml:space="preserve">It would be performed </w:t>
-      </w:r>
-      <w:r>
-        <w:rPr>
-          <w:rFonts w:ascii="Calibri" w:eastAsia="Calibri" w:hAnsi="Calibri" w:cs="Calibri"/>
-          <w:sz w:val="22"/>
-          <w:szCs w:val="22"/>
-          <w:lang w:val="en-US"/>
-        </w:rPr>
-        <w:t xml:space="preserve">different various of function to </w:t>
-      </w:r>
-      <w:r>
-        <w:rPr>
-          <w:rFonts w:ascii="Calibri" w:eastAsia="Calibri" w:hAnsi="Calibri" w:cs="Calibri"/>
-          <w:sz w:val="22"/>
-          <w:szCs w:val="22"/>
-          <w:lang w:val="en-US"/>
-        </w:rPr>
-        <w:t xml:space="preserve">trigger </w:t>
-      </w:r>
-      <w:r>
-        <w:rPr>
-          <w:rFonts w:ascii="Calibri" w:eastAsia="Calibri" w:hAnsi="Calibri" w:cs="Calibri"/>
-          <w:sz w:val="22"/>
-          <w:szCs w:val="22"/>
-          <w:lang w:val="en-US"/>
-        </w:rPr>
-        <w:t>retran</w:t>
-      </w:r>
-      <w:r>
-        <w:rPr>
-          <w:rFonts w:ascii="Calibri" w:eastAsia="Calibri" w:hAnsi="Calibri" w:cs="Calibri"/>
-          <w:sz w:val="22"/>
-          <w:szCs w:val="22"/>
-          <w:lang w:val="en-US"/>
-        </w:rPr>
-        <w:t xml:space="preserve">smission </w:t>
-      </w:r>
-      <w:r>
-        <w:rPr>
-          <w:rFonts w:ascii="Calibri" w:eastAsia="Calibri" w:hAnsi="Calibri" w:cs="Calibri"/>
-          <w:sz w:val="22"/>
-          <w:szCs w:val="22"/>
-          <w:lang w:val="en-US"/>
-        </w:rPr>
-        <w:t xml:space="preserve">of </w:t>
-      </w:r>
-      <w:r>
-        <w:rPr>
-          <w:rFonts w:ascii="Calibri" w:eastAsia="Calibri" w:hAnsi="Calibri" w:cs="Calibri"/>
-          <w:sz w:val="22"/>
-          <w:szCs w:val="22"/>
-          <w:lang w:val="en-US"/>
-        </w:rPr>
-        <w:t>packets either lost or skipped.</w:t>
-      </w:r>
-      <w:r>
-        <w:rPr>
-          <w:rFonts w:ascii="Calibri" w:eastAsia="Calibri" w:hAnsi="Calibri" w:cs="Calibri"/>
-          <w:sz w:val="22"/>
-          <w:szCs w:val="22"/>
-          <w:lang w:val="en-US"/>
-        </w:rPr>
-        <w:t xml:space="preserve"> The </w:t>
-      </w:r>
-      <w:r>
-        <w:rPr>
-          <w:rFonts w:ascii="Calibri" w:eastAsia="Calibri" w:hAnsi="Calibri" w:cs="Calibri"/>
-          <w:sz w:val="22"/>
-          <w:szCs w:val="22"/>
-          <w:lang w:val="en-US"/>
-        </w:rPr>
-        <w:t xml:space="preserve">performed </w:t>
-      </w:r>
-      <w:r>
-        <w:rPr>
-          <w:rFonts w:ascii="Calibri" w:eastAsia="Calibri" w:hAnsi="Calibri" w:cs="Calibri"/>
-          <w:sz w:val="22"/>
-          <w:szCs w:val="22"/>
-          <w:lang w:val="en-US"/>
-        </w:rPr>
-        <w:t>test</w:t>
-      </w:r>
-      <w:r>
-        <w:rPr>
-          <w:rFonts w:ascii="Calibri" w:eastAsia="Calibri" w:hAnsi="Calibri" w:cs="Calibri"/>
-          <w:sz w:val="22"/>
-          <w:szCs w:val="22"/>
-          <w:lang w:val="en-US"/>
-        </w:rPr>
-        <w:t>s</w:t>
-      </w:r>
-      <w:r>
-        <w:rPr>
-          <w:rFonts w:ascii="Calibri" w:eastAsia="Calibri" w:hAnsi="Calibri" w:cs="Calibri"/>
-          <w:sz w:val="22"/>
-          <w:szCs w:val="22"/>
-          <w:lang w:val="en-US"/>
-        </w:rPr>
-        <w:t xml:space="preserve"> should </w:t>
-      </w:r>
-      <w:r>
-        <w:rPr>
-          <w:rFonts w:ascii="Calibri" w:eastAsia="Calibri" w:hAnsi="Calibri" w:cs="Calibri"/>
-          <w:sz w:val="22"/>
-          <w:szCs w:val="22"/>
-          <w:lang w:val="en-US"/>
-        </w:rPr>
-        <w:t xml:space="preserve">reveal </w:t>
-      </w:r>
-      <w:r>
-        <w:rPr>
-          <w:rFonts w:ascii="Calibri" w:eastAsia="Calibri" w:hAnsi="Calibri" w:cs="Calibri"/>
-          <w:sz w:val="22"/>
-          <w:szCs w:val="22"/>
-          <w:lang w:val="en-US"/>
-        </w:rPr>
-        <w:t xml:space="preserve">if the code is handling potential losses, </w:t>
-      </w:r>
-      <w:r>
-        <w:rPr>
-          <w:rFonts w:ascii="Calibri" w:eastAsia="Calibri" w:hAnsi="Calibri" w:cs="Calibri"/>
-          <w:sz w:val="22"/>
-          <w:szCs w:val="22"/>
-          <w:lang w:val="en-US"/>
-        </w:rPr>
-        <w:t>reordering and duplicates.</w:t>
-      </w:r>
-      <w:r>
-        <w:rPr>
-          <w:rFonts w:ascii="Calibri" w:eastAsia="Calibri" w:hAnsi="Calibri" w:cs="Calibri"/>
-          <w:sz w:val="22"/>
-          <w:szCs w:val="22"/>
-          <w:lang w:val="en-US"/>
-        </w:rPr>
-        <w:t xml:space="preserve"> </w:t>
-      </w:r>
-    </w:p>
-    <w:p>
-      <w:pPr>
-        <w:rPr>
-          <w:rFonts w:ascii="Calibri" w:eastAsia="Calibri" w:hAnsi="Calibri" w:cs="Calibri"/>
-          <w:sz w:val="22"/>
-          <w:szCs w:val="22"/>
-          <w:lang w:val="en-US"/>
-        </w:rPr>
-      </w:pPr>
-    </w:p>
-    <w:p>
-      <w:pPr>
-        <w:rPr>
-          <w:rFonts w:ascii="Calibri" w:eastAsia="Calibri" w:hAnsi="Calibri" w:cs="Calibri"/>
-          <w:sz w:val="22"/>
-          <w:szCs w:val="22"/>
-          <w:lang w:val="en-US"/>
-        </w:rPr>
-      </w:pPr>
-      <w:r>
-        <w:rPr>
-          <w:rFonts w:ascii="Calibri" w:eastAsia="Calibri" w:hAnsi="Calibri" w:cs="Calibri"/>
-          <w:sz w:val="22"/>
-          <w:szCs w:val="22"/>
-          <w:lang w:val="en-US"/>
-        </w:rPr>
-        <w:t>The appr</w:t>
-      </w:r>
-      <w:r>
-        <w:rPr>
-          <w:rFonts w:ascii="Calibri" w:eastAsia="Calibri" w:hAnsi="Calibri" w:cs="Calibri"/>
-          <w:sz w:val="22"/>
-          <w:szCs w:val="22"/>
-          <w:lang w:val="en-US"/>
-        </w:rPr>
-        <w:t xml:space="preserve">oach </w:t>
-      </w:r>
-      <w:r>
-        <w:rPr>
-          <w:rFonts w:ascii="Calibri" w:eastAsia="Calibri" w:hAnsi="Calibri" w:cs="Calibri"/>
-          <w:sz w:val="22"/>
-          <w:szCs w:val="22"/>
-          <w:lang w:val="en-US"/>
-        </w:rPr>
-        <w:t xml:space="preserve">to </w:t>
-      </w:r>
-      <w:r>
-        <w:rPr>
-          <w:rFonts w:ascii="Calibri" w:eastAsia="Calibri" w:hAnsi="Calibri" w:cs="Calibri"/>
-          <w:sz w:val="22"/>
-          <w:szCs w:val="22"/>
-          <w:lang w:val="en-US"/>
-        </w:rPr>
-        <w:t>so</w:t>
-      </w:r>
-      <w:r>
-        <w:rPr>
-          <w:rFonts w:ascii="Calibri" w:eastAsia="Calibri" w:hAnsi="Calibri" w:cs="Calibri"/>
-          <w:sz w:val="22"/>
-          <w:szCs w:val="22"/>
-          <w:lang w:val="en-US"/>
-        </w:rPr>
-        <w:t xml:space="preserve">lve </w:t>
-      </w:r>
-      <w:r>
-        <w:rPr>
-          <w:rFonts w:ascii="Calibri" w:eastAsia="Calibri" w:hAnsi="Calibri" w:cs="Calibri"/>
-          <w:sz w:val="22"/>
-          <w:szCs w:val="22"/>
-          <w:lang w:val="en-US"/>
-        </w:rPr>
-        <w:t>the</w:t>
-      </w:r>
-      <w:r>
-        <w:rPr>
-          <w:rFonts w:ascii="Calibri" w:eastAsia="Calibri" w:hAnsi="Calibri" w:cs="Calibri"/>
-          <w:sz w:val="22"/>
-          <w:szCs w:val="22"/>
-          <w:lang w:val="en-US"/>
-        </w:rPr>
-        <w:t xml:space="preserve"> </w:t>
-      </w:r>
-      <w:r>
-        <w:rPr>
-          <w:rFonts w:ascii="Calibri" w:eastAsia="Calibri" w:hAnsi="Calibri" w:cs="Calibri"/>
-          <w:sz w:val="22"/>
-          <w:szCs w:val="22"/>
-          <w:lang w:val="en-US"/>
-        </w:rPr>
-        <w:t>problem</w:t>
-      </w:r>
-      <w:r>
-        <w:rPr>
-          <w:rFonts w:ascii="Calibri" w:eastAsia="Calibri" w:hAnsi="Calibri" w:cs="Calibri"/>
-          <w:sz w:val="22"/>
-          <w:szCs w:val="22"/>
-          <w:lang w:val="en-US"/>
-        </w:rPr>
-        <w:t xml:space="preserve"> </w:t>
-      </w:r>
-      <w:r>
-        <w:rPr>
-          <w:rFonts w:ascii="Calibri" w:eastAsia="Calibri" w:hAnsi="Calibri" w:cs="Calibri"/>
-          <w:sz w:val="22"/>
-          <w:szCs w:val="22"/>
-          <w:lang w:val="en-US"/>
-        </w:rPr>
-        <w:t xml:space="preserve">is to implement a </w:t>
-      </w:r>
-      <w:r>
-        <w:rPr>
-          <w:rFonts w:ascii="Calibri" w:eastAsia="Calibri" w:hAnsi="Calibri" w:cs="Calibri"/>
-          <w:sz w:val="22"/>
-          <w:szCs w:val="22"/>
-          <w:lang w:val="en-US"/>
-        </w:rPr>
-        <w:t>(</w:t>
-      </w:r>
-      <w:r>
-        <w:rPr>
-          <w:rFonts w:ascii="Calibri" w:eastAsia="Calibri" w:hAnsi="Calibri" w:cs="Calibri"/>
-          <w:sz w:val="22"/>
-          <w:szCs w:val="22"/>
-          <w:lang w:val="en-US"/>
-        </w:rPr>
-        <w:t>three-way</w:t>
-      </w:r>
-      <w:r>
-        <w:rPr>
-          <w:rFonts w:ascii="Calibri" w:eastAsia="Calibri" w:hAnsi="Calibri" w:cs="Calibri"/>
-          <w:sz w:val="22"/>
-          <w:szCs w:val="22"/>
-          <w:lang w:val="en-US"/>
-        </w:rPr>
-        <w:t xml:space="preserve"> </w:t>
-      </w:r>
-      <w:r>
-        <w:rPr>
-          <w:rFonts w:ascii="Calibri" w:eastAsia="Calibri" w:hAnsi="Calibri" w:cs="Calibri"/>
-          <w:sz w:val="22"/>
-          <w:szCs w:val="22"/>
-          <w:lang w:val="en-US"/>
-        </w:rPr>
-        <w:t>handshake</w:t>
-      </w:r>
-      <w:r>
-        <w:rPr>
-          <w:rFonts w:ascii="Calibri" w:eastAsia="Calibri" w:hAnsi="Calibri" w:cs="Calibri"/>
-          <w:sz w:val="22"/>
-          <w:szCs w:val="22"/>
-          <w:lang w:val="en-US"/>
-        </w:rPr>
-        <w:t xml:space="preserve">) between the client and server. Each </w:t>
-      </w:r>
-      <w:r>
-        <w:rPr>
-          <w:rFonts w:ascii="Calibri" w:eastAsia="Calibri" w:hAnsi="Calibri" w:cs="Calibri"/>
-          <w:sz w:val="22"/>
-          <w:szCs w:val="22"/>
-          <w:lang w:val="en-US"/>
-        </w:rPr>
-        <w:t xml:space="preserve">reliable functions </w:t>
-      </w:r>
-      <w:r>
-        <w:rPr>
-          <w:rFonts w:ascii="Calibri" w:eastAsia="Calibri" w:hAnsi="Calibri" w:cs="Calibri"/>
-          <w:sz w:val="22"/>
-          <w:szCs w:val="22"/>
-          <w:lang w:val="en-US"/>
-        </w:rPr>
-        <w:t xml:space="preserve">have its own client and server </w:t>
-      </w:r>
-      <w:r>
-        <w:rPr>
-          <w:rFonts w:ascii="Calibri" w:eastAsia="Calibri" w:hAnsi="Calibri" w:cs="Calibri"/>
-          <w:sz w:val="22"/>
-          <w:szCs w:val="22"/>
-          <w:lang w:val="en-US"/>
-        </w:rPr>
-        <w:t>methods</w:t>
-      </w:r>
-      <w:r>
-        <w:rPr>
-          <w:rFonts w:ascii="Calibri" w:eastAsia="Calibri" w:hAnsi="Calibri" w:cs="Calibri"/>
-          <w:sz w:val="22"/>
-          <w:szCs w:val="22"/>
-          <w:lang w:val="en-US"/>
-        </w:rPr>
-        <w:t xml:space="preserve">. </w:t>
-      </w:r>
-    </w:p>
-    <w:p>
-      <w:pPr>
-        <w:rPr>
-          <w:rFonts w:ascii="Calibri" w:eastAsia="Calibri" w:hAnsi="Calibri" w:cs="Calibri"/>
-          <w:sz w:val="22"/>
-          <w:szCs w:val="22"/>
-          <w:lang w:val="en-US"/>
-        </w:rPr>
-      </w:pPr>
-    </w:p>
-    <w:p>
-      <w:pPr>
-        <w:rPr>
-          <w:rFonts w:ascii="Calibri" w:eastAsia="Calibri" w:hAnsi="Calibri" w:cs="Calibri"/>
-          <w:sz w:val="22"/>
-          <w:szCs w:val="22"/>
-          <w:lang w:val="en-US"/>
-        </w:rPr>
-      </w:pPr>
-      <w:r>
-        <w:rPr>
-          <w:rFonts w:ascii="Calibri" w:eastAsia="Calibri" w:hAnsi="Calibri" w:cs="Calibri"/>
-          <w:sz w:val="22"/>
-          <w:szCs w:val="22"/>
-          <w:highlight w:val="yellow"/>
-          <w:lang w:val="en-US"/>
-        </w:rPr>
-        <w:t>Include limitations here!!!</w:t>
-      </w:r>
-    </w:p>
-    <w:p>
-      <w:pPr>
-        <w:rPr>
-          <w:rFonts w:ascii="Calibri" w:eastAsia="Calibri" w:hAnsi="Calibri" w:cs="Calibri"/>
-          <w:sz w:val="22"/>
-          <w:szCs w:val="22"/>
-          <w:lang w:val="en-US"/>
-        </w:rPr>
-      </w:pPr>
-    </w:p>
-    <w:p>
-      <w:pPr>
-        <w:rPr>
-          <w:rFonts w:ascii="Calibri" w:eastAsia="Calibri" w:hAnsi="Calibri" w:cs="Calibri"/>
-          <w:sz w:val="22"/>
-          <w:szCs w:val="22"/>
-          <w:lang w:val="en-US"/>
-        </w:rPr>
-      </w:pPr>
-      <w:r>
-        <w:rPr>
-          <w:rFonts w:ascii="Calibri" w:eastAsia="Calibri" w:hAnsi="Calibri" w:cs="Calibri"/>
-          <w:sz w:val="22"/>
-          <w:szCs w:val="22"/>
-          <w:lang w:val="en-US"/>
-        </w:rPr>
-        <w:t>T</w:t>
-      </w:r>
-      <w:r>
-        <w:rPr>
-          <w:rFonts w:ascii="Calibri" w:eastAsia="Calibri" w:hAnsi="Calibri" w:cs="Calibri"/>
-          <w:sz w:val="22"/>
-          <w:szCs w:val="22"/>
-          <w:lang w:val="en-US"/>
-        </w:rPr>
-        <w:t xml:space="preserve">his document is </w:t>
-      </w:r>
-      <w:r>
-        <w:rPr>
-          <w:rFonts w:ascii="Calibri" w:eastAsia="Calibri" w:hAnsi="Calibri" w:cs="Calibri"/>
-          <w:sz w:val="22"/>
-          <w:szCs w:val="22"/>
-          <w:lang w:val="en-US"/>
-        </w:rPr>
-        <w:t>structured</w:t>
-      </w:r>
-      <w:r>
-        <w:rPr>
-          <w:rFonts w:ascii="Calibri" w:eastAsia="Calibri" w:hAnsi="Calibri" w:cs="Calibri"/>
-          <w:sz w:val="22"/>
-          <w:szCs w:val="22"/>
-          <w:lang w:val="en-US"/>
-        </w:rPr>
-        <w:t xml:space="preserve"> </w:t>
-      </w:r>
-      <w:r>
-        <w:rPr>
-          <w:rFonts w:ascii="Calibri" w:eastAsia="Calibri" w:hAnsi="Calibri" w:cs="Calibri"/>
-          <w:sz w:val="22"/>
-          <w:szCs w:val="22"/>
-          <w:lang w:val="en-US"/>
-        </w:rPr>
-        <w:t xml:space="preserve">in </w:t>
-      </w:r>
-      <w:r>
-        <w:rPr>
-          <w:rFonts w:ascii="Calibri" w:eastAsia="Calibri" w:hAnsi="Calibri" w:cs="Calibri"/>
-          <w:sz w:val="22"/>
-          <w:szCs w:val="22"/>
-          <w:lang w:val="en-US"/>
-        </w:rPr>
-        <w:t xml:space="preserve">five segments, including the list of reference at the end of the document. </w:t>
-      </w:r>
-      <w:r>
-        <w:rPr>
-          <w:rFonts w:ascii="Calibri" w:eastAsia="Calibri" w:hAnsi="Calibri" w:cs="Calibri"/>
-          <w:sz w:val="22"/>
-          <w:szCs w:val="22"/>
-          <w:lang w:val="en-US"/>
-        </w:rPr>
-        <w:t xml:space="preserve">The first chapter </w:t>
-      </w:r>
-      <w:r>
-        <w:rPr>
-          <w:rFonts w:ascii="Calibri" w:eastAsia="Calibri" w:hAnsi="Calibri" w:cs="Calibri"/>
-          <w:sz w:val="22"/>
-          <w:szCs w:val="22"/>
-          <w:lang w:val="en-US"/>
-        </w:rPr>
-        <w:t xml:space="preserve">would </w:t>
-      </w:r>
-      <w:r>
-        <w:rPr>
-          <w:rFonts w:ascii="Calibri" w:eastAsia="Calibri" w:hAnsi="Calibri" w:cs="Calibri"/>
-          <w:sz w:val="22"/>
-          <w:szCs w:val="22"/>
-          <w:lang w:val="en-US"/>
-        </w:rPr>
-        <w:t>start by presenting the background</w:t>
-      </w:r>
-      <w:r>
-        <w:rPr>
-          <w:rFonts w:ascii="Calibri" w:eastAsia="Calibri" w:hAnsi="Calibri" w:cs="Calibri"/>
-          <w:sz w:val="22"/>
-          <w:szCs w:val="22"/>
-          <w:lang w:val="en-US"/>
-        </w:rPr>
-        <w:t xml:space="preserve">, </w:t>
-      </w:r>
-      <w:r>
-        <w:rPr>
-          <w:rFonts w:ascii="Calibri" w:eastAsia="Calibri" w:hAnsi="Calibri" w:cs="Calibri"/>
-          <w:sz w:val="22"/>
-          <w:szCs w:val="22"/>
-          <w:lang w:val="en-US"/>
-        </w:rPr>
-        <w:t xml:space="preserve">containing </w:t>
-      </w:r>
-      <w:r>
-        <w:rPr>
-          <w:rFonts w:ascii="Calibri" w:eastAsia="Calibri" w:hAnsi="Calibri" w:cs="Calibri"/>
-          <w:sz w:val="22"/>
-          <w:szCs w:val="22"/>
-          <w:lang w:val="en-US"/>
-        </w:rPr>
-        <w:t xml:space="preserve">appropriate </w:t>
-      </w:r>
-      <w:r>
-        <w:rPr>
-          <w:rFonts w:ascii="Calibri" w:eastAsia="Calibri" w:hAnsi="Calibri" w:cs="Calibri"/>
-          <w:sz w:val="22"/>
-          <w:szCs w:val="22"/>
-          <w:lang w:val="en-US"/>
-        </w:rPr>
-        <w:t xml:space="preserve">theoretical </w:t>
-      </w:r>
-      <w:r>
-        <w:rPr>
-          <w:rFonts w:ascii="Calibri" w:eastAsia="Calibri" w:hAnsi="Calibri" w:cs="Calibri"/>
-          <w:sz w:val="22"/>
-          <w:szCs w:val="22"/>
-          <w:lang w:val="en-US"/>
-        </w:rPr>
-        <w:t xml:space="preserve">instructions. </w:t>
-      </w:r>
-      <w:r>
-        <w:rPr>
-          <w:rFonts w:ascii="Calibri" w:eastAsia="Calibri" w:hAnsi="Calibri" w:cs="Calibri"/>
-          <w:sz w:val="22"/>
-          <w:szCs w:val="22"/>
-          <w:lang w:val="en-US"/>
-        </w:rPr>
-        <w:t xml:space="preserve">The </w:t>
-      </w:r>
-      <w:r>
-        <w:rPr>
-          <w:rFonts w:ascii="Calibri" w:eastAsia="Calibri" w:hAnsi="Calibri" w:cs="Calibri"/>
-          <w:sz w:val="22"/>
-          <w:szCs w:val="22"/>
-          <w:lang w:val="en-US"/>
-        </w:rPr>
-        <w:t>next chapter is the implementation of the cust</w:t>
-      </w:r>
-      <w:r>
-        <w:rPr>
-          <w:rFonts w:ascii="Calibri" w:eastAsia="Calibri" w:hAnsi="Calibri" w:cs="Calibri"/>
-          <w:sz w:val="22"/>
-          <w:szCs w:val="22"/>
-          <w:lang w:val="en-US"/>
-        </w:rPr>
-        <w:t xml:space="preserve">om/customized </w:t>
-      </w:r>
-      <w:r>
-        <w:rPr>
-          <w:rFonts w:ascii="Calibri" w:eastAsia="Calibri" w:hAnsi="Calibri" w:cs="Calibri"/>
-          <w:sz w:val="22"/>
-          <w:szCs w:val="22"/>
-          <w:lang w:val="en-US"/>
-        </w:rPr>
-        <w:t>written code</w:t>
-      </w:r>
-      <w:r>
-        <w:rPr>
-          <w:rFonts w:ascii="Calibri" w:eastAsia="Calibri" w:hAnsi="Calibri" w:cs="Calibri"/>
-          <w:sz w:val="22"/>
-          <w:szCs w:val="22"/>
-          <w:lang w:val="en-US"/>
-        </w:rPr>
-        <w:t xml:space="preserve">, and what sort of </w:t>
-      </w:r>
-      <w:r>
-        <w:rPr>
-          <w:rFonts w:ascii="Calibri" w:eastAsia="Calibri" w:hAnsi="Calibri" w:cs="Calibri"/>
-          <w:sz w:val="22"/>
-          <w:szCs w:val="22"/>
-          <w:lang w:val="en-US"/>
-        </w:rPr>
-        <w:t>function</w:t>
-      </w:r>
-      <w:r>
-        <w:rPr>
-          <w:rFonts w:ascii="Calibri" w:eastAsia="Calibri" w:hAnsi="Calibri" w:cs="Calibri"/>
-          <w:sz w:val="22"/>
-          <w:szCs w:val="22"/>
-          <w:lang w:val="en-US"/>
-        </w:rPr>
-        <w:t>s</w:t>
-      </w:r>
-      <w:r>
-        <w:rPr>
-          <w:rFonts w:ascii="Calibri" w:eastAsia="Calibri" w:hAnsi="Calibri" w:cs="Calibri"/>
-          <w:sz w:val="22"/>
-          <w:szCs w:val="22"/>
-          <w:lang w:val="en-US"/>
-        </w:rPr>
-        <w:t xml:space="preserve"> used</w:t>
-      </w:r>
-      <w:r>
-        <w:rPr>
-          <w:rFonts w:ascii="Calibri" w:eastAsia="Calibri" w:hAnsi="Calibri" w:cs="Calibri"/>
-          <w:sz w:val="22"/>
-          <w:szCs w:val="22"/>
-          <w:lang w:val="en-US"/>
-        </w:rPr>
-        <w:t xml:space="preserve">. </w:t>
-      </w:r>
-      <w:r>
-        <w:rPr>
-          <w:rFonts w:ascii="Calibri" w:eastAsia="Calibri" w:hAnsi="Calibri" w:cs="Calibri"/>
-          <w:sz w:val="22"/>
-          <w:szCs w:val="22"/>
-          <w:lang w:val="en-US"/>
-        </w:rPr>
-        <w:t xml:space="preserve">The discussion of the different test </w:t>
-      </w:r>
-      <w:r>
-        <w:rPr>
-          <w:rFonts w:ascii="Calibri" w:eastAsia="Calibri" w:hAnsi="Calibri" w:cs="Calibri"/>
-          <w:sz w:val="22"/>
-          <w:szCs w:val="22"/>
-          <w:lang w:val="en-US"/>
-        </w:rPr>
-        <w:t xml:space="preserve">performed would be </w:t>
-      </w:r>
-      <w:r>
-        <w:rPr>
-          <w:rFonts w:ascii="Calibri" w:eastAsia="Calibri" w:hAnsi="Calibri" w:cs="Calibri"/>
-          <w:sz w:val="22"/>
-          <w:szCs w:val="22"/>
-          <w:lang w:val="en-US"/>
-        </w:rPr>
-        <w:t xml:space="preserve">discussed </w:t>
-      </w:r>
-      <w:r>
-        <w:rPr>
-          <w:rFonts w:ascii="Calibri" w:eastAsia="Calibri" w:hAnsi="Calibri" w:cs="Calibri"/>
-          <w:sz w:val="22"/>
-          <w:szCs w:val="22"/>
-          <w:lang w:val="en-US"/>
-        </w:rPr>
-        <w:t>in the next following chapter</w:t>
-      </w:r>
-      <w:r>
-        <w:rPr>
-          <w:rFonts w:ascii="Calibri" w:eastAsia="Calibri" w:hAnsi="Calibri" w:cs="Calibri"/>
-          <w:sz w:val="22"/>
-          <w:szCs w:val="22"/>
-          <w:lang w:val="en-US"/>
-        </w:rPr>
-        <w:t xml:space="preserve">, also following the result of the tests. </w:t>
-      </w:r>
-      <w:r>
-        <w:rPr>
-          <w:rFonts w:ascii="Calibri" w:eastAsia="Calibri" w:hAnsi="Calibri" w:cs="Calibri"/>
-          <w:sz w:val="22"/>
-          <w:szCs w:val="22"/>
-          <w:lang w:val="en-US"/>
-        </w:rPr>
-        <w:t>The last</w:t>
-      </w:r>
-      <w:r>
-        <w:rPr>
-          <w:rFonts w:ascii="Calibri" w:eastAsia="Calibri" w:hAnsi="Calibri" w:cs="Calibri"/>
-          <w:sz w:val="22"/>
-          <w:szCs w:val="22"/>
-          <w:lang w:val="en-US"/>
-        </w:rPr>
-        <w:t>’s</w:t>
-      </w:r>
-      <w:r>
-        <w:rPr>
-          <w:rFonts w:ascii="Calibri" w:eastAsia="Calibri" w:hAnsi="Calibri" w:cs="Calibri"/>
-          <w:sz w:val="22"/>
-          <w:szCs w:val="22"/>
-          <w:lang w:val="en-US"/>
-        </w:rPr>
-        <w:t xml:space="preserve"> chapter</w:t>
-      </w:r>
-      <w:r>
-        <w:rPr>
-          <w:rFonts w:ascii="Calibri" w:eastAsia="Calibri" w:hAnsi="Calibri" w:cs="Calibri"/>
-          <w:sz w:val="22"/>
-          <w:szCs w:val="22"/>
-          <w:lang w:val="en-US"/>
-        </w:rPr>
-        <w:t>s</w:t>
-      </w:r>
-      <w:r>
-        <w:rPr>
-          <w:rFonts w:ascii="Calibri" w:eastAsia="Calibri" w:hAnsi="Calibri" w:cs="Calibri"/>
-          <w:sz w:val="22"/>
-          <w:szCs w:val="22"/>
-          <w:lang w:val="en-US"/>
-        </w:rPr>
-        <w:t xml:space="preserve"> would </w:t>
-      </w:r>
-      <w:r>
-        <w:rPr>
-          <w:rFonts w:ascii="Calibri" w:eastAsia="Calibri" w:hAnsi="Calibri" w:cs="Calibri"/>
-          <w:sz w:val="22"/>
-          <w:szCs w:val="22"/>
-          <w:lang w:val="en-US"/>
-        </w:rPr>
-        <w:t xml:space="preserve">subdue </w:t>
-      </w:r>
-      <w:r>
-        <w:rPr>
-          <w:rFonts w:ascii="Calibri" w:eastAsia="Calibri" w:hAnsi="Calibri" w:cs="Calibri"/>
-          <w:sz w:val="22"/>
-          <w:szCs w:val="22"/>
-          <w:lang w:val="en-US"/>
-        </w:rPr>
-        <w:t xml:space="preserve">a </w:t>
-      </w:r>
-      <w:r>
-        <w:rPr>
-          <w:rFonts w:ascii="Calibri" w:eastAsia="Calibri" w:hAnsi="Calibri" w:cs="Calibri"/>
-          <w:sz w:val="22"/>
-          <w:szCs w:val="22"/>
-          <w:lang w:val="en-US"/>
-        </w:rPr>
         <w:t>conclusion</w:t>
       </w:r>
       <w:r>
@@ -3013,6 +2891,7 @@
           <w:rFonts w:eastAsia="Times New Roman"/>
           <w:lang w:val="en-US" w:eastAsia="nb-NO"/>
         </w:rPr>
+        <w:lastRenderedPageBreak/>
         <w:t>2. Background</w:t>
       </w:r>
       <w:bookmarkEnd w:id="1"/>
@@ -3231,49 +3110,7 @@
         <w:rPr>
           <w:lang w:val="en-US" w:eastAsia="nb-NO"/>
         </w:rPr>
-        <w:t xml:space="preserve"> reliable protocol, </w:t>
-      </w:r>
-      <w:proofErr w:type="spellStart"/>
-      <w:r>
-        <w:rPr>
-          <w:lang w:val="en-US" w:eastAsia="nb-NO"/>
-        </w:rPr>
-        <w:t>GBN</w:t>
-      </w:r>
-      <w:proofErr w:type="spellEnd"/>
-      <w:r>
-        <w:rPr>
-          <w:lang w:val="en-US" w:eastAsia="nb-NO"/>
-        </w:rPr>
-        <w:t xml:space="preserve"> with window sizes 5, 10, 15, and </w:t>
-      </w:r>
-      <w:proofErr w:type="spellStart"/>
-      <w:r>
-        <w:rPr>
-          <w:lang w:val="en-US" w:eastAsia="nb-NO"/>
-        </w:rPr>
-        <w:t>GBN</w:t>
-      </w:r>
-      <w:proofErr w:type="spellEnd"/>
-      <w:r>
-        <w:rPr>
-          <w:lang w:val="en-US" w:eastAsia="nb-NO"/>
-        </w:rPr>
-        <w:t xml:space="preserve">-SR with window sizes 5, 10, 15 using </w:t>
-      </w:r>
-      <w:proofErr w:type="spellStart"/>
-      <w:r>
-        <w:rPr>
-          <w:lang w:val="en-US" w:eastAsia="nb-NO"/>
-        </w:rPr>
-        <w:t>RTTs</w:t>
-      </w:r>
-      <w:proofErr w:type="spellEnd"/>
-      <w:r>
-        <w:rPr>
-          <w:lang w:val="en-US" w:eastAsia="nb-NO"/>
-        </w:rPr>
-        <w:t xml:space="preserve"> 25, 50 and 100ms. Calculate</w:t>
+        <w:t xml:space="preserve"> reliable protocol, GBN with window sizes 5, 10, 15, and GBN-SR with window sizes 5, 10, 15 using RTTs 25, 50 and 100ms. Calculate</w:t>
       </w:r>
     </w:p>
     <w:p>
@@ -3358,14 +3195,12 @@
                 <w:lang w:val="en-US" w:eastAsia="nb-NO"/>
               </w:rPr>
             </w:pPr>
-            <w:proofErr w:type="spellStart"/>
             <w:r>
               <w:rPr>
                 <w:lang w:val="en-US" w:eastAsia="nb-NO"/>
               </w:rPr>
               <w:t>RTT</w:t>
             </w:r>
-            <w:proofErr w:type="spellEnd"/>
           </w:p>
         </w:tc>
         <w:tc>
@@ -3667,21 +3502,7 @@
         <w:rPr>
           <w:lang w:val="en-US" w:eastAsia="nb-NO"/>
         </w:rPr>
-        <w:t xml:space="preserve">Write a test case to skip a sequence number to show the out-of-order delivery effect. This will also trigger retransmission. Test with </w:t>
-      </w:r>
-      <w:proofErr w:type="spellStart"/>
-      <w:r>
-        <w:rPr>
-          <w:lang w:val="en-US" w:eastAsia="nb-NO"/>
-        </w:rPr>
-        <w:t>GBN</w:t>
-      </w:r>
-      <w:proofErr w:type="spellEnd"/>
-      <w:r>
-        <w:rPr>
-          <w:lang w:val="en-US" w:eastAsia="nb-NO"/>
-        </w:rPr>
-        <w:t>, and SR. Report your results.</w:t>
+        <w:t>Write a test case to skip a sequence number to show the out-of-order delivery effect. This will also trigger retransmission. Test with GBN, and SR. Report your results.</w:t>
       </w:r>
     </w:p>
     <w:p>
@@ -3702,6 +3523,509 @@
         <w:t>Use your artificial testcases to show the efficacy of your solution. Your solution should be able to handle losses, reordering and duplicates.</w:t>
       </w:r>
     </w:p>
+    <w:p>
+      <w:pPr>
+        <w:rPr>
+          <w:lang w:val="en-US" w:eastAsia="nb-NO"/>
+        </w:rPr>
+      </w:pPr>
+    </w:p>
+    <w:p>
+      <w:pPr>
+        <w:rPr>
+          <w:lang w:val="en-US" w:eastAsia="nb-NO"/>
+        </w:rPr>
+      </w:pPr>
+    </w:p>
+    <w:p>
+      <w:pPr>
+        <w:rPr>
+          <w:lang w:val="en-US" w:eastAsia="nb-NO"/>
+        </w:rPr>
+      </w:pPr>
+      <w:r>
+        <w:rPr>
+          <w:lang w:val="en-US" w:eastAsia="nb-NO"/>
+        </w:rPr>
+        <w:lastRenderedPageBreak/>
+        <w:t xml:space="preserve">Test Case Name: Test RECV_STOP with </w:t>
+      </w:r>
+      <w:proofErr w:type="spellStart"/>
+      <w:r>
+        <w:rPr>
+          <w:lang w:val="en-US" w:eastAsia="nb-NO"/>
+        </w:rPr>
+        <w:t>skip_ack</w:t>
+      </w:r>
+      <w:proofErr w:type="spellEnd"/>
+      <w:r>
+        <w:rPr>
+          <w:lang w:val="en-US" w:eastAsia="nb-NO"/>
+        </w:rPr>
+        <w:t>=True</w:t>
+      </w:r>
+    </w:p>
+    <w:p>
+      <w:pPr>
+        <w:rPr>
+          <w:lang w:val="en-US" w:eastAsia="nb-NO"/>
+        </w:rPr>
+      </w:pPr>
+    </w:p>
+    <w:p>
+      <w:pPr>
+        <w:rPr>
+          <w:lang w:val="en-US" w:eastAsia="nb-NO"/>
+        </w:rPr>
+      </w:pPr>
+      <w:r>
+        <w:rPr>
+          <w:lang w:val="en-US" w:eastAsia="nb-NO"/>
+        </w:rPr>
+        <w:t>Test Case Description: Test the RECV_STOP function for skipping the first acknowledgment message, which should trigger retransmission at the sender side.</w:t>
+      </w:r>
+    </w:p>
+    <w:p>
+      <w:pPr>
+        <w:rPr>
+          <w:lang w:val="en-US" w:eastAsia="nb-NO"/>
+        </w:rPr>
+      </w:pPr>
+    </w:p>
+    <w:p>
+      <w:pPr>
+        <w:rPr>
+          <w:lang w:val="en-US" w:eastAsia="nb-NO"/>
+        </w:rPr>
+      </w:pPr>
+    </w:p>
+    <w:tbl>
+      <w:tblPr>
+        <w:tblStyle w:val="TableGrid"/>
+        <w:tblW w:w="0" w:type="auto"/>
+        <w:tblLook w:val="04A0" w:firstRow="1" w:lastRow="0" w:firstColumn="1" w:lastColumn="0" w:noHBand="0" w:noVBand="1"/>
+      </w:tblPr>
+      <w:tblGrid>
+        <w:gridCol w:w="1592"/>
+        <w:gridCol w:w="1531"/>
+        <w:gridCol w:w="2285"/>
+        <w:gridCol w:w="2229"/>
+        <w:gridCol w:w="1991"/>
+      </w:tblGrid>
+      <w:tr>
+        <w:tc>
+          <w:tcPr>
+            <w:tcW w:w="1683" w:type="dxa"/>
+          </w:tcPr>
+          <w:p>
+            <w:pPr>
+              <w:rPr>
+                <w:lang w:val="en-US" w:eastAsia="nb-NO"/>
+              </w:rPr>
+            </w:pPr>
+            <w:r>
+              <w:rPr>
+                <w:lang w:val="en-US" w:eastAsia="nb-NO"/>
+              </w:rPr>
+              <w:t>TEST ID</w:t>
+            </w:r>
+          </w:p>
+        </w:tc>
+        <w:tc>
+          <w:tcPr>
+            <w:tcW w:w="2160" w:type="dxa"/>
+          </w:tcPr>
+          <w:p>
+            <w:pPr>
+              <w:rPr>
+                <w:lang w:val="en-US" w:eastAsia="nb-NO"/>
+              </w:rPr>
+            </w:pPr>
+            <w:r>
+              <w:rPr>
+                <w:lang w:val="en-US" w:eastAsia="nb-NO"/>
+              </w:rPr>
+              <w:t>Scenario</w:t>
+            </w:r>
+          </w:p>
+        </w:tc>
+        <w:tc>
+          <w:tcPr>
+            <w:tcW w:w="1826" w:type="dxa"/>
+          </w:tcPr>
+          <w:p>
+            <w:pPr>
+              <w:rPr>
+                <w:lang w:val="en-US" w:eastAsia="nb-NO"/>
+              </w:rPr>
+            </w:pPr>
+            <w:r>
+              <w:rPr>
+                <w:lang w:val="en-US" w:eastAsia="nb-NO"/>
+              </w:rPr>
+              <w:t>Test Step</w:t>
+            </w:r>
+          </w:p>
+        </w:tc>
+        <w:tc>
+          <w:tcPr>
+            <w:tcW w:w="1978" w:type="dxa"/>
+          </w:tcPr>
+          <w:p>
+            <w:pPr>
+              <w:rPr>
+                <w:lang w:val="en-US" w:eastAsia="nb-NO"/>
+              </w:rPr>
+            </w:pPr>
+            <w:r>
+              <w:rPr>
+                <w:lang w:val="en-US" w:eastAsia="nb-NO"/>
+              </w:rPr>
+              <w:t>Expected Result</w:t>
+            </w:r>
+          </w:p>
+        </w:tc>
+        <w:tc>
+          <w:tcPr>
+            <w:tcW w:w="1981" w:type="dxa"/>
+          </w:tcPr>
+          <w:p>
+            <w:pPr>
+              <w:rPr>
+                <w:lang w:val="en-US" w:eastAsia="nb-NO"/>
+              </w:rPr>
+            </w:pPr>
+            <w:r>
+              <w:rPr>
+                <w:lang w:val="en-US" w:eastAsia="nb-NO"/>
+              </w:rPr>
+              <w:t>Actual Outcome</w:t>
+            </w:r>
+          </w:p>
+        </w:tc>
+      </w:tr>
+      <w:tr>
+        <w:tc>
+          <w:tcPr>
+            <w:tcW w:w="1683" w:type="dxa"/>
+          </w:tcPr>
+          <w:p>
+            <w:pPr>
+              <w:rPr>
+                <w:lang w:val="en-US" w:eastAsia="nb-NO"/>
+              </w:rPr>
+            </w:pPr>
+            <w:r>
+              <w:rPr>
+                <w:lang w:val="en-US" w:eastAsia="nb-NO"/>
+              </w:rPr>
+              <w:t>SKIP_ACK_</w:t>
+            </w:r>
+            <w:r>
+              <w:rPr>
+                <w:lang w:val="en-US" w:eastAsia="nb-NO"/>
+              </w:rPr>
+              <w:t>SAW</w:t>
+            </w:r>
+          </w:p>
+        </w:tc>
+        <w:tc>
+          <w:tcPr>
+            <w:tcW w:w="2160" w:type="dxa"/>
+          </w:tcPr>
+          <w:p>
+            <w:pPr>
+              <w:rPr>
+                <w:lang w:val="en-US" w:eastAsia="nb-NO"/>
+              </w:rPr>
+            </w:pPr>
+            <w:r>
+              <w:rPr>
+                <w:lang w:val="en-US" w:eastAsia="nb-NO"/>
+              </w:rPr>
+              <w:t xml:space="preserve">Verify that retransmission occurs when </w:t>
+            </w:r>
+            <w:r>
+              <w:rPr>
+                <w:lang w:val="en-US" w:eastAsia="nb-NO"/>
+              </w:rPr>
+              <w:t>first ACK message is skipped</w:t>
+            </w:r>
+          </w:p>
+        </w:tc>
+        <w:tc>
+          <w:tcPr>
+            <w:tcW w:w="1826" w:type="dxa"/>
+          </w:tcPr>
+          <w:p>
+            <w:pPr>
+              <w:pStyle w:val="ListParagraph"/>
+              <w:numPr>
+                <w:ilvl w:val="0"/>
+                <w:numId w:val="5"/>
+              </w:numPr>
+              <w:rPr>
+                <w:lang w:val="en-US" w:eastAsia="nb-NO"/>
+              </w:rPr>
+            </w:pPr>
+            <w:r>
+              <w:rPr>
+                <w:lang w:val="en-US" w:eastAsia="nb-NO"/>
+              </w:rPr>
+              <w:t>Run the application.py program in server</w:t>
+            </w:r>
+            <w:r>
+              <w:rPr>
+                <w:lang w:val="en-US" w:eastAsia="nb-NO"/>
+              </w:rPr>
+              <w:t>/receiver</w:t>
+            </w:r>
+            <w:r>
+              <w:rPr>
+                <w:lang w:val="en-US" w:eastAsia="nb-NO"/>
+              </w:rPr>
+              <w:t xml:space="preserve"> mode with the optional flag -t </w:t>
+            </w:r>
+            <w:proofErr w:type="spellStart"/>
+            <w:r>
+              <w:rPr>
+                <w:lang w:val="en-US" w:eastAsia="nb-NO"/>
+              </w:rPr>
+              <w:t>skip_</w:t>
+            </w:r>
+            <w:proofErr w:type="gramStart"/>
+            <w:r>
+              <w:rPr>
+                <w:lang w:val="en-US" w:eastAsia="nb-NO"/>
+              </w:rPr>
+              <w:t>ack</w:t>
+            </w:r>
+            <w:proofErr w:type="spellEnd"/>
+            <w:proofErr w:type="gramEnd"/>
+          </w:p>
+          <w:p>
+            <w:pPr>
+              <w:pStyle w:val="ListParagraph"/>
+              <w:numPr>
+                <w:ilvl w:val="0"/>
+                <w:numId w:val="5"/>
+              </w:numPr>
+              <w:rPr>
+                <w:lang w:val="en-US" w:eastAsia="nb-NO"/>
+              </w:rPr>
+            </w:pPr>
+            <w:r>
+              <w:rPr>
+                <w:lang w:val="en-US" w:eastAsia="nb-NO"/>
+              </w:rPr>
+              <w:t>Run the application.py in client/sender mode with the same reliable method as the server/receiver</w:t>
+            </w:r>
+            <w:r>
+              <w:rPr>
+                <w:lang w:val="en-US" w:eastAsia="nb-NO"/>
+              </w:rPr>
+              <w:t>.</w:t>
+            </w:r>
+          </w:p>
+          <w:p>
+            <w:pPr>
+              <w:pStyle w:val="ListParagraph"/>
+              <w:numPr>
+                <w:ilvl w:val="0"/>
+                <w:numId w:val="5"/>
+              </w:numPr>
+              <w:rPr>
+                <w:lang w:val="en-US" w:eastAsia="nb-NO"/>
+              </w:rPr>
+            </w:pPr>
+            <w:r>
+              <w:rPr>
+                <w:lang w:val="en-US" w:eastAsia="nb-NO"/>
+              </w:rPr>
+              <w:t xml:space="preserve">Verify that the receiver skips sending the first ACK </w:t>
+            </w:r>
+            <w:r>
+              <w:rPr>
+                <w:lang w:val="en-US" w:eastAsia="nb-NO"/>
+              </w:rPr>
+              <w:t>message.</w:t>
+            </w:r>
+          </w:p>
+          <w:p>
+            <w:pPr>
+              <w:pStyle w:val="ListParagraph"/>
+              <w:numPr>
+                <w:ilvl w:val="0"/>
+                <w:numId w:val="5"/>
+              </w:numPr>
+              <w:rPr>
+                <w:lang w:val="en-US" w:eastAsia="nb-NO"/>
+              </w:rPr>
+            </w:pPr>
+            <w:r>
+              <w:rPr>
+                <w:lang w:val="en-US" w:eastAsia="nb-NO"/>
+              </w:rPr>
+              <w:t>Verify that the sender retransmits the packet</w:t>
+            </w:r>
+          </w:p>
+        </w:tc>
+        <w:tc>
+          <w:tcPr>
+            <w:tcW w:w="1978" w:type="dxa"/>
+          </w:tcPr>
+          <w:p>
+            <w:pPr>
+              <w:pStyle w:val="ListParagraph"/>
+              <w:numPr>
+                <w:ilvl w:val="0"/>
+                <w:numId w:val="6"/>
+              </w:numPr>
+              <w:rPr>
+                <w:lang w:val="en-US" w:eastAsia="nb-NO"/>
+              </w:rPr>
+            </w:pPr>
+            <w:r>
+              <w:rPr>
+                <w:lang w:val="en-US" w:eastAsia="nb-NO"/>
+              </w:rPr>
+              <w:t xml:space="preserve">The server/receiver should skip sending the first ACK </w:t>
+            </w:r>
+            <w:r>
+              <w:rPr>
+                <w:lang w:val="en-US" w:eastAsia="nb-NO"/>
+              </w:rPr>
+              <w:t>message.</w:t>
+            </w:r>
+          </w:p>
+          <w:p>
+            <w:pPr>
+              <w:pStyle w:val="ListParagraph"/>
+              <w:numPr>
+                <w:ilvl w:val="0"/>
+                <w:numId w:val="6"/>
+              </w:numPr>
+              <w:rPr>
+                <w:lang w:val="en-US" w:eastAsia="nb-NO"/>
+              </w:rPr>
+            </w:pPr>
+            <w:r>
+              <w:rPr>
+                <w:lang w:val="en-US" w:eastAsia="nb-NO"/>
+              </w:rPr>
+              <w:t>The client/sender will retransmit the previously sent packet because of timeout</w:t>
+            </w:r>
+          </w:p>
+        </w:tc>
+        <w:tc>
+          <w:tcPr>
+            <w:tcW w:w="1981" w:type="dxa"/>
+          </w:tcPr>
+          <w:p>
+            <w:pPr>
+              <w:pStyle w:val="ListParagraph"/>
+              <w:numPr>
+                <w:ilvl w:val="0"/>
+                <w:numId w:val="6"/>
+              </w:numPr>
+              <w:rPr>
+                <w:lang w:val="en-US" w:eastAsia="nb-NO"/>
+              </w:rPr>
+            </w:pPr>
+            <w:r>
+              <w:rPr>
+                <w:lang w:val="en-US" w:eastAsia="nb-NO"/>
+              </w:rPr>
+              <w:t xml:space="preserve">The sender </w:t>
+            </w:r>
+            <w:proofErr w:type="spellStart"/>
+            <w:r>
+              <w:rPr>
+                <w:lang w:val="en-US" w:eastAsia="nb-NO"/>
+              </w:rPr>
+              <w:t>retrasmitted</w:t>
+            </w:r>
+            <w:proofErr w:type="spellEnd"/>
+            <w:r>
+              <w:rPr>
+                <w:lang w:val="en-US" w:eastAsia="nb-NO"/>
+              </w:rPr>
+              <w:t xml:space="preserve"> the packet as expected after </w:t>
+            </w:r>
+            <w:proofErr w:type="spellStart"/>
+            <w:r>
+              <w:rPr>
+                <w:lang w:val="en-US" w:eastAsia="nb-NO"/>
+              </w:rPr>
+              <w:t>timeour</w:t>
+            </w:r>
+            <w:proofErr w:type="spellEnd"/>
+          </w:p>
+        </w:tc>
+      </w:tr>
+      <w:tr>
+        <w:tc>
+          <w:tcPr>
+            <w:tcW w:w="1683" w:type="dxa"/>
+          </w:tcPr>
+          <w:p>
+            <w:pPr>
+              <w:rPr>
+                <w:lang w:val="en-US" w:eastAsia="nb-NO"/>
+              </w:rPr>
+            </w:pPr>
+          </w:p>
+        </w:tc>
+        <w:tc>
+          <w:tcPr>
+            <w:tcW w:w="2160" w:type="dxa"/>
+          </w:tcPr>
+          <w:p>
+            <w:pPr>
+              <w:rPr>
+                <w:lang w:val="en-US" w:eastAsia="nb-NO"/>
+              </w:rPr>
+            </w:pPr>
+          </w:p>
+        </w:tc>
+        <w:tc>
+          <w:tcPr>
+            <w:tcW w:w="1826" w:type="dxa"/>
+          </w:tcPr>
+          <w:p>
+            <w:pPr>
+              <w:rPr>
+                <w:lang w:val="en-US" w:eastAsia="nb-NO"/>
+              </w:rPr>
+            </w:pPr>
+          </w:p>
+        </w:tc>
+        <w:tc>
+          <w:tcPr>
+            <w:tcW w:w="1978" w:type="dxa"/>
+          </w:tcPr>
+          <w:p>
+            <w:pPr>
+              <w:rPr>
+                <w:lang w:val="en-US" w:eastAsia="nb-NO"/>
+              </w:rPr>
+            </w:pPr>
+          </w:p>
+        </w:tc>
+        <w:tc>
+          <w:tcPr>
+            <w:tcW w:w="1981" w:type="dxa"/>
+          </w:tcPr>
+          <w:p>
+            <w:pPr>
+              <w:rPr>
+                <w:lang w:val="en-US" w:eastAsia="nb-NO"/>
+              </w:rPr>
+            </w:pPr>
+          </w:p>
+        </w:tc>
+      </w:tr>
+    </w:tbl>
     <w:p>
       <w:pPr>
         <w:rPr>
@@ -3793,7 +4117,7 @@
 </file>
 
 <file path=word/endnotes.xml><?xml version="1.0" encoding="utf-8"?>
-<w:endnotes xmlns:wpc="http://schemas.microsoft.com/office/word/2010/wordprocessingCanvas" xmlns:cx="http://schemas.microsoft.com/office/drawing/2014/chartex" xmlns:cx1="http://schemas.microsoft.com/office/drawing/2015/9/8/chartex" xmlns:cx2="http://schemas.microsoft.com/office/drawing/2015/10/21/chartex" xmlns:cx3="http://schemas.microsoft.com/office/drawing/2016/5/9/chartex" xmlns:cx4="http://schemas.microsoft.com/office/drawing/2016/5/10/chartex" xmlns:cx5="http://schemas.microsoft.com/office/drawing/2016/5/11/chartex" xmlns:cx6="http://schemas.microsoft.com/office/drawing/2016/5/12/chartex" xmlns:cx7="http://schemas.microsoft.com/office/drawing/2016/5/13/chartex" xmlns:cx8="http://schemas.microsoft.com/office/drawing/2016/5/14/chartex" xmlns:mc="http://schemas.openxmlformats.org/markup-compatibility/2006" xmlns:aink="http://schemas.microsoft.com/office/drawing/2016/ink" xmlns:am3d="http://schemas.microsoft.com/office/drawing/2017/model3d" xmlns:o="urn:schemas-microsoft-com:office:office" xmlns:oel="http://schemas.microsoft.com/office/2019/extlst" xmlns:r="http://schemas.openxmlformats.org/officeDocument/2006/relationships" xmlns:m="http://schemas.openxmlformats.org/officeDocument/2006/math" xmlns:v="urn:schemas-microsoft-com:vml" xmlns:wp14="http://schemas.microsoft.com/office/word/2010/wordprocessingDrawing" xmlns:wp="http://schemas.openxmlformats.org/drawingml/2006/wordprocessingDrawing" xmlns:w10="urn:schemas-microsoft-com:office:word" xmlns:w="http://schemas.openxmlformats.org/wordprocessingml/2006/main" xmlns:w14="http://schemas.microsoft.com/office/word/2010/wordml" xmlns:w15="http://schemas.microsoft.com/office/word/2012/wordml" xmlns:w16cex="http://schemas.microsoft.com/office/word/2018/wordml/cex" xmlns:w16cid="http://schemas.microsoft.com/office/word/2016/wordml/cid" xmlns:w16="http://schemas.microsoft.com/office/word/2018/wordml" xmlns:w16sdtdh="http://schemas.microsoft.com/office/word/2020/wordml/sdtdatahash" xmlns:w16se="http://schemas.microsoft.com/office/word/2015/wordml/symex" xmlns:wpg="http://schemas.microsoft.com/office/word/2010/wordprocessingGroup" xmlns:wpi="http://schemas.microsoft.com/office/word/2010/wordprocessingInk" xmlns:wne="http://schemas.microsoft.com/office/word/2006/wordml" xmlns:wps="http://schemas.microsoft.com/office/word/2010/wordprocessingShape" mc:Ignorable="w14 w15 w16se w16cid w16 w16cex w16sdtdh wp14">
+<w:endnotes xmlns:wpc="http://schemas.microsoft.com/office/word/2010/wordprocessingCanvas" xmlns:cx="http://schemas.microsoft.com/office/drawing/2014/chartex" xmlns:cx1="http://schemas.microsoft.com/office/drawing/2015/9/8/chartex" xmlns:cx2="http://schemas.microsoft.com/office/drawing/2015/10/21/chartex" xmlns:cx3="http://schemas.microsoft.com/office/drawing/2016/5/9/chartex" xmlns:cx4="http://schemas.microsoft.com/office/drawing/2016/5/10/chartex" xmlns:cx5="http://schemas.microsoft.com/office/drawing/2016/5/11/chartex" xmlns:cx6="http://schemas.microsoft.com/office/drawing/2016/5/12/chartex" xmlns:cx7="http://schemas.microsoft.com/office/drawing/2016/5/13/chartex" xmlns:cx8="http://schemas.microsoft.com/office/drawing/2016/5/14/chartex" xmlns:mc="http://schemas.openxmlformats.org/markup-compatibility/2006" xmlns:aink="http://schemas.microsoft.com/office/drawing/2016/ink" xmlns:am3d="http://schemas.microsoft.com/office/drawing/2017/model3d" xmlns:o="urn:schemas-microsoft-com:office:office" xmlns:oel="http://schemas.microsoft.com/office/2019/extlst" xmlns:r="http://schemas.openxmlformats.org/officeDocument/2006/relationships" xmlns:m="http://schemas.openxmlformats.org/officeDocument/2006/math" xmlns:v="urn:schemas-microsoft-com:vml" xmlns:wp14="http://schemas.microsoft.com/office/word/2010/wordprocessingDrawing" xmlns:wp="http://schemas.openxmlformats.org/drawingml/2006/wordprocessingDrawing" xmlns:w10="urn:schemas-microsoft-com:office:word" xmlns:w="http://schemas.openxmlformats.org/wordprocessingml/2006/main" xmlns:w14="http://schemas.microsoft.com/office/word/2010/wordml" xmlns:w15="http://schemas.microsoft.com/office/word/2012/wordml" xmlns:w16cex="http://schemas.microsoft.com/office/word/2018/wordml/cex" xmlns:w16cid="http://schemas.microsoft.com/office/word/2016/wordml/cid" xmlns:w16="http://schemas.microsoft.com/office/word/2018/wordml" xmlns:w16du="http://schemas.microsoft.com/office/word/2023/wordml/word16du" xmlns:w16sdtdh="http://schemas.microsoft.com/office/word/2020/wordml/sdtdatahash" xmlns:w16se="http://schemas.microsoft.com/office/word/2015/wordml/symex" xmlns:wpg="http://schemas.microsoft.com/office/word/2010/wordprocessingGroup" xmlns:wpi="http://schemas.microsoft.com/office/word/2010/wordprocessingInk" xmlns:wne="http://schemas.microsoft.com/office/word/2006/wordml" xmlns:wps="http://schemas.microsoft.com/office/word/2010/wordprocessingShape" mc:Ignorable="w14 w15 w16se w16cid w16 w16cex w16sdtdh wp14">
   <w:endnote w:type="separator" w:id="-1">
     <w:p>
       <w:r>
@@ -3815,7 +4139,7 @@
 </file>
 
 <file path=word/footnotes.xml><?xml version="1.0" encoding="utf-8"?>
-<w:footnotes xmlns:wpc="http://schemas.microsoft.com/office/word/2010/wordprocessingCanvas" xmlns:cx="http://schemas.microsoft.com/office/drawing/2014/chartex" xmlns:cx1="http://schemas.microsoft.com/office/drawing/2015/9/8/chartex" xmlns:cx2="http://schemas.microsoft.com/office/drawing/2015/10/21/chartex" xmlns:cx3="http://schemas.microsoft.com/office/drawing/2016/5/9/chartex" xmlns:cx4="http://schemas.microsoft.com/office/drawing/2016/5/10/chartex" xmlns:cx5="http://schemas.microsoft.com/office/drawing/2016/5/11/chartex" xmlns:cx6="http://schemas.microsoft.com/office/drawing/2016/5/12/chartex" xmlns:cx7="http://schemas.microsoft.com/office/drawing/2016/5/13/chartex" xmlns:cx8="http://schemas.microsoft.com/office/drawing/2016/5/14/chartex" xmlns:mc="http://schemas.openxmlformats.org/markup-compatibility/2006" xmlns:aink="http://schemas.microsoft.com/office/drawing/2016/ink" xmlns:am3d="http://schemas.microsoft.com/office/drawing/2017/model3d" xmlns:o="urn:schemas-microsoft-com:office:office" xmlns:oel="http://schemas.microsoft.com/office/2019/extlst" xmlns:r="http://schemas.openxmlformats.org/officeDocument/2006/relationships" xmlns:m="http://schemas.openxmlformats.org/officeDocument/2006/math" xmlns:v="urn:schemas-microsoft-com:vml" xmlns:wp14="http://schemas.microsoft.com/office/word/2010/wordprocessingDrawing" xmlns:wp="http://schemas.openxmlformats.org/drawingml/2006/wordprocessingDrawing" xmlns:w10="urn:schemas-microsoft-com:office:word" xmlns:w="http://schemas.openxmlformats.org/wordprocessingml/2006/main" xmlns:w14="http://schemas.microsoft.com/office/word/2010/wordml" xmlns:w15="http://schemas.microsoft.com/office/word/2012/wordml" xmlns:w16cex="http://schemas.microsoft.com/office/word/2018/wordml/cex" xmlns:w16cid="http://schemas.microsoft.com/office/word/2016/wordml/cid" xmlns:w16="http://schemas.microsoft.com/office/word/2018/wordml" xmlns:w16sdtdh="http://schemas.microsoft.com/office/word/2020/wordml/sdtdatahash" xmlns:w16se="http://schemas.microsoft.com/office/word/2015/wordml/symex" xmlns:wpg="http://schemas.microsoft.com/office/word/2010/wordprocessingGroup" xmlns:wpi="http://schemas.microsoft.com/office/word/2010/wordprocessingInk" xmlns:wne="http://schemas.microsoft.com/office/word/2006/wordml" xmlns:wps="http://schemas.microsoft.com/office/word/2010/wordprocessingShape" mc:Ignorable="w14 w15 w16se w16cid w16 w16cex w16sdtdh wp14">
+<w:footnotes xmlns:wpc="http://schemas.microsoft.com/office/word/2010/wordprocessingCanvas" xmlns:cx="http://schemas.microsoft.com/office/drawing/2014/chartex" xmlns:cx1="http://schemas.microsoft.com/office/drawing/2015/9/8/chartex" xmlns:cx2="http://schemas.microsoft.com/office/drawing/2015/10/21/chartex" xmlns:cx3="http://schemas.microsoft.com/office/drawing/2016/5/9/chartex" xmlns:cx4="http://schemas.microsoft.com/office/drawing/2016/5/10/chartex" xmlns:cx5="http://schemas.microsoft.com/office/drawing/2016/5/11/chartex" xmlns:cx6="http://schemas.microsoft.com/office/drawing/2016/5/12/chartex" xmlns:cx7="http://schemas.microsoft.com/office/drawing/2016/5/13/chartex" xmlns:cx8="http://schemas.microsoft.com/office/drawing/2016/5/14/chartex" xmlns:mc="http://schemas.openxmlformats.org/markup-compatibility/2006" xmlns:aink="http://schemas.microsoft.com/office/drawing/2016/ink" xmlns:am3d="http://schemas.microsoft.com/office/drawing/2017/model3d" xmlns:o="urn:schemas-microsoft-com:office:office" xmlns:oel="http://schemas.microsoft.com/office/2019/extlst" xmlns:r="http://schemas.openxmlformats.org/officeDocument/2006/relationships" xmlns:m="http://schemas.openxmlformats.org/officeDocument/2006/math" xmlns:v="urn:schemas-microsoft-com:vml" xmlns:wp14="http://schemas.microsoft.com/office/word/2010/wordprocessingDrawing" xmlns:wp="http://schemas.openxmlformats.org/drawingml/2006/wordprocessingDrawing" xmlns:w10="urn:schemas-microsoft-com:office:word" xmlns:w="http://schemas.openxmlformats.org/wordprocessingml/2006/main" xmlns:w14="http://schemas.microsoft.com/office/word/2010/wordml" xmlns:w15="http://schemas.microsoft.com/office/word/2012/wordml" xmlns:w16cex="http://schemas.microsoft.com/office/word/2018/wordml/cex" xmlns:w16cid="http://schemas.microsoft.com/office/word/2016/wordml/cid" xmlns:w16="http://schemas.microsoft.com/office/word/2018/wordml" xmlns:w16du="http://schemas.microsoft.com/office/word/2023/wordml/word16du" xmlns:w16sdtdh="http://schemas.microsoft.com/office/word/2020/wordml/sdtdatahash" xmlns:w16se="http://schemas.microsoft.com/office/word/2015/wordml/symex" xmlns:wpg="http://schemas.microsoft.com/office/word/2010/wordprocessingGroup" xmlns:wpi="http://schemas.microsoft.com/office/word/2010/wordprocessingInk" xmlns:wne="http://schemas.microsoft.com/office/word/2006/wordml" xmlns:wps="http://schemas.microsoft.com/office/word/2010/wordprocessingShape" mc:Ignorable="w14 w15 w16se w16cid w16 w16cex w16sdtdh wp14">
   <w:footnote w:type="separator" w:id="-1">
     <w:p>
       <w:r>
@@ -3837,8 +4161,97 @@
 </file>
 
 <file path=word/numbering.xml><?xml version="1.0" encoding="utf-8"?>
-<w:numbering xmlns:wpc="http://schemas.microsoft.com/office/word/2010/wordprocessingCanvas" xmlns:cx="http://schemas.microsoft.com/office/drawing/2014/chartex" xmlns:cx1="http://schemas.microsoft.com/office/drawing/2015/9/8/chartex" xmlns:cx2="http://schemas.microsoft.com/office/drawing/2015/10/21/chartex" xmlns:cx3="http://schemas.microsoft.com/office/drawing/2016/5/9/chartex" xmlns:cx4="http://schemas.microsoft.com/office/drawing/2016/5/10/chartex" xmlns:cx5="http://schemas.microsoft.com/office/drawing/2016/5/11/chartex" xmlns:cx6="http://schemas.microsoft.com/office/drawing/2016/5/12/chartex" xmlns:cx7="http://schemas.microsoft.com/office/drawing/2016/5/13/chartex" xmlns:cx8="http://schemas.microsoft.com/office/drawing/2016/5/14/chartex" xmlns:mc="http://schemas.openxmlformats.org/markup-compatibility/2006" xmlns:aink="http://schemas.microsoft.com/office/drawing/2016/ink" xmlns:am3d="http://schemas.microsoft.com/office/drawing/2017/model3d" xmlns:o="urn:schemas-microsoft-com:office:office" xmlns:oel="http://schemas.microsoft.com/office/2019/extlst" xmlns:r="http://schemas.openxmlformats.org/officeDocument/2006/relationships" xmlns:m="http://schemas.openxmlformats.org/officeDocument/2006/math" xmlns:v="urn:schemas-microsoft-com:vml" xmlns:wp14="http://schemas.microsoft.com/office/word/2010/wordprocessingDrawing" xmlns:wp="http://schemas.openxmlformats.org/drawingml/2006/wordprocessingDrawing" xmlns:w10="urn:schemas-microsoft-com:office:word" xmlns:w="http://schemas.openxmlformats.org/wordprocessingml/2006/main" xmlns:w14="http://schemas.microsoft.com/office/word/2010/wordml" xmlns:w15="http://schemas.microsoft.com/office/word/2012/wordml" xmlns:w16cex="http://schemas.microsoft.com/office/word/2018/wordml/cex" xmlns:w16cid="http://schemas.microsoft.com/office/word/2016/wordml/cid" xmlns:w16="http://schemas.microsoft.com/office/word/2018/wordml" xmlns:w16sdtdh="http://schemas.microsoft.com/office/word/2020/wordml/sdtdatahash" xmlns:w16se="http://schemas.microsoft.com/office/word/2015/wordml/symex" xmlns:wpg="http://schemas.microsoft.com/office/word/2010/wordprocessingGroup" xmlns:wpi="http://schemas.microsoft.com/office/word/2010/wordprocessingInk" xmlns:wne="http://schemas.microsoft.com/office/word/2006/wordml" xmlns:wps="http://schemas.microsoft.com/office/word/2010/wordprocessingShape" mc:Ignorable="w14 w15 w16se w16cid w16 w16cex w16sdtdh wp14">
+<w:numbering xmlns:wpc="http://schemas.microsoft.com/office/word/2010/wordprocessingCanvas" xmlns:cx="http://schemas.microsoft.com/office/drawing/2014/chartex" xmlns:cx1="http://schemas.microsoft.com/office/drawing/2015/9/8/chartex" xmlns:cx2="http://schemas.microsoft.com/office/drawing/2015/10/21/chartex" xmlns:cx3="http://schemas.microsoft.com/office/drawing/2016/5/9/chartex" xmlns:cx4="http://schemas.microsoft.com/office/drawing/2016/5/10/chartex" xmlns:cx5="http://schemas.microsoft.com/office/drawing/2016/5/11/chartex" xmlns:cx6="http://schemas.microsoft.com/office/drawing/2016/5/12/chartex" xmlns:cx7="http://schemas.microsoft.com/office/drawing/2016/5/13/chartex" xmlns:cx8="http://schemas.microsoft.com/office/drawing/2016/5/14/chartex" xmlns:mc="http://schemas.openxmlformats.org/markup-compatibility/2006" xmlns:aink="http://schemas.microsoft.com/office/drawing/2016/ink" xmlns:am3d="http://schemas.microsoft.com/office/drawing/2017/model3d" xmlns:o="urn:schemas-microsoft-com:office:office" xmlns:oel="http://schemas.microsoft.com/office/2019/extlst" xmlns:r="http://schemas.openxmlformats.org/officeDocument/2006/relationships" xmlns:m="http://schemas.openxmlformats.org/officeDocument/2006/math" xmlns:v="urn:schemas-microsoft-com:vml" xmlns:wp14="http://schemas.microsoft.com/office/word/2010/wordprocessingDrawing" xmlns:wp="http://schemas.openxmlformats.org/drawingml/2006/wordprocessingDrawing" xmlns:w10="urn:schemas-microsoft-com:office:word" xmlns:w="http://schemas.openxmlformats.org/wordprocessingml/2006/main" xmlns:w14="http://schemas.microsoft.com/office/word/2010/wordml" xmlns:w15="http://schemas.microsoft.com/office/word/2012/wordml" xmlns:w16cex="http://schemas.microsoft.com/office/word/2018/wordml/cex" xmlns:w16cid="http://schemas.microsoft.com/office/word/2016/wordml/cid" xmlns:w16="http://schemas.microsoft.com/office/word/2018/wordml" xmlns:w16du="http://schemas.microsoft.com/office/word/2023/wordml/word16du" xmlns:w16sdtdh="http://schemas.microsoft.com/office/word/2020/wordml/sdtdatahash" xmlns:w16se="http://schemas.microsoft.com/office/word/2015/wordml/symex" xmlns:wpg="http://schemas.microsoft.com/office/word/2010/wordprocessingGroup" xmlns:wpi="http://schemas.microsoft.com/office/word/2010/wordprocessingInk" xmlns:wne="http://schemas.microsoft.com/office/word/2006/wordml" xmlns:wps="http://schemas.microsoft.com/office/word/2010/wordprocessingShape" mc:Ignorable="w14 w15 w16se w16cid w16 w16cex w16sdtdh wp14">
   <w:abstractNum w:abstractNumId="0" w15:restartNumberingAfterBreak="0">
+    <w:nsid w:val="1F5D7565"/>
+    <w:multiLevelType w:val="hybridMultilevel"/>
+    <w:tmpl w:val="684C8D82"/>
+    <w:lvl w:ilvl="0" w:tplc="0809000F">
+      <w:start w:val="1"/>
+      <w:numFmt w:val="decimal"/>
+      <w:lvlText w:val="%1."/>
+      <w:lvlJc w:val="left"/>
+      <w:pPr>
+        <w:ind w:left="720" w:hanging="360"/>
+      </w:pPr>
+      <w:rPr>
+        <w:rFonts w:hint="default"/>
+      </w:rPr>
+    </w:lvl>
+    <w:lvl w:ilvl="1" w:tplc="08090019" w:tentative="1">
+      <w:start w:val="1"/>
+      <w:numFmt w:val="lowerLetter"/>
+      <w:lvlText w:val="%2."/>
+      <w:lvlJc w:val="left"/>
+      <w:pPr>
+        <w:ind w:left="1440" w:hanging="360"/>
+      </w:pPr>
+    </w:lvl>
+    <w:lvl w:ilvl="2" w:tplc="0809001B" w:tentative="1">
+      <w:start w:val="1"/>
+      <w:numFmt w:val="lowerRoman"/>
+      <w:lvlText w:val="%3."/>
+      <w:lvlJc w:val="right"/>
+      <w:pPr>
+        <w:ind w:left="2160" w:hanging="180"/>
+      </w:pPr>
+    </w:lvl>
+    <w:lvl w:ilvl="3" w:tplc="0809000F" w:tentative="1">
+      <w:start w:val="1"/>
+      <w:numFmt w:val="decimal"/>
+      <w:lvlText w:val="%4."/>
+      <w:lvlJc w:val="left"/>
+      <w:pPr>
+        <w:ind w:left="2880" w:hanging="360"/>
+      </w:pPr>
+    </w:lvl>
+    <w:lvl w:ilvl="4" w:tplc="08090019" w:tentative="1">
+      <w:start w:val="1"/>
+      <w:numFmt w:val="lowerLetter"/>
+      <w:lvlText w:val="%5."/>
+      <w:lvlJc w:val="left"/>
+      <w:pPr>
+        <w:ind w:left="3600" w:hanging="360"/>
+      </w:pPr>
+    </w:lvl>
+    <w:lvl w:ilvl="5" w:tplc="0809001B" w:tentative="1">
+      <w:start w:val="1"/>
+      <w:numFmt w:val="lowerRoman"/>
+      <w:lvlText w:val="%6."/>
+      <w:lvlJc w:val="right"/>
+      <w:pPr>
+        <w:ind w:left="4320" w:hanging="180"/>
+      </w:pPr>
+    </w:lvl>
+    <w:lvl w:ilvl="6" w:tplc="0809000F" w:tentative="1">
+      <w:start w:val="1"/>
+      <w:numFmt w:val="decimal"/>
+      <w:lvlText w:val="%7."/>
+      <w:lvlJc w:val="left"/>
+      <w:pPr>
+        <w:ind w:left="5040" w:hanging="360"/>
+      </w:pPr>
+    </w:lvl>
+    <w:lvl w:ilvl="7" w:tplc="08090019" w:tentative="1">
+      <w:start w:val="1"/>
+      <w:numFmt w:val="lowerLetter"/>
+      <w:lvlText w:val="%8."/>
+      <w:lvlJc w:val="left"/>
+      <w:pPr>
+        <w:ind w:left="5760" w:hanging="360"/>
+      </w:pPr>
+    </w:lvl>
+    <w:lvl w:ilvl="8" w:tplc="0809001B" w:tentative="1">
+      <w:start w:val="1"/>
+      <w:numFmt w:val="lowerRoman"/>
+      <w:lvlText w:val="%9."/>
+      <w:lvlJc w:val="right"/>
+      <w:pPr>
+        <w:ind w:left="6480" w:hanging="180"/>
+      </w:pPr>
+    </w:lvl>
+  </w:abstractNum>
+  <w:abstractNum w:abstractNumId="1" w15:restartNumberingAfterBreak="0">
     <w:nsid w:val="2F9A626B"/>
     <w:multiLevelType w:val="hybridMultilevel"/>
     <w:tmpl w:val="612A2366"/>
@@ -3927,7 +4340,120 @@
       </w:pPr>
     </w:lvl>
   </w:abstractNum>
-  <w:abstractNum w:abstractNumId="1" w15:restartNumberingAfterBreak="0">
+  <w:abstractNum w:abstractNumId="2" w15:restartNumberingAfterBreak="0">
+    <w:nsid w:val="44331A2C"/>
+    <w:multiLevelType w:val="hybridMultilevel"/>
+    <w:tmpl w:val="36B8A428"/>
+    <w:lvl w:ilvl="0" w:tplc="AA74C7D2">
+      <w:start w:val="1"/>
+      <w:numFmt w:val="bullet"/>
+      <w:lvlText w:val="-"/>
+      <w:lvlJc w:val="left"/>
+      <w:pPr>
+        <w:ind w:left="720" w:hanging="360"/>
+      </w:pPr>
+      <w:rPr>
+        <w:rFonts w:ascii="Calibri" w:eastAsiaTheme="minorHAnsi" w:hAnsi="Calibri" w:cs="Calibri" w:hint="default"/>
+      </w:rPr>
+    </w:lvl>
+    <w:lvl w:ilvl="1" w:tplc="08090003" w:tentative="1">
+      <w:start w:val="1"/>
+      <w:numFmt w:val="bullet"/>
+      <w:lvlText w:val="o"/>
+      <w:lvlJc w:val="left"/>
+      <w:pPr>
+        <w:ind w:left="1440" w:hanging="360"/>
+      </w:pPr>
+      <w:rPr>
+        <w:rFonts w:ascii="Courier New" w:hAnsi="Courier New" w:cs="Courier New" w:hint="default"/>
+      </w:rPr>
+    </w:lvl>
+    <w:lvl w:ilvl="2" w:tplc="08090005" w:tentative="1">
+      <w:start w:val="1"/>
+      <w:numFmt w:val="bullet"/>
+      <w:lvlText w:val=""/>
+      <w:lvlJc w:val="left"/>
+      <w:pPr>
+        <w:ind w:left="2160" w:hanging="360"/>
+      </w:pPr>
+      <w:rPr>
+        <w:rFonts w:ascii="Wingdings" w:hAnsi="Wingdings" w:hint="default"/>
+      </w:rPr>
+    </w:lvl>
+    <w:lvl w:ilvl="3" w:tplc="08090001" w:tentative="1">
+      <w:start w:val="1"/>
+      <w:numFmt w:val="bullet"/>
+      <w:lvlText w:val=""/>
+      <w:lvlJc w:val="left"/>
+      <w:pPr>
+        <w:ind w:left="2880" w:hanging="360"/>
+      </w:pPr>
+      <w:rPr>
+        <w:rFonts w:ascii="Symbol" w:hAnsi="Symbol" w:hint="default"/>
+      </w:rPr>
+    </w:lvl>
+    <w:lvl w:ilvl="4" w:tplc="08090003" w:tentative="1">
+      <w:start w:val="1"/>
+      <w:numFmt w:val="bullet"/>
+      <w:lvlText w:val="o"/>
+      <w:lvlJc w:val="left"/>
+      <w:pPr>
+        <w:ind w:left="3600" w:hanging="360"/>
+      </w:pPr>
+      <w:rPr>
+        <w:rFonts w:ascii="Courier New" w:hAnsi="Courier New" w:cs="Courier New" w:hint="default"/>
+      </w:rPr>
+    </w:lvl>
+    <w:lvl w:ilvl="5" w:tplc="08090005" w:tentative="1">
+      <w:start w:val="1"/>
+      <w:numFmt w:val="bullet"/>
+      <w:lvlText w:val=""/>
+      <w:lvlJc w:val="left"/>
+      <w:pPr>
+        <w:ind w:left="4320" w:hanging="360"/>
+      </w:pPr>
+      <w:rPr>
+        <w:rFonts w:ascii="Wingdings" w:hAnsi="Wingdings" w:hint="default"/>
+      </w:rPr>
+    </w:lvl>
+    <w:lvl w:ilvl="6" w:tplc="08090001" w:tentative="1">
+      <w:start w:val="1"/>
+      <w:numFmt w:val="bullet"/>
+      <w:lvlText w:val=""/>
+      <w:lvlJc w:val="left"/>
+      <w:pPr>
+        <w:ind w:left="5040" w:hanging="360"/>
+      </w:pPr>
+      <w:rPr>
+        <w:rFonts w:ascii="Symbol" w:hAnsi="Symbol" w:hint="default"/>
+      </w:rPr>
+    </w:lvl>
+    <w:lvl w:ilvl="7" w:tplc="08090003" w:tentative="1">
+      <w:start w:val="1"/>
+      <w:numFmt w:val="bullet"/>
+      <w:lvlText w:val="o"/>
+      <w:lvlJc w:val="left"/>
+      <w:pPr>
+        <w:ind w:left="5760" w:hanging="360"/>
+      </w:pPr>
+      <w:rPr>
+        <w:rFonts w:ascii="Courier New" w:hAnsi="Courier New" w:cs="Courier New" w:hint="default"/>
+      </w:rPr>
+    </w:lvl>
+    <w:lvl w:ilvl="8" w:tplc="08090005" w:tentative="1">
+      <w:start w:val="1"/>
+      <w:numFmt w:val="bullet"/>
+      <w:lvlText w:val=""/>
+      <w:lvlJc w:val="left"/>
+      <w:pPr>
+        <w:ind w:left="6480" w:hanging="360"/>
+      </w:pPr>
+      <w:rPr>
+        <w:rFonts w:ascii="Wingdings" w:hAnsi="Wingdings" w:hint="default"/>
+      </w:rPr>
+    </w:lvl>
+  </w:abstractNum>
+  <w:abstractNum w:abstractNumId="3" w15:restartNumberingAfterBreak="0">
     <w:nsid w:val="44A9505B"/>
     <w:multiLevelType w:val="multilevel"/>
     <w:tmpl w:val="16EA7380"/>
@@ -4040,7 +4566,7 @@
       </w:pPr>
     </w:lvl>
   </w:abstractNum>
-  <w:abstractNum w:abstractNumId="2" w15:restartNumberingAfterBreak="0">
+  <w:abstractNum w:abstractNumId="4" w15:restartNumberingAfterBreak="0">
     <w:nsid w:val="4B985C79"/>
     <w:multiLevelType w:val="hybridMultilevel"/>
     <w:tmpl w:val="AED6F322"/>
@@ -4153,7 +4679,7 @@
       </w:rPr>
     </w:lvl>
   </w:abstractNum>
-  <w:abstractNum w:abstractNumId="3" w15:restartNumberingAfterBreak="0">
+  <w:abstractNum w:abstractNumId="5" w15:restartNumberingAfterBreak="0">
     <w:nsid w:val="71534892"/>
     <w:multiLevelType w:val="hybridMultilevel"/>
     <w:tmpl w:val="D0361CA8"/>
@@ -4243,15 +4769,21 @@
     </w:lvl>
   </w:abstractNum>
   <w:num w:numId="1" w16cid:durableId="1051341381">
+    <w:abstractNumId w:val="3"/>
+  </w:num>
+  <w:num w:numId="2" w16cid:durableId="1049451670">
     <w:abstractNumId w:val="1"/>
   </w:num>
-  <w:num w:numId="2" w16cid:durableId="1049451670">
+  <w:num w:numId="3" w16cid:durableId="1272854390">
+    <w:abstractNumId w:val="5"/>
+  </w:num>
+  <w:num w:numId="4" w16cid:durableId="506790013">
+    <w:abstractNumId w:val="4"/>
+  </w:num>
+  <w:num w:numId="5" w16cid:durableId="305546922">
     <w:abstractNumId w:val="0"/>
   </w:num>
-  <w:num w:numId="3" w16cid:durableId="1272854390">
-    <w:abstractNumId w:val="3"/>
-  </w:num>
-  <w:num w:numId="4" w16cid:durableId="506790013">
+  <w:num w:numId="6" w16cid:durableId="254825442">
     <w:abstractNumId w:val="2"/>
   </w:num>
 </w:numbering>

</xml_diff>

<commit_message>
ryddet, input blir sjekket i funksjonen med choices
</commit_message>
<xml_diff>
--- a/portfolio2.docx
+++ b/portfolio2.docx
@@ -210,18 +210,18 @@
                   </wp:anchor>
                 </w:drawing>
               </mc:Choice>
-              <mc:Fallback>
+              <mc:Fallback xmlns:arto="http://schemas.microsoft.com/office/word/2006/arto" xmlns:w16du="http://schemas.microsoft.com/office/word/2023/wordml/word16du">
                 <w:pict>
                   <v:shapetype w14:anchorId="664635D1" id="_x0000_t202" coordsize="21600,21600" o:spt="202" path="m,l,21600r21600,l21600,xe">
                     <v:stroke joinstyle="miter"/>
                     <v:path gradientshapeok="t" o:connecttype="rect"/>
                   </v:shapetype>
-                  <v:shape id="Text Box 131" o:spid="_x0000_s1026" type="#_x0000_t202" style="position:absolute;margin-left:0;margin-top:0;width:369pt;height:529.2pt;z-index:251658241;visibility:visible;mso-wrap-style:square;mso-width-percent:790;mso-height-percent:350;mso-left-percent:77;mso-top-percent:540;mso-wrap-distance-left:14.4pt;mso-wrap-distance-top:0;mso-wrap-distance-right:14.4pt;mso-wrap-distance-bottom:0;mso-position-horizontal-relative:margin;mso-position-vertical-relative:page;mso-width-percent:790;mso-height-percent:350;mso-left-percent:77;mso-top-percent:540;mso-width-relative:margin;mso-height-relative:page;v-text-anchor:top" o:gfxdata="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" filled="f" stroked="f" strokeweight=".5pt">
+                  <v:shape id="Tekstboks 131" o:spid="_x0000_s1026" type="#_x0000_t202" style="position:absolute;margin-left:0;margin-top:0;width:369pt;height:529.2pt;z-index:251658241;visibility:visible;mso-wrap-style:square;mso-width-percent:790;mso-height-percent:350;mso-left-percent:77;mso-top-percent:540;mso-wrap-distance-left:14.4pt;mso-wrap-distance-top:0;mso-wrap-distance-right:14.4pt;mso-wrap-distance-bottom:0;mso-position-horizontal-relative:margin;mso-position-vertical-relative:page;mso-width-percent:790;mso-height-percent:350;mso-left-percent:77;mso-top-percent:540;mso-width-relative:margin;mso-height-relative:page;v-text-anchor:top" o:gfxdata="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" filled="f" stroked="f" strokeweight=".5pt">
                     <v:textbox style="mso-fit-shape-to-text:t" inset="0,0,0,0">
                       <w:txbxContent>
                         <w:p>
                           <w:pPr>
-                            <w:pStyle w:val="NoSpacing"/>
+                            <w:pStyle w:val="Ingenmellomrom"/>
                             <w:spacing w:before="40" w:after="560" w:line="216" w:lineRule="auto"/>
                             <w:rPr>
                               <w:color w:val="4472C4" w:themeColor="accent1"/>
@@ -242,6 +242,7 @@
                               <w:dataBinding w:prefixMappings="xmlns:ns0='http://purl.org/dc/elements/1.1/' xmlns:ns1='http://schemas.openxmlformats.org/package/2006/metadata/core-properties' " w:xpath="/ns1:coreProperties[1]/ns0:title[1]" w:storeItemID="{6C3C8BC8-F283-45AE-878A-BAB7291924A1}"/>
                               <w:text/>
                             </w:sdtPr>
+                            <w:sdtEndPr/>
                             <w:sdtContent>
                               <w:r>
                                 <w:rPr>
@@ -268,10 +269,11 @@
                             <w:dataBinding w:prefixMappings="xmlns:ns0='http://purl.org/dc/elements/1.1/' xmlns:ns1='http://schemas.openxmlformats.org/package/2006/metadata/core-properties' " w:xpath="/ns1:coreProperties[1]/ns0:subject[1]" w:storeItemID="{6C3C8BC8-F283-45AE-878A-BAB7291924A1}"/>
                             <w:text/>
                           </w:sdtPr>
+                          <w:sdtEndPr/>
                           <w:sdtContent>
                             <w:p>
                               <w:pPr>
-                                <w:pStyle w:val="NoSpacing"/>
+                                <w:pStyle w:val="Ingenmellomrom"/>
                                 <w:spacing w:before="40" w:after="40"/>
                                 <w:rPr>
                                   <w:caps/>
@@ -303,10 +305,11 @@
                             <w:dataBinding w:prefixMappings="xmlns:ns0='http://purl.org/dc/elements/1.1/' xmlns:ns1='http://schemas.openxmlformats.org/package/2006/metadata/core-properties' " w:xpath="/ns1:coreProperties[1]/ns0:creator[1]" w:storeItemID="{6C3C8BC8-F283-45AE-878A-BAB7291924A1}"/>
                             <w:text/>
                           </w:sdtPr>
+                          <w:sdtEndPr/>
                           <w:sdtContent>
                             <w:p>
                               <w:pPr>
-                                <w:pStyle w:val="NoSpacing"/>
+                                <w:pStyle w:val="Ingenmellomrom"/>
                                 <w:spacing w:before="80" w:after="40"/>
                                 <w:rPr>
                                   <w:caps/>
@@ -459,9 +462,9 @@
                   </wp:anchor>
                 </w:drawing>
               </mc:Choice>
-              <mc:Fallback>
+              <mc:Fallback xmlns:arto="http://schemas.microsoft.com/office/word/2006/arto" xmlns:w16du="http://schemas.microsoft.com/office/word/2023/wordml/word16du">
                 <w:pict>
-                  <v:rect w14:anchorId="367965A2" id="Rectangle 132" o:spid="_x0000_s1027" style="position:absolute;margin-left:-4.4pt;margin-top:0;width:46.8pt;height:77.75pt;z-index:251658240;visibility:visible;mso-wrap-style:square;mso-width-percent:76;mso-height-percent:98;mso-top-percent:23;mso-wrap-distance-left:9pt;mso-wrap-distance-top:0;mso-wrap-distance-right:9pt;mso-wrap-distance-bottom:0;mso-position-horizontal:right;mso-position-horizontal-relative:margin;mso-position-vertical-relative:page;mso-width-percent:76;mso-height-percent:98;mso-top-percent:23;mso-width-relative:page;mso-height-relative:page;v-text-anchor:bottom" o:gfxdata="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" fillcolor="#4472c4 [3204]" stroked="f" strokeweight="1pt">
+                  <v:rect w14:anchorId="367965A2" id="Rektangel 132" o:spid="_x0000_s1027" style="position:absolute;margin-left:-4.4pt;margin-top:0;width:46.8pt;height:77.75pt;z-index:251658240;visibility:visible;mso-wrap-style:square;mso-width-percent:76;mso-height-percent:98;mso-top-percent:23;mso-wrap-distance-left:9pt;mso-wrap-distance-top:0;mso-wrap-distance-right:9pt;mso-wrap-distance-bottom:0;mso-position-horizontal:right;mso-position-horizontal-relative:margin;mso-position-vertical-relative:page;mso-width-percent:76;mso-height-percent:98;mso-top-percent:23;mso-width-relative:page;mso-height-relative:page;v-text-anchor:bottom" o:gfxdata="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" fillcolor="#4472c4 [3204]" stroked="f" strokeweight="1pt">
                     <o:lock v:ext="edit" aspectratio="t"/>
                     <v:textbox inset="3.6pt,,3.6pt">
                       <w:txbxContent>
@@ -483,10 +486,11 @@
                               <w:calendar w:val="gregorian"/>
                             </w:date>
                           </w:sdtPr>
+                          <w:sdtEndPr/>
                           <w:sdtContent>
                             <w:p>
                               <w:pPr>
-                                <w:pStyle w:val="NoSpacing"/>
+                                <w:pStyle w:val="Ingenmellomrom"/>
                                 <w:jc w:val="right"/>
                                 <w:rPr>
                                   <w:color w:val="FFFFFF" w:themeColor="background1"/>
@@ -574,6 +578,10 @@
             <w:fldChar w:fldCharType="begin"/>
           </w:r>
           <w:r>
+            <w:rPr>
+              <w:sz w:val="22"/>
+              <w:szCs w:val="22"/>
+            </w:rPr>
             <w:instrText>TOC \o "1-3" \h \z \u</w:instrText>
           </w:r>
           <w:r>
@@ -1038,8 +1046,6 @@
           <w:r>
             <w:rPr>
               <w:b/>
-              <w:bCs/>
-              <w:noProof/>
             </w:rPr>
             <w:fldChar w:fldCharType="end"/>
           </w:r>
@@ -2263,6 +2269,13 @@
     </w:p>
     <w:p>
       <w:pPr>
+        <w:rPr>
+          <w:lang w:eastAsia="nb-NO"/>
+        </w:rPr>
+      </w:pPr>
+    </w:p>
+    <w:p>
+      <w:pPr>
         <w:pStyle w:val="Heading1"/>
         <w:rPr>
           <w:rFonts w:eastAsia="Times New Roman"/>
@@ -2300,27 +2313,1456 @@
         </w:rPr>
         <w:t>dd your implementation details here - with code snippets, diagrams and other details</w:t>
       </w:r>
-    </w:p>
-    <w:p>
-      <w:pPr>
-        <w:rPr>
-          <w:lang w:eastAsia="nb-NO"/>
-        </w:rPr>
-      </w:pPr>
-    </w:p>
-    <w:p>
-      <w:pPr>
-        <w:rPr>
-          <w:lang w:eastAsia="nb-NO"/>
-        </w:rPr>
-      </w:pPr>
-    </w:p>
-    <w:p>
-      <w:pPr>
-        <w:rPr>
-          <w:lang w:eastAsia="nb-NO"/>
-        </w:rPr>
-      </w:pPr>
+      <w:r>
+        <w:rPr>
+          <w:color w:val="FF0000"/>
+          <w:lang w:eastAsia="nb-NO"/>
+        </w:rPr>
+        <w:t>.</w:t>
+      </w:r>
+    </w:p>
+    <w:p>
+      <w:pPr>
+        <w:rPr>
+          <w:lang w:eastAsia="nb-NO"/>
+        </w:rPr>
+      </w:pPr>
+    </w:p>
+    <w:p>
+      <w:pPr>
+        <w:rPr>
+          <w:lang w:eastAsia="nb-NO"/>
+        </w:rPr>
+      </w:pPr>
+      <w:r>
+        <w:rPr>
+          <w:lang w:eastAsia="nb-NO"/>
+        </w:rPr>
+        <w:t xml:space="preserve">In this Portfolio, </w:t>
+      </w:r>
+      <w:r>
+        <w:rPr>
+          <w:lang w:eastAsia="nb-NO"/>
+        </w:rPr>
+        <w:t xml:space="preserve">we are to implement a simple transport protocol – DATA2410 Reliable Transport Protocol (DRTP) that provides reliable data delivery on top of UDP. </w:t>
+      </w:r>
+      <w:r>
+        <w:rPr>
+          <w:lang w:eastAsia="nb-NO"/>
+        </w:rPr>
+        <w:t xml:space="preserve">Our Protocol </w:t>
+      </w:r>
+      <w:r>
+        <w:rPr>
+          <w:lang w:eastAsia="nb-NO"/>
+        </w:rPr>
+        <w:t>will ensure that data is reliably delivered in-order without missing data or duplicates.</w:t>
+      </w:r>
+      <w:r>
+        <w:rPr>
+          <w:lang w:eastAsia="nb-NO"/>
+        </w:rPr>
+        <w:t xml:space="preserve"> </w:t>
+      </w:r>
+      <w:r>
+        <w:rPr>
+          <w:lang w:eastAsia="nb-NO"/>
+        </w:rPr>
+        <w:t xml:space="preserve">To test our custom protocol, we </w:t>
+      </w:r>
+      <w:r>
+        <w:rPr>
+          <w:lang w:eastAsia="nb-NO"/>
+        </w:rPr>
+        <w:t xml:space="preserve">also had to implement </w:t>
+      </w:r>
+      <w:r>
+        <w:rPr>
+          <w:lang w:eastAsia="nb-NO"/>
+        </w:rPr>
+        <w:t xml:space="preserve">a </w:t>
+      </w:r>
+      <w:r>
+        <w:rPr>
+          <w:lang w:eastAsia="nb-NO"/>
+        </w:rPr>
+        <w:t>file transfer application program</w:t>
+      </w:r>
+      <w:r>
+        <w:rPr>
+          <w:lang w:eastAsia="nb-NO"/>
+        </w:rPr>
+        <w:t xml:space="preserve"> that uses DRTP/UDP protocol.</w:t>
+      </w:r>
+    </w:p>
+    <w:p>
+      <w:pPr>
+        <w:rPr>
+          <w:lang w:eastAsia="nb-NO"/>
+        </w:rPr>
+      </w:pPr>
+    </w:p>
+    <w:p>
+      <w:pPr>
+        <w:rPr>
+          <w:lang w:eastAsia="nb-NO"/>
+        </w:rPr>
+      </w:pPr>
+      <w:r>
+        <w:rPr>
+          <w:lang w:eastAsia="nb-NO"/>
+        </w:rPr>
+        <w:t>In our</w:t>
+      </w:r>
+      <w:r>
+        <w:rPr>
+          <w:lang w:eastAsia="nb-NO"/>
+        </w:rPr>
+        <w:t xml:space="preserve"> custom protocol</w:t>
+      </w:r>
+      <w:r>
+        <w:rPr>
+          <w:lang w:eastAsia="nb-NO"/>
+        </w:rPr>
+        <w:t>, we will implement three reliability functions that users can choose from the command line argument.</w:t>
+      </w:r>
+      <w:r>
+        <w:rPr>
+          <w:lang w:eastAsia="nb-NO"/>
+        </w:rPr>
+        <w:t xml:space="preserve"> </w:t>
+      </w:r>
+      <w:r>
+        <w:rPr>
+          <w:lang w:eastAsia="nb-NO"/>
+        </w:rPr>
+        <w:t xml:space="preserve">The DRTP protocol code is divided into </w:t>
+      </w:r>
+      <w:r>
+        <w:rPr>
+          <w:lang w:eastAsia="nb-NO"/>
+        </w:rPr>
+        <w:t xml:space="preserve">two </w:t>
+      </w:r>
+      <w:r>
+        <w:rPr>
+          <w:lang w:eastAsia="nb-NO"/>
+        </w:rPr>
+        <w:t>functions</w:t>
+      </w:r>
+      <w:r>
+        <w:rPr>
+          <w:lang w:eastAsia="nb-NO"/>
+        </w:rPr>
+        <w:t xml:space="preserve"> for each reliable </w:t>
+      </w:r>
+      <w:r>
+        <w:rPr>
+          <w:lang w:eastAsia="nb-NO"/>
+        </w:rPr>
+        <w:t xml:space="preserve">method. A receive function and a send function. </w:t>
+      </w:r>
+      <w:r>
+        <w:rPr>
+          <w:lang w:eastAsia="nb-NO"/>
+        </w:rPr>
+        <w:t xml:space="preserve">Additionally, there are </w:t>
+      </w:r>
+      <w:r>
+        <w:rPr>
+          <w:lang w:eastAsia="nb-NO"/>
+        </w:rPr>
+        <w:t xml:space="preserve">common functions that all three reliable methods use, such as </w:t>
+      </w:r>
+      <w:r>
+        <w:rPr>
+          <w:lang w:eastAsia="nb-NO"/>
+        </w:rPr>
+        <w:t>functions for establishing connection.</w:t>
+      </w:r>
+    </w:p>
+    <w:p>
+      <w:pPr>
+        <w:rPr>
+          <w:lang w:eastAsia="nb-NO"/>
+        </w:rPr>
+      </w:pPr>
+    </w:p>
+    <w:p>
+      <w:pPr>
+        <w:rPr>
+          <w:lang w:eastAsia="nb-NO"/>
+        </w:rPr>
+      </w:pPr>
+      <w:r>
+        <w:rPr>
+          <w:lang w:eastAsia="nb-NO"/>
+        </w:rPr>
+        <w:t xml:space="preserve">The </w:t>
+      </w:r>
+      <w:proofErr w:type="spellStart"/>
+      <w:r>
+        <w:rPr>
+          <w:lang w:eastAsia="nb-NO"/>
+        </w:rPr>
+        <w:t>Stop_And_wait</w:t>
+      </w:r>
+      <w:proofErr w:type="spellEnd"/>
+      <w:r>
+        <w:rPr>
+          <w:lang w:eastAsia="nb-NO"/>
+        </w:rPr>
+        <w:t xml:space="preserve"> reliable method is divided into functions </w:t>
+      </w:r>
+      <w:r>
+        <w:rPr>
+          <w:b/>
+          <w:lang w:eastAsia="nb-NO"/>
+        </w:rPr>
+        <w:t>“RECV_S</w:t>
+      </w:r>
+      <w:r>
+        <w:rPr>
+          <w:b/>
+          <w:lang w:eastAsia="nb-NO"/>
+        </w:rPr>
+        <w:t>AW</w:t>
+      </w:r>
+      <w:r>
+        <w:rPr>
+          <w:b/>
+          <w:bCs/>
+          <w:lang w:eastAsia="nb-NO"/>
+        </w:rPr>
+        <w:t>()</w:t>
+      </w:r>
+      <w:r>
+        <w:rPr>
+          <w:b/>
+          <w:bCs/>
+          <w:lang w:eastAsia="nb-NO"/>
+        </w:rPr>
+        <w:t>”</w:t>
+      </w:r>
+      <w:r>
+        <w:rPr>
+          <w:lang w:eastAsia="nb-NO"/>
+        </w:rPr>
+        <w:t xml:space="preserve"> and </w:t>
+      </w:r>
+      <w:r>
+        <w:rPr>
+          <w:b/>
+          <w:lang w:eastAsia="nb-NO"/>
+        </w:rPr>
+        <w:t>“SEND_SAW</w:t>
+      </w:r>
+      <w:r>
+        <w:rPr>
+          <w:b/>
+          <w:bCs/>
+          <w:lang w:eastAsia="nb-NO"/>
+        </w:rPr>
+        <w:t>()</w:t>
+      </w:r>
+      <w:r>
+        <w:rPr>
+          <w:b/>
+          <w:bCs/>
+          <w:lang w:eastAsia="nb-NO"/>
+        </w:rPr>
+        <w:t>”</w:t>
+      </w:r>
+      <w:r>
+        <w:rPr>
+          <w:lang w:eastAsia="nb-NO"/>
+        </w:rPr>
+        <w:t>.</w:t>
+      </w:r>
+      <w:r>
+        <w:rPr>
+          <w:lang w:eastAsia="nb-NO"/>
+        </w:rPr>
+        <w:t xml:space="preserve"> </w:t>
+      </w:r>
+      <w:r>
+        <w:rPr>
+          <w:lang w:eastAsia="nb-NO"/>
+        </w:rPr>
+        <w:t xml:space="preserve">The former is responsible for receiving data packets sent by the sender and sending ACK </w:t>
+      </w:r>
+      <w:r>
+        <w:rPr>
+          <w:lang w:eastAsia="nb-NO"/>
+        </w:rPr>
+        <w:t>packets</w:t>
+      </w:r>
+      <w:r>
+        <w:rPr>
+          <w:lang w:eastAsia="nb-NO"/>
+        </w:rPr>
+        <w:t xml:space="preserve"> to confirm the </w:t>
+      </w:r>
+      <w:r>
+        <w:rPr>
+          <w:lang w:eastAsia="nb-NO"/>
+        </w:rPr>
+        <w:t>receipt</w:t>
+      </w:r>
+      <w:r>
+        <w:rPr>
+          <w:lang w:eastAsia="nb-NO"/>
+        </w:rPr>
+        <w:t xml:space="preserve"> of each packet.</w:t>
+      </w:r>
+      <w:r>
+        <w:rPr>
+          <w:lang w:eastAsia="nb-NO"/>
+        </w:rPr>
+        <w:t xml:space="preserve"> </w:t>
+      </w:r>
+      <w:r>
+        <w:rPr>
+          <w:lang w:eastAsia="nb-NO"/>
+        </w:rPr>
+        <w:t xml:space="preserve">The </w:t>
+      </w:r>
+      <w:r>
+        <w:rPr>
+          <w:b/>
+          <w:bCs/>
+          <w:lang w:eastAsia="nb-NO"/>
+        </w:rPr>
+        <w:t>“RECV_</w:t>
+      </w:r>
+      <w:proofErr w:type="gramStart"/>
+      <w:r>
+        <w:rPr>
+          <w:b/>
+          <w:bCs/>
+          <w:lang w:eastAsia="nb-NO"/>
+        </w:rPr>
+        <w:t>S</w:t>
+      </w:r>
+      <w:r>
+        <w:rPr>
+          <w:b/>
+          <w:bCs/>
+          <w:lang w:eastAsia="nb-NO"/>
+        </w:rPr>
+        <w:t>AW</w:t>
+      </w:r>
+      <w:r>
+        <w:rPr>
+          <w:b/>
+          <w:bCs/>
+          <w:lang w:eastAsia="nb-NO"/>
+        </w:rPr>
+        <w:t>(</w:t>
+      </w:r>
+      <w:proofErr w:type="gramEnd"/>
+      <w:r>
+        <w:rPr>
+          <w:b/>
+          <w:bCs/>
+          <w:lang w:eastAsia="nb-NO"/>
+        </w:rPr>
+        <w:t>)</w:t>
+      </w:r>
+      <w:r>
+        <w:rPr>
+          <w:b/>
+          <w:bCs/>
+          <w:lang w:eastAsia="nb-NO"/>
+        </w:rPr>
+        <w:t>”</w:t>
+      </w:r>
+      <w:r>
+        <w:rPr>
+          <w:b/>
+          <w:bCs/>
+          <w:lang w:eastAsia="nb-NO"/>
+        </w:rPr>
+        <w:t xml:space="preserve"> </w:t>
+      </w:r>
+      <w:r>
+        <w:rPr>
+          <w:lang w:eastAsia="nb-NO"/>
+        </w:rPr>
+        <w:t xml:space="preserve">starts with a handshake with the sender and initializes the expected </w:t>
+      </w:r>
+      <w:r>
+        <w:rPr>
+          <w:lang w:eastAsia="nb-NO"/>
+        </w:rPr>
+        <w:t xml:space="preserve">sequence number and </w:t>
+      </w:r>
+      <w:r>
+        <w:rPr>
+          <w:lang w:eastAsia="nb-NO"/>
+        </w:rPr>
+        <w:t>waits for</w:t>
+      </w:r>
+      <w:r>
+        <w:rPr>
+          <w:lang w:eastAsia="nb-NO"/>
+        </w:rPr>
+        <w:t xml:space="preserve"> data </w:t>
+      </w:r>
+      <w:r>
+        <w:rPr>
+          <w:lang w:eastAsia="nb-NO"/>
+        </w:rPr>
+        <w:t>packets to arrive</w:t>
+      </w:r>
+      <w:r>
+        <w:rPr>
+          <w:lang w:eastAsia="nb-NO"/>
+        </w:rPr>
+        <w:t>.</w:t>
+      </w:r>
+      <w:r>
+        <w:rPr>
+          <w:lang w:eastAsia="nb-NO"/>
+        </w:rPr>
+        <w:t xml:space="preserve"> </w:t>
+      </w:r>
+      <w:r>
+        <w:rPr>
+          <w:lang w:eastAsia="nb-NO"/>
+        </w:rPr>
+        <w:t xml:space="preserve">Upon receiving a packet, </w:t>
+      </w:r>
+      <w:r>
+        <w:rPr>
+          <w:lang w:eastAsia="nb-NO"/>
+        </w:rPr>
+        <w:t>the function first checks the s</w:t>
+      </w:r>
+      <w:r>
+        <w:rPr>
+          <w:lang w:eastAsia="nb-NO"/>
+        </w:rPr>
+        <w:t>equence number</w:t>
+      </w:r>
+      <w:r>
+        <w:rPr>
+          <w:lang w:eastAsia="nb-NO"/>
+        </w:rPr>
+        <w:t xml:space="preserve">. If it is the expected sequence number, </w:t>
+      </w:r>
+      <w:r>
+        <w:rPr>
+          <w:lang w:eastAsia="nb-NO"/>
+        </w:rPr>
+        <w:t xml:space="preserve">the function sed an ACK message to confirm receipt, increments the expected sequence number, and concatenates the received payload </w:t>
+      </w:r>
+      <w:r>
+        <w:rPr>
+          <w:lang w:eastAsia="nb-NO"/>
+        </w:rPr>
+        <w:t xml:space="preserve">data. </w:t>
+      </w:r>
+      <w:r>
+        <w:rPr>
+          <w:lang w:eastAsia="nb-NO"/>
+        </w:rPr>
+        <w:t xml:space="preserve">If the received </w:t>
+      </w:r>
+      <w:r>
+        <w:rPr>
+          <w:lang w:eastAsia="nb-NO"/>
+        </w:rPr>
+        <w:t>packet has an incorrect sequence number, the function sends a duplicate ACK message</w:t>
+      </w:r>
+      <w:r>
+        <w:rPr>
+          <w:lang w:eastAsia="nb-NO"/>
+        </w:rPr>
+        <w:t xml:space="preserve"> or discard the out-of-order packet</w:t>
+      </w:r>
+      <w:r>
+        <w:rPr>
+          <w:lang w:eastAsia="nb-NO"/>
+        </w:rPr>
+        <w:t>.</w:t>
+      </w:r>
+      <w:r>
+        <w:rPr>
+          <w:lang w:eastAsia="nb-NO"/>
+        </w:rPr>
+        <w:t xml:space="preserve"> </w:t>
+      </w:r>
+      <w:r>
+        <w:rPr>
+          <w:lang w:eastAsia="nb-NO"/>
+        </w:rPr>
+        <w:t xml:space="preserve">If the FIN flag is set, </w:t>
+      </w:r>
+      <w:r>
+        <w:rPr>
+          <w:lang w:eastAsia="nb-NO"/>
+        </w:rPr>
+        <w:t>the function sends an ACK message, closes the socket, and returns the received data.</w:t>
+      </w:r>
+      <w:r>
+        <w:rPr>
+          <w:lang w:eastAsia="nb-NO"/>
+        </w:rPr>
+        <w:t xml:space="preserve"> </w:t>
+      </w:r>
+      <w:r>
+        <w:rPr>
+          <w:lang w:eastAsia="nb-NO"/>
+        </w:rPr>
+        <w:t xml:space="preserve">The </w:t>
+      </w:r>
+      <w:r>
+        <w:rPr>
+          <w:b/>
+          <w:bCs/>
+          <w:lang w:eastAsia="nb-NO"/>
+        </w:rPr>
+        <w:t>“SEND_</w:t>
+      </w:r>
+      <w:proofErr w:type="gramStart"/>
+      <w:r>
+        <w:rPr>
+          <w:b/>
+          <w:bCs/>
+          <w:lang w:eastAsia="nb-NO"/>
+        </w:rPr>
+        <w:t>SAW</w:t>
+      </w:r>
+      <w:r>
+        <w:rPr>
+          <w:b/>
+          <w:bCs/>
+          <w:lang w:eastAsia="nb-NO"/>
+        </w:rPr>
+        <w:t>(</w:t>
+      </w:r>
+      <w:proofErr w:type="gramEnd"/>
+      <w:r>
+        <w:rPr>
+          <w:b/>
+          <w:bCs/>
+          <w:lang w:eastAsia="nb-NO"/>
+        </w:rPr>
+        <w:t>)</w:t>
+      </w:r>
+      <w:r>
+        <w:rPr>
+          <w:b/>
+          <w:bCs/>
+          <w:lang w:eastAsia="nb-NO"/>
+        </w:rPr>
+        <w:t>”</w:t>
+      </w:r>
+      <w:r>
+        <w:rPr>
+          <w:b/>
+          <w:bCs/>
+          <w:lang w:eastAsia="nb-NO"/>
+        </w:rPr>
+        <w:t xml:space="preserve"> </w:t>
+      </w:r>
+      <w:r>
+        <w:rPr>
+          <w:lang w:eastAsia="nb-NO"/>
+        </w:rPr>
+        <w:t>function</w:t>
+      </w:r>
+      <w:r>
+        <w:rPr>
+          <w:lang w:eastAsia="nb-NO"/>
+        </w:rPr>
+        <w:t xml:space="preserve"> begins with a handshake and sets the sequence number variable to just one. Once in a loop, it sends a data packet (up to 1460 bytes) with the current sequence number and waits for the recipient to respond with an ACK message. The sequence number is updated</w:t>
+      </w:r>
+      <w:r>
+        <w:rPr>
+          <w:lang w:eastAsia="nb-NO"/>
+        </w:rPr>
+        <w:t>,</w:t>
+      </w:r>
+      <w:r>
+        <w:rPr>
+          <w:lang w:eastAsia="nb-NO"/>
+        </w:rPr>
+        <w:t xml:space="preserve"> and the next packet is sent if the ACK message is valid. It resends the previous packet with the prior sequence number if the ACK message is a duplicate. While awaiting an ACK message, if there is a timeout, the packet is resent with the current sequence number.</w:t>
+      </w:r>
+      <w:r>
+        <w:rPr>
+          <w:lang w:eastAsia="nb-NO"/>
+        </w:rPr>
+        <w:t xml:space="preserve"> When there is no more data to send, the function closes the connection</w:t>
+      </w:r>
+      <w:r>
+        <w:rPr>
+          <w:lang w:eastAsia="nb-NO"/>
+        </w:rPr>
+        <w:t>.</w:t>
+      </w:r>
+    </w:p>
+    <w:p>
+      <w:pPr>
+        <w:rPr>
+          <w:lang w:eastAsia="nb-NO"/>
+        </w:rPr>
+      </w:pPr>
+    </w:p>
+    <w:p>
+      <w:pPr>
+        <w:rPr>
+          <w:lang w:eastAsia="nb-NO"/>
+        </w:rPr>
+      </w:pPr>
+      <w:r>
+        <w:rPr>
+          <w:lang w:eastAsia="nb-NO"/>
+        </w:rPr>
+        <w:t xml:space="preserve">The </w:t>
+      </w:r>
+      <w:proofErr w:type="spellStart"/>
+      <w:r>
+        <w:rPr>
+          <w:lang w:eastAsia="nb-NO"/>
+        </w:rPr>
+        <w:t>Go_Back_N</w:t>
+      </w:r>
+      <w:proofErr w:type="spellEnd"/>
+      <w:r>
+        <w:rPr>
+          <w:lang w:eastAsia="nb-NO"/>
+        </w:rPr>
+        <w:t xml:space="preserve"> </w:t>
+      </w:r>
+      <w:r>
+        <w:rPr>
+          <w:lang w:eastAsia="nb-NO"/>
+        </w:rPr>
+        <w:t>reliable method consists of</w:t>
+      </w:r>
+      <w:r>
+        <w:rPr>
+          <w:lang w:eastAsia="nb-NO"/>
+        </w:rPr>
+        <w:t xml:space="preserve"> </w:t>
+      </w:r>
+      <w:r>
+        <w:rPr>
+          <w:b/>
+          <w:bCs/>
+          <w:lang w:eastAsia="nb-NO"/>
+        </w:rPr>
+        <w:t>“</w:t>
+      </w:r>
+      <w:r>
+        <w:rPr>
+          <w:b/>
+          <w:bCs/>
+          <w:lang w:eastAsia="nb-NO"/>
+        </w:rPr>
+        <w:t>RECV_</w:t>
+      </w:r>
+      <w:proofErr w:type="gramStart"/>
+      <w:r>
+        <w:rPr>
+          <w:b/>
+          <w:bCs/>
+          <w:lang w:eastAsia="nb-NO"/>
+        </w:rPr>
+        <w:t>GBN(</w:t>
+      </w:r>
+      <w:proofErr w:type="gramEnd"/>
+      <w:r>
+        <w:rPr>
+          <w:b/>
+          <w:bCs/>
+          <w:lang w:eastAsia="nb-NO"/>
+        </w:rPr>
+        <w:t xml:space="preserve">)” </w:t>
+      </w:r>
+      <w:r>
+        <w:rPr>
+          <w:lang w:eastAsia="nb-NO"/>
+        </w:rPr>
+        <w:t>and</w:t>
+      </w:r>
+      <w:r>
+        <w:rPr>
+          <w:b/>
+          <w:bCs/>
+          <w:lang w:eastAsia="nb-NO"/>
+        </w:rPr>
+        <w:t xml:space="preserve"> “</w:t>
+      </w:r>
+      <w:r>
+        <w:rPr>
+          <w:b/>
+          <w:bCs/>
+          <w:lang w:eastAsia="nb-NO"/>
+        </w:rPr>
+        <w:t>SEND_GBN()”</w:t>
+      </w:r>
+      <w:r>
+        <w:rPr>
+          <w:lang w:eastAsia="nb-NO"/>
+        </w:rPr>
+        <w:t>.</w:t>
+      </w:r>
+      <w:r>
+        <w:rPr>
+          <w:lang w:eastAsia="nb-NO"/>
+        </w:rPr>
+        <w:t xml:space="preserve"> </w:t>
+      </w:r>
+      <w:r>
+        <w:rPr>
+          <w:lang w:eastAsia="nb-NO"/>
+        </w:rPr>
+        <w:t xml:space="preserve">The former </w:t>
+      </w:r>
+      <w:r>
+        <w:rPr>
+          <w:lang w:eastAsia="nb-NO"/>
+        </w:rPr>
+        <w:t xml:space="preserve">first performs </w:t>
+      </w:r>
+      <w:r>
+        <w:rPr>
+          <w:lang w:eastAsia="nb-NO"/>
+        </w:rPr>
+        <w:t xml:space="preserve">the three-way handshake by calling </w:t>
+      </w:r>
+      <w:r>
+        <w:rPr>
+          <w:b/>
+          <w:bCs/>
+          <w:lang w:eastAsia="nb-NO"/>
+        </w:rPr>
+        <w:t>“</w:t>
+      </w:r>
+      <w:proofErr w:type="spellStart"/>
+      <w:r>
+        <w:rPr>
+          <w:b/>
+          <w:bCs/>
+          <w:lang w:eastAsia="nb-NO"/>
+        </w:rPr>
+        <w:t>handle_</w:t>
+      </w:r>
+      <w:proofErr w:type="gramStart"/>
+      <w:r>
+        <w:rPr>
+          <w:b/>
+          <w:bCs/>
+          <w:lang w:eastAsia="nb-NO"/>
+        </w:rPr>
+        <w:t>hands</w:t>
+      </w:r>
+      <w:r>
+        <w:rPr>
+          <w:b/>
+          <w:bCs/>
+          <w:lang w:eastAsia="nb-NO"/>
+        </w:rPr>
+        <w:t>h</w:t>
+      </w:r>
+      <w:r>
+        <w:rPr>
+          <w:b/>
+          <w:bCs/>
+          <w:lang w:eastAsia="nb-NO"/>
+        </w:rPr>
+        <w:t>ake</w:t>
+      </w:r>
+      <w:proofErr w:type="spellEnd"/>
+      <w:r>
+        <w:rPr>
+          <w:b/>
+          <w:bCs/>
+          <w:lang w:eastAsia="nb-NO"/>
+        </w:rPr>
+        <w:t>(</w:t>
+      </w:r>
+      <w:proofErr w:type="gramEnd"/>
+      <w:r>
+        <w:rPr>
+          <w:b/>
+          <w:bCs/>
+          <w:lang w:eastAsia="nb-NO"/>
+        </w:rPr>
+        <w:t>)”</w:t>
+      </w:r>
+      <w:r>
+        <w:rPr>
+          <w:lang w:eastAsia="nb-NO"/>
+        </w:rPr>
+        <w:t xml:space="preserve">. Then, it initializes variables such as </w:t>
+      </w:r>
+      <w:r>
+        <w:rPr>
+          <w:b/>
+          <w:bCs/>
+          <w:lang w:eastAsia="nb-NO"/>
+        </w:rPr>
+        <w:t>“</w:t>
+      </w:r>
+      <w:proofErr w:type="spellStart"/>
+      <w:r>
+        <w:rPr>
+          <w:b/>
+          <w:lang w:eastAsia="nb-NO"/>
+        </w:rPr>
+        <w:t>expected</w:t>
+      </w:r>
+      <w:r>
+        <w:rPr>
+          <w:b/>
+          <w:bCs/>
+          <w:lang w:eastAsia="nb-NO"/>
+        </w:rPr>
+        <w:t>_</w:t>
+      </w:r>
+      <w:r>
+        <w:rPr>
+          <w:b/>
+          <w:lang w:eastAsia="nb-NO"/>
+        </w:rPr>
+        <w:t>sequence</w:t>
+      </w:r>
+      <w:r>
+        <w:rPr>
+          <w:b/>
+          <w:bCs/>
+          <w:lang w:eastAsia="nb-NO"/>
+        </w:rPr>
+        <w:t>_</w:t>
+      </w:r>
+      <w:r>
+        <w:rPr>
+          <w:b/>
+          <w:lang w:eastAsia="nb-NO"/>
+        </w:rPr>
+        <w:t>number</w:t>
+      </w:r>
+      <w:proofErr w:type="spellEnd"/>
+      <w:r>
+        <w:rPr>
+          <w:b/>
+          <w:bCs/>
+          <w:lang w:eastAsia="nb-NO"/>
+        </w:rPr>
+        <w:t>”</w:t>
+      </w:r>
+      <w:r>
+        <w:rPr>
+          <w:lang w:eastAsia="nb-NO"/>
+        </w:rPr>
+        <w:t xml:space="preserve"> and </w:t>
+      </w:r>
+      <w:r>
+        <w:rPr>
+          <w:b/>
+          <w:bCs/>
+          <w:lang w:eastAsia="nb-NO"/>
+        </w:rPr>
+        <w:t>“</w:t>
+      </w:r>
+      <w:proofErr w:type="spellStart"/>
+      <w:r>
+        <w:rPr>
+          <w:b/>
+          <w:lang w:eastAsia="nb-NO"/>
+        </w:rPr>
+        <w:t>received</w:t>
+      </w:r>
+      <w:r>
+        <w:rPr>
+          <w:b/>
+          <w:bCs/>
+          <w:lang w:eastAsia="nb-NO"/>
+        </w:rPr>
+        <w:t>_</w:t>
+      </w:r>
+      <w:r>
+        <w:rPr>
+          <w:b/>
+          <w:lang w:eastAsia="nb-NO"/>
+        </w:rPr>
+        <w:t>data</w:t>
+      </w:r>
+      <w:proofErr w:type="spellEnd"/>
+      <w:r>
+        <w:rPr>
+          <w:b/>
+          <w:bCs/>
+          <w:lang w:eastAsia="nb-NO"/>
+        </w:rPr>
+        <w:t>”</w:t>
+      </w:r>
+      <w:r>
+        <w:rPr>
+          <w:lang w:eastAsia="nb-NO"/>
+        </w:rPr>
+        <w:t xml:space="preserve"> before i</w:t>
+      </w:r>
+      <w:r>
+        <w:rPr>
+          <w:lang w:eastAsia="nb-NO"/>
+        </w:rPr>
+        <w:t xml:space="preserve">t waits for </w:t>
+      </w:r>
+      <w:r>
+        <w:rPr>
+          <w:lang w:eastAsia="nb-NO"/>
+        </w:rPr>
+        <w:t>data packets to arrive</w:t>
+      </w:r>
+      <w:r>
+        <w:rPr>
+          <w:lang w:eastAsia="nb-NO"/>
+        </w:rPr>
+        <w:t xml:space="preserve">. </w:t>
+      </w:r>
+      <w:r>
+        <w:rPr>
+          <w:lang w:eastAsia="nb-NO"/>
+        </w:rPr>
+        <w:t>When a packet arrives in-order, it sends back an ACK message</w:t>
+      </w:r>
+      <w:r>
+        <w:rPr>
+          <w:lang w:eastAsia="nb-NO"/>
+        </w:rPr>
+        <w:t xml:space="preserve">. </w:t>
+      </w:r>
+      <w:r>
+        <w:rPr>
+          <w:lang w:eastAsia="nb-NO"/>
+        </w:rPr>
+        <w:t xml:space="preserve">If SYN message is received, the function calls </w:t>
+      </w:r>
+      <w:r>
+        <w:rPr>
+          <w:b/>
+          <w:bCs/>
+          <w:lang w:eastAsia="nb-NO"/>
+        </w:rPr>
+        <w:t>“</w:t>
+      </w:r>
+      <w:proofErr w:type="spellStart"/>
+      <w:r>
+        <w:rPr>
+          <w:b/>
+          <w:bCs/>
+          <w:lang w:eastAsia="nb-NO"/>
+        </w:rPr>
+        <w:t>handle_</w:t>
+      </w:r>
+      <w:proofErr w:type="gramStart"/>
+      <w:r>
+        <w:rPr>
+          <w:b/>
+          <w:bCs/>
+          <w:lang w:eastAsia="nb-NO"/>
+        </w:rPr>
+        <w:t>handshake</w:t>
+      </w:r>
+      <w:proofErr w:type="spellEnd"/>
+      <w:r>
+        <w:rPr>
+          <w:b/>
+          <w:bCs/>
+          <w:lang w:eastAsia="nb-NO"/>
+        </w:rPr>
+        <w:t>(</w:t>
+      </w:r>
+      <w:proofErr w:type="gramEnd"/>
+      <w:r>
+        <w:rPr>
+          <w:b/>
+          <w:bCs/>
+          <w:lang w:eastAsia="nb-NO"/>
+        </w:rPr>
+        <w:t>)”</w:t>
+      </w:r>
+      <w:r>
+        <w:rPr>
+          <w:lang w:eastAsia="nb-NO"/>
+        </w:rPr>
+        <w:t xml:space="preserve"> to redo the three-way handshake</w:t>
+      </w:r>
+      <w:r>
+        <w:rPr>
+          <w:lang w:eastAsia="nb-NO"/>
+        </w:rPr>
+        <w:t xml:space="preserve">. If the received packet </w:t>
+      </w:r>
+      <w:r>
+        <w:rPr>
+          <w:lang w:eastAsia="nb-NO"/>
+        </w:rPr>
+        <w:t xml:space="preserve">has </w:t>
+      </w:r>
+      <w:proofErr w:type="gramStart"/>
+      <w:r>
+        <w:rPr>
+          <w:lang w:eastAsia="nb-NO"/>
+        </w:rPr>
+        <w:t>correct</w:t>
+      </w:r>
+      <w:proofErr w:type="gramEnd"/>
+      <w:r>
+        <w:rPr>
+          <w:lang w:eastAsia="nb-NO"/>
+        </w:rPr>
+        <w:t xml:space="preserve"> sequence number and is not a FIN message, the function concatenates the data to the </w:t>
+      </w:r>
+      <w:r>
+        <w:rPr>
+          <w:b/>
+          <w:bCs/>
+          <w:lang w:eastAsia="nb-NO"/>
+        </w:rPr>
+        <w:t>“</w:t>
+      </w:r>
+      <w:proofErr w:type="spellStart"/>
+      <w:r>
+        <w:rPr>
+          <w:b/>
+          <w:bCs/>
+          <w:lang w:eastAsia="nb-NO"/>
+        </w:rPr>
+        <w:t>received_data</w:t>
+      </w:r>
+      <w:proofErr w:type="spellEnd"/>
+      <w:r>
+        <w:rPr>
+          <w:b/>
+          <w:bCs/>
+          <w:lang w:eastAsia="nb-NO"/>
+        </w:rPr>
+        <w:t>”</w:t>
+      </w:r>
+      <w:r>
+        <w:rPr>
+          <w:lang w:eastAsia="nb-NO"/>
+        </w:rPr>
+        <w:t xml:space="preserve"> variable </w:t>
+      </w:r>
+      <w:r>
+        <w:rPr>
+          <w:lang w:eastAsia="nb-NO"/>
+        </w:rPr>
+        <w:t>and sends back an ACK message. If FIN message is received, the function sends back an ACK message, closes the socket, and return the received data.</w:t>
+      </w:r>
+      <w:r>
+        <w:rPr>
+          <w:lang w:eastAsia="nb-NO"/>
+        </w:rPr>
+        <w:t xml:space="preserve"> </w:t>
+      </w:r>
+      <w:r>
+        <w:rPr>
+          <w:lang w:eastAsia="nb-NO"/>
+        </w:rPr>
+        <w:t>Otherwise</w:t>
+      </w:r>
+      <w:r>
+        <w:rPr>
+          <w:lang w:eastAsia="nb-NO"/>
+        </w:rPr>
+        <w:t>,</w:t>
+      </w:r>
+      <w:r>
+        <w:rPr>
+          <w:lang w:eastAsia="nb-NO"/>
+        </w:rPr>
+        <w:t xml:space="preserve"> if a packet arrives with wrong sequence number and FIN flag is not set, it discards the packet</w:t>
+      </w:r>
+      <w:r>
+        <w:rPr>
+          <w:lang w:eastAsia="nb-NO"/>
+        </w:rPr>
+        <w:t>.</w:t>
+      </w:r>
+    </w:p>
+    <w:p>
+      <w:pPr>
+        <w:rPr>
+          <w:lang w:eastAsia="nb-NO"/>
+        </w:rPr>
+      </w:pPr>
+    </w:p>
+    <w:p>
+      <w:pPr>
+        <w:rPr>
+          <w:lang w:eastAsia="nb-NO"/>
+        </w:rPr>
+      </w:pPr>
+      <w:r>
+        <w:rPr>
+          <w:lang w:eastAsia="nb-NO"/>
+        </w:rPr>
+        <w:t xml:space="preserve">The </w:t>
+      </w:r>
+      <w:r>
+        <w:rPr>
+          <w:b/>
+          <w:lang w:eastAsia="nb-NO"/>
+        </w:rPr>
+        <w:t>“SEND_</w:t>
+      </w:r>
+      <w:proofErr w:type="gramStart"/>
+      <w:r>
+        <w:rPr>
+          <w:b/>
+          <w:lang w:eastAsia="nb-NO"/>
+        </w:rPr>
+        <w:t>GBN</w:t>
+      </w:r>
+      <w:r>
+        <w:rPr>
+          <w:b/>
+          <w:lang w:eastAsia="nb-NO"/>
+        </w:rPr>
+        <w:t>(</w:t>
+      </w:r>
+      <w:proofErr w:type="gramEnd"/>
+      <w:r>
+        <w:rPr>
+          <w:b/>
+          <w:lang w:eastAsia="nb-NO"/>
+        </w:rPr>
+        <w:t>)</w:t>
+      </w:r>
+      <w:r>
+        <w:rPr>
+          <w:b/>
+          <w:lang w:eastAsia="nb-NO"/>
+        </w:rPr>
+        <w:t>”</w:t>
+      </w:r>
+      <w:r>
+        <w:rPr>
+          <w:lang w:eastAsia="nb-NO"/>
+        </w:rPr>
+        <w:t xml:space="preserve"> </w:t>
+      </w:r>
+      <w:r>
+        <w:rPr>
+          <w:lang w:eastAsia="nb-NO"/>
+        </w:rPr>
+        <w:t xml:space="preserve">initiates the three-way handshake by calling </w:t>
+      </w:r>
+      <w:r>
+        <w:rPr>
+          <w:b/>
+          <w:lang w:eastAsia="nb-NO"/>
+        </w:rPr>
+        <w:t>“</w:t>
+      </w:r>
+      <w:proofErr w:type="spellStart"/>
+      <w:r>
+        <w:rPr>
+          <w:b/>
+          <w:lang w:eastAsia="nb-NO"/>
+        </w:rPr>
+        <w:t>initiate_handshake</w:t>
+      </w:r>
+      <w:proofErr w:type="spellEnd"/>
+      <w:r>
+        <w:rPr>
+          <w:b/>
+          <w:lang w:eastAsia="nb-NO"/>
+        </w:rPr>
+        <w:t>()”</w:t>
+      </w:r>
+      <w:r>
+        <w:rPr>
+          <w:lang w:eastAsia="nb-NO"/>
+        </w:rPr>
+        <w:t xml:space="preserve"> and initializes variables such as </w:t>
+      </w:r>
+      <w:r>
+        <w:rPr>
+          <w:lang w:eastAsia="nb-NO"/>
+        </w:rPr>
+        <w:t>next</w:t>
+      </w:r>
+      <w:r>
+        <w:rPr>
+          <w:lang w:eastAsia="nb-NO"/>
+        </w:rPr>
+        <w:t xml:space="preserve"> sequence number, </w:t>
+      </w:r>
+      <w:r>
+        <w:rPr>
+          <w:lang w:eastAsia="nb-NO"/>
+        </w:rPr>
+        <w:t>base</w:t>
+      </w:r>
+      <w:r>
+        <w:rPr>
+          <w:lang w:eastAsia="nb-NO"/>
+        </w:rPr>
+        <w:t xml:space="preserve"> sequence number, unacknowledged packets, data offset, and </w:t>
+      </w:r>
+      <w:r>
+        <w:rPr>
+          <w:lang w:eastAsia="nb-NO"/>
+        </w:rPr>
+        <w:t>whether FIN message has been sent</w:t>
+      </w:r>
+      <w:r>
+        <w:rPr>
+          <w:lang w:eastAsia="nb-NO"/>
+        </w:rPr>
+        <w:t>.</w:t>
+      </w:r>
+      <w:r>
+        <w:rPr>
+          <w:lang w:eastAsia="nb-NO"/>
+        </w:rPr>
+        <w:t xml:space="preserve"> This </w:t>
+      </w:r>
+      <w:r>
+        <w:rPr>
+          <w:lang w:eastAsia="nb-NO"/>
+        </w:rPr>
+        <w:t>function</w:t>
+      </w:r>
+      <w:r>
+        <w:rPr>
+          <w:lang w:eastAsia="nb-NO"/>
+        </w:rPr>
+        <w:t xml:space="preserve"> sends data </w:t>
+      </w:r>
+      <w:r>
+        <w:rPr>
+          <w:lang w:eastAsia="nb-NO"/>
+        </w:rPr>
+        <w:t xml:space="preserve">packets </w:t>
+      </w:r>
+      <w:r>
+        <w:rPr>
+          <w:lang w:eastAsia="nb-NO"/>
+        </w:rPr>
+        <w:t>as long as the number of sent packets is less than the window size</w:t>
+      </w:r>
+      <w:r>
+        <w:rPr>
+          <w:lang w:eastAsia="nb-NO"/>
+        </w:rPr>
+        <w:t xml:space="preserve">. </w:t>
+      </w:r>
+      <w:r>
+        <w:rPr>
+          <w:lang w:eastAsia="nb-NO"/>
+        </w:rPr>
+        <w:t>Payload for each packet is cal</w:t>
+      </w:r>
+      <w:r>
+        <w:rPr>
+          <w:lang w:eastAsia="nb-NO"/>
+        </w:rPr>
+        <w:t xml:space="preserve">culated </w:t>
+      </w:r>
+      <w:r>
+        <w:rPr>
+          <w:lang w:eastAsia="nb-NO"/>
+        </w:rPr>
+        <w:t xml:space="preserve">by slicing </w:t>
+      </w:r>
+      <w:r>
+        <w:rPr>
+          <w:lang w:eastAsia="nb-NO"/>
+        </w:rPr>
+        <w:t>it from the data</w:t>
+      </w:r>
+      <w:r>
+        <w:rPr>
+          <w:lang w:eastAsia="nb-NO"/>
+        </w:rPr>
+        <w:t xml:space="preserve">. </w:t>
+      </w:r>
+      <w:r>
+        <w:rPr>
+          <w:b/>
+          <w:lang w:eastAsia="nb-NO"/>
+        </w:rPr>
+        <w:t>“SEND_</w:t>
+      </w:r>
+      <w:proofErr w:type="gramStart"/>
+      <w:r>
+        <w:rPr>
+          <w:b/>
+          <w:lang w:eastAsia="nb-NO"/>
+        </w:rPr>
+        <w:t>GBN(</w:t>
+      </w:r>
+      <w:proofErr w:type="gramEnd"/>
+      <w:r>
+        <w:rPr>
+          <w:b/>
+          <w:lang w:eastAsia="nb-NO"/>
+        </w:rPr>
+        <w:t>)”</w:t>
+      </w:r>
+      <w:r>
+        <w:rPr>
+          <w:lang w:eastAsia="nb-NO"/>
+        </w:rPr>
+        <w:t xml:space="preserve"> then sends the packet, adds it to unacknowledged packets, and increments</w:t>
+      </w:r>
+      <w:r>
+        <w:rPr>
+          <w:lang w:eastAsia="nb-NO"/>
+        </w:rPr>
+        <w:t xml:space="preserve"> </w:t>
+      </w:r>
+      <w:r>
+        <w:rPr>
+          <w:lang w:eastAsia="nb-NO"/>
+        </w:rPr>
+        <w:t xml:space="preserve">the </w:t>
+      </w:r>
+      <w:r>
+        <w:rPr>
+          <w:lang w:eastAsia="nb-NO"/>
+        </w:rPr>
+        <w:t xml:space="preserve">next sequence number and </w:t>
+      </w:r>
+      <w:r>
+        <w:rPr>
+          <w:lang w:eastAsia="nb-NO"/>
+        </w:rPr>
+        <w:t>data offse</w:t>
+      </w:r>
+      <w:r>
+        <w:rPr>
+          <w:lang w:eastAsia="nb-NO"/>
+        </w:rPr>
+        <w:t xml:space="preserve">t. </w:t>
+      </w:r>
+      <w:r>
+        <w:rPr>
+          <w:lang w:eastAsia="nb-NO"/>
+        </w:rPr>
+        <w:t xml:space="preserve">The functions </w:t>
+      </w:r>
+      <w:proofErr w:type="gramStart"/>
+      <w:r>
+        <w:rPr>
+          <w:lang w:eastAsia="nb-NO"/>
+        </w:rPr>
+        <w:t>waits</w:t>
+      </w:r>
+      <w:proofErr w:type="gramEnd"/>
+      <w:r>
+        <w:rPr>
+          <w:lang w:eastAsia="nb-NO"/>
+        </w:rPr>
+        <w:t xml:space="preserve"> for an ACK message for the sent packet if a FIN </w:t>
+      </w:r>
+      <w:r>
+        <w:rPr>
+          <w:lang w:eastAsia="nb-NO"/>
+        </w:rPr>
+        <w:t>message</w:t>
+      </w:r>
+      <w:r>
+        <w:rPr>
+          <w:lang w:eastAsia="nb-NO"/>
+        </w:rPr>
+        <w:t xml:space="preserve"> has not yet been sent</w:t>
+      </w:r>
+      <w:r>
+        <w:rPr>
+          <w:lang w:eastAsia="nb-NO"/>
+        </w:rPr>
+        <w:t xml:space="preserve">. </w:t>
+      </w:r>
+      <w:r>
+        <w:rPr>
+          <w:lang w:eastAsia="nb-NO"/>
+        </w:rPr>
+        <w:t>If an ACK message is received with the correct acknowled</w:t>
+      </w:r>
+      <w:r>
+        <w:rPr>
+          <w:lang w:eastAsia="nb-NO"/>
+        </w:rPr>
+        <w:t xml:space="preserve">ge number, the function moves the base sequence number </w:t>
+      </w:r>
+      <w:r>
+        <w:rPr>
+          <w:lang w:eastAsia="nb-NO"/>
+        </w:rPr>
+        <w:t xml:space="preserve">for the window and updates the unacknowledged packets list. </w:t>
+      </w:r>
+      <w:r>
+        <w:rPr>
+          <w:lang w:eastAsia="nb-NO"/>
+        </w:rPr>
+        <w:t xml:space="preserve">If no ACK message arrives, </w:t>
+      </w:r>
+      <w:r>
+        <w:rPr>
+          <w:lang w:eastAsia="nb-NO"/>
+        </w:rPr>
+        <w:t>“SEND_GBN” resends all unacknowledged packets in the window</w:t>
+      </w:r>
+      <w:r>
+        <w:rPr>
+          <w:lang w:eastAsia="nb-NO"/>
+        </w:rPr>
+        <w:t>. The</w:t>
+      </w:r>
+      <w:r>
+        <w:rPr>
+          <w:lang w:eastAsia="nb-NO"/>
+        </w:rPr>
+        <w:t xml:space="preserve"> function waits for an </w:t>
+      </w:r>
+      <w:r>
+        <w:rPr>
+          <w:lang w:eastAsia="nb-NO"/>
+        </w:rPr>
+        <w:t>ACK message</w:t>
+      </w:r>
+      <w:r>
+        <w:rPr>
+          <w:lang w:eastAsia="nb-NO"/>
+        </w:rPr>
+        <w:t xml:space="preserve"> </w:t>
+      </w:r>
+      <w:r>
+        <w:rPr>
+          <w:lang w:eastAsia="nb-NO"/>
+        </w:rPr>
+        <w:t xml:space="preserve">for the FIN message if one has been sent </w:t>
+      </w:r>
+      <w:r>
+        <w:rPr>
+          <w:lang w:eastAsia="nb-NO"/>
+        </w:rPr>
+        <w:t>before exiting the loop</w:t>
+      </w:r>
+      <w:r>
+        <w:rPr>
+          <w:lang w:eastAsia="nb-NO"/>
+        </w:rPr>
+        <w:t xml:space="preserve"> if one has</w:t>
+      </w:r>
+      <w:r>
+        <w:rPr>
+          <w:lang w:eastAsia="nb-NO"/>
+        </w:rPr>
+        <w:t>.</w:t>
+      </w:r>
     </w:p>
     <w:p>
       <w:pPr>
@@ -2604,12 +4046,14 @@
                 <w:lang w:eastAsia="nb-NO"/>
               </w:rPr>
             </w:pPr>
+            <w:proofErr w:type="spellStart"/>
             <w:r>
               <w:rPr>
                 <w:lang w:eastAsia="nb-NO"/>
               </w:rPr>
               <w:t>Stop_and_wait</w:t>
             </w:r>
+            <w:proofErr w:type="spellEnd"/>
           </w:p>
         </w:tc>
         <w:tc>
@@ -2957,355 +4401,785 @@
         <w:rPr>
           <w:lang w:eastAsia="nb-NO"/>
         </w:rPr>
-        <w:t>Test Case Name: Test RECV_STOP with skip_ack=True</w:t>
-      </w:r>
-    </w:p>
-    <w:p>
-      <w:pPr>
-        <w:rPr>
-          <w:lang w:eastAsia="nb-NO"/>
-        </w:rPr>
-      </w:pPr>
-    </w:p>
-    <w:p>
-      <w:pPr>
-        <w:rPr>
-          <w:lang w:eastAsia="nb-NO"/>
-        </w:rPr>
-      </w:pPr>
-      <w:r>
-        <w:rPr>
-          <w:lang w:eastAsia="nb-NO"/>
-        </w:rPr>
-        <w:t>Test Case Description: Test the RECV_STOP function for skipping the first acknowledgment message, which should trigger retransmission at the sender side.</w:t>
-      </w:r>
-    </w:p>
-    <w:p>
-      <w:pPr>
-        <w:rPr>
-          <w:lang w:eastAsia="nb-NO"/>
-        </w:rPr>
-      </w:pPr>
-    </w:p>
-    <w:tbl>
-      <w:tblPr>
-        <w:tblStyle w:val="GridTable4-Accent5"/>
-        <w:tblW w:w="0" w:type="auto"/>
-        <w:tblLayout w:type="fixed"/>
-        <w:tblLook w:val="04A0" w:firstRow="1" w:lastRow="0" w:firstColumn="1" w:lastColumn="0" w:noHBand="0" w:noVBand="1"/>
-      </w:tblPr>
-      <w:tblGrid>
-        <w:gridCol w:w="1626"/>
-        <w:gridCol w:w="1771"/>
-        <w:gridCol w:w="2029"/>
-        <w:gridCol w:w="2220"/>
-        <w:gridCol w:w="1982"/>
-      </w:tblGrid>
-      <w:tr>
-        <w:trPr>
-          <w:cnfStyle w:val="100000000000" w:firstRow="1" w:lastRow="0" w:firstColumn="0" w:lastColumn="0" w:oddVBand="0" w:evenVBand="0" w:oddHBand="0" w:evenHBand="0" w:firstRowFirstColumn="0" w:firstRowLastColumn="0" w:lastRowFirstColumn="0" w:lastRowLastColumn="0"/>
-        </w:trPr>
-        <w:tc>
-          <w:tcPr>
-            <w:cnfStyle w:val="001000000000" w:firstRow="0" w:lastRow="0" w:firstColumn="1" w:lastColumn="0" w:oddVBand="0" w:evenVBand="0" w:oddHBand="0" w:evenHBand="0" w:firstRowFirstColumn="0" w:firstRowLastColumn="0" w:lastRowFirstColumn="0" w:lastRowLastColumn="0"/>
-            <w:tcW w:w="1626" w:type="dxa"/>
-          </w:tcPr>
-          <w:p>
-            <w:pPr>
-              <w:rPr>
-                <w:lang w:eastAsia="nb-NO"/>
-              </w:rPr>
-            </w:pPr>
-            <w:r>
-              <w:rPr>
-                <w:lang w:eastAsia="nb-NO"/>
-              </w:rPr>
-              <w:t>TEST ID</w:t>
-            </w:r>
-          </w:p>
-        </w:tc>
-        <w:tc>
-          <w:tcPr>
-            <w:tcW w:w="1771" w:type="dxa"/>
-          </w:tcPr>
-          <w:p>
-            <w:pPr>
-              <w:cnfStyle w:val="100000000000" w:firstRow="1" w:lastRow="0" w:firstColumn="0" w:lastColumn="0" w:oddVBand="0" w:evenVBand="0" w:oddHBand="0" w:evenHBand="0" w:firstRowFirstColumn="0" w:firstRowLastColumn="0" w:lastRowFirstColumn="0" w:lastRowLastColumn="0"/>
-              <w:rPr>
-                <w:lang w:eastAsia="nb-NO"/>
-              </w:rPr>
-            </w:pPr>
-            <w:r>
-              <w:rPr>
-                <w:lang w:eastAsia="nb-NO"/>
-              </w:rPr>
-              <w:t>Scenario</w:t>
-            </w:r>
-          </w:p>
-        </w:tc>
-        <w:tc>
-          <w:tcPr>
-            <w:tcW w:w="2029" w:type="dxa"/>
-          </w:tcPr>
-          <w:p>
-            <w:pPr>
-              <w:cnfStyle w:val="100000000000" w:firstRow="1" w:lastRow="0" w:firstColumn="0" w:lastColumn="0" w:oddVBand="0" w:evenVBand="0" w:oddHBand="0" w:evenHBand="0" w:firstRowFirstColumn="0" w:firstRowLastColumn="0" w:lastRowFirstColumn="0" w:lastRowLastColumn="0"/>
-              <w:rPr>
-                <w:lang w:eastAsia="nb-NO"/>
-              </w:rPr>
-            </w:pPr>
-            <w:r>
-              <w:rPr>
-                <w:lang w:eastAsia="nb-NO"/>
-              </w:rPr>
-              <w:t>Test Step</w:t>
-            </w:r>
-          </w:p>
-        </w:tc>
-        <w:tc>
-          <w:tcPr>
-            <w:tcW w:w="2220" w:type="dxa"/>
-          </w:tcPr>
-          <w:p>
-            <w:pPr>
-              <w:cnfStyle w:val="100000000000" w:firstRow="1" w:lastRow="0" w:firstColumn="0" w:lastColumn="0" w:oddVBand="0" w:evenVBand="0" w:oddHBand="0" w:evenHBand="0" w:firstRowFirstColumn="0" w:firstRowLastColumn="0" w:lastRowFirstColumn="0" w:lastRowLastColumn="0"/>
-              <w:rPr>
-                <w:lang w:eastAsia="nb-NO"/>
-              </w:rPr>
-            </w:pPr>
-            <w:r>
-              <w:rPr>
-                <w:lang w:eastAsia="nb-NO"/>
-              </w:rPr>
-              <w:t>Expected Result</w:t>
-            </w:r>
-          </w:p>
-        </w:tc>
-        <w:tc>
-          <w:tcPr>
-            <w:tcW w:w="1982" w:type="dxa"/>
-          </w:tcPr>
-          <w:p>
-            <w:pPr>
-              <w:cnfStyle w:val="100000000000" w:firstRow="1" w:lastRow="0" w:firstColumn="0" w:lastColumn="0" w:oddVBand="0" w:evenVBand="0" w:oddHBand="0" w:evenHBand="0" w:firstRowFirstColumn="0" w:firstRowLastColumn="0" w:lastRowFirstColumn="0" w:lastRowLastColumn="0"/>
-              <w:rPr>
-                <w:lang w:eastAsia="nb-NO"/>
-              </w:rPr>
-            </w:pPr>
-            <w:r>
-              <w:rPr>
-                <w:lang w:eastAsia="nb-NO"/>
-              </w:rPr>
-              <w:t>Actual Outcome</w:t>
-            </w:r>
-          </w:p>
-        </w:tc>
-      </w:tr>
-      <w:tr>
-        <w:trPr>
-          <w:cnfStyle w:val="000000100000" w:firstRow="0" w:lastRow="0" w:firstColumn="0" w:lastColumn="0" w:oddVBand="0" w:evenVBand="0" w:oddHBand="1" w:evenHBand="0" w:firstRowFirstColumn="0" w:firstRowLastColumn="0" w:lastRowFirstColumn="0" w:lastRowLastColumn="0"/>
-        </w:trPr>
-        <w:tc>
-          <w:tcPr>
-            <w:cnfStyle w:val="001000000000" w:firstRow="0" w:lastRow="0" w:firstColumn="1" w:lastColumn="0" w:oddVBand="0" w:evenVBand="0" w:oddHBand="0" w:evenHBand="0" w:firstRowFirstColumn="0" w:firstRowLastColumn="0" w:lastRowFirstColumn="0" w:lastRowLastColumn="0"/>
-            <w:tcW w:w="1626" w:type="dxa"/>
-          </w:tcPr>
-          <w:p>
-            <w:pPr>
-              <w:rPr>
-                <w:lang w:eastAsia="nb-NO"/>
-              </w:rPr>
-            </w:pPr>
-            <w:r>
-              <w:rPr>
-                <w:lang w:eastAsia="nb-NO"/>
-              </w:rPr>
-              <w:t>SKIP_ACK_SAW</w:t>
-            </w:r>
-          </w:p>
-        </w:tc>
-        <w:tc>
-          <w:tcPr>
-            <w:tcW w:w="1771" w:type="dxa"/>
-          </w:tcPr>
-          <w:p>
-            <w:pPr>
-              <w:cnfStyle w:val="000000100000" w:firstRow="0" w:lastRow="0" w:firstColumn="0" w:lastColumn="0" w:oddVBand="0" w:evenVBand="0" w:oddHBand="1" w:evenHBand="0" w:firstRowFirstColumn="0" w:firstRowLastColumn="0" w:lastRowFirstColumn="0" w:lastRowLastColumn="0"/>
-              <w:rPr>
-                <w:lang w:eastAsia="nb-NO"/>
-              </w:rPr>
-            </w:pPr>
-            <w:r>
-              <w:rPr>
-                <w:lang w:eastAsia="nb-NO"/>
-              </w:rPr>
-              <w:t>Verify that retransmission occurs when first ACK message is skipped</w:t>
-            </w:r>
-          </w:p>
-        </w:tc>
-        <w:tc>
-          <w:tcPr>
-            <w:tcW w:w="2029" w:type="dxa"/>
-          </w:tcPr>
-          <w:p>
-            <w:pPr>
-              <w:pStyle w:val="ListParagraph"/>
-              <w:numPr>
-                <w:ilvl w:val="0"/>
-                <w:numId w:val="5"/>
-              </w:numPr>
-              <w:cnfStyle w:val="000000100000" w:firstRow="0" w:lastRow="0" w:firstColumn="0" w:lastColumn="0" w:oddVBand="0" w:evenVBand="0" w:oddHBand="1" w:evenHBand="0" w:firstRowFirstColumn="0" w:firstRowLastColumn="0" w:lastRowFirstColumn="0" w:lastRowLastColumn="0"/>
-              <w:rPr>
-                <w:lang w:eastAsia="nb-NO"/>
-              </w:rPr>
-            </w:pPr>
-            <w:r>
-              <w:rPr>
-                <w:lang w:eastAsia="nb-NO"/>
-              </w:rPr>
-              <w:t>Run the application.py program in server/receiver mode with the optional flag -t skip_ack</w:t>
-            </w:r>
-          </w:p>
-          <w:p>
-            <w:pPr>
-              <w:pStyle w:val="ListParagraph"/>
-              <w:numPr>
-                <w:ilvl w:val="0"/>
-                <w:numId w:val="5"/>
-              </w:numPr>
-              <w:cnfStyle w:val="000000100000" w:firstRow="0" w:lastRow="0" w:firstColumn="0" w:lastColumn="0" w:oddVBand="0" w:evenVBand="0" w:oddHBand="1" w:evenHBand="0" w:firstRowFirstColumn="0" w:firstRowLastColumn="0" w:lastRowFirstColumn="0" w:lastRowLastColumn="0"/>
-              <w:rPr>
-                <w:lang w:eastAsia="nb-NO"/>
-              </w:rPr>
-            </w:pPr>
-            <w:r>
-              <w:rPr>
-                <w:lang w:eastAsia="nb-NO"/>
-              </w:rPr>
-              <w:t>Run the application.py in client/sender mode with the same reliable method as the server/receiver.</w:t>
-            </w:r>
-          </w:p>
-          <w:p>
-            <w:pPr>
-              <w:pStyle w:val="ListParagraph"/>
-              <w:numPr>
-                <w:ilvl w:val="0"/>
-                <w:numId w:val="5"/>
-              </w:numPr>
-              <w:cnfStyle w:val="000000100000" w:firstRow="0" w:lastRow="0" w:firstColumn="0" w:lastColumn="0" w:oddVBand="0" w:evenVBand="0" w:oddHBand="1" w:evenHBand="0" w:firstRowFirstColumn="0" w:firstRowLastColumn="0" w:lastRowFirstColumn="0" w:lastRowLastColumn="0"/>
-              <w:rPr>
-                <w:lang w:eastAsia="nb-NO"/>
-              </w:rPr>
-            </w:pPr>
-            <w:r>
-              <w:rPr>
-                <w:lang w:eastAsia="nb-NO"/>
-              </w:rPr>
-              <w:t>Verify that the receiver skips sending the first ACK message.</w:t>
-            </w:r>
-          </w:p>
-          <w:p>
-            <w:pPr>
-              <w:pStyle w:val="ListParagraph"/>
-              <w:numPr>
-                <w:ilvl w:val="0"/>
-                <w:numId w:val="5"/>
-              </w:numPr>
-              <w:cnfStyle w:val="000000100000" w:firstRow="0" w:lastRow="0" w:firstColumn="0" w:lastColumn="0" w:oddVBand="0" w:evenVBand="0" w:oddHBand="1" w:evenHBand="0" w:firstRowFirstColumn="0" w:firstRowLastColumn="0" w:lastRowFirstColumn="0" w:lastRowLastColumn="0"/>
-              <w:rPr>
-                <w:lang w:eastAsia="nb-NO"/>
-              </w:rPr>
-            </w:pPr>
-            <w:r>
-              <w:rPr>
-                <w:lang w:eastAsia="nb-NO"/>
-              </w:rPr>
-              <w:t>Verify that the sender retransmits the packet</w:t>
-            </w:r>
-          </w:p>
-        </w:tc>
-        <w:tc>
-          <w:tcPr>
-            <w:tcW w:w="2220" w:type="dxa"/>
-          </w:tcPr>
-          <w:p>
-            <w:pPr>
-              <w:pStyle w:val="ListParagraph"/>
-              <w:numPr>
-                <w:ilvl w:val="0"/>
-                <w:numId w:val="6"/>
-              </w:numPr>
-              <w:cnfStyle w:val="000000100000" w:firstRow="0" w:lastRow="0" w:firstColumn="0" w:lastColumn="0" w:oddVBand="0" w:evenVBand="0" w:oddHBand="1" w:evenHBand="0" w:firstRowFirstColumn="0" w:firstRowLastColumn="0" w:lastRowFirstColumn="0" w:lastRowLastColumn="0"/>
-              <w:rPr>
-                <w:lang w:eastAsia="nb-NO"/>
-              </w:rPr>
-            </w:pPr>
-            <w:r>
-              <w:rPr>
-                <w:lang w:eastAsia="nb-NO"/>
-              </w:rPr>
-              <w:t>The server/receiver should skip sending the first ACK message.</w:t>
-            </w:r>
-          </w:p>
-          <w:p>
-            <w:pPr>
-              <w:pStyle w:val="ListParagraph"/>
-              <w:numPr>
-                <w:ilvl w:val="0"/>
-                <w:numId w:val="6"/>
-              </w:numPr>
-              <w:cnfStyle w:val="000000100000" w:firstRow="0" w:lastRow="0" w:firstColumn="0" w:lastColumn="0" w:oddVBand="0" w:evenVBand="0" w:oddHBand="1" w:evenHBand="0" w:firstRowFirstColumn="0" w:firstRowLastColumn="0" w:lastRowFirstColumn="0" w:lastRowLastColumn="0"/>
-              <w:rPr>
-                <w:lang w:eastAsia="nb-NO"/>
-              </w:rPr>
-            </w:pPr>
-            <w:r>
-              <w:rPr>
-                <w:lang w:eastAsia="nb-NO"/>
-              </w:rPr>
-              <w:t>The client/sender will retransmit the previously sent packet because of timeout</w:t>
-            </w:r>
-          </w:p>
-        </w:tc>
-        <w:tc>
-          <w:tcPr>
-            <w:tcW w:w="1982" w:type="dxa"/>
-          </w:tcPr>
-          <w:p>
-            <w:pPr>
-              <w:pStyle w:val="ListParagraph"/>
-              <w:numPr>
-                <w:ilvl w:val="0"/>
-                <w:numId w:val="6"/>
-              </w:numPr>
-              <w:cnfStyle w:val="000000100000" w:firstRow="0" w:lastRow="0" w:firstColumn="0" w:lastColumn="0" w:oddVBand="0" w:evenVBand="0" w:oddHBand="1" w:evenHBand="0" w:firstRowFirstColumn="0" w:firstRowLastColumn="0" w:lastRowFirstColumn="0" w:lastRowLastColumn="0"/>
-              <w:rPr>
-                <w:lang w:eastAsia="nb-NO"/>
-              </w:rPr>
-            </w:pPr>
-            <w:r>
-              <w:rPr>
-                <w:lang w:eastAsia="nb-NO"/>
-              </w:rPr>
-              <w:t>The sender retrasmitted the packet as expected after timeour</w:t>
-            </w:r>
-          </w:p>
-        </w:tc>
-      </w:tr>
-    </w:tbl>
-    <w:p>
-      <w:pPr>
-        <w:rPr>
-          <w:lang w:eastAsia="nb-NO"/>
-        </w:rPr>
-      </w:pPr>
-    </w:p>
-    <w:p>
-      <w:pPr>
-        <w:rPr>
-          <w:lang w:eastAsia="nb-NO"/>
-        </w:rPr>
-      </w:pPr>
+        <w:t>Test Case Name: Test RECV_S</w:t>
+      </w:r>
+      <w:r>
+        <w:rPr>
+          <w:lang w:eastAsia="nb-NO"/>
+        </w:rPr>
+        <w:t>AW</w:t>
+      </w:r>
+      <w:r>
+        <w:rPr>
+          <w:lang w:eastAsia="nb-NO"/>
+        </w:rPr>
+        <w:t xml:space="preserve"> with </w:t>
+      </w:r>
+      <w:proofErr w:type="spellStart"/>
+      <w:r>
+        <w:rPr>
+          <w:lang w:eastAsia="nb-NO"/>
+        </w:rPr>
+        <w:t>skip_ack</w:t>
+      </w:r>
+      <w:proofErr w:type="spellEnd"/>
+      <w:r>
+        <w:rPr>
+          <w:lang w:eastAsia="nb-NO"/>
+        </w:rPr>
+        <w:t>=True</w:t>
+      </w:r>
+    </w:p>
+    <w:p>
+      <w:pPr>
+        <w:rPr>
+          <w:lang w:eastAsia="nb-NO"/>
+        </w:rPr>
+      </w:pPr>
+    </w:p>
+    <w:p>
+      <w:pPr>
+        <w:rPr>
+          <w:lang w:eastAsia="nb-NO"/>
+        </w:rPr>
+      </w:pPr>
+      <w:r>
+        <w:rPr>
+          <w:lang w:eastAsia="nb-NO"/>
+        </w:rPr>
+        <w:t>Test Case Description: Test the RECV_S</w:t>
+      </w:r>
+      <w:r>
+        <w:rPr>
+          <w:lang w:eastAsia="nb-NO"/>
+        </w:rPr>
+        <w:t>AW</w:t>
+      </w:r>
+      <w:r>
+        <w:rPr>
+          <w:lang w:eastAsia="nb-NO"/>
+        </w:rPr>
+        <w:t xml:space="preserve"> function for skipping the first acknowledgment message, which should trigger retransmission at the sender side.</w:t>
+      </w:r>
+    </w:p>
+    <w:p>
+      <w:pPr>
+        <w:rPr>
+          <w:lang w:eastAsia="nb-NO"/>
+        </w:rPr>
+      </w:pPr>
+    </w:p>
+    <w:p>
+      <w:pPr>
+        <w:rPr>
+          <w:lang w:eastAsia="nb-NO"/>
+        </w:rPr>
+      </w:pPr>
+    </w:p>
+    <w:p>
+      <w:pPr>
+        <w:pStyle w:val="Heading2"/>
+        <w:rPr>
+          <w:lang w:eastAsia="nb-NO"/>
+        </w:rPr>
+      </w:pPr>
+      <w:r>
+        <w:rPr>
+          <w:lang w:eastAsia="nb-NO"/>
+        </w:rPr>
+        <w:t xml:space="preserve">Test </w:t>
+      </w:r>
+      <w:r>
+        <w:rPr>
+          <w:lang w:eastAsia="nb-NO"/>
+        </w:rPr>
+        <w:t>C</w:t>
+      </w:r>
+      <w:r>
+        <w:rPr>
+          <w:lang w:eastAsia="nb-NO"/>
+        </w:rPr>
+        <w:t>ase</w:t>
+      </w:r>
+      <w:r>
+        <w:rPr>
+          <w:lang w:eastAsia="nb-NO"/>
+        </w:rPr>
+        <w:t xml:space="preserve"> 1</w:t>
+      </w:r>
+    </w:p>
+    <w:p>
+      <w:pPr>
+        <w:rPr>
+          <w:lang w:eastAsia="nb-NO"/>
+        </w:rPr>
+      </w:pPr>
+      <w:r>
+        <w:rPr>
+          <w:lang w:eastAsia="nb-NO"/>
+        </w:rPr>
+        <w:t xml:space="preserve">Check </w:t>
+      </w:r>
+      <w:r>
+        <w:rPr>
+          <w:lang w:eastAsia="nb-NO"/>
+        </w:rPr>
+        <w:t xml:space="preserve">that retransmission is triggered when </w:t>
+      </w:r>
+      <w:r>
+        <w:rPr>
+          <w:lang w:eastAsia="nb-NO"/>
+        </w:rPr>
+        <w:t xml:space="preserve">a </w:t>
+      </w:r>
+      <w:r>
+        <w:rPr>
+          <w:lang w:eastAsia="nb-NO"/>
+        </w:rPr>
+        <w:t>receiver skip</w:t>
+      </w:r>
+      <w:r>
+        <w:rPr>
+          <w:lang w:eastAsia="nb-NO"/>
+        </w:rPr>
+        <w:t xml:space="preserve"> sending an ACK message</w:t>
+      </w:r>
+      <w:r>
+        <w:rPr>
+          <w:lang w:eastAsia="nb-NO"/>
+        </w:rPr>
+        <w:t xml:space="preserve"> in </w:t>
+      </w:r>
+      <w:r>
+        <w:rPr>
+          <w:lang w:eastAsia="nb-NO"/>
+        </w:rPr>
+        <w:t>all reliable function</w:t>
+      </w:r>
+      <w:r>
+        <w:rPr>
+          <w:lang w:eastAsia="nb-NO"/>
+        </w:rPr>
+        <w:t>s.</w:t>
+      </w:r>
+    </w:p>
+    <w:p>
+      <w:pPr>
+        <w:pStyle w:val="Heading3"/>
+        <w:rPr>
+          <w:lang w:eastAsia="nb-NO"/>
+        </w:rPr>
+      </w:pPr>
+      <w:r>
+        <w:rPr>
+          <w:lang w:eastAsia="nb-NO"/>
+        </w:rPr>
+        <w:t>Steps</w:t>
+      </w:r>
+    </w:p>
+    <w:p>
+      <w:pPr>
+        <w:pStyle w:val="ListParagraph"/>
+        <w:numPr>
+          <w:ilvl w:val="0"/>
+          <w:numId w:val="7"/>
+        </w:numPr>
+        <w:rPr>
+          <w:lang w:eastAsia="nb-NO"/>
+        </w:rPr>
+      </w:pPr>
+      <w:r>
+        <w:rPr>
+          <w:lang w:eastAsia="nb-NO"/>
+        </w:rPr>
+        <w:t xml:space="preserve">Run the application.py in server/receiver mode with the optional </w:t>
+      </w:r>
+      <w:r>
+        <w:rPr>
+          <w:lang w:eastAsia="nb-NO"/>
+        </w:rPr>
+        <w:t xml:space="preserve">flag -t </w:t>
+      </w:r>
+      <w:proofErr w:type="spellStart"/>
+      <w:r>
+        <w:rPr>
+          <w:lang w:eastAsia="nb-NO"/>
+        </w:rPr>
+        <w:t>skip_ack</w:t>
+      </w:r>
+      <w:proofErr w:type="spellEnd"/>
+      <w:r>
+        <w:rPr>
+          <w:lang w:eastAsia="nb-NO"/>
+        </w:rPr>
+        <w:t xml:space="preserve"> </w:t>
+      </w:r>
+      <w:r>
+        <w:rPr>
+          <w:lang w:eastAsia="nb-NO"/>
+        </w:rPr>
+        <w:t xml:space="preserve">with </w:t>
+      </w:r>
+      <w:r>
+        <w:rPr>
+          <w:lang w:eastAsia="nb-NO"/>
+        </w:rPr>
+        <w:t xml:space="preserve">one of the </w:t>
+      </w:r>
+      <w:r>
+        <w:rPr>
+          <w:lang w:eastAsia="nb-NO"/>
+        </w:rPr>
+        <w:t xml:space="preserve">reliable </w:t>
+      </w:r>
+      <w:r>
+        <w:rPr>
+          <w:lang w:eastAsia="nb-NO"/>
+        </w:rPr>
+        <w:t>function</w:t>
+      </w:r>
+      <w:r>
+        <w:rPr>
+          <w:lang w:eastAsia="nb-NO"/>
+        </w:rPr>
+        <w:t>s</w:t>
+      </w:r>
+      <w:r>
+        <w:rPr>
+          <w:lang w:eastAsia="nb-NO"/>
+        </w:rPr>
+        <w:t>.</w:t>
+      </w:r>
+    </w:p>
+    <w:p>
+      <w:pPr>
+        <w:pStyle w:val="ListParagraph"/>
+        <w:numPr>
+          <w:ilvl w:val="0"/>
+          <w:numId w:val="7"/>
+        </w:numPr>
+        <w:rPr>
+          <w:lang w:eastAsia="nb-NO"/>
+        </w:rPr>
+      </w:pPr>
+      <w:r>
+        <w:rPr>
+          <w:lang w:eastAsia="nb-NO"/>
+        </w:rPr>
+        <w:t>Run the application.py in</w:t>
+      </w:r>
+      <w:r>
+        <w:rPr>
+          <w:lang w:eastAsia="nb-NO"/>
+        </w:rPr>
+        <w:t xml:space="preserve"> </w:t>
+      </w:r>
+      <w:r>
+        <w:rPr>
+          <w:lang w:eastAsia="nb-NO"/>
+        </w:rPr>
+        <w:t>client/sender mode with the</w:t>
+      </w:r>
+      <w:r>
+        <w:rPr>
+          <w:lang w:eastAsia="nb-NO"/>
+        </w:rPr>
+        <w:t xml:space="preserve"> same</w:t>
+      </w:r>
+      <w:r>
+        <w:rPr>
+          <w:lang w:eastAsia="nb-NO"/>
+        </w:rPr>
+        <w:t xml:space="preserve"> reliable method as the server/receiver</w:t>
+      </w:r>
+      <w:r>
+        <w:rPr>
+          <w:lang w:eastAsia="nb-NO"/>
+        </w:rPr>
+        <w:t>.</w:t>
+      </w:r>
+    </w:p>
+    <w:p>
+      <w:pPr>
+        <w:pStyle w:val="Heading3"/>
+        <w:rPr>
+          <w:lang w:eastAsia="nb-NO"/>
+        </w:rPr>
+      </w:pPr>
+      <w:r>
+        <w:rPr>
+          <w:lang w:eastAsia="nb-NO"/>
+        </w:rPr>
+        <w:t>Expected Results</w:t>
+      </w:r>
+    </w:p>
+    <w:p>
+      <w:pPr>
+        <w:rPr>
+          <w:lang w:eastAsia="nb-NO"/>
+        </w:rPr>
+      </w:pPr>
+      <w:r>
+        <w:rPr>
+          <w:lang w:eastAsia="nb-NO"/>
+        </w:rPr>
+        <w:t xml:space="preserve">The client/sender should retransmit the previously sent packet because </w:t>
+      </w:r>
+      <w:r>
+        <w:rPr>
+          <w:lang w:eastAsia="nb-NO"/>
+        </w:rPr>
+        <w:t>of timeout</w:t>
+      </w:r>
+      <w:r>
+        <w:rPr>
+          <w:lang w:eastAsia="nb-NO"/>
+        </w:rPr>
+        <w:t xml:space="preserve"> in </w:t>
+      </w:r>
+      <w:proofErr w:type="spellStart"/>
+      <w:r>
+        <w:rPr>
+          <w:lang w:eastAsia="nb-NO"/>
+        </w:rPr>
+        <w:t>Stop_And_Wait</w:t>
+      </w:r>
+      <w:proofErr w:type="spellEnd"/>
+      <w:r>
+        <w:rPr>
+          <w:lang w:eastAsia="nb-NO"/>
+        </w:rPr>
+        <w:t xml:space="preserve"> reliable method</w:t>
+      </w:r>
+      <w:r>
+        <w:rPr>
+          <w:lang w:eastAsia="nb-NO"/>
+        </w:rPr>
+        <w:t>.</w:t>
+      </w:r>
+      <w:r>
+        <w:rPr>
+          <w:lang w:eastAsia="nb-NO"/>
+        </w:rPr>
+        <w:t xml:space="preserve"> In </w:t>
+      </w:r>
+      <w:proofErr w:type="spellStart"/>
+      <w:r>
+        <w:rPr>
+          <w:lang w:eastAsia="nb-NO"/>
+        </w:rPr>
+        <w:t>Go_Back_N</w:t>
+      </w:r>
+      <w:proofErr w:type="spellEnd"/>
+      <w:r>
+        <w:rPr>
+          <w:lang w:eastAsia="nb-NO"/>
+        </w:rPr>
+        <w:t>, it should retransmit all packets in the window</w:t>
+      </w:r>
+      <w:r>
+        <w:rPr>
+          <w:lang w:eastAsia="nb-NO"/>
+        </w:rPr>
+        <w:t>. Mean</w:t>
+      </w:r>
+      <w:r>
+        <w:rPr>
+          <w:lang w:eastAsia="nb-NO"/>
+        </w:rPr>
+        <w:t xml:space="preserve">while in Selective </w:t>
+      </w:r>
+      <w:r>
+        <w:rPr>
+          <w:lang w:eastAsia="nb-NO"/>
+        </w:rPr>
+        <w:t xml:space="preserve">Repeat, it should retransmit only packets not </w:t>
+      </w:r>
+      <w:proofErr w:type="spellStart"/>
+      <w:r>
+        <w:rPr>
+          <w:lang w:eastAsia="nb-NO"/>
+        </w:rPr>
+        <w:t>ACK’ed</w:t>
+      </w:r>
+      <w:proofErr w:type="spellEnd"/>
+      <w:r>
+        <w:rPr>
+          <w:lang w:eastAsia="nb-NO"/>
+        </w:rPr>
+        <w:t xml:space="preserve"> by the receiver</w:t>
+      </w:r>
+      <w:r>
+        <w:rPr>
+          <w:lang w:eastAsia="nb-NO"/>
+        </w:rPr>
+        <w:t>.</w:t>
+      </w:r>
+      <w:r>
+        <w:rPr>
+          <w:lang w:eastAsia="nb-NO"/>
+        </w:rPr>
+        <w:t xml:space="preserve"> </w:t>
+      </w:r>
+    </w:p>
+    <w:p>
+      <w:pPr>
+        <w:rPr>
+          <w:lang w:eastAsia="nb-NO"/>
+        </w:rPr>
+      </w:pPr>
+    </w:p>
+    <w:p>
+      <w:pPr>
+        <w:pStyle w:val="Heading3"/>
+        <w:rPr>
+          <w:lang w:eastAsia="nb-NO"/>
+        </w:rPr>
+      </w:pPr>
+      <w:r>
+        <w:rPr>
+          <w:lang w:eastAsia="nb-NO"/>
+        </w:rPr>
+        <w:t>Actual Results</w:t>
+      </w:r>
+    </w:p>
+    <w:p>
+      <w:pPr>
+        <w:rPr>
+          <w:lang w:eastAsia="nb-NO"/>
+        </w:rPr>
+      </w:pPr>
+      <w:r>
+        <w:rPr>
+          <w:lang w:eastAsia="nb-NO"/>
+        </w:rPr>
+        <w:t>All retransmission happened as expected</w:t>
+      </w:r>
+      <w:r>
+        <w:rPr>
+          <w:lang w:eastAsia="nb-NO"/>
+        </w:rPr>
+        <w:t>.</w:t>
+      </w:r>
+    </w:p>
+    <w:p>
+      <w:pPr>
+        <w:rPr>
+          <w:lang w:eastAsia="nb-NO"/>
+        </w:rPr>
+      </w:pPr>
+    </w:p>
+    <w:p>
+      <w:pPr>
+        <w:pStyle w:val="Heading2"/>
+        <w:rPr>
+          <w:lang w:eastAsia="nb-NO"/>
+        </w:rPr>
+      </w:pPr>
+      <w:r>
+        <w:rPr>
+          <w:lang w:eastAsia="nb-NO"/>
+        </w:rPr>
+        <w:t xml:space="preserve">Test </w:t>
+      </w:r>
+      <w:r>
+        <w:rPr>
+          <w:lang w:eastAsia="nb-NO"/>
+        </w:rPr>
+        <w:t>C</w:t>
+      </w:r>
+      <w:r>
+        <w:rPr>
+          <w:lang w:eastAsia="nb-NO"/>
+        </w:rPr>
+        <w:t>ase 2</w:t>
+      </w:r>
+    </w:p>
+    <w:p>
+      <w:pPr>
+        <w:rPr>
+          <w:lang w:eastAsia="nb-NO"/>
+        </w:rPr>
+      </w:pPr>
+      <w:r>
+        <w:rPr>
+          <w:lang w:eastAsia="nb-NO"/>
+        </w:rPr>
+        <w:t>Check the out-of-order delivery effect when a sequence number is skipped</w:t>
+      </w:r>
+      <w:r>
+        <w:rPr>
+          <w:lang w:eastAsia="nb-NO"/>
+        </w:rPr>
+        <w:t>. It should also trigger retransmission</w:t>
+      </w:r>
+      <w:r>
+        <w:rPr>
+          <w:lang w:eastAsia="nb-NO"/>
+        </w:rPr>
+        <w:t>.</w:t>
+      </w:r>
+    </w:p>
+    <w:p>
+      <w:pPr>
+        <w:rPr>
+          <w:lang w:eastAsia="nb-NO"/>
+        </w:rPr>
+      </w:pPr>
+    </w:p>
+    <w:p>
+      <w:pPr>
+        <w:pStyle w:val="Heading3"/>
+        <w:rPr>
+          <w:lang w:eastAsia="nb-NO"/>
+        </w:rPr>
+      </w:pPr>
+      <w:r>
+        <w:rPr>
+          <w:lang w:eastAsia="nb-NO"/>
+        </w:rPr>
+        <w:t>Steps</w:t>
+      </w:r>
+    </w:p>
+    <w:p>
+      <w:pPr>
+        <w:pStyle w:val="ListParagraph"/>
+        <w:numPr>
+          <w:ilvl w:val="0"/>
+          <w:numId w:val="9"/>
+        </w:numPr>
+        <w:rPr>
+          <w:lang w:eastAsia="nb-NO"/>
+        </w:rPr>
+      </w:pPr>
+      <w:r>
+        <w:rPr>
+          <w:lang w:eastAsia="nb-NO"/>
+        </w:rPr>
+        <w:t>Run the application.py in server/</w:t>
+      </w:r>
+      <w:r>
+        <w:rPr>
+          <w:lang w:eastAsia="nb-NO"/>
+        </w:rPr>
+        <w:t xml:space="preserve">receiver mode with either </w:t>
+      </w:r>
+      <w:proofErr w:type="spellStart"/>
+      <w:r>
+        <w:rPr>
+          <w:lang w:eastAsia="nb-NO"/>
+        </w:rPr>
+        <w:t>Go_Back_N</w:t>
+      </w:r>
+      <w:proofErr w:type="spellEnd"/>
+      <w:r>
+        <w:rPr>
+          <w:lang w:eastAsia="nb-NO"/>
+        </w:rPr>
+        <w:t xml:space="preserve"> or Selective Repeat reliable function</w:t>
+      </w:r>
+      <w:r>
+        <w:rPr>
+          <w:lang w:eastAsia="nb-NO"/>
+        </w:rPr>
+        <w:t>.</w:t>
+      </w:r>
+    </w:p>
+    <w:p>
+      <w:pPr>
+        <w:pStyle w:val="ListParagraph"/>
+        <w:numPr>
+          <w:ilvl w:val="0"/>
+          <w:numId w:val="9"/>
+        </w:numPr>
+        <w:rPr>
+          <w:lang w:eastAsia="nb-NO"/>
+        </w:rPr>
+      </w:pPr>
+      <w:r>
+        <w:rPr>
+          <w:lang w:eastAsia="nb-NO"/>
+        </w:rPr>
+        <w:t xml:space="preserve">Run the application.py in client/sender mode </w:t>
+      </w:r>
+      <w:r>
+        <w:rPr>
+          <w:lang w:eastAsia="nb-NO"/>
+        </w:rPr>
+        <w:t>with the optional flag -t loss with the same reliable method as the server/receiver</w:t>
+      </w:r>
+      <w:r>
+        <w:rPr>
+          <w:lang w:eastAsia="nb-NO"/>
+        </w:rPr>
+        <w:t>.</w:t>
+      </w:r>
+    </w:p>
+    <w:p>
+      <w:pPr>
+        <w:rPr>
+          <w:lang w:eastAsia="nb-NO"/>
+        </w:rPr>
+      </w:pPr>
+    </w:p>
+    <w:p>
+      <w:pPr>
+        <w:pStyle w:val="Heading3"/>
+        <w:rPr>
+          <w:lang w:eastAsia="nb-NO"/>
+        </w:rPr>
+      </w:pPr>
+      <w:r>
+        <w:rPr>
+          <w:lang w:eastAsia="nb-NO"/>
+        </w:rPr>
+        <w:t xml:space="preserve">Expected </w:t>
+      </w:r>
+      <w:r>
+        <w:rPr>
+          <w:lang w:eastAsia="nb-NO"/>
+        </w:rPr>
+        <w:t>R</w:t>
+      </w:r>
+      <w:r>
+        <w:rPr>
+          <w:lang w:eastAsia="nb-NO"/>
+        </w:rPr>
+        <w:t>esults</w:t>
+      </w:r>
+    </w:p>
+    <w:p>
+      <w:pPr>
+        <w:rPr>
+          <w:lang w:eastAsia="nb-NO"/>
+        </w:rPr>
+      </w:pPr>
+      <w:r>
+        <w:rPr>
+          <w:lang w:eastAsia="nb-NO"/>
+        </w:rPr>
+        <w:t>When the server</w:t>
+      </w:r>
+      <w:r>
+        <w:rPr>
+          <w:lang w:eastAsia="nb-NO"/>
+        </w:rPr>
+        <w:t>/</w:t>
+      </w:r>
+      <w:r>
+        <w:rPr>
+          <w:lang w:eastAsia="nb-NO"/>
+        </w:rPr>
+        <w:t>receive</w:t>
+      </w:r>
+      <w:r>
+        <w:rPr>
+          <w:lang w:eastAsia="nb-NO"/>
+        </w:rPr>
+        <w:t xml:space="preserve">r receives </w:t>
+      </w:r>
+      <w:r>
+        <w:rPr>
+          <w:lang w:eastAsia="nb-NO"/>
+        </w:rPr>
+        <w:t>the packets whe</w:t>
+      </w:r>
+      <w:r>
+        <w:rPr>
+          <w:lang w:eastAsia="nb-NO"/>
+        </w:rPr>
+        <w:t xml:space="preserve">re a sequence number is skipped in </w:t>
+      </w:r>
+      <w:proofErr w:type="spellStart"/>
+      <w:r>
+        <w:rPr>
+          <w:lang w:eastAsia="nb-NO"/>
+        </w:rPr>
+        <w:t>Go_Back_N</w:t>
+      </w:r>
+      <w:proofErr w:type="spellEnd"/>
+      <w:r>
+        <w:rPr>
+          <w:lang w:eastAsia="nb-NO"/>
+        </w:rPr>
+        <w:t xml:space="preserve"> reliable function, it will discard </w:t>
+      </w:r>
+      <w:r>
+        <w:rPr>
+          <w:lang w:eastAsia="nb-NO"/>
+        </w:rPr>
+        <w:t>out-of-order packets.</w:t>
+      </w:r>
+      <w:r>
+        <w:rPr>
+          <w:lang w:eastAsia="nb-NO"/>
+        </w:rPr>
+        <w:t xml:space="preserve"> </w:t>
+      </w:r>
+      <w:r>
+        <w:rPr>
+          <w:lang w:eastAsia="nb-NO"/>
+        </w:rPr>
+        <w:t xml:space="preserve">Timeout will occur on the client/sender side, triggering retransmission of all packets in the window, including the skipped </w:t>
+      </w:r>
+      <w:r>
+        <w:rPr>
+          <w:lang w:eastAsia="nb-NO"/>
+        </w:rPr>
+        <w:t>packet.</w:t>
+      </w:r>
+      <w:r>
+        <w:rPr>
+          <w:lang w:eastAsia="nb-NO"/>
+        </w:rPr>
+        <w:t xml:space="preserve"> In Selective Repeat, </w:t>
+      </w:r>
+      <w:r>
+        <w:rPr>
+          <w:lang w:eastAsia="nb-NO"/>
+        </w:rPr>
+        <w:t xml:space="preserve">timeout will occur only for the </w:t>
+      </w:r>
+      <w:r>
+        <w:rPr>
+          <w:lang w:eastAsia="nb-NO"/>
+        </w:rPr>
+        <w:t>unacknowledged packet, resulting in a retransmission.</w:t>
+      </w:r>
+    </w:p>
+    <w:p>
+      <w:pPr>
+        <w:rPr>
+          <w:lang w:eastAsia="nb-NO"/>
+        </w:rPr>
+      </w:pPr>
+    </w:p>
+    <w:p>
+      <w:pPr>
+        <w:pStyle w:val="Heading3"/>
+        <w:rPr>
+          <w:lang w:eastAsia="nb-NO"/>
+        </w:rPr>
+      </w:pPr>
+      <w:r>
+        <w:rPr>
+          <w:lang w:eastAsia="nb-NO"/>
+        </w:rPr>
+        <w:t>Actual Results</w:t>
+      </w:r>
+    </w:p>
+    <w:p>
+      <w:pPr>
+        <w:rPr>
+          <w:lang w:eastAsia="nb-NO"/>
+        </w:rPr>
+      </w:pPr>
+      <w:r>
+        <w:rPr>
+          <w:lang w:eastAsia="nb-NO"/>
+        </w:rPr>
+        <w:t>The program behaved as expected.</w:t>
+      </w:r>
     </w:p>
     <w:p>
       <w:pPr>
@@ -3394,14 +5268,38 @@
       <w:bookmarkEnd w:id="5"/>
     </w:p>
     <w:p>
-      <w:pPr>
-        <w:rPr>
-          <w:lang w:eastAsia="nb-NO"/>
-        </w:rPr>
-      </w:pPr>
-    </w:p>
-    <w:p/>
+      <w:r>
+        <w:t xml:space="preserve">Islam, </w:t>
+      </w:r>
+      <w:proofErr w:type="spellStart"/>
+      <w:r>
+        <w:t>Safiqul</w:t>
+      </w:r>
+      <w:proofErr w:type="spellEnd"/>
+      <w:r>
+        <w:t>. (2023)</w:t>
+      </w:r>
+      <w:r>
+        <w:t>.</w:t>
+      </w:r>
+      <w:r>
+        <w:t xml:space="preserve"> The Transport Layer</w:t>
+      </w:r>
+      <w:r>
+        <w:t xml:space="preserve"> [Lecture slides]</w:t>
+      </w:r>
+      <w:r>
+        <w:t>, DATA2410</w:t>
+      </w:r>
+      <w:r>
+        <w:t>: Networking and Cloud Computing</w:t>
+      </w:r>
+      <w:r>
+        <w:t>. Oslo Metropolitan University.</w:t>
+      </w:r>
+    </w:p>
     <w:sectPr>
+      <w:footerReference w:type="default" r:id="rId9"/>
       <w:pgSz w:w="11906" w:h="16838"/>
       <w:pgMar w:top="1134" w:right="1134" w:bottom="1134" w:left="1134" w:header="708" w:footer="708" w:gutter="0"/>
       <w:pgNumType w:start="0"/>
@@ -3435,6 +5333,91 @@
 </w:endnotes>
 </file>
 
+<file path=word/footer1.xml><?xml version="1.0" encoding="utf-8"?>
+<w:ftr xmlns:wpc="http://schemas.microsoft.com/office/word/2010/wordprocessingCanvas" xmlns:cx="http://schemas.microsoft.com/office/drawing/2014/chartex" xmlns:cx1="http://schemas.microsoft.com/office/drawing/2015/9/8/chartex" xmlns:cx2="http://schemas.microsoft.com/office/drawing/2015/10/21/chartex" xmlns:cx3="http://schemas.microsoft.com/office/drawing/2016/5/9/chartex" xmlns:cx4="http://schemas.microsoft.com/office/drawing/2016/5/10/chartex" xmlns:cx5="http://schemas.microsoft.com/office/drawing/2016/5/11/chartex" xmlns:cx6="http://schemas.microsoft.com/office/drawing/2016/5/12/chartex" xmlns:cx7="http://schemas.microsoft.com/office/drawing/2016/5/13/chartex" xmlns:cx8="http://schemas.microsoft.com/office/drawing/2016/5/14/chartex" xmlns:mc="http://schemas.openxmlformats.org/markup-compatibility/2006" xmlns:aink="http://schemas.microsoft.com/office/drawing/2016/ink" xmlns:am3d="http://schemas.microsoft.com/office/drawing/2017/model3d" xmlns:o="urn:schemas-microsoft-com:office:office" xmlns:oel="http://schemas.microsoft.com/office/2019/extlst" xmlns:r="http://schemas.openxmlformats.org/officeDocument/2006/relationships" xmlns:m="http://schemas.openxmlformats.org/officeDocument/2006/math" xmlns:v="urn:schemas-microsoft-com:vml" xmlns:wp14="http://schemas.microsoft.com/office/word/2010/wordprocessingDrawing" xmlns:wp="http://schemas.openxmlformats.org/drawingml/2006/wordprocessingDrawing" xmlns:w10="urn:schemas-microsoft-com:office:word" xmlns:w="http://schemas.openxmlformats.org/wordprocessingml/2006/main" xmlns:w14="http://schemas.microsoft.com/office/word/2010/wordml" xmlns:w15="http://schemas.microsoft.com/office/word/2012/wordml" xmlns:w16cex="http://schemas.microsoft.com/office/word/2018/wordml/cex" xmlns:w16cid="http://schemas.microsoft.com/office/word/2016/wordml/cid" xmlns:w16="http://schemas.microsoft.com/office/word/2018/wordml" xmlns:w16sdtdh="http://schemas.microsoft.com/office/word/2020/wordml/sdtdatahash" xmlns:w16se="http://schemas.microsoft.com/office/word/2015/wordml/symex" xmlns:wpg="http://schemas.microsoft.com/office/word/2010/wordprocessingGroup" xmlns:wpi="http://schemas.microsoft.com/office/word/2010/wordprocessingInk" xmlns:wne="http://schemas.microsoft.com/office/word/2006/wordml" xmlns:wps="http://schemas.microsoft.com/office/word/2010/wordprocessingShape" mc:Ignorable="w14 w15 w16se w16cid w16 w16cex w16sdtdh wp14">
+  <w:p>
+    <w:pPr>
+      <w:pStyle w:val="Footer"/>
+      <w:jc w:val="center"/>
+      <w:rPr>
+        <w:color w:val="4472C4" w:themeColor="accent1"/>
+      </w:rPr>
+    </w:pPr>
+    <w:r>
+      <w:rPr>
+        <w:color w:val="4472C4" w:themeColor="accent1"/>
+      </w:rPr>
+      <w:fldChar w:fldCharType="begin"/>
+    </w:r>
+    <w:r>
+      <w:rPr>
+        <w:color w:val="4472C4" w:themeColor="accent1"/>
+      </w:rPr>
+      <w:instrText>PAGE  \* Arabic  \* MERGEFORMAT</w:instrText>
+    </w:r>
+    <w:r>
+      <w:rPr>
+        <w:color w:val="4472C4" w:themeColor="accent1"/>
+      </w:rPr>
+      <w:fldChar w:fldCharType="separate"/>
+    </w:r>
+    <w:r>
+      <w:rPr>
+        <w:color w:val="4472C4" w:themeColor="accent1"/>
+      </w:rPr>
+      <w:t>2</w:t>
+    </w:r>
+    <w:r>
+      <w:rPr>
+        <w:color w:val="4472C4" w:themeColor="accent1"/>
+      </w:rPr>
+      <w:fldChar w:fldCharType="end"/>
+    </w:r>
+    <w:r>
+      <w:rPr>
+        <w:color w:val="4472C4" w:themeColor="accent1"/>
+      </w:rPr>
+      <w:t xml:space="preserve"> / </w:t>
+    </w:r>
+    <w:r>
+      <w:rPr>
+        <w:color w:val="4472C4" w:themeColor="accent1"/>
+      </w:rPr>
+      <w:fldChar w:fldCharType="begin"/>
+    </w:r>
+    <w:r>
+      <w:rPr>
+        <w:color w:val="4472C4" w:themeColor="accent1"/>
+      </w:rPr>
+      <w:instrText>NUMPAGES  \* Arabic  \* MERGEFORMAT</w:instrText>
+    </w:r>
+    <w:r>
+      <w:rPr>
+        <w:color w:val="4472C4" w:themeColor="accent1"/>
+      </w:rPr>
+      <w:fldChar w:fldCharType="separate"/>
+    </w:r>
+    <w:r>
+      <w:rPr>
+        <w:color w:val="4472C4" w:themeColor="accent1"/>
+      </w:rPr>
+      <w:t>2</w:t>
+    </w:r>
+    <w:r>
+      <w:rPr>
+        <w:color w:val="4472C4" w:themeColor="accent1"/>
+      </w:rPr>
+      <w:fldChar w:fldCharType="end"/>
+    </w:r>
+  </w:p>
+  <w:p>
+    <w:pPr>
+      <w:pStyle w:val="Footer"/>
+    </w:pPr>
+  </w:p>
+</w:ftr>
+</file>
+
 <file path=word/footnotes.xml><?xml version="1.0" encoding="utf-8"?>
 <w:footnotes xmlns:wpc="http://schemas.microsoft.com/office/word/2010/wordprocessingCanvas" xmlns:cx="http://schemas.microsoft.com/office/drawing/2014/chartex" xmlns:cx1="http://schemas.microsoft.com/office/drawing/2015/9/8/chartex" xmlns:cx2="http://schemas.microsoft.com/office/drawing/2015/10/21/chartex" xmlns:cx3="http://schemas.microsoft.com/office/drawing/2016/5/9/chartex" xmlns:cx4="http://schemas.microsoft.com/office/drawing/2016/5/10/chartex" xmlns:cx5="http://schemas.microsoft.com/office/drawing/2016/5/11/chartex" xmlns:cx6="http://schemas.microsoft.com/office/drawing/2016/5/12/chartex" xmlns:cx7="http://schemas.microsoft.com/office/drawing/2016/5/13/chartex" xmlns:cx8="http://schemas.microsoft.com/office/drawing/2016/5/14/chartex" xmlns:mc="http://schemas.openxmlformats.org/markup-compatibility/2006" xmlns:aink="http://schemas.microsoft.com/office/drawing/2016/ink" xmlns:am3d="http://schemas.microsoft.com/office/drawing/2017/model3d" xmlns:o="urn:schemas-microsoft-com:office:office" xmlns:oel="http://schemas.microsoft.com/office/2019/extlst" xmlns:r="http://schemas.openxmlformats.org/officeDocument/2006/relationships" xmlns:m="http://schemas.openxmlformats.org/officeDocument/2006/math" xmlns:v="urn:schemas-microsoft-com:vml" xmlns:wp14="http://schemas.microsoft.com/office/word/2010/wordprocessingDrawing" xmlns:wp="http://schemas.openxmlformats.org/drawingml/2006/wordprocessingDrawing" xmlns:w10="urn:schemas-microsoft-com:office:word" xmlns:w="http://schemas.openxmlformats.org/wordprocessingml/2006/main" xmlns:w14="http://schemas.microsoft.com/office/word/2010/wordml" xmlns:w15="http://schemas.microsoft.com/office/word/2012/wordml" xmlns:w16cex="http://schemas.microsoft.com/office/word/2018/wordml/cex" xmlns:w16cid="http://schemas.microsoft.com/office/word/2016/wordml/cid" xmlns:w16="http://schemas.microsoft.com/office/word/2018/wordml" xmlns:w16sdtdh="http://schemas.microsoft.com/office/word/2020/wordml/sdtdatahash" xmlns:w16se="http://schemas.microsoft.com/office/word/2015/wordml/symex" xmlns:wpg="http://schemas.microsoft.com/office/word/2010/wordprocessingGroup" xmlns:wpi="http://schemas.microsoft.com/office/word/2010/wordprocessingInk" xmlns:wne="http://schemas.microsoft.com/office/word/2006/wordml" xmlns:wps="http://schemas.microsoft.com/office/word/2010/wordprocessingShape" mc:Ignorable="w14 w15 w16se w16cid w16 w16cex w16sdtdh wp14">
   <w:footnote w:type="separator" w:id="-1">
@@ -3460,6 +5443,92 @@
 <file path=word/numbering.xml><?xml version="1.0" encoding="utf-8"?>
 <w:numbering xmlns:wpc="http://schemas.microsoft.com/office/word/2010/wordprocessingCanvas" xmlns:cx="http://schemas.microsoft.com/office/drawing/2014/chartex" xmlns:cx1="http://schemas.microsoft.com/office/drawing/2015/9/8/chartex" xmlns:cx2="http://schemas.microsoft.com/office/drawing/2015/10/21/chartex" xmlns:cx3="http://schemas.microsoft.com/office/drawing/2016/5/9/chartex" xmlns:cx4="http://schemas.microsoft.com/office/drawing/2016/5/10/chartex" xmlns:cx5="http://schemas.microsoft.com/office/drawing/2016/5/11/chartex" xmlns:cx6="http://schemas.microsoft.com/office/drawing/2016/5/12/chartex" xmlns:cx7="http://schemas.microsoft.com/office/drawing/2016/5/13/chartex" xmlns:cx8="http://schemas.microsoft.com/office/drawing/2016/5/14/chartex" xmlns:mc="http://schemas.openxmlformats.org/markup-compatibility/2006" xmlns:aink="http://schemas.microsoft.com/office/drawing/2016/ink" xmlns:am3d="http://schemas.microsoft.com/office/drawing/2017/model3d" xmlns:o="urn:schemas-microsoft-com:office:office" xmlns:oel="http://schemas.microsoft.com/office/2019/extlst" xmlns:r="http://schemas.openxmlformats.org/officeDocument/2006/relationships" xmlns:m="http://schemas.openxmlformats.org/officeDocument/2006/math" xmlns:v="urn:schemas-microsoft-com:vml" xmlns:wp14="http://schemas.microsoft.com/office/word/2010/wordprocessingDrawing" xmlns:wp="http://schemas.openxmlformats.org/drawingml/2006/wordprocessingDrawing" xmlns:w10="urn:schemas-microsoft-com:office:word" xmlns:w="http://schemas.openxmlformats.org/wordprocessingml/2006/main" xmlns:w14="http://schemas.microsoft.com/office/word/2010/wordml" xmlns:w15="http://schemas.microsoft.com/office/word/2012/wordml" xmlns:w16cex="http://schemas.microsoft.com/office/word/2018/wordml/cex" xmlns:w16cid="http://schemas.microsoft.com/office/word/2016/wordml/cid" xmlns:w16="http://schemas.microsoft.com/office/word/2018/wordml" xmlns:w16sdtdh="http://schemas.microsoft.com/office/word/2020/wordml/sdtdatahash" xmlns:w16se="http://schemas.microsoft.com/office/word/2015/wordml/symex" xmlns:wpg="http://schemas.microsoft.com/office/word/2010/wordprocessingGroup" xmlns:wpi="http://schemas.microsoft.com/office/word/2010/wordprocessingInk" xmlns:wne="http://schemas.microsoft.com/office/word/2006/wordml" xmlns:wps="http://schemas.microsoft.com/office/word/2010/wordprocessingShape" mc:Ignorable="w14 w15 w16se w16cid w16 w16cex w16sdtdh wp14">
   <w:abstractNum w:abstractNumId="0" w15:restartNumberingAfterBreak="0">
+    <w:nsid w:val="1ACC3EF1"/>
+    <w:multiLevelType w:val="hybridMultilevel"/>
+    <w:tmpl w:val="CA1E551E"/>
+    <w:lvl w:ilvl="0" w:tplc="0809000F">
+      <w:start w:val="1"/>
+      <w:numFmt w:val="decimal"/>
+      <w:lvlText w:val="%1."/>
+      <w:lvlJc w:val="left"/>
+      <w:pPr>
+        <w:ind w:left="720" w:hanging="360"/>
+      </w:pPr>
+    </w:lvl>
+    <w:lvl w:ilvl="1" w:tplc="08090019" w:tentative="1">
+      <w:start w:val="1"/>
+      <w:numFmt w:val="lowerLetter"/>
+      <w:lvlText w:val="%2."/>
+      <w:lvlJc w:val="left"/>
+      <w:pPr>
+        <w:ind w:left="1440" w:hanging="360"/>
+      </w:pPr>
+    </w:lvl>
+    <w:lvl w:ilvl="2" w:tplc="0809001B" w:tentative="1">
+      <w:start w:val="1"/>
+      <w:numFmt w:val="lowerRoman"/>
+      <w:lvlText w:val="%3."/>
+      <w:lvlJc w:val="right"/>
+      <w:pPr>
+        <w:ind w:left="2160" w:hanging="180"/>
+      </w:pPr>
+    </w:lvl>
+    <w:lvl w:ilvl="3" w:tplc="0809000F" w:tentative="1">
+      <w:start w:val="1"/>
+      <w:numFmt w:val="decimal"/>
+      <w:lvlText w:val="%4."/>
+      <w:lvlJc w:val="left"/>
+      <w:pPr>
+        <w:ind w:left="2880" w:hanging="360"/>
+      </w:pPr>
+    </w:lvl>
+    <w:lvl w:ilvl="4" w:tplc="08090019" w:tentative="1">
+      <w:start w:val="1"/>
+      <w:numFmt w:val="lowerLetter"/>
+      <w:lvlText w:val="%5."/>
+      <w:lvlJc w:val="left"/>
+      <w:pPr>
+        <w:ind w:left="3600" w:hanging="360"/>
+      </w:pPr>
+    </w:lvl>
+    <w:lvl w:ilvl="5" w:tplc="0809001B" w:tentative="1">
+      <w:start w:val="1"/>
+      <w:numFmt w:val="lowerRoman"/>
+      <w:lvlText w:val="%6."/>
+      <w:lvlJc w:val="right"/>
+      <w:pPr>
+        <w:ind w:left="4320" w:hanging="180"/>
+      </w:pPr>
+    </w:lvl>
+    <w:lvl w:ilvl="6" w:tplc="0809000F" w:tentative="1">
+      <w:start w:val="1"/>
+      <w:numFmt w:val="decimal"/>
+      <w:lvlText w:val="%7."/>
+      <w:lvlJc w:val="left"/>
+      <w:pPr>
+        <w:ind w:left="5040" w:hanging="360"/>
+      </w:pPr>
+    </w:lvl>
+    <w:lvl w:ilvl="7" w:tplc="08090019" w:tentative="1">
+      <w:start w:val="1"/>
+      <w:numFmt w:val="lowerLetter"/>
+      <w:lvlText w:val="%8."/>
+      <w:lvlJc w:val="left"/>
+      <w:pPr>
+        <w:ind w:left="5760" w:hanging="360"/>
+      </w:pPr>
+    </w:lvl>
+    <w:lvl w:ilvl="8" w:tplc="0809001B" w:tentative="1">
+      <w:start w:val="1"/>
+      <w:numFmt w:val="lowerRoman"/>
+      <w:lvlText w:val="%9."/>
+      <w:lvlJc w:val="right"/>
+      <w:pPr>
+        <w:ind w:left="6480" w:hanging="180"/>
+      </w:pPr>
+    </w:lvl>
+  </w:abstractNum>
+  <w:abstractNum w:abstractNumId="1" w15:restartNumberingAfterBreak="0">
     <w:nsid w:val="1F5D7565"/>
     <w:multiLevelType w:val="hybridMultilevel"/>
     <w:tmpl w:val="684C8D82"/>
@@ -3548,7 +5617,7 @@
       </w:pPr>
     </w:lvl>
   </w:abstractNum>
-  <w:abstractNum w:abstractNumId="1" w15:restartNumberingAfterBreak="0">
+  <w:abstractNum w:abstractNumId="2" w15:restartNumberingAfterBreak="0">
     <w:nsid w:val="2F9A626B"/>
     <w:multiLevelType w:val="hybridMultilevel"/>
     <w:tmpl w:val="612A2366"/>
@@ -3637,7 +5706,7 @@
       </w:pPr>
     </w:lvl>
   </w:abstractNum>
-  <w:abstractNum w:abstractNumId="2" w15:restartNumberingAfterBreak="0">
+  <w:abstractNum w:abstractNumId="3" w15:restartNumberingAfterBreak="0">
     <w:nsid w:val="44331A2C"/>
     <w:multiLevelType w:val="hybridMultilevel"/>
     <w:tmpl w:val="36B8A428"/>
@@ -3750,7 +5819,7 @@
       </w:rPr>
     </w:lvl>
   </w:abstractNum>
-  <w:abstractNum w:abstractNumId="3" w15:restartNumberingAfterBreak="0">
+  <w:abstractNum w:abstractNumId="4" w15:restartNumberingAfterBreak="0">
     <w:nsid w:val="44A9505B"/>
     <w:multiLevelType w:val="multilevel"/>
     <w:tmpl w:val="16EA7380"/>
@@ -3863,7 +5932,7 @@
       </w:pPr>
     </w:lvl>
   </w:abstractNum>
-  <w:abstractNum w:abstractNumId="4" w15:restartNumberingAfterBreak="0">
+  <w:abstractNum w:abstractNumId="5" w15:restartNumberingAfterBreak="0">
     <w:nsid w:val="4B985C79"/>
     <w:multiLevelType w:val="hybridMultilevel"/>
     <w:tmpl w:val="AED6F322"/>
@@ -3976,7 +6045,185 @@
       </w:rPr>
     </w:lvl>
   </w:abstractNum>
-  <w:abstractNum w:abstractNumId="5" w15:restartNumberingAfterBreak="0">
+  <w:abstractNum w:abstractNumId="6" w15:restartNumberingAfterBreak="0">
+    <w:nsid w:val="4E5A05A7"/>
+    <w:multiLevelType w:val="hybridMultilevel"/>
+    <w:tmpl w:val="72D0F5A6"/>
+    <w:lvl w:ilvl="0" w:tplc="0809000F">
+      <w:start w:val="1"/>
+      <w:numFmt w:val="decimal"/>
+      <w:lvlText w:val="%1."/>
+      <w:lvlJc w:val="left"/>
+      <w:pPr>
+        <w:ind w:left="720" w:hanging="360"/>
+      </w:pPr>
+      <w:rPr>
+        <w:rFonts w:hint="default"/>
+      </w:rPr>
+    </w:lvl>
+    <w:lvl w:ilvl="1" w:tplc="08090019" w:tentative="1">
+      <w:start w:val="1"/>
+      <w:numFmt w:val="lowerLetter"/>
+      <w:lvlText w:val="%2."/>
+      <w:lvlJc w:val="left"/>
+      <w:pPr>
+        <w:ind w:left="1440" w:hanging="360"/>
+      </w:pPr>
+    </w:lvl>
+    <w:lvl w:ilvl="2" w:tplc="0809001B" w:tentative="1">
+      <w:start w:val="1"/>
+      <w:numFmt w:val="lowerRoman"/>
+      <w:lvlText w:val="%3."/>
+      <w:lvlJc w:val="right"/>
+      <w:pPr>
+        <w:ind w:left="2160" w:hanging="180"/>
+      </w:pPr>
+    </w:lvl>
+    <w:lvl w:ilvl="3" w:tplc="0809000F" w:tentative="1">
+      <w:start w:val="1"/>
+      <w:numFmt w:val="decimal"/>
+      <w:lvlText w:val="%4."/>
+      <w:lvlJc w:val="left"/>
+      <w:pPr>
+        <w:ind w:left="2880" w:hanging="360"/>
+      </w:pPr>
+    </w:lvl>
+    <w:lvl w:ilvl="4" w:tplc="08090019" w:tentative="1">
+      <w:start w:val="1"/>
+      <w:numFmt w:val="lowerLetter"/>
+      <w:lvlText w:val="%5."/>
+      <w:lvlJc w:val="left"/>
+      <w:pPr>
+        <w:ind w:left="3600" w:hanging="360"/>
+      </w:pPr>
+    </w:lvl>
+    <w:lvl w:ilvl="5" w:tplc="0809001B" w:tentative="1">
+      <w:start w:val="1"/>
+      <w:numFmt w:val="lowerRoman"/>
+      <w:lvlText w:val="%6."/>
+      <w:lvlJc w:val="right"/>
+      <w:pPr>
+        <w:ind w:left="4320" w:hanging="180"/>
+      </w:pPr>
+    </w:lvl>
+    <w:lvl w:ilvl="6" w:tplc="0809000F" w:tentative="1">
+      <w:start w:val="1"/>
+      <w:numFmt w:val="decimal"/>
+      <w:lvlText w:val="%7."/>
+      <w:lvlJc w:val="left"/>
+      <w:pPr>
+        <w:ind w:left="5040" w:hanging="360"/>
+      </w:pPr>
+    </w:lvl>
+    <w:lvl w:ilvl="7" w:tplc="08090019" w:tentative="1">
+      <w:start w:val="1"/>
+      <w:numFmt w:val="lowerLetter"/>
+      <w:lvlText w:val="%8."/>
+      <w:lvlJc w:val="left"/>
+      <w:pPr>
+        <w:ind w:left="5760" w:hanging="360"/>
+      </w:pPr>
+    </w:lvl>
+    <w:lvl w:ilvl="8" w:tplc="0809001B" w:tentative="1">
+      <w:start w:val="1"/>
+      <w:numFmt w:val="lowerRoman"/>
+      <w:lvlText w:val="%9."/>
+      <w:lvlJc w:val="right"/>
+      <w:pPr>
+        <w:ind w:left="6480" w:hanging="180"/>
+      </w:pPr>
+    </w:lvl>
+  </w:abstractNum>
+  <w:abstractNum w:abstractNumId="7" w15:restartNumberingAfterBreak="0">
+    <w:nsid w:val="6FE97F18"/>
+    <w:multiLevelType w:val="hybridMultilevel"/>
+    <w:tmpl w:val="49E08B2E"/>
+    <w:lvl w:ilvl="0" w:tplc="0809000F">
+      <w:start w:val="1"/>
+      <w:numFmt w:val="decimal"/>
+      <w:lvlText w:val="%1."/>
+      <w:lvlJc w:val="left"/>
+      <w:pPr>
+        <w:ind w:left="720" w:hanging="360"/>
+      </w:pPr>
+      <w:rPr>
+        <w:rFonts w:hint="default"/>
+      </w:rPr>
+    </w:lvl>
+    <w:lvl w:ilvl="1" w:tplc="08090019" w:tentative="1">
+      <w:start w:val="1"/>
+      <w:numFmt w:val="lowerLetter"/>
+      <w:lvlText w:val="%2."/>
+      <w:lvlJc w:val="left"/>
+      <w:pPr>
+        <w:ind w:left="1440" w:hanging="360"/>
+      </w:pPr>
+    </w:lvl>
+    <w:lvl w:ilvl="2" w:tplc="0809001B" w:tentative="1">
+      <w:start w:val="1"/>
+      <w:numFmt w:val="lowerRoman"/>
+      <w:lvlText w:val="%3."/>
+      <w:lvlJc w:val="right"/>
+      <w:pPr>
+        <w:ind w:left="2160" w:hanging="180"/>
+      </w:pPr>
+    </w:lvl>
+    <w:lvl w:ilvl="3" w:tplc="0809000F" w:tentative="1">
+      <w:start w:val="1"/>
+      <w:numFmt w:val="decimal"/>
+      <w:lvlText w:val="%4."/>
+      <w:lvlJc w:val="left"/>
+      <w:pPr>
+        <w:ind w:left="2880" w:hanging="360"/>
+      </w:pPr>
+    </w:lvl>
+    <w:lvl w:ilvl="4" w:tplc="08090019" w:tentative="1">
+      <w:start w:val="1"/>
+      <w:numFmt w:val="lowerLetter"/>
+      <w:lvlText w:val="%5."/>
+      <w:lvlJc w:val="left"/>
+      <w:pPr>
+        <w:ind w:left="3600" w:hanging="360"/>
+      </w:pPr>
+    </w:lvl>
+    <w:lvl w:ilvl="5" w:tplc="0809001B" w:tentative="1">
+      <w:start w:val="1"/>
+      <w:numFmt w:val="lowerRoman"/>
+      <w:lvlText w:val="%6."/>
+      <w:lvlJc w:val="right"/>
+      <w:pPr>
+        <w:ind w:left="4320" w:hanging="180"/>
+      </w:pPr>
+    </w:lvl>
+    <w:lvl w:ilvl="6" w:tplc="0809000F" w:tentative="1">
+      <w:start w:val="1"/>
+      <w:numFmt w:val="decimal"/>
+      <w:lvlText w:val="%7."/>
+      <w:lvlJc w:val="left"/>
+      <w:pPr>
+        <w:ind w:left="5040" w:hanging="360"/>
+      </w:pPr>
+    </w:lvl>
+    <w:lvl w:ilvl="7" w:tplc="08090019" w:tentative="1">
+      <w:start w:val="1"/>
+      <w:numFmt w:val="lowerLetter"/>
+      <w:lvlText w:val="%8."/>
+      <w:lvlJc w:val="left"/>
+      <w:pPr>
+        <w:ind w:left="5760" w:hanging="360"/>
+      </w:pPr>
+    </w:lvl>
+    <w:lvl w:ilvl="8" w:tplc="0809001B" w:tentative="1">
+      <w:start w:val="1"/>
+      <w:numFmt w:val="lowerRoman"/>
+      <w:lvlText w:val="%9."/>
+      <w:lvlJc w:val="right"/>
+      <w:pPr>
+        <w:ind w:left="6480" w:hanging="180"/>
+      </w:pPr>
+    </w:lvl>
+  </w:abstractNum>
+  <w:abstractNum w:abstractNumId="8" w15:restartNumberingAfterBreak="0">
     <w:nsid w:val="71534892"/>
     <w:multiLevelType w:val="hybridMultilevel"/>
     <w:tmpl w:val="D0361CA8"/>
@@ -4066,22 +6313,31 @@
     </w:lvl>
   </w:abstractNum>
   <w:num w:numId="1" w16cid:durableId="1051341381">
+    <w:abstractNumId w:val="4"/>
+  </w:num>
+  <w:num w:numId="2" w16cid:durableId="1049451670">
+    <w:abstractNumId w:val="2"/>
+  </w:num>
+  <w:num w:numId="3" w16cid:durableId="1272854390">
+    <w:abstractNumId w:val="8"/>
+  </w:num>
+  <w:num w:numId="4" w16cid:durableId="1430810737">
+    <w:abstractNumId w:val="5"/>
+  </w:num>
+  <w:num w:numId="5" w16cid:durableId="1232155465">
+    <w:abstractNumId w:val="1"/>
+  </w:num>
+  <w:num w:numId="6" w16cid:durableId="752437354">
     <w:abstractNumId w:val="3"/>
   </w:num>
-  <w:num w:numId="2" w16cid:durableId="1049451670">
-    <w:abstractNumId w:val="1"/>
+  <w:num w:numId="7" w16cid:durableId="10032259">
+    <w:abstractNumId w:val="6"/>
   </w:num>
-  <w:num w:numId="3" w16cid:durableId="1272854390">
-    <w:abstractNumId w:val="5"/>
+  <w:num w:numId="8" w16cid:durableId="219093582">
+    <w:abstractNumId w:val="7"/>
   </w:num>
-  <w:num w:numId="4" w16cid:durableId="506790013">
-    <w:abstractNumId w:val="4"/>
-  </w:num>
-  <w:num w:numId="5" w16cid:durableId="1348485988">
+  <w:num w:numId="9" w16cid:durableId="1295331736">
     <w:abstractNumId w:val="0"/>
-  </w:num>
-  <w:num w:numId="6" w16cid:durableId="465706502">
-    <w:abstractNumId w:val="2"/>
   </w:num>
 </w:numbering>
 </file>
@@ -4509,9 +6765,54 @@
       <w:szCs w:val="32"/>
     </w:rPr>
   </w:style>
+  <w:style w:type="paragraph" w:styleId="Heading2">
+    <w:name w:val="heading 2"/>
+    <w:basedOn w:val="Normal"/>
+    <w:next w:val="Normal"/>
+    <w:link w:val="Heading2Char"/>
+    <w:uiPriority w:val="9"/>
+    <w:unhideWhenUsed/>
+    <w:qFormat/>
+    <w:rsid w:val="00AA36F8"/>
+    <w:pPr>
+      <w:keepNext/>
+      <w:keepLines/>
+      <w:spacing w:before="40"/>
+      <w:outlineLvl w:val="1"/>
+    </w:pPr>
+    <w:rPr>
+      <w:rFonts w:asciiTheme="majorHAnsi" w:eastAsiaTheme="majorEastAsia" w:hAnsiTheme="majorHAnsi" w:cstheme="majorBidi"/>
+      <w:color w:val="2F5496" w:themeColor="accent1" w:themeShade="BF"/>
+      <w:sz w:val="26"/>
+      <w:szCs w:val="26"/>
+    </w:rPr>
+  </w:style>
+  <w:style w:type="paragraph" w:styleId="Heading3">
+    <w:name w:val="heading 3"/>
+    <w:basedOn w:val="Normal"/>
+    <w:next w:val="Normal"/>
+    <w:link w:val="Heading3Char"/>
+    <w:uiPriority w:val="9"/>
+    <w:unhideWhenUsed/>
+    <w:qFormat/>
+    <w:rsid w:val="00AA36F8"/>
+    <w:pPr>
+      <w:keepNext/>
+      <w:keepLines/>
+      <w:spacing w:before="40"/>
+      <w:outlineLvl w:val="2"/>
+    </w:pPr>
+    <w:rPr>
+      <w:rFonts w:asciiTheme="majorHAnsi" w:eastAsiaTheme="majorEastAsia" w:hAnsiTheme="majorHAnsi" w:cstheme="majorBidi"/>
+      <w:color w:val="1F3763" w:themeColor="accent1" w:themeShade="7F"/>
+      <w:sz w:val="24"/>
+      <w:szCs w:val="24"/>
+    </w:rPr>
+  </w:style>
   <w:style w:type="character" w:default="1" w:styleId="DefaultParagraphFont">
     <w:name w:val="Default Paragraph Font"/>
     <w:uiPriority w:val="1"/>
+    <w:semiHidden/>
     <w:unhideWhenUsed/>
   </w:style>
   <w:style w:type="table" w:default="1" w:styleId="TableNormal">
@@ -4837,7 +7138,7 @@
     <w:name w:val="Table Grid"/>
     <w:basedOn w:val="TableNormal"/>
     <w:uiPriority w:val="39"/>
-    <w:rsid w:val="00FF67F9"/>
+    <w:rsid w:val="00066CD3"/>
     <w:tblPr>
       <w:tblBorders>
         <w:top w:val="single" w:sz="4" w:space="0" w:color="auto"/>
@@ -4853,7 +7154,7 @@
     <w:name w:val="Grid Table 4"/>
     <w:basedOn w:val="TableNormal"/>
     <w:uiPriority w:val="49"/>
-    <w:rsid w:val="00D57304"/>
+    <w:rsid w:val="00066CD3"/>
     <w:tblPr>
       <w:tblStyleRowBandSize w:val="1"/>
       <w:tblStyleColBandSize w:val="1"/>
@@ -4926,7 +7227,7 @@
     <w:name w:val="Grid Table 4 Accent 1"/>
     <w:basedOn w:val="TableNormal"/>
     <w:uiPriority w:val="49"/>
-    <w:rsid w:val="00D57304"/>
+    <w:rsid w:val="00066CD3"/>
     <w:tblPr>
       <w:tblStyleRowBandSize w:val="1"/>
       <w:tblStyleColBandSize w:val="1"/>
@@ -4999,7 +7300,7 @@
     <w:name w:val="Grid Table 5 Dark Accent 2"/>
     <w:basedOn w:val="TableNormal"/>
     <w:uiPriority w:val="50"/>
-    <w:rsid w:val="00D57304"/>
+    <w:rsid w:val="00066CD3"/>
     <w:tblPr>
       <w:tblStyleRowBandSize w:val="1"/>
       <w:tblStyleColBandSize w:val="1"/>
@@ -5102,7 +7403,7 @@
     <w:name w:val="Grid Table 1 Light"/>
     <w:basedOn w:val="TableNormal"/>
     <w:uiPriority w:val="46"/>
-    <w:rsid w:val="00157FD6"/>
+    <w:rsid w:val="00596A2D"/>
     <w:tblPr>
       <w:tblStyleRowBandSize w:val="1"/>
       <w:tblStyleColBandSize w:val="1"/>
@@ -5156,7 +7457,7 @@
     <w:name w:val="Grid Table 4 Accent 5"/>
     <w:basedOn w:val="TableNormal"/>
     <w:uiPriority w:val="49"/>
-    <w:rsid w:val="00157FD6"/>
+    <w:rsid w:val="00596A2D"/>
     <w:tblPr>
       <w:tblStyleRowBandSize w:val="1"/>
       <w:tblStyleColBandSize w:val="1"/>
@@ -5224,6 +7525,32 @@
         <w:shd w:val="clear" w:color="auto" w:fill="DEEAF6" w:themeFill="accent5" w:themeFillTint="33"/>
       </w:tcPr>
     </w:tblStylePr>
+  </w:style>
+  <w:style w:type="character" w:customStyle="1" w:styleId="Heading2Char">
+    <w:name w:val="Heading 2 Char"/>
+    <w:basedOn w:val="DefaultParagraphFont"/>
+    <w:link w:val="Heading2"/>
+    <w:uiPriority w:val="9"/>
+    <w:rsid w:val="00AA36F8"/>
+    <w:rPr>
+      <w:rFonts w:asciiTheme="majorHAnsi" w:eastAsiaTheme="majorEastAsia" w:hAnsiTheme="majorHAnsi" w:cstheme="majorBidi"/>
+      <w:color w:val="2F5496" w:themeColor="accent1" w:themeShade="BF"/>
+      <w:sz w:val="26"/>
+      <w:szCs w:val="26"/>
+      <w:lang w:val="en-US"/>
+    </w:rPr>
+  </w:style>
+  <w:style w:type="character" w:customStyle="1" w:styleId="Heading3Char">
+    <w:name w:val="Heading 3 Char"/>
+    <w:basedOn w:val="DefaultParagraphFont"/>
+    <w:link w:val="Heading3"/>
+    <w:uiPriority w:val="9"/>
+    <w:rsid w:val="00AA36F8"/>
+    <w:rPr>
+      <w:rFonts w:asciiTheme="majorHAnsi" w:eastAsiaTheme="majorEastAsia" w:hAnsiTheme="majorHAnsi" w:cstheme="majorBidi"/>
+      <w:color w:val="1F3763" w:themeColor="accent1" w:themeShade="7F"/>
+      <w:lang w:val="en-US"/>
+    </w:rPr>
   </w:style>
 </w:styles>
 </file>

</xml_diff>